<commit_message>
PMI301x_02_VN Done chapter 7
</commit_message>
<xml_diff>
--- a/PMI301x_02_VN_Quản_trị_dự_án_phần_mềm/OMI301x_02_VN_Quản_trị_dự_án_phần_mềm.docx
+++ b/PMI301x_02_VN_Quản_trị_dự_án_phần_mềm/OMI301x_02_VN_Quản_trị_dự_án_phần_mềm.docx
@@ -1,6 +1,6 @@
 
 <file path=word/document.xml><?xml version="1.0" encoding="utf-8"?>
-<w:document xmlns:wpc="http://schemas.microsoft.com/office/word/2010/wordprocessingCanvas" xmlns:cx="http://schemas.microsoft.com/office/drawing/2014/chartex" xmlns:cx1="http://schemas.microsoft.com/office/drawing/2015/9/8/chartex" xmlns:mc="http://schemas.openxmlformats.org/markup-compatibility/2006" xmlns:o="urn:schemas-microsoft-com:office:office" xmlns:r="http://schemas.openxmlformats.org/officeDocument/2006/relationships" xmlns:m="http://schemas.openxmlformats.org/officeDocument/2006/math" xmlns:v="urn:schemas-microsoft-com:vml" xmlns:wp14="http://schemas.microsoft.com/office/word/2010/wordprocessingDrawing" xmlns:wp="http://schemas.openxmlformats.org/drawingml/2006/wordprocessingDrawing" xmlns:w10="urn:schemas-microsoft-com:office:word" xmlns:w="http://schemas.openxmlformats.org/wordprocessingml/2006/main" xmlns:w14="http://schemas.microsoft.com/office/word/2010/wordml" xmlns:w15="http://schemas.microsoft.com/office/word/2012/wordml" xmlns:w16se="http://schemas.microsoft.com/office/word/2015/wordml/symex" xmlns:wpg="http://schemas.microsoft.com/office/word/2010/wordprocessingGroup" xmlns:wpi="http://schemas.microsoft.com/office/word/2010/wordprocessingInk" xmlns:wne="http://schemas.microsoft.com/office/word/2006/wordml" xmlns:wps="http://schemas.microsoft.com/office/word/2010/wordprocessingShape" mc:Ignorable="w14 w15 w16se wp14">
+<w:document xmlns:wpc="http://schemas.microsoft.com/office/word/2010/wordprocessingCanvas" xmlns:cx="http://schemas.microsoft.com/office/drawing/2014/chartex" xmlns:mc="http://schemas.openxmlformats.org/markup-compatibility/2006" xmlns:o="urn:schemas-microsoft-com:office:office" xmlns:r="http://schemas.openxmlformats.org/officeDocument/2006/relationships" xmlns:m="http://schemas.openxmlformats.org/officeDocument/2006/math" xmlns:v="urn:schemas-microsoft-com:vml" xmlns:wp14="http://schemas.microsoft.com/office/word/2010/wordprocessingDrawing" xmlns:wp="http://schemas.openxmlformats.org/drawingml/2006/wordprocessingDrawing" xmlns:w10="urn:schemas-microsoft-com:office:word" xmlns:w="http://schemas.openxmlformats.org/wordprocessingml/2006/main" xmlns:w14="http://schemas.microsoft.com/office/word/2010/wordml" xmlns:w15="http://schemas.microsoft.com/office/word/2012/wordml" xmlns:w16se="http://schemas.microsoft.com/office/word/2015/wordml/symex" xmlns:wpg="http://schemas.microsoft.com/office/word/2010/wordprocessingGroup" xmlns:wpi="http://schemas.microsoft.com/office/word/2010/wordprocessingInk" xmlns:wne="http://schemas.microsoft.com/office/word/2006/wordml" xmlns:wps="http://schemas.microsoft.com/office/word/2010/wordprocessingShape" mc:Ignorable="w14 w15 w16se wp14">
   <w:body>
     <w:p>
       <w:pPr>
@@ -403,31 +403,31 @@
     </w:p>
     <w:p>
       <w:r>
+        <w:t>Các nhà quản lý bị ràng buộc bởi 3 yếu tố đã nêu nhưng vẫn phải đáp ứng được yêu cầu, do đó nhiệm vụ của họ:</w:t>
+      </w:r>
+    </w:p>
+    <w:p>
+      <w:pPr>
+        <w:pStyle w:val="ListParagraph"/>
+        <w:numPr>
+          <w:ilvl w:val="0"/>
+          <w:numId w:val="4"/>
+        </w:numPr>
+      </w:pPr>
+      <w:r>
+        <w:t>Đánh giá được tính thực tế của các ràng buộc và thương lượng với người đề nghị dự án để điều chỉnh các ràng buộc nếu cần thiết</w:t>
+      </w:r>
+    </w:p>
+    <w:p>
+      <w:pPr>
+        <w:pStyle w:val="ListParagraph"/>
+        <w:numPr>
+          <w:ilvl w:val="0"/>
+          <w:numId w:val="4"/>
+        </w:numPr>
+      </w:pPr>
+      <w:r>
         <w:lastRenderedPageBreak/>
-        <w:t>Các nhà quản lý bị ràng buộc bởi 3 yếu tố đã nêu nhưng vẫn phải đáp ứng được yêu cầu, do đó nhiệm vụ của họ:</w:t>
-      </w:r>
-    </w:p>
-    <w:p>
-      <w:pPr>
-        <w:pStyle w:val="ListParagraph"/>
-        <w:numPr>
-          <w:ilvl w:val="0"/>
-          <w:numId w:val="4"/>
-        </w:numPr>
-      </w:pPr>
-      <w:r>
-        <w:t>Đánh giá được tính thực tế của các ràng buộc và thương lượng với người đề nghị dự án để điều chỉnh các ràng buộc nếu cần thiết</w:t>
-      </w:r>
-    </w:p>
-    <w:p>
-      <w:pPr>
-        <w:pStyle w:val="ListParagraph"/>
-        <w:numPr>
-          <w:ilvl w:val="0"/>
-          <w:numId w:val="4"/>
-        </w:numPr>
-      </w:pPr>
-      <w:r>
         <w:t>Tối ưu thời gian và chi phí để hoàn thành mục tiêu</w:t>
       </w:r>
     </w:p>
@@ -817,7 +817,6 @@
         </w:numPr>
       </w:pPr>
       <w:r>
-        <w:lastRenderedPageBreak/>
         <w:t>Kỹ năng xã hội</w:t>
       </w:r>
     </w:p>
@@ -861,6 +860,7 @@
     </w:p>
     <w:p>
       <w:r>
+        <w:lastRenderedPageBreak/>
         <w:t xml:space="preserve">Một </w:t>
       </w:r>
       <w:r>
@@ -1395,19 +1395,19 @@
         </w:numPr>
       </w:pPr>
       <w:r>
+        <w:t>Đầu ra của quá trình này là đề án kinh doanh dự án, chính thức cho phép ra đời một dự án và lựa chọn người quản lý dự án</w:t>
+      </w:r>
+    </w:p>
+    <w:p>
+      <w:pPr>
+        <w:pStyle w:val="ListParagraph"/>
+        <w:numPr>
+          <w:ilvl w:val="0"/>
+          <w:numId w:val="10"/>
+        </w:numPr>
+      </w:pPr>
+      <w:r>
         <w:lastRenderedPageBreak/>
-        <w:t>Đầu ra của quá trình này là đề án kinh doanh dự án, chính thức cho phép ra đời một dự án và lựa chọn người quản lý dự án</w:t>
-      </w:r>
-    </w:p>
-    <w:p>
-      <w:pPr>
-        <w:pStyle w:val="ListParagraph"/>
-        <w:numPr>
-          <w:ilvl w:val="0"/>
-          <w:numId w:val="10"/>
-        </w:numPr>
-      </w:pPr>
-      <w:r>
         <w:t>Nhóm quy trình lập kế hoạch:</w:t>
       </w:r>
     </w:p>
@@ -1890,55 +1890,55 @@
         <w:rPr>
           <w:b/>
         </w:rPr>
+        <w:t>Nghiên cứu tính khả thi</w:t>
+      </w:r>
+    </w:p>
+    <w:p>
+      <w:r>
+        <w:t>Là một bài đánh giá mức độ thực tế của kế hoạch, được thực hiện sau khi cí đề án KD</w:t>
+      </w:r>
+    </w:p>
+    <w:p>
+      <w:pPr>
+        <w:rPr>
+          <w:b/>
+        </w:rPr>
+      </w:pPr>
+      <w:r>
+        <w:rPr>
+          <w:b/>
+        </w:rPr>
+        <w:t>Các</w:t>
+      </w:r>
+      <w:r>
+        <w:rPr>
+          <w:b/>
+        </w:rPr>
+        <w:t>h</w:t>
+      </w:r>
+      <w:r>
+        <w:rPr>
+          <w:b/>
+        </w:rPr>
+        <w:t xml:space="preserve"> </w:t>
+      </w:r>
+      <w:r>
+        <w:rPr>
+          <w:b/>
+        </w:rPr>
+        <w:t>thực hiện:</w:t>
+      </w:r>
+    </w:p>
+    <w:p>
+      <w:pPr>
+        <w:pStyle w:val="ListParagraph"/>
+        <w:numPr>
+          <w:ilvl w:val="0"/>
+          <w:numId w:val="15"/>
+        </w:numPr>
+      </w:pPr>
+      <w:r>
         <w:lastRenderedPageBreak/>
-        <w:t>Nghiên cứu tính khả thi</w:t>
-      </w:r>
-    </w:p>
-    <w:p>
-      <w:r>
-        <w:t>Là một bài đánh giá mức độ thực tế của kế hoạch, được thực hiện sau khi cí đề án KD</w:t>
-      </w:r>
-    </w:p>
-    <w:p>
-      <w:pPr>
-        <w:rPr>
-          <w:b/>
-        </w:rPr>
-      </w:pPr>
-      <w:r>
-        <w:rPr>
-          <w:b/>
-        </w:rPr>
-        <w:t>Các</w:t>
-      </w:r>
-      <w:r>
-        <w:rPr>
-          <w:b/>
-        </w:rPr>
-        <w:t>h</w:t>
-      </w:r>
-      <w:r>
-        <w:rPr>
-          <w:b/>
-        </w:rPr>
-        <w:t xml:space="preserve"> </w:t>
-      </w:r>
-      <w:r>
-        <w:rPr>
-          <w:b/>
-        </w:rPr>
-        <w:t>thực hiện:</w:t>
-      </w:r>
-    </w:p>
-    <w:p>
-      <w:pPr>
-        <w:pStyle w:val="ListParagraph"/>
-        <w:numPr>
-          <w:ilvl w:val="0"/>
-          <w:numId w:val="15"/>
-        </w:numPr>
-      </w:pPr>
-      <w:r>
         <w:t>Phân tích để xác định tính khả thi</w:t>
       </w:r>
     </w:p>
@@ -2260,34 +2260,34 @@
         <w:rPr>
           <w:b/>
         </w:rPr>
+        <w:t>Lãnh đạo và quản lý</w:t>
+      </w:r>
+    </w:p>
+    <w:p>
+      <w:pPr>
+        <w:rPr>
+          <w:b/>
+        </w:rPr>
+      </w:pPr>
+      <w:r>
+        <w:rPr>
+          <w:b/>
+        </w:rPr>
+        <w:t>10 kỹ năng lãnh đạo hàng đầu:</w:t>
+      </w:r>
+    </w:p>
+    <w:p>
+      <w:pPr>
+        <w:rPr>
+          <w:b/>
+        </w:rPr>
+      </w:pPr>
+      <w:r>
+        <w:rPr>
+          <w:b/>
+          <w:noProof/>
+        </w:rPr>
         <w:lastRenderedPageBreak/>
-        <w:t>Lãnh đạo và quản lý</w:t>
-      </w:r>
-    </w:p>
-    <w:p>
-      <w:pPr>
-        <w:rPr>
-          <w:b/>
-        </w:rPr>
-      </w:pPr>
-      <w:r>
-        <w:rPr>
-          <w:b/>
-        </w:rPr>
-        <w:t>10 kỹ năng lãnh đạo hàng đầu:</w:t>
-      </w:r>
-    </w:p>
-    <w:p>
-      <w:pPr>
-        <w:rPr>
-          <w:b/>
-        </w:rPr>
-      </w:pPr>
-      <w:r>
-        <w:rPr>
-          <w:b/>
-          <w:noProof/>
-        </w:rPr>
         <w:drawing>
           <wp:inline distT="0" distB="0" distL="0" distR="0" wp14:anchorId="71A8776F" wp14:editId="49D3EDEF">
             <wp:extent cx="2734057" cy="3372321"/>
@@ -2488,41 +2488,41 @@
         <w:rPr>
           <w:b/>
         </w:rPr>
+        <w:t xml:space="preserve">Biểu mẫu quản lý dự án </w:t>
+      </w:r>
+      <w:r>
+        <w:t>là các bảng tính excel, word … biểu mẫu giúp việc tái sử dụng và để tài liệu có tính thống nhất không chỉ trong dự án đó mà cả những dự án về sau, đồng thời các bảng tính excel giúp dễ dàng tính toán các kịch bản tài chính hơn</w:t>
+      </w:r>
+    </w:p>
+    <w:p>
+      <w:pPr>
+        <w:jc w:val="center"/>
+        <w:rPr>
+          <w:b/>
+        </w:rPr>
+      </w:pPr>
+      <w:r>
+        <w:rPr>
+          <w:b/>
+        </w:rPr>
+        <w:t>Ba công cụ quản lý dự án hàng đầu</w:t>
+      </w:r>
+    </w:p>
+    <w:p>
+      <w:r>
+        <w:t>3 công cụ quản lý dự án hàng đầu là:</w:t>
+      </w:r>
+    </w:p>
+    <w:p>
+      <w:pPr>
+        <w:pStyle w:val="ListParagraph"/>
+        <w:numPr>
+          <w:ilvl w:val="0"/>
+          <w:numId w:val="20"/>
+        </w:numPr>
+      </w:pPr>
+      <w:r>
         <w:lastRenderedPageBreak/>
-        <w:t xml:space="preserve">Biểu mẫu quản lý dự án </w:t>
-      </w:r>
-      <w:r>
-        <w:t>là các bảng tính excel, word … biểu mẫu giúp việc tái sử dụng và để tài liệu có tính thống nhất không chỉ trong dự án đó mà cả những dự án về sau, đồng thời các bảng tính excel giúp dễ dàng tính toán các kịch bản tài chính hơn</w:t>
-      </w:r>
-    </w:p>
-    <w:p>
-      <w:pPr>
-        <w:jc w:val="center"/>
-        <w:rPr>
-          <w:b/>
-        </w:rPr>
-      </w:pPr>
-      <w:r>
-        <w:rPr>
-          <w:b/>
-        </w:rPr>
-        <w:t>Ba công cụ quản lý dự án hàng đầu</w:t>
-      </w:r>
-    </w:p>
-    <w:p>
-      <w:r>
-        <w:t>3 công cụ quản lý dự án hàng đầu là:</w:t>
-      </w:r>
-    </w:p>
-    <w:p>
-      <w:pPr>
-        <w:pStyle w:val="ListParagraph"/>
-        <w:numPr>
-          <w:ilvl w:val="0"/>
-          <w:numId w:val="20"/>
-        </w:numPr>
-      </w:pPr>
-      <w:r>
         <w:t>Danh sách công việc</w:t>
       </w:r>
     </w:p>
@@ -2893,7 +2893,6 @@
         <w:rPr>
           <w:b/>
         </w:rPr>
-        <w:lastRenderedPageBreak/>
         <w:t>Cách tạo điều lệ dự án</w:t>
       </w:r>
     </w:p>
@@ -2963,6 +2962,7 @@
         </w:numPr>
       </w:pPr>
       <w:r>
+        <w:lastRenderedPageBreak/>
         <w:t>Danh sách những stakeholder</w:t>
       </w:r>
     </w:p>
@@ -3364,44 +3364,80 @@
     </w:p>
     <w:p>
       <w:r>
+        <w:t>Bảng nghiên cứu này chỉ ở mức tổng quan, chủ dự án chỉ cần trả lời 3 câu hỏi</w:t>
+      </w:r>
+    </w:p>
+    <w:p>
+      <w:pPr>
+        <w:pStyle w:val="ListParagraph"/>
+        <w:numPr>
+          <w:ilvl w:val="0"/>
+          <w:numId w:val="27"/>
+        </w:numPr>
+      </w:pPr>
+      <w:r>
+        <w:t xml:space="preserve">Nguồn lực: tổ chức có thể cung cấp đủ tài chính, nhân lực và và sự quản lý cần thiết để thực thi dự án hay không </w:t>
+      </w:r>
+    </w:p>
+    <w:p>
+      <w:pPr>
+        <w:pStyle w:val="ListParagraph"/>
+        <w:numPr>
+          <w:ilvl w:val="0"/>
+          <w:numId w:val="27"/>
+        </w:numPr>
+      </w:pPr>
+      <w:r>
+        <w:t xml:space="preserve">Chuyên môn: họ có đang có những chuyên gia cần thiết cho dự án hay không </w:t>
+      </w:r>
+    </w:p>
+    <w:p>
+      <w:pPr>
+        <w:pStyle w:val="ListParagraph"/>
+        <w:numPr>
+          <w:ilvl w:val="0"/>
+          <w:numId w:val="27"/>
+        </w:numPr>
+      </w:pPr>
+      <w:r>
+        <w:t>Công ty đối tác: có cần sự than gia của các đối tác, nếu có thì là ai và cách đưa họ vào dự án</w:t>
+      </w:r>
+    </w:p>
+    <w:p>
+      <w:pPr>
+        <w:jc w:val="center"/>
+        <w:rPr>
+          <w:b/>
+        </w:rPr>
+      </w:pPr>
+      <w:r>
+        <w:rPr>
+          <w:b/>
+        </w:rPr>
+        <w:t>Đánh giá rủi ro gồm những gì? Kỳ vọng là gì?</w:t>
+      </w:r>
+    </w:p>
+    <w:p>
+      <w:r>
+        <w:rPr>
+          <w:b/>
+        </w:rPr>
+        <w:t xml:space="preserve">Rủi ro: </w:t>
+      </w:r>
+      <w:r>
+        <w:t>khi dự án đã khả thi, việc cần lam tiếp theo là đánh giá rủi ro của dự án. Đầu tiên chúng ta phải tìm ra các rủi ro, sau đó là phương án xử lý chúng. Việc này sẽ ảnh hưởng đến sự thành công hoặc thất bại của dự án. Các rủi ro cần được nhận diện, phân tích và phản hồi</w:t>
+      </w:r>
+    </w:p>
+    <w:p>
+      <w:r>
+        <w:rPr>
+          <w:b/>
+        </w:rPr>
         <w:lastRenderedPageBreak/>
-        <w:t>Bảng nghiên cứu này chỉ ở mức tổng quan, chủ dự án chỉ cần trả lời 3 câu hỏi</w:t>
-      </w:r>
-    </w:p>
-    <w:p>
-      <w:pPr>
-        <w:pStyle w:val="ListParagraph"/>
-        <w:numPr>
-          <w:ilvl w:val="0"/>
-          <w:numId w:val="27"/>
-        </w:numPr>
-      </w:pPr>
-      <w:r>
-        <w:t xml:space="preserve">Nguồn lực: tổ chức có thể cung cấp đủ tài chính, nhân lực và và sự quản lý cần thiết để thực thi dự án hay không </w:t>
-      </w:r>
-    </w:p>
-    <w:p>
-      <w:pPr>
-        <w:pStyle w:val="ListParagraph"/>
-        <w:numPr>
-          <w:ilvl w:val="0"/>
-          <w:numId w:val="27"/>
-        </w:numPr>
-      </w:pPr>
-      <w:r>
-        <w:t xml:space="preserve">Chuyên môn: họ có đang có những chuyên gia cần thiết cho dự án hay không </w:t>
-      </w:r>
-    </w:p>
-    <w:p>
-      <w:pPr>
-        <w:pStyle w:val="ListParagraph"/>
-        <w:numPr>
-          <w:ilvl w:val="0"/>
-          <w:numId w:val="27"/>
-        </w:numPr>
-      </w:pPr>
-      <w:r>
-        <w:t>Công ty đối tác: có cần sự than gia của các đối tác, nếu có thì là ai và cách đưa họ vào dự án</w:t>
+        <w:t xml:space="preserve">Kỳ vọng: </w:t>
+      </w:r>
+      <w:r>
+        <w:t>tầm nhìn của mỗi người đối với mục tiêu dự án. Khi dự án đã khả thi, việc cần làm tiếp theo là đánh giá rủi ro của dự án. Đầu tiên chúng ta phải tìm ra các rủi ro, sau đó là phương án xử lý chúng. Việc này sẽ ảnh hưởng đến sự thành công hay thất bại của dự án. Các rủi ro cần được nhận diện, phân tích và phản hổi</w:t>
       </w:r>
     </w:p>
     <w:p>
@@ -3415,29 +3451,7 @@
         <w:rPr>
           <w:b/>
         </w:rPr>
-        <w:t>Đánh giá rủi ro gồm những gì? Kỳ vọng là gì?</w:t>
-      </w:r>
-    </w:p>
-    <w:p>
-      <w:r>
-        <w:rPr>
-          <w:b/>
-        </w:rPr>
-        <w:t xml:space="preserve">Rủi ro: </w:t>
-      </w:r>
-      <w:r>
-        <w:t>khi dự án đã khả thi, việc cần lam tiếp theo là đánh giá rủi ro của dự án. Đầu tiên chúng ta phải tìm ra các rủi ro, sau đó là phương án xử lý chúng. Việc này sẽ ảnh hưởng đến sự thành công hoặc thất bại của dự án. Các rủi ro cần được nhận diện, phân tích và phản hồi</w:t>
-      </w:r>
-    </w:p>
-    <w:p>
-      <w:r>
-        <w:rPr>
-          <w:b/>
-        </w:rPr>
-        <w:t xml:space="preserve">Kỳ vọng: </w:t>
-      </w:r>
-      <w:r>
-        <w:t>tầm nhìn của mỗi người đối với mục tiêu dự án. Khi dự án đã khả thi, việc cần làm tiếp theo là đánh giá rủi ro của dự án. Đầu tiên chúng ta phải tìm ra các rủi ro, sau đó là phương án xử lý chúng. Việc này sẽ ảnh hưởng đến sự thành công hay thất bại của dự án. Các rủi ro cần được nhận diện, phân tích và phản hổi</w:t>
+        <w:t xml:space="preserve">--------------- --------------- --------------- --------------- --------------- --------------- --------------- --------------- --------------- --------------- --------------- --------------- </w:t>
       </w:r>
     </w:p>
     <w:p>
@@ -3451,7 +3465,7 @@
         <w:rPr>
           <w:b/>
         </w:rPr>
-        <w:t xml:space="preserve">--------------- --------------- --------------- --------------- --------------- --------------- --------------- --------------- --------------- --------------- --------------- --------------- </w:t>
+        <w:t>Phần 2: Lên kế hoạch dự án</w:t>
       </w:r>
     </w:p>
     <w:p>
@@ -3465,7 +3479,7 @@
         <w:rPr>
           <w:b/>
         </w:rPr>
-        <w:t>Phần 2: Lên kế hoạch dự án</w:t>
+        <w:t>Bài 6: tổng quan về lập kế hoạch</w:t>
       </w:r>
     </w:p>
     <w:p>
@@ -3479,7 +3493,95 @@
         <w:rPr>
           <w:b/>
         </w:rPr>
-        <w:t>Bài 6: tổng quan về lập kế hoạch</w:t>
+        <w:t>Kế hoạch là gì và tầm quan trọng của Kế hoạch. Điều gì sẽ xảy ra nếu lên kế hoạch không đúng?</w:t>
+      </w:r>
+    </w:p>
+    <w:p>
+      <w:r>
+        <w:rPr>
+          <w:b/>
+        </w:rPr>
+        <w:t xml:space="preserve">Lập kế hoạch </w:t>
+      </w:r>
+      <w:r>
+        <w:t xml:space="preserve">là quy trình </w:t>
+      </w:r>
+      <w:r>
+        <w:rPr>
+          <w:b/>
+        </w:rPr>
+        <w:t xml:space="preserve">phân tích, đánh giá, quyết định và sắp xếp </w:t>
+      </w:r>
+      <w:r>
+        <w:t>các hoạt động theo thứ tự. Chúng ta có thể tóm tắt quy trình này thành ba bước đơn giản</w:t>
+      </w:r>
+    </w:p>
+    <w:p>
+      <w:pPr>
+        <w:pStyle w:val="ListParagraph"/>
+        <w:numPr>
+          <w:ilvl w:val="0"/>
+          <w:numId w:val="29"/>
+        </w:numPr>
+      </w:pPr>
+      <w:r>
+        <w:t>Xác định mục tiêu</w:t>
+      </w:r>
+      <w:r>
+        <w:t xml:space="preserve"> (goal)</w:t>
+      </w:r>
+    </w:p>
+    <w:p>
+      <w:pPr>
+        <w:pStyle w:val="ListParagraph"/>
+        <w:numPr>
+          <w:ilvl w:val="0"/>
+          <w:numId w:val="29"/>
+        </w:numPr>
+      </w:pPr>
+      <w:r>
+        <w:t>Đánh giá các lựa chọn</w:t>
+      </w:r>
+    </w:p>
+    <w:p>
+      <w:pPr>
+        <w:pStyle w:val="ListParagraph"/>
+        <w:numPr>
+          <w:ilvl w:val="0"/>
+          <w:numId w:val="29"/>
+        </w:numPr>
+      </w:pPr>
+      <w:r>
+        <w:t>Chọn và xác nhận lựa chọn tốt nhất để đạt mục tiêu</w:t>
+      </w:r>
+    </w:p>
+    <w:p>
+      <w:r>
+        <w:t>Việc lên kế hoạch được chia làm 2 mức:</w:t>
+      </w:r>
+    </w:p>
+    <w:p>
+      <w:pPr>
+        <w:pStyle w:val="ListParagraph"/>
+        <w:numPr>
+          <w:ilvl w:val="0"/>
+          <w:numId w:val="30"/>
+        </w:numPr>
+      </w:pPr>
+      <w:r>
+        <w:t>Chiến lược: có nên làm việc đó?</w:t>
+      </w:r>
+    </w:p>
+    <w:p>
+      <w:pPr>
+        <w:pStyle w:val="ListParagraph"/>
+        <w:numPr>
+          <w:ilvl w:val="0"/>
+          <w:numId w:val="30"/>
+        </w:numPr>
+      </w:pPr>
+      <w:r>
+        <w:t>Chiến thuật: làm như thế nào? Khi nào? Có tài nguyên nào cần dùng đến không?</w:t>
       </w:r>
     </w:p>
     <w:p>
@@ -3493,142 +3595,168 @@
         <w:rPr>
           <w:b/>
         </w:rPr>
-        <w:t>Kế hoạch là gì và tầm quan trọng của Kế hoạch. Điều gì sẽ xảy ra nếu lên kế hoạch không đúng?</w:t>
-      </w:r>
-    </w:p>
-    <w:p>
-      <w:r>
-        <w:rPr>
-          <w:b/>
-        </w:rPr>
-        <w:t xml:space="preserve">Lập kế hoạch </w:t>
-      </w:r>
-      <w:r>
-        <w:t xml:space="preserve">là quy trình </w:t>
-      </w:r>
-      <w:r>
-        <w:rPr>
-          <w:b/>
-        </w:rPr>
-        <w:t xml:space="preserve">phân tích, đánh giá, quyết định và sắp xếp </w:t>
-      </w:r>
-      <w:r>
-        <w:t>các hoạt động theo thứ tự. Chúng ta có thể tóm tắt quy trình này thành ba bước đơn giản</w:t>
-      </w:r>
-    </w:p>
-    <w:p>
-      <w:pPr>
-        <w:pStyle w:val="ListParagraph"/>
-        <w:numPr>
-          <w:ilvl w:val="0"/>
-          <w:numId w:val="29"/>
-        </w:numPr>
-      </w:pPr>
-      <w:r>
-        <w:t>Xác định mục tiêu</w:t>
-      </w:r>
-      <w:r>
-        <w:t xml:space="preserve"> (goal)</w:t>
-      </w:r>
-    </w:p>
-    <w:p>
-      <w:pPr>
-        <w:pStyle w:val="ListParagraph"/>
-        <w:numPr>
-          <w:ilvl w:val="0"/>
-          <w:numId w:val="29"/>
-        </w:numPr>
-      </w:pPr>
-      <w:r>
-        <w:t>Đánh giá các lựa chọn</w:t>
-      </w:r>
-    </w:p>
-    <w:p>
-      <w:pPr>
-        <w:pStyle w:val="ListParagraph"/>
-        <w:numPr>
-          <w:ilvl w:val="0"/>
-          <w:numId w:val="29"/>
-        </w:numPr>
-      </w:pPr>
-      <w:r>
-        <w:t>Chọn và xác nhận lựa chọn tốt nhất để đạt mục tiêu</w:t>
-      </w:r>
-    </w:p>
-    <w:p>
-      <w:r>
-        <w:t>Việc lên kế hoạch được chia làm 2 mức:</w:t>
-      </w:r>
-    </w:p>
-    <w:p>
-      <w:pPr>
-        <w:pStyle w:val="ListParagraph"/>
-        <w:numPr>
-          <w:ilvl w:val="0"/>
-          <w:numId w:val="30"/>
-        </w:numPr>
-      </w:pPr>
-      <w:r>
-        <w:t>Chiến lược: có nên làm việc đó?</w:t>
-      </w:r>
-    </w:p>
-    <w:p>
-      <w:pPr>
-        <w:pStyle w:val="ListParagraph"/>
-        <w:numPr>
-          <w:ilvl w:val="0"/>
-          <w:numId w:val="30"/>
-        </w:numPr>
-      </w:pPr>
-      <w:r>
-        <w:t>Chiến thuật: làm như thế nào? Khi nào? Có tài nguyên nào cần dùng đến không?</w:t>
-      </w:r>
-    </w:p>
-    <w:p>
-      <w:pPr>
+        <w:t>Tại sao lập kế hoạch lại quan trọng với việc quản lý dự án như vậy?</w:t>
+      </w:r>
+    </w:p>
+    <w:p>
+      <w:r>
+        <w:t>Lên kế hoạch là công việc cơ bản nhất của một PM, là thời điểm để PM tạo ra nhiều giá trị nhất, cũng như thể hiện được khả năng của mình</w:t>
+      </w:r>
+    </w:p>
+    <w:p>
+      <w:r>
+        <w:t xml:space="preserve">Lên kế hoạch dự án phải bao gồm tất cả các yếu tố trong dự án và phải có </w:t>
+      </w:r>
+      <w:r>
+        <w:t>kế hoạch đến mức chi tiết cần thiết. thông thường ta có thể chia việc này thành 2 nhóm:</w:t>
+      </w:r>
+    </w:p>
+    <w:p>
+      <w:pPr>
+        <w:pStyle w:val="ListBullet"/>
+      </w:pPr>
+      <w:r>
+        <w:t>Những thứ nhà quản lý biết và có thể quản lý</w:t>
+      </w:r>
+      <w:r>
+        <w:t xml:space="preserve"> </w:t>
+      </w:r>
+    </w:p>
+    <w:p>
+      <w:pPr>
+        <w:pStyle w:val="ListBullet"/>
+      </w:pPr>
+      <w:r>
+        <w:t>Những thứ mà PM không biết và không thể quản lý</w:t>
+      </w:r>
+    </w:p>
+    <w:p>
+      <w:pPr>
+        <w:pStyle w:val="ListBullet"/>
+        <w:numPr>
+          <w:ilvl w:val="0"/>
+          <w:numId w:val="0"/>
+        </w:numPr>
+        <w:ind w:left="360" w:hanging="360"/>
+      </w:pPr>
+    </w:p>
+    <w:p>
+      <w:pPr>
+        <w:pStyle w:val="ListBullet"/>
+        <w:numPr>
+          <w:ilvl w:val="0"/>
+          <w:numId w:val="0"/>
+        </w:numPr>
+        <w:ind w:left="360" w:hanging="360"/>
+      </w:pPr>
+      <w:r>
+        <w:t xml:space="preserve">Đối với nhóm đầu tiên, PM có thể tạo ra danh sách các công việc cần làm, sắp xếp chúng và phân chia công việc phù hợp cho từng </w:t>
+      </w:r>
+    </w:p>
+    <w:p>
+      <w:pPr>
+        <w:pStyle w:val="ListBullet"/>
+        <w:numPr>
+          <w:ilvl w:val="0"/>
+          <w:numId w:val="0"/>
+        </w:numPr>
+        <w:ind w:left="360" w:hanging="360"/>
+      </w:pPr>
+      <w:r>
+        <w:t>thành viên. Với nhóm còn lại, PM phải đánh giá rủi ro, ước lượng công việc, dự đoán những việc cần làm</w:t>
+      </w:r>
+    </w:p>
+    <w:p>
+      <w:pPr>
+        <w:pStyle w:val="ListBullet"/>
+        <w:numPr>
+          <w:ilvl w:val="0"/>
+          <w:numId w:val="0"/>
+        </w:numPr>
+        <w:ind w:left="360" w:hanging="360"/>
+      </w:pPr>
+    </w:p>
+    <w:p>
+      <w:pPr>
+        <w:pStyle w:val="ListBullet"/>
+        <w:numPr>
+          <w:ilvl w:val="0"/>
+          <w:numId w:val="0"/>
+        </w:numPr>
+        <w:ind w:left="360" w:hanging="360"/>
+      </w:pPr>
+      <w:r>
+        <w:t xml:space="preserve">Việc lập kế hoạch tốt nhất là cách tuyệt vời để tối ưu công việc, đảm bảo kỳ vọng của mọi người như nhau, giảm thiểu các lỗi gây </w:t>
+      </w:r>
+    </w:p>
+    <w:p>
+      <w:pPr>
+        <w:pStyle w:val="ListBullet"/>
+        <w:numPr>
+          <w:ilvl w:val="0"/>
+          <w:numId w:val="0"/>
+        </w:numPr>
+        <w:ind w:left="-270" w:firstLine="270"/>
+      </w:pPr>
+      <w:r>
+        <w:t>tốm kém. Kế hoạch càng chi tiết, cơ hội thành công của dự án càng cao.</w:t>
+      </w:r>
+    </w:p>
+    <w:p>
+      <w:pPr>
+        <w:pStyle w:val="ListBullet"/>
+        <w:numPr>
+          <w:ilvl w:val="0"/>
+          <w:numId w:val="0"/>
+        </w:numPr>
+        <w:ind w:left="-270" w:firstLine="270"/>
+      </w:pPr>
+    </w:p>
+    <w:p>
+      <w:pPr>
+        <w:pStyle w:val="ListBullet"/>
+        <w:numPr>
+          <w:ilvl w:val="0"/>
+          <w:numId w:val="0"/>
+        </w:numPr>
+      </w:pPr>
+      <w:r>
+        <w:t>Không chỉ đối với PM, các members  cũng sẽ làm việc tốt hơn nếu như họ có định hướng, họ biết phải làm những gì, làm như thế nào, và khi nào họ phải làm những việc đó</w:t>
+      </w:r>
+    </w:p>
+    <w:p>
+      <w:pPr>
+        <w:pStyle w:val="ListBullet"/>
+        <w:numPr>
+          <w:ilvl w:val="0"/>
+          <w:numId w:val="0"/>
+        </w:numPr>
+      </w:pPr>
+    </w:p>
+    <w:p>
+      <w:pPr>
+        <w:pStyle w:val="ListBullet"/>
+        <w:numPr>
+          <w:ilvl w:val="0"/>
+          <w:numId w:val="0"/>
+        </w:numPr>
+      </w:pPr>
+      <w:r>
+        <w:t>80:20 rule: bỏ ra nhiều effort vào việc planning, sẽ giảm được effort trong việc thực thi.</w:t>
+      </w:r>
+    </w:p>
+    <w:p>
+      <w:pPr>
+        <w:pStyle w:val="ListBullet"/>
+        <w:numPr>
+          <w:ilvl w:val="0"/>
+          <w:numId w:val="0"/>
+        </w:numPr>
         <w:jc w:val="center"/>
         <w:rPr>
           <w:b/>
         </w:rPr>
       </w:pPr>
-      <w:r>
-        <w:rPr>
-          <w:b/>
-        </w:rPr>
-        <w:t>Tại sao lập kế hoạch lại quan trọng với việc quản lý dự án như vậy?</w:t>
-      </w:r>
-    </w:p>
-    <w:p>
-      <w:r>
-        <w:t>Lên kế hoạch là công việc cơ bản nhất của một PM, là thời điểm để PM tạo ra nhiều giá trị nhất, cũng như thể hiện được khả năng của mình</w:t>
-      </w:r>
-    </w:p>
-    <w:p>
-      <w:r>
-        <w:t xml:space="preserve">Lên kế hoạch dự án phải bao gồm tất cả các yếu tố trong dự án và phải có </w:t>
-      </w:r>
-      <w:r>
-        <w:t>kế hoạch đến mức chi tiết cần thiết. thông thường ta có thể chia việc này thành 2 nhóm:</w:t>
-      </w:r>
-    </w:p>
-    <w:p>
-      <w:pPr>
-        <w:pStyle w:val="ListBullet"/>
-      </w:pPr>
-      <w:r>
-        <w:t>Những thứ nhà quản lý biết và có thể quản lý</w:t>
-      </w:r>
-      <w:r>
-        <w:t xml:space="preserve"> </w:t>
-      </w:r>
-    </w:p>
-    <w:p>
-      <w:pPr>
-        <w:pStyle w:val="ListBullet"/>
-      </w:pPr>
-      <w:r>
-        <w:t>Những thứ mà PM không biết và không thể quản lý</w:t>
-      </w:r>
     </w:p>
     <w:p>
       <w:pPr>
@@ -3637,8 +3765,17 @@
           <w:ilvl w:val="0"/>
           <w:numId w:val="0"/>
         </w:numPr>
-        <w:ind w:left="360" w:hanging="360"/>
-      </w:pPr>
+        <w:jc w:val="center"/>
+        <w:rPr>
+          <w:b/>
+        </w:rPr>
+      </w:pPr>
+      <w:r>
+        <w:rPr>
+          <w:b/>
+        </w:rPr>
+        <w:t>Lập kế hoạch dự án cơ bản</w:t>
+      </w:r>
     </w:p>
     <w:p>
       <w:pPr>
@@ -3647,143 +3784,6 @@
           <w:ilvl w:val="0"/>
           <w:numId w:val="0"/>
         </w:numPr>
-        <w:ind w:left="360" w:hanging="360"/>
-      </w:pPr>
-      <w:r>
-        <w:t xml:space="preserve">Đối với nhóm đầu tiên, PM có thể tạo ra danh sách các công việc cần làm, sắp xếp chúng và phân chia công việc phù hợp cho từng </w:t>
-      </w:r>
-    </w:p>
-    <w:p>
-      <w:pPr>
-        <w:pStyle w:val="ListBullet"/>
-        <w:numPr>
-          <w:ilvl w:val="0"/>
-          <w:numId w:val="0"/>
-        </w:numPr>
-        <w:ind w:left="360" w:hanging="360"/>
-      </w:pPr>
-      <w:r>
-        <w:t>thành viên. Với nhóm còn lại, PM phải đánh giá rủi ro, ước lượng công việc, dự đoán những việc cần làm</w:t>
-      </w:r>
-    </w:p>
-    <w:p>
-      <w:pPr>
-        <w:pStyle w:val="ListBullet"/>
-        <w:numPr>
-          <w:ilvl w:val="0"/>
-          <w:numId w:val="0"/>
-        </w:numPr>
-        <w:ind w:left="360" w:hanging="360"/>
-      </w:pPr>
-    </w:p>
-    <w:p>
-      <w:pPr>
-        <w:pStyle w:val="ListBullet"/>
-        <w:numPr>
-          <w:ilvl w:val="0"/>
-          <w:numId w:val="0"/>
-        </w:numPr>
-        <w:ind w:left="360" w:hanging="360"/>
-      </w:pPr>
-      <w:r>
-        <w:t xml:space="preserve">Việc lập kế hoạch tốt nhất là cách tuyệt vời để tối ưu công việc, đảm bảo kỳ vọng của mọi người như nhau, giảm thiểu các lỗi gây </w:t>
-      </w:r>
-    </w:p>
-    <w:p>
-      <w:pPr>
-        <w:pStyle w:val="ListBullet"/>
-        <w:numPr>
-          <w:ilvl w:val="0"/>
-          <w:numId w:val="0"/>
-        </w:numPr>
-        <w:ind w:left="-270" w:firstLine="270"/>
-      </w:pPr>
-      <w:r>
-        <w:t>tốm kém. Kế hoạch càng chi tiết, cơ hội thành công của dự án càng cao.</w:t>
-      </w:r>
-    </w:p>
-    <w:p>
-      <w:pPr>
-        <w:pStyle w:val="ListBullet"/>
-        <w:numPr>
-          <w:ilvl w:val="0"/>
-          <w:numId w:val="0"/>
-        </w:numPr>
-        <w:ind w:left="-270" w:firstLine="270"/>
-      </w:pPr>
-    </w:p>
-    <w:p>
-      <w:pPr>
-        <w:pStyle w:val="ListBullet"/>
-        <w:numPr>
-          <w:ilvl w:val="0"/>
-          <w:numId w:val="0"/>
-        </w:numPr>
-      </w:pPr>
-      <w:r>
-        <w:t>Không chỉ đối với PM, các members  cũng sẽ làm việc tốt hơn nếu như họ có định hướng, họ biết phải làm những gì, làm như thế nào, và khi nào họ phải làm những việc đó</w:t>
-      </w:r>
-    </w:p>
-    <w:p>
-      <w:pPr>
-        <w:pStyle w:val="ListBullet"/>
-        <w:numPr>
-          <w:ilvl w:val="0"/>
-          <w:numId w:val="0"/>
-        </w:numPr>
-      </w:pPr>
-    </w:p>
-    <w:p>
-      <w:pPr>
-        <w:pStyle w:val="ListBullet"/>
-        <w:numPr>
-          <w:ilvl w:val="0"/>
-          <w:numId w:val="0"/>
-        </w:numPr>
-      </w:pPr>
-      <w:r>
-        <w:t>80:20 rule: bỏ ra nhiều effort vào việc planning, sẽ giảm được effort trong việc thực thi.</w:t>
-      </w:r>
-    </w:p>
-    <w:p>
-      <w:pPr>
-        <w:pStyle w:val="ListBullet"/>
-        <w:numPr>
-          <w:ilvl w:val="0"/>
-          <w:numId w:val="0"/>
-        </w:numPr>
-        <w:jc w:val="center"/>
-        <w:rPr>
-          <w:b/>
-        </w:rPr>
-      </w:pPr>
-    </w:p>
-    <w:p>
-      <w:pPr>
-        <w:pStyle w:val="ListBullet"/>
-        <w:numPr>
-          <w:ilvl w:val="0"/>
-          <w:numId w:val="0"/>
-        </w:numPr>
-        <w:jc w:val="center"/>
-        <w:rPr>
-          <w:b/>
-        </w:rPr>
-      </w:pPr>
-      <w:r>
-        <w:rPr>
-          <w:b/>
-        </w:rPr>
-        <w:t>Lập kế hoạch dự án cơ bản</w:t>
-      </w:r>
-    </w:p>
-    <w:p>
-      <w:pPr>
-        <w:pStyle w:val="ListBullet"/>
-        <w:numPr>
-          <w:ilvl w:val="0"/>
-          <w:numId w:val="0"/>
-        </w:numPr>
       </w:pPr>
       <w:r>
         <w:t>Các bước để lập bản kế hoạch dự án:</w:t>
@@ -3798,7 +3798,6 @@
         </w:numPr>
       </w:pPr>
       <w:r>
-        <w:lastRenderedPageBreak/>
         <w:t>Xác định kết quả cần đạt được, ngân sách cần có</w:t>
       </w:r>
     </w:p>
@@ -3940,6 +3939,7 @@
         <w:spacing w:after="0" w:line="360" w:lineRule="auto"/>
       </w:pPr>
       <w:r>
+        <w:lastRenderedPageBreak/>
         <w:t>Lên kế hoạch không phải là một điều đơn giản, bản phải bỏ thời gian và công sức để suy nghĩ đến nhiều vấn đề. Với vai trò là người quản lý dự án, bạn nên:</w:t>
       </w:r>
     </w:p>
@@ -4119,8 +4119,902 @@
         </w:rPr>
         <w:t>Năm bước để lập kế hoạch quản lý dự án</w:t>
       </w:r>
+    </w:p>
+    <w:p>
+      <w:pPr>
+        <w:pStyle w:val="ListBullet"/>
+        <w:numPr>
+          <w:ilvl w:val="0"/>
+          <w:numId w:val="0"/>
+        </w:numPr>
+        <w:ind w:left="360" w:hanging="360"/>
+      </w:pPr>
+      <w:r>
+        <w:t>Bây giờ hãy bắt tay vào việc tạo ra một bản kế hoạch:</w:t>
+      </w:r>
+    </w:p>
+    <w:p>
+      <w:pPr>
+        <w:pStyle w:val="ListBullet"/>
+        <w:numPr>
+          <w:ilvl w:val="0"/>
+          <w:numId w:val="34"/>
+        </w:numPr>
+      </w:pPr>
+      <w:r>
+        <w:t>Bạn không phải lo lắng việc tự thiết kế một bản kế hoạch từ đầu vì chúng ta đã có những bản mẫu có sẵn. bạn có thể áp dụng các mẫu đó vào dự án của mình cùng với những điều chỉnh phù hợp</w:t>
+      </w:r>
+    </w:p>
+    <w:p>
+      <w:pPr>
+        <w:pStyle w:val="ListBullet"/>
+        <w:numPr>
+          <w:ilvl w:val="0"/>
+          <w:numId w:val="34"/>
+        </w:numPr>
+      </w:pPr>
+      <w:r>
+        <w:t xml:space="preserve">Chia nhỏ các kết quả cần đạt được </w:t>
+      </w:r>
+      <w:r>
+        <w:t>(deliverables)</w:t>
+      </w:r>
+    </w:p>
+    <w:p>
+      <w:pPr>
+        <w:pStyle w:val="ListBullet"/>
+        <w:numPr>
+          <w:ilvl w:val="0"/>
+          <w:numId w:val="34"/>
+        </w:numPr>
+      </w:pPr>
+      <w:r>
+        <w:t xml:space="preserve">Trao đổi với </w:t>
+      </w:r>
+      <w:r>
+        <w:t>các thành viên trong nhóm, lấy thêm các thông tin đầu vào để bắt đầu tạo quyết định ràng buộc, hướng đi, tìm ra vấn đề, nguy cơ và tài nguyên cần thiết cho dự án</w:t>
+      </w:r>
+    </w:p>
+    <w:p>
+      <w:pPr>
+        <w:pStyle w:val="ListBullet"/>
+        <w:numPr>
+          <w:ilvl w:val="0"/>
+          <w:numId w:val="34"/>
+        </w:numPr>
+      </w:pPr>
+      <w:r>
+        <w:t>Tạo thời gian biểu cho các công  việc</w:t>
+      </w:r>
+    </w:p>
+    <w:p>
+      <w:pPr>
+        <w:pStyle w:val="ListBullet"/>
+        <w:numPr>
+          <w:ilvl w:val="0"/>
+          <w:numId w:val="34"/>
+        </w:numPr>
+      </w:pPr>
+      <w:r>
+        <w:t>Tìm tài nguyên cho dự án (nhân lực, các tài liệu mẫu, phần mềm quản lý …)</w:t>
+      </w:r>
+    </w:p>
+    <w:p>
+      <w:pPr>
+        <w:pStyle w:val="ListBullet"/>
+        <w:numPr>
+          <w:ilvl w:val="0"/>
+          <w:numId w:val="0"/>
+        </w:numPr>
+        <w:ind w:left="360" w:hanging="360"/>
+        <w:jc w:val="center"/>
+        <w:rPr>
+          <w:b/>
+        </w:rPr>
+      </w:pPr>
+      <w:r>
+        <w:rPr>
+          <w:b/>
+        </w:rPr>
+        <w:t xml:space="preserve">--------------- --------------- --------------- --------------- </w:t>
+      </w:r>
+    </w:p>
+    <w:p>
+      <w:pPr>
+        <w:pStyle w:val="ListBullet"/>
+        <w:numPr>
+          <w:ilvl w:val="0"/>
+          <w:numId w:val="0"/>
+        </w:numPr>
+        <w:ind w:left="360" w:hanging="360"/>
+        <w:jc w:val="center"/>
+        <w:rPr>
+          <w:b/>
+        </w:rPr>
+      </w:pPr>
+      <w:r>
+        <w:rPr>
+          <w:b/>
+        </w:rPr>
+        <w:t>Bài 7: lập kế hoạch &amp; xác định phạm vi</w:t>
+      </w:r>
+    </w:p>
+    <w:p>
+      <w:pPr>
+        <w:pStyle w:val="ListBullet"/>
+        <w:numPr>
+          <w:ilvl w:val="0"/>
+          <w:numId w:val="0"/>
+        </w:numPr>
+        <w:ind w:left="360" w:hanging="360"/>
+        <w:jc w:val="center"/>
+        <w:rPr>
+          <w:b/>
+        </w:rPr>
+      </w:pPr>
+      <w:r>
+        <w:rPr>
+          <w:b/>
+        </w:rPr>
+        <w:t>Lập kế hoạch phạm vi</w:t>
+      </w:r>
+    </w:p>
+    <w:p>
+      <w:pPr>
+        <w:pStyle w:val="ListBullet"/>
+        <w:numPr>
+          <w:ilvl w:val="0"/>
+          <w:numId w:val="0"/>
+        </w:numPr>
+      </w:pPr>
+      <w:r>
+        <w:t>Nhà quản lý (PM) cần phải biết chính xác họ cần những gì trước khi công việc bắt đầu và phạm vi của dự án chính là câu trả lời cho câu hỏi đội dự án cần phải làm những gì</w:t>
+      </w:r>
+    </w:p>
+    <w:p>
+      <w:pPr>
+        <w:pStyle w:val="ListBullet"/>
+        <w:numPr>
+          <w:ilvl w:val="0"/>
+          <w:numId w:val="0"/>
+        </w:numPr>
+      </w:pPr>
+      <w:r>
+        <w:t>Phạm vi dự án là một khái niệm rộng, nó không chỉ là sản phẩm cần đạt được mà còn bao gồm tất cả các công việc đảm bảo việc sản phẩm được tạo ra đáp ứng yêu cầu, kỳ vọng của các bên liên quan. Phạm vi dự án cần được mô tả rõ ràng, cả những việc không có trong phạm vi.</w:t>
+      </w:r>
+    </w:p>
+    <w:p>
+      <w:pPr>
+        <w:pStyle w:val="ListBullet"/>
+        <w:numPr>
+          <w:ilvl w:val="0"/>
+          <w:numId w:val="0"/>
+        </w:numPr>
+      </w:pPr>
+    </w:p>
+    <w:p>
+      <w:pPr>
+        <w:pStyle w:val="ListBullet"/>
+        <w:numPr>
+          <w:ilvl w:val="0"/>
+          <w:numId w:val="0"/>
+        </w:numPr>
+        <w:rPr>
+          <w:b/>
+        </w:rPr>
+      </w:pPr>
+      <w:r>
+        <w:rPr>
+          <w:b/>
+        </w:rPr>
+        <w:t>Thứ tự quy trình này như sau:</w:t>
+      </w:r>
+    </w:p>
+    <w:p>
+      <w:pPr>
+        <w:pStyle w:val="ListBullet"/>
+        <w:numPr>
+          <w:ilvl w:val="0"/>
+          <w:numId w:val="37"/>
+        </w:numPr>
+      </w:pPr>
+      <w:r>
+        <w:t>PM đánh giá thông tin họ có về phạm vi dự án trong giai đoạn bắt đầu</w:t>
+      </w:r>
+    </w:p>
+    <w:p>
+      <w:pPr>
+        <w:pStyle w:val="ListBullet"/>
+        <w:numPr>
+          <w:ilvl w:val="1"/>
+          <w:numId w:val="37"/>
+        </w:numPr>
+      </w:pPr>
+      <w:r>
+        <w:t>Các thông tin đến từ điều lệ của dự án</w:t>
+      </w:r>
+    </w:p>
+    <w:p>
+      <w:pPr>
+        <w:pStyle w:val="ListBullet"/>
+        <w:numPr>
+          <w:ilvl w:val="1"/>
+          <w:numId w:val="37"/>
+        </w:numPr>
+      </w:pPr>
+      <w:r>
+        <w:t>Việc trao đổi với nhà đầu tư, khách hàng, bên liên quan</w:t>
+      </w:r>
+    </w:p>
+    <w:p>
+      <w:pPr>
+        <w:pStyle w:val="ListBullet"/>
+        <w:numPr>
+          <w:ilvl w:val="0"/>
+          <w:numId w:val="37"/>
+        </w:numPr>
+      </w:pPr>
+      <w:r>
+        <w:t>Thu thập thông tin chi tiết hơn về yêu cầu kỳ vọng dự án</w:t>
+      </w:r>
+    </w:p>
+    <w:p>
+      <w:pPr>
+        <w:pStyle w:val="ListBullet"/>
+        <w:numPr>
+          <w:ilvl w:val="1"/>
+          <w:numId w:val="37"/>
+        </w:numPr>
+      </w:pPr>
+      <w:r>
+        <w:t>Tương tác với các bên liên quan để thu thập thêm thông tin</w:t>
+      </w:r>
+    </w:p>
+    <w:p>
+      <w:pPr>
+        <w:pStyle w:val="ListBullet"/>
+        <w:numPr>
+          <w:ilvl w:val="1"/>
+          <w:numId w:val="37"/>
+        </w:numPr>
+      </w:pPr>
+      <w:r>
+        <w:t>Đây là công việc khó khăn vì đó không phải là công việc trực tiếp, đòi hỏi sự kiên trì của nhà quản lý</w:t>
+      </w:r>
+    </w:p>
+    <w:p>
+      <w:pPr>
+        <w:pStyle w:val="ListBullet"/>
+        <w:numPr>
+          <w:ilvl w:val="1"/>
+          <w:numId w:val="37"/>
+        </w:numPr>
+      </w:pPr>
+      <w:r>
+        <w:t>Thông tin càng nhiều, khả năng xảy ra lỗi càng ít</w:t>
+      </w:r>
+    </w:p>
+    <w:p>
+      <w:pPr>
+        <w:pStyle w:val="ListBullet"/>
+        <w:numPr>
+          <w:ilvl w:val="0"/>
+          <w:numId w:val="37"/>
+        </w:numPr>
+      </w:pPr>
+      <w:r>
+        <w:t xml:space="preserve">Sử dụng chuyên môn để cover những </w:t>
+      </w:r>
+      <w:r>
+        <w:rPr>
+          <w:i/>
+        </w:rPr>
+        <w:t>vùng xám</w:t>
+      </w:r>
+    </w:p>
+    <w:p>
+      <w:pPr>
+        <w:pStyle w:val="ListBullet"/>
+        <w:numPr>
+          <w:ilvl w:val="0"/>
+          <w:numId w:val="37"/>
+        </w:numPr>
+      </w:pPr>
+      <w:r>
+        <w:t>Ghi lại mọi thứ bằng văn bản</w:t>
+      </w:r>
+    </w:p>
+    <w:p>
+      <w:pPr>
+        <w:pStyle w:val="ListBullet"/>
+        <w:numPr>
+          <w:ilvl w:val="0"/>
+          <w:numId w:val="0"/>
+        </w:numPr>
+        <w:ind w:left="360" w:hanging="360"/>
+      </w:pPr>
+      <w:r>
+        <w:lastRenderedPageBreak/>
+        <w:drawing>
+          <wp:inline distT="0" distB="0" distL="0" distR="0" wp14:anchorId="31014872" wp14:editId="716F3257">
+            <wp:extent cx="6496957" cy="8602275"/>
+            <wp:effectExtent l="76200" t="76200" r="132715" b="142240"/>
+            <wp:docPr id="2" name="Picture 2"/>
+            <wp:cNvGraphicFramePr>
+              <a:graphicFrameLocks xmlns:a="http://schemas.openxmlformats.org/drawingml/2006/main" noChangeAspect="1"/>
+            </wp:cNvGraphicFramePr>
+            <a:graphic xmlns:a="http://schemas.openxmlformats.org/drawingml/2006/main">
+              <a:graphicData uri="http://schemas.openxmlformats.org/drawingml/2006/picture">
+                <pic:pic xmlns:pic="http://schemas.openxmlformats.org/drawingml/2006/picture">
+                  <pic:nvPicPr>
+                    <pic:cNvPr id="1" name=""/>
+                    <pic:cNvPicPr/>
+                  </pic:nvPicPr>
+                  <pic:blipFill>
+                    <a:blip r:embed="rId11"/>
+                    <a:stretch>
+                      <a:fillRect/>
+                    </a:stretch>
+                  </pic:blipFill>
+                  <pic:spPr>
+                    <a:xfrm>
+                      <a:off x="0" y="0"/>
+                      <a:ext cx="6496957" cy="8602275"/>
+                    </a:xfrm>
+                    <a:prstGeom prst="rect">
+                      <a:avLst/>
+                    </a:prstGeom>
+                    <a:ln w="38100" cap="sq">
+                      <a:solidFill>
+                        <a:srgbClr val="000000"/>
+                      </a:solidFill>
+                      <a:prstDash val="solid"/>
+                      <a:miter lim="800000"/>
+                    </a:ln>
+                    <a:effectLst>
+                      <a:outerShdw blurRad="50800" dist="38100" dir="2700000" algn="tl" rotWithShape="0">
+                        <a:srgbClr val="000000">
+                          <a:alpha val="43000"/>
+                        </a:srgbClr>
+                      </a:outerShdw>
+                    </a:effectLst>
+                  </pic:spPr>
+                </pic:pic>
+              </a:graphicData>
+            </a:graphic>
+          </wp:inline>
+        </w:drawing>
+      </w:r>
+    </w:p>
+    <w:p>
+      <w:pPr>
+        <w:pStyle w:val="ListBullet"/>
+        <w:numPr>
+          <w:ilvl w:val="0"/>
+          <w:numId w:val="0"/>
+        </w:numPr>
+        <w:ind w:left="360" w:hanging="360"/>
+      </w:pPr>
+      <w:r>
+        <w:lastRenderedPageBreak/>
+        <w:drawing>
+          <wp:inline distT="0" distB="0" distL="0" distR="0" wp14:anchorId="02D29EDD" wp14:editId="5B903FE7">
+            <wp:extent cx="7406640" cy="3688715"/>
+            <wp:effectExtent l="76200" t="76200" r="137160" b="140335"/>
+            <wp:docPr id="8" name="Picture 8"/>
+            <wp:cNvGraphicFramePr>
+              <a:graphicFrameLocks xmlns:a="http://schemas.openxmlformats.org/drawingml/2006/main" noChangeAspect="1"/>
+            </wp:cNvGraphicFramePr>
+            <a:graphic xmlns:a="http://schemas.openxmlformats.org/drawingml/2006/main">
+              <a:graphicData uri="http://schemas.openxmlformats.org/drawingml/2006/picture">
+                <pic:pic xmlns:pic="http://schemas.openxmlformats.org/drawingml/2006/picture">
+                  <pic:nvPicPr>
+                    <pic:cNvPr id="1" name=""/>
+                    <pic:cNvPicPr/>
+                  </pic:nvPicPr>
+                  <pic:blipFill>
+                    <a:blip r:embed="rId12"/>
+                    <a:stretch>
+                      <a:fillRect/>
+                    </a:stretch>
+                  </pic:blipFill>
+                  <pic:spPr>
+                    <a:xfrm>
+                      <a:off x="0" y="0"/>
+                      <a:ext cx="7406640" cy="3688715"/>
+                    </a:xfrm>
+                    <a:prstGeom prst="rect">
+                      <a:avLst/>
+                    </a:prstGeom>
+                    <a:ln w="38100" cap="sq">
+                      <a:solidFill>
+                        <a:srgbClr val="000000"/>
+                      </a:solidFill>
+                      <a:prstDash val="solid"/>
+                      <a:miter lim="800000"/>
+                    </a:ln>
+                    <a:effectLst>
+                      <a:outerShdw blurRad="50800" dist="38100" dir="2700000" algn="tl" rotWithShape="0">
+                        <a:srgbClr val="000000">
+                          <a:alpha val="43000"/>
+                        </a:srgbClr>
+                      </a:outerShdw>
+                    </a:effectLst>
+                  </pic:spPr>
+                </pic:pic>
+              </a:graphicData>
+            </a:graphic>
+          </wp:inline>
+        </w:drawing>
+      </w:r>
+    </w:p>
+    <w:p>
+      <w:pPr>
+        <w:pStyle w:val="ListBullet"/>
+        <w:numPr>
+          <w:ilvl w:val="0"/>
+          <w:numId w:val="0"/>
+        </w:numPr>
+        <w:ind w:left="360" w:hanging="360"/>
+      </w:pPr>
+    </w:p>
+    <w:p>
+      <w:pPr>
+        <w:pStyle w:val="ListBullet"/>
+        <w:numPr>
+          <w:ilvl w:val="0"/>
+          <w:numId w:val="0"/>
+        </w:numPr>
+        <w:ind w:left="360" w:hanging="360"/>
+      </w:pPr>
+      <w:r>
+        <w:t>Scope = Những việc chính xác mà project team cần phải làm.</w:t>
+      </w:r>
+    </w:p>
+    <w:p>
+      <w:pPr>
+        <w:pStyle w:val="ListBullet"/>
+        <w:numPr>
+          <w:ilvl w:val="0"/>
+          <w:numId w:val="0"/>
+        </w:numPr>
+        <w:ind w:left="360" w:hanging="360"/>
+      </w:pPr>
+    </w:p>
+    <w:p>
+      <w:pPr>
+        <w:pStyle w:val="ListBullet"/>
+        <w:numPr>
+          <w:ilvl w:val="0"/>
+          <w:numId w:val="0"/>
+        </w:numPr>
+        <w:ind w:left="360" w:hanging="360"/>
+        <w:rPr>
+          <w:b/>
+        </w:rPr>
+      </w:pPr>
+      <w:r>
+        <w:rPr>
+          <w:b/>
+        </w:rPr>
+        <w:t>Ví dụ:</w:t>
+      </w:r>
+    </w:p>
+    <w:p>
+      <w:pPr>
+        <w:pStyle w:val="ListBullet"/>
+        <w:numPr>
+          <w:ilvl w:val="0"/>
+          <w:numId w:val="38"/>
+        </w:numPr>
+      </w:pPr>
+      <w:r>
+        <w:t>GOAL: cần có một showroom hàng đầu trưng bày những chiếc xe mới nhất, cùng với những nhân viên được đào tạo bài bản và showroom này sẽ được setup một cách tiêu chuẩn về cấu trúc</w:t>
+      </w:r>
+    </w:p>
+    <w:p>
+      <w:pPr>
+        <w:pStyle w:val="ListBullet"/>
+        <w:numPr>
+          <w:ilvl w:val="0"/>
+          <w:numId w:val="0"/>
+        </w:numPr>
+        <w:ind w:left="360" w:hanging="360"/>
+      </w:pPr>
+      <w:r>
+        <w:rPr>
+          <w:b/>
+        </w:rPr>
+        <w:t>Deliverable</w:t>
+      </w:r>
+      <w:r>
+        <w:t>:</w:t>
+      </w:r>
+    </w:p>
+    <w:p>
+      <w:pPr>
+        <w:pStyle w:val="ListBullet"/>
+        <w:numPr>
+          <w:ilvl w:val="0"/>
+          <w:numId w:val="36"/>
+        </w:numPr>
+      </w:pPr>
+      <w:r>
+        <w:t>Construction of the showroom</w:t>
+      </w:r>
+      <w:r>
+        <w:t xml:space="preserve"> </w:t>
+      </w:r>
+      <w:r>
+        <w:sym w:font="Wingdings" w:char="F0E0"/>
+      </w:r>
+      <w:r>
+        <w:t xml:space="preserve"> đây là 1 phần của scope</w:t>
+      </w:r>
+    </w:p>
+    <w:p>
+      <w:pPr>
+        <w:pStyle w:val="ListBullet"/>
+        <w:numPr>
+          <w:ilvl w:val="1"/>
+          <w:numId w:val="36"/>
+        </w:numPr>
+      </w:pPr>
+      <w:r>
+        <w:t>Bắt đầu bằng việc laying the foundation (nền móng)</w:t>
+      </w:r>
+    </w:p>
+    <w:p>
+      <w:pPr>
+        <w:pStyle w:val="ListBullet"/>
+        <w:numPr>
+          <w:ilvl w:val="1"/>
+          <w:numId w:val="36"/>
+        </w:numPr>
+      </w:pPr>
+      <w:r>
+        <w:t>Dựng tường và các core structure</w:t>
+      </w:r>
+    </w:p>
+    <w:p>
+      <w:pPr>
+        <w:pStyle w:val="ListBullet"/>
+        <w:numPr>
+          <w:ilvl w:val="1"/>
+          <w:numId w:val="36"/>
+        </w:numPr>
+      </w:pPr>
+      <w:r>
+        <w:t>Lắp đặt mái nhà</w:t>
+      </w:r>
+    </w:p>
+    <w:p>
+      <w:pPr>
+        <w:pStyle w:val="ListBullet"/>
+        <w:numPr>
+          <w:ilvl w:val="1"/>
+          <w:numId w:val="36"/>
+        </w:numPr>
+      </w:pPr>
+      <w:r>
+        <w:t>Hoàn thiện với việc sơn tường bên trong và bên ngoài</w:t>
+      </w:r>
+    </w:p>
+    <w:p>
+      <w:pPr>
+        <w:pStyle w:val="ListBullet"/>
+        <w:numPr>
+          <w:ilvl w:val="0"/>
+          <w:numId w:val="36"/>
+        </w:numPr>
+      </w:pPr>
+      <w:r>
+        <w:t xml:space="preserve">Giả sử như tại nơi mà chúng ta định dùng để xây dựng showroom đang có một tòa nhà cũ? Chúng ta sẽ phải phá bỏ tòa nhà này đi </w:t>
+      </w:r>
+      <w:r>
+        <w:sym w:font="Wingdings" w:char="F0E0"/>
+      </w:r>
+      <w:r>
+        <w:t xml:space="preserve"> đây cũng là một phần của scope, tuy nhiên điều này có thể dẫn đến những hệ lụy:</w:t>
+      </w:r>
+    </w:p>
+    <w:p>
+      <w:pPr>
+        <w:pStyle w:val="ListBullet"/>
+        <w:numPr>
+          <w:ilvl w:val="1"/>
+          <w:numId w:val="36"/>
+        </w:numPr>
+      </w:pPr>
+      <w:r>
+        <w:t>Việc xây dựng ở phần đầu bị deplayed</w:t>
+      </w:r>
+    </w:p>
+    <w:p>
+      <w:pPr>
+        <w:pStyle w:val="ListBullet"/>
+        <w:numPr>
+          <w:ilvl w:val="1"/>
+          <w:numId w:val="36"/>
+        </w:numPr>
+      </w:pPr>
+      <w:r>
+        <w:t>Chi phí tăng</w:t>
+      </w:r>
+    </w:p>
+    <w:p>
+      <w:pPr>
+        <w:pStyle w:val="ListBullet"/>
+        <w:numPr>
+          <w:ilvl w:val="1"/>
+          <w:numId w:val="36"/>
+        </w:numPr>
+      </w:pPr>
+      <w:r>
+        <w:t>Các stakeholder sẽ không hài lòng.</w:t>
+      </w:r>
+    </w:p>
+    <w:p>
+      <w:pPr>
+        <w:pStyle w:val="ListBullet"/>
+        <w:numPr>
+          <w:ilvl w:val="0"/>
+          <w:numId w:val="0"/>
+        </w:numPr>
+        <w:ind w:left="360" w:hanging="360"/>
+      </w:pPr>
+    </w:p>
+    <w:p>
+      <w:pPr>
+        <w:pStyle w:val="ListBullet"/>
+        <w:numPr>
+          <w:ilvl w:val="0"/>
+          <w:numId w:val="0"/>
+        </w:numPr>
+        <w:rPr>
+          <w:b/>
+        </w:rPr>
+      </w:pPr>
+      <w:r>
+        <w:t xml:space="preserve">Qua ví dụ trên, có thể thấy Scope là một khái niệm khá rộng, scope không đơn giản chỉ là (qua ví dụ trên) cars, showroom, staff … Mà còn là tất cả các công việc cần phải làm để </w:t>
+      </w:r>
+      <w:r>
+        <w:rPr>
+          <w:b/>
+        </w:rPr>
+        <w:t>meet the requirements và kỳ vọng của các bên liên quan.</w:t>
+      </w:r>
+      <w:r>
+        <w:rPr>
+          <w:b/>
+        </w:rPr>
+        <w:t xml:space="preserve"> </w:t>
+      </w:r>
+    </w:p>
+    <w:p>
+      <w:pPr>
+        <w:pStyle w:val="ListBullet"/>
+        <w:numPr>
+          <w:ilvl w:val="0"/>
+          <w:numId w:val="0"/>
+        </w:numPr>
+        <w:rPr>
+          <w:b/>
+        </w:rPr>
+      </w:pPr>
+    </w:p>
+    <w:p>
+      <w:pPr>
+        <w:pStyle w:val="ListBullet"/>
+        <w:numPr>
+          <w:ilvl w:val="0"/>
+          <w:numId w:val="0"/>
+        </w:numPr>
+      </w:pPr>
+      <w:r>
+        <w:rPr>
+          <w:b/>
+        </w:rPr>
+        <w:t xml:space="preserve">Product Scope: </w:t>
+      </w:r>
+      <w:r>
+        <w:t>các tasks mà chúng ta cần hoàn thành để tạo ra được product</w:t>
+      </w:r>
+    </w:p>
+    <w:p>
+      <w:pPr>
+        <w:pStyle w:val="ListBullet"/>
+        <w:numPr>
+          <w:ilvl w:val="0"/>
+          <w:numId w:val="0"/>
+        </w:numPr>
+      </w:pPr>
+      <w:r>
+        <w:rPr>
+          <w:b/>
+        </w:rPr>
+        <w:t>Project scope</w:t>
+      </w:r>
+      <w:r>
+        <w:rPr>
+          <w:b/>
+        </w:rPr>
+        <w:t xml:space="preserve">: </w:t>
+      </w:r>
+      <w:r>
+        <w:t xml:space="preserve">tất cả những việc cần làm theo thứ tự để đạt được project goal, bao gồm cả </w:t>
+      </w:r>
+      <w:r>
+        <w:rPr>
+          <w:b/>
+        </w:rPr>
+        <w:t>product scope</w:t>
+      </w:r>
+    </w:p>
+    <w:p>
+      <w:pPr>
+        <w:pStyle w:val="ListBullet"/>
+        <w:numPr>
+          <w:ilvl w:val="0"/>
+          <w:numId w:val="0"/>
+        </w:numPr>
+        <w:jc w:val="center"/>
+        <w:rPr>
+          <w:b/>
+        </w:rPr>
+      </w:pPr>
+    </w:p>
+    <w:p>
+      <w:pPr>
+        <w:pStyle w:val="ListBullet"/>
+        <w:numPr>
+          <w:ilvl w:val="0"/>
+          <w:numId w:val="0"/>
+        </w:numPr>
+        <w:jc w:val="center"/>
+        <w:rPr>
+          <w:b/>
+        </w:rPr>
+      </w:pPr>
+      <w:r>
+        <w:rPr>
+          <w:b/>
+        </w:rPr>
+        <w:t>Cấu trúc phân chia công việc</w:t>
+      </w:r>
+    </w:p>
+    <w:p>
+      <w:pPr>
+        <w:pStyle w:val="ListBullet"/>
+        <w:numPr>
+          <w:ilvl w:val="0"/>
+          <w:numId w:val="0"/>
+        </w:numPr>
+      </w:pPr>
+      <w:r>
+        <w:t>Nếu như bạn cần phải tạo một lịch trình cho các công việc của dự án để sắp xếp và xác định phạm vi tôngt quản, phạm vi này bao gồm các sản phẩm sẽ được bàn giao. Đây là một hoạt động quản lý dự án đơn giản. Có thể sử dụng các biểu mẫu WBS (work breakdown structure – cấu trúc phân chia công việc) để làm việc này</w:t>
+      </w:r>
+    </w:p>
+    <w:p>
+      <w:pPr>
+        <w:pStyle w:val="ListBullet"/>
+        <w:numPr>
+          <w:ilvl w:val="0"/>
+          <w:numId w:val="0"/>
+        </w:numPr>
+      </w:pPr>
+    </w:p>
+    <w:p>
+      <w:pPr>
+        <w:pStyle w:val="ListBullet"/>
+        <w:numPr>
+          <w:ilvl w:val="0"/>
+          <w:numId w:val="0"/>
+        </w:numPr>
+      </w:pPr>
+      <w:r>
+        <w:t>WBS</w:t>
+      </w:r>
+      <w:r>
+        <w:t xml:space="preserve"> có thể coi như một cây phả hệ các deliverable thể hiện các công việc sẽ được thực hiện bởi project team để đạt được các mục tiêu của project vầ để tạo ra được deliverables. Mục đích của WBS là để tổ chức và defines the total scope của project</w:t>
+      </w:r>
+    </w:p>
+    <w:p>
+      <w:pPr>
+        <w:pStyle w:val="ListBullet"/>
+        <w:numPr>
+          <w:ilvl w:val="0"/>
+          <w:numId w:val="0"/>
+        </w:numPr>
+      </w:pPr>
+      <w:r>
+        <w:lastRenderedPageBreak/>
+        <w:drawing>
+          <wp:inline distT="0" distB="0" distL="0" distR="0" wp14:anchorId="057A1D59" wp14:editId="0DD2871A">
+            <wp:extent cx="7406640" cy="3552825"/>
+            <wp:effectExtent l="76200" t="76200" r="137160" b="142875"/>
+            <wp:docPr id="9" name="Picture 9"/>
+            <wp:cNvGraphicFramePr>
+              <a:graphicFrameLocks xmlns:a="http://schemas.openxmlformats.org/drawingml/2006/main" noChangeAspect="1"/>
+            </wp:cNvGraphicFramePr>
+            <a:graphic xmlns:a="http://schemas.openxmlformats.org/drawingml/2006/main">
+              <a:graphicData uri="http://schemas.openxmlformats.org/drawingml/2006/picture">
+                <pic:pic xmlns:pic="http://schemas.openxmlformats.org/drawingml/2006/picture">
+                  <pic:nvPicPr>
+                    <pic:cNvPr id="1" name=""/>
+                    <pic:cNvPicPr/>
+                  </pic:nvPicPr>
+                  <pic:blipFill>
+                    <a:blip r:embed="rId13"/>
+                    <a:stretch>
+                      <a:fillRect/>
+                    </a:stretch>
+                  </pic:blipFill>
+                  <pic:spPr>
+                    <a:xfrm>
+                      <a:off x="0" y="0"/>
+                      <a:ext cx="7406640" cy="3552825"/>
+                    </a:xfrm>
+                    <a:prstGeom prst="rect">
+                      <a:avLst/>
+                    </a:prstGeom>
+                    <a:ln w="38100" cap="sq">
+                      <a:solidFill>
+                        <a:srgbClr val="000000"/>
+                      </a:solidFill>
+                      <a:prstDash val="solid"/>
+                      <a:miter lim="800000"/>
+                    </a:ln>
+                    <a:effectLst>
+                      <a:outerShdw blurRad="50800" dist="38100" dir="2700000" algn="tl" rotWithShape="0">
+                        <a:srgbClr val="000000">
+                          <a:alpha val="43000"/>
+                        </a:srgbClr>
+                      </a:outerShdw>
+                    </a:effectLst>
+                  </pic:spPr>
+                </pic:pic>
+              </a:graphicData>
+            </a:graphic>
+          </wp:inline>
+        </w:drawing>
+      </w:r>
+    </w:p>
+    <w:p>
+      <w:pPr>
+        <w:pStyle w:val="ListBullet"/>
+        <w:numPr>
+          <w:ilvl w:val="0"/>
+          <w:numId w:val="0"/>
+        </w:numPr>
+        <w:jc w:val="center"/>
+        <w:rPr>
+          <w:b/>
+        </w:rPr>
+      </w:pPr>
+      <w:r>
+        <w:rPr>
+          <w:b/>
+        </w:rPr>
+        <w:t>Cách chuẩn hóa phạm vi dự án</w:t>
+      </w:r>
+    </w:p>
+    <w:p>
+      <w:pPr>
+        <w:pStyle w:val="ListBullet"/>
+        <w:numPr>
+          <w:ilvl w:val="0"/>
+          <w:numId w:val="0"/>
+        </w:numPr>
+      </w:pPr>
+      <w:r>
+        <w:t>Khi chúng ta đã xác định được phạm vi của dự án, chúng ta lưu nó thành văn bản báo cáo phạm vi (scope statement). Nhắc lại, báo cáo này bao gồm các sản phẩm được tạo ra, kết quả dự án, các giả định, ràng buộc có hoặc không tác động đến dự án, cấu trúc phân chia công việc (WBS)</w:t>
+      </w:r>
       <w:bookmarkStart w:id="0" w:name="_GoBack"/>
       <w:bookmarkEnd w:id="0"/>
+      <w:r>
+        <w:t xml:space="preserve">. </w:t>
+      </w:r>
     </w:p>
     <w:p>
       <w:pPr>
@@ -4129,77 +5023,7 @@
           <w:ilvl w:val="0"/>
           <w:numId w:val="0"/>
         </w:numPr>
-        <w:ind w:left="360" w:hanging="360"/>
-      </w:pPr>
-      <w:r>
-        <w:t>Bây giờ hãy bắt tay vào việc tạo ra một bản kế hoạch:</w:t>
-      </w:r>
-    </w:p>
-    <w:p>
-      <w:pPr>
-        <w:pStyle w:val="ListBullet"/>
-        <w:numPr>
-          <w:ilvl w:val="0"/>
-          <w:numId w:val="34"/>
-        </w:numPr>
-      </w:pPr>
-      <w:r>
-        <w:t>Bạn không phải lo lắng việc tự thiết kế một bản kế hoạch từ đầu vì chúng ta đã có những bản mẫu có sẵn. bạn có thể áp dụng các mẫu đó vào dự án của mình cùng với những điều chỉnh phù hợp</w:t>
-      </w:r>
-    </w:p>
-    <w:p>
-      <w:pPr>
-        <w:pStyle w:val="ListBullet"/>
-        <w:numPr>
-          <w:ilvl w:val="0"/>
-          <w:numId w:val="34"/>
-        </w:numPr>
-      </w:pPr>
-      <w:r>
-        <w:t xml:space="preserve">Chia nhỏ các kết quả cần đạt được </w:t>
-      </w:r>
-      <w:r>
-        <w:t>(deliverables)</w:t>
-      </w:r>
-    </w:p>
-    <w:p>
-      <w:pPr>
-        <w:pStyle w:val="ListBullet"/>
-        <w:numPr>
-          <w:ilvl w:val="0"/>
-          <w:numId w:val="34"/>
-        </w:numPr>
-      </w:pPr>
-      <w:r>
-        <w:t xml:space="preserve">Trao đổi với </w:t>
-      </w:r>
-      <w:r>
-        <w:t>các thành viên trong nhóm, lấy thêm các thông tin đầu vào để bắt đầu tạo quyết định ràng buộc, hướng đi, tìm ra vấn đề, nguy cơ và tài nguyên cần thiết cho dự án</w:t>
-      </w:r>
-    </w:p>
-    <w:p>
-      <w:pPr>
-        <w:pStyle w:val="ListBullet"/>
-        <w:numPr>
-          <w:ilvl w:val="0"/>
-          <w:numId w:val="34"/>
-        </w:numPr>
-      </w:pPr>
-      <w:r>
-        <w:t>Tạo thời gian biểu cho các công  việc</w:t>
-      </w:r>
-    </w:p>
-    <w:p>
-      <w:pPr>
-        <w:pStyle w:val="ListBullet"/>
-        <w:numPr>
-          <w:ilvl w:val="0"/>
-          <w:numId w:val="34"/>
-        </w:numPr>
-      </w:pPr>
-      <w:r>
-        <w:t>Tìm tài nguyên cho dự án (nhân lực, các tài liệu mẫu, phần mềm quản lý …)</w:t>
-      </w:r>
+      </w:pPr>
     </w:p>
     <w:p>
       <w:pPr>
@@ -4208,17 +5032,9 @@
           <w:ilvl w:val="0"/>
           <w:numId w:val="0"/>
         </w:numPr>
-        <w:ind w:left="360" w:hanging="360"/>
-        <w:jc w:val="center"/>
-        <w:rPr>
-          <w:b/>
-        </w:rPr>
-      </w:pPr>
-      <w:r>
-        <w:rPr>
-          <w:b/>
-        </w:rPr>
-        <w:t xml:space="preserve">--------------- --------------- --------------- --------------- </w:t>
+      </w:pPr>
+      <w:r>
+        <w:t>Sau đó bản báo cáo này phải được phê duyệt bởi các bên liên quan, được gọi là hội đồng kiểm soát thay đổi. Họ sẽ xem xét và đảm bảo rằng bản báo cáo đáp ứng mọi tiêu chí của họ. Khi đã được chấp thuận, bản báo cáo sẽ trở thành cơ sở để chúng ta theo dõi trong suốt thời gian của dự án</w:t>
       </w:r>
     </w:p>
     <w:p>
@@ -4228,8 +5044,33 @@
           <w:ilvl w:val="0"/>
           <w:numId w:val="0"/>
         </w:numPr>
-        <w:ind w:left="360" w:hanging="360"/>
-        <w:jc w:val="center"/>
+      </w:pPr>
+    </w:p>
+    <w:p>
+      <w:pPr>
+        <w:pStyle w:val="ListBullet"/>
+        <w:numPr>
+          <w:ilvl w:val="0"/>
+          <w:numId w:val="0"/>
+        </w:numPr>
+      </w:pPr>
+    </w:p>
+    <w:p>
+      <w:pPr>
+        <w:pStyle w:val="ListBullet"/>
+        <w:numPr>
+          <w:ilvl w:val="0"/>
+          <w:numId w:val="0"/>
+        </w:numPr>
+      </w:pPr>
+    </w:p>
+    <w:p>
+      <w:pPr>
+        <w:pStyle w:val="ListBullet"/>
+        <w:numPr>
+          <w:ilvl w:val="0"/>
+          <w:numId w:val="0"/>
+        </w:numPr>
       </w:pPr>
     </w:p>
     <w:p>
@@ -4252,11 +5093,11 @@
 </file>
 
 <file path=word/numbering.xml><?xml version="1.0" encoding="utf-8"?>
-<w:numbering xmlns:wpc="http://schemas.microsoft.com/office/word/2010/wordprocessingCanvas" xmlns:cx="http://schemas.microsoft.com/office/drawing/2014/chartex" xmlns:cx1="http://schemas.microsoft.com/office/drawing/2015/9/8/chartex" xmlns:mc="http://schemas.openxmlformats.org/markup-compatibility/2006" xmlns:o="urn:schemas-microsoft-com:office:office" xmlns:r="http://schemas.openxmlformats.org/officeDocument/2006/relationships" xmlns:m="http://schemas.openxmlformats.org/officeDocument/2006/math" xmlns:v="urn:schemas-microsoft-com:vml" xmlns:wp14="http://schemas.microsoft.com/office/word/2010/wordprocessingDrawing" xmlns:wp="http://schemas.openxmlformats.org/drawingml/2006/wordprocessingDrawing" xmlns:w10="urn:schemas-microsoft-com:office:word" xmlns:w="http://schemas.openxmlformats.org/wordprocessingml/2006/main" xmlns:w14="http://schemas.microsoft.com/office/word/2010/wordml" xmlns:w15="http://schemas.microsoft.com/office/word/2012/wordml" xmlns:w16se="http://schemas.microsoft.com/office/word/2015/wordml/symex" xmlns:wpg="http://schemas.microsoft.com/office/word/2010/wordprocessingGroup" xmlns:wpi="http://schemas.microsoft.com/office/word/2010/wordprocessingInk" xmlns:wne="http://schemas.microsoft.com/office/word/2006/wordml" xmlns:wps="http://schemas.microsoft.com/office/word/2010/wordprocessingShape" mc:Ignorable="w14 w15 w16se wp14">
+<w:numbering xmlns:wpc="http://schemas.microsoft.com/office/word/2010/wordprocessingCanvas" xmlns:cx="http://schemas.microsoft.com/office/drawing/2014/chartex" xmlns:mc="http://schemas.openxmlformats.org/markup-compatibility/2006" xmlns:o="urn:schemas-microsoft-com:office:office" xmlns:r="http://schemas.openxmlformats.org/officeDocument/2006/relationships" xmlns:m="http://schemas.openxmlformats.org/officeDocument/2006/math" xmlns:v="urn:schemas-microsoft-com:vml" xmlns:wp14="http://schemas.microsoft.com/office/word/2010/wordprocessingDrawing" xmlns:wp="http://schemas.openxmlformats.org/drawingml/2006/wordprocessingDrawing" xmlns:w10="urn:schemas-microsoft-com:office:word" xmlns:w="http://schemas.openxmlformats.org/wordprocessingml/2006/main" xmlns:w14="http://schemas.microsoft.com/office/word/2010/wordml" xmlns:w15="http://schemas.microsoft.com/office/word/2012/wordml" xmlns:w16se="http://schemas.microsoft.com/office/word/2015/wordml/symex" xmlns:wpg="http://schemas.microsoft.com/office/word/2010/wordprocessingGroup" xmlns:wpi="http://schemas.microsoft.com/office/word/2010/wordprocessingInk" xmlns:wne="http://schemas.microsoft.com/office/word/2006/wordml" xmlns:wps="http://schemas.microsoft.com/office/word/2010/wordprocessingShape" mc:Ignorable="w14 w15 w16se wp14">
   <w:abstractNum w:abstractNumId="0" w15:restartNumberingAfterBreak="0">
     <w:nsid w:val="FFFFFF89"/>
     <w:multiLevelType w:val="singleLevel"/>
-    <w:tmpl w:val="E83A9A3C"/>
+    <w:tmpl w:val="2F66A9E8"/>
     <w:lvl w:ilvl="0">
       <w:start w:val="1"/>
       <w:numFmt w:val="bullet"/>
@@ -4501,6 +5342,119 @@
     </w:lvl>
   </w:abstractNum>
   <w:abstractNum w:abstractNumId="3" w15:restartNumberingAfterBreak="0">
+    <w:nsid w:val="106A5C92"/>
+    <w:multiLevelType w:val="hybridMultilevel"/>
+    <w:tmpl w:val="4740E99C"/>
+    <w:lvl w:ilvl="0" w:tplc="04090001">
+      <w:start w:val="1"/>
+      <w:numFmt w:val="bullet"/>
+      <w:lvlText w:val=""/>
+      <w:lvlJc w:val="left"/>
+      <w:pPr>
+        <w:ind w:left="720" w:hanging="360"/>
+      </w:pPr>
+      <w:rPr>
+        <w:rFonts w:ascii="Symbol" w:hAnsi="Symbol" w:hint="default"/>
+      </w:rPr>
+    </w:lvl>
+    <w:lvl w:ilvl="1" w:tplc="04090003">
+      <w:start w:val="1"/>
+      <w:numFmt w:val="bullet"/>
+      <w:lvlText w:val="o"/>
+      <w:lvlJc w:val="left"/>
+      <w:pPr>
+        <w:ind w:left="1440" w:hanging="360"/>
+      </w:pPr>
+      <w:rPr>
+        <w:rFonts w:ascii="Courier New" w:hAnsi="Courier New" w:cs="Courier New" w:hint="default"/>
+      </w:rPr>
+    </w:lvl>
+    <w:lvl w:ilvl="2" w:tplc="04090005" w:tentative="1">
+      <w:start w:val="1"/>
+      <w:numFmt w:val="bullet"/>
+      <w:lvlText w:val=""/>
+      <w:lvlJc w:val="left"/>
+      <w:pPr>
+        <w:ind w:left="2160" w:hanging="360"/>
+      </w:pPr>
+      <w:rPr>
+        <w:rFonts w:ascii="Wingdings" w:hAnsi="Wingdings" w:hint="default"/>
+      </w:rPr>
+    </w:lvl>
+    <w:lvl w:ilvl="3" w:tplc="04090001" w:tentative="1">
+      <w:start w:val="1"/>
+      <w:numFmt w:val="bullet"/>
+      <w:lvlText w:val=""/>
+      <w:lvlJc w:val="left"/>
+      <w:pPr>
+        <w:ind w:left="2880" w:hanging="360"/>
+      </w:pPr>
+      <w:rPr>
+        <w:rFonts w:ascii="Symbol" w:hAnsi="Symbol" w:hint="default"/>
+      </w:rPr>
+    </w:lvl>
+    <w:lvl w:ilvl="4" w:tplc="04090003" w:tentative="1">
+      <w:start w:val="1"/>
+      <w:numFmt w:val="bullet"/>
+      <w:lvlText w:val="o"/>
+      <w:lvlJc w:val="left"/>
+      <w:pPr>
+        <w:ind w:left="3600" w:hanging="360"/>
+      </w:pPr>
+      <w:rPr>
+        <w:rFonts w:ascii="Courier New" w:hAnsi="Courier New" w:cs="Courier New" w:hint="default"/>
+      </w:rPr>
+    </w:lvl>
+    <w:lvl w:ilvl="5" w:tplc="04090005" w:tentative="1">
+      <w:start w:val="1"/>
+      <w:numFmt w:val="bullet"/>
+      <w:lvlText w:val=""/>
+      <w:lvlJc w:val="left"/>
+      <w:pPr>
+        <w:ind w:left="4320" w:hanging="360"/>
+      </w:pPr>
+      <w:rPr>
+        <w:rFonts w:ascii="Wingdings" w:hAnsi="Wingdings" w:hint="default"/>
+      </w:rPr>
+    </w:lvl>
+    <w:lvl w:ilvl="6" w:tplc="04090001" w:tentative="1">
+      <w:start w:val="1"/>
+      <w:numFmt w:val="bullet"/>
+      <w:lvlText w:val=""/>
+      <w:lvlJc w:val="left"/>
+      <w:pPr>
+        <w:ind w:left="5040" w:hanging="360"/>
+      </w:pPr>
+      <w:rPr>
+        <w:rFonts w:ascii="Symbol" w:hAnsi="Symbol" w:hint="default"/>
+      </w:rPr>
+    </w:lvl>
+    <w:lvl w:ilvl="7" w:tplc="04090003" w:tentative="1">
+      <w:start w:val="1"/>
+      <w:numFmt w:val="bullet"/>
+      <w:lvlText w:val="o"/>
+      <w:lvlJc w:val="left"/>
+      <w:pPr>
+        <w:ind w:left="5760" w:hanging="360"/>
+      </w:pPr>
+      <w:rPr>
+        <w:rFonts w:ascii="Courier New" w:hAnsi="Courier New" w:cs="Courier New" w:hint="default"/>
+      </w:rPr>
+    </w:lvl>
+    <w:lvl w:ilvl="8" w:tplc="04090005" w:tentative="1">
+      <w:start w:val="1"/>
+      <w:numFmt w:val="bullet"/>
+      <w:lvlText w:val=""/>
+      <w:lvlJc w:val="left"/>
+      <w:pPr>
+        <w:ind w:left="6480" w:hanging="360"/>
+      </w:pPr>
+      <w:rPr>
+        <w:rFonts w:ascii="Wingdings" w:hAnsi="Wingdings" w:hint="default"/>
+      </w:rPr>
+    </w:lvl>
+  </w:abstractNum>
+  <w:abstractNum w:abstractNumId="4" w15:restartNumberingAfterBreak="0">
     <w:nsid w:val="136B2945"/>
     <w:multiLevelType w:val="hybridMultilevel"/>
     <w:tmpl w:val="D794F5C8"/>
@@ -4613,7 +5567,7 @@
       </w:rPr>
     </w:lvl>
   </w:abstractNum>
-  <w:abstractNum w:abstractNumId="4" w15:restartNumberingAfterBreak="0">
+  <w:abstractNum w:abstractNumId="5" w15:restartNumberingAfterBreak="0">
     <w:nsid w:val="14B35403"/>
     <w:multiLevelType w:val="hybridMultilevel"/>
     <w:tmpl w:val="93105B18"/>
@@ -4726,7 +5680,7 @@
       </w:rPr>
     </w:lvl>
   </w:abstractNum>
-  <w:abstractNum w:abstractNumId="5" w15:restartNumberingAfterBreak="0">
+  <w:abstractNum w:abstractNumId="6" w15:restartNumberingAfterBreak="0">
     <w:nsid w:val="19352C3F"/>
     <w:multiLevelType w:val="hybridMultilevel"/>
     <w:tmpl w:val="386E353A"/>
@@ -4839,7 +5793,7 @@
       </w:rPr>
     </w:lvl>
   </w:abstractNum>
-  <w:abstractNum w:abstractNumId="6" w15:restartNumberingAfterBreak="0">
+  <w:abstractNum w:abstractNumId="7" w15:restartNumberingAfterBreak="0">
     <w:nsid w:val="1E2641DC"/>
     <w:multiLevelType w:val="hybridMultilevel"/>
     <w:tmpl w:val="486A8FF4"/>
@@ -4951,7 +5905,7 @@
       </w:rPr>
     </w:lvl>
   </w:abstractNum>
-  <w:abstractNum w:abstractNumId="7" w15:restartNumberingAfterBreak="0">
+  <w:abstractNum w:abstractNumId="8" w15:restartNumberingAfterBreak="0">
     <w:nsid w:val="213476C0"/>
     <w:multiLevelType w:val="hybridMultilevel"/>
     <w:tmpl w:val="FFB69ED8"/>
@@ -5064,7 +6018,7 @@
       </w:rPr>
     </w:lvl>
   </w:abstractNum>
-  <w:abstractNum w:abstractNumId="8" w15:restartNumberingAfterBreak="0">
+  <w:abstractNum w:abstractNumId="9" w15:restartNumberingAfterBreak="0">
     <w:nsid w:val="260430A0"/>
     <w:multiLevelType w:val="hybridMultilevel"/>
     <w:tmpl w:val="64DA9536"/>
@@ -5177,7 +6131,7 @@
       </w:rPr>
     </w:lvl>
   </w:abstractNum>
-  <w:abstractNum w:abstractNumId="9" w15:restartNumberingAfterBreak="0">
+  <w:abstractNum w:abstractNumId="10" w15:restartNumberingAfterBreak="0">
     <w:nsid w:val="260F5457"/>
     <w:multiLevelType w:val="hybridMultilevel"/>
     <w:tmpl w:val="D012E542"/>
@@ -5290,7 +6244,7 @@
       </w:rPr>
     </w:lvl>
   </w:abstractNum>
-  <w:abstractNum w:abstractNumId="10" w15:restartNumberingAfterBreak="0">
+  <w:abstractNum w:abstractNumId="11" w15:restartNumberingAfterBreak="0">
     <w:nsid w:val="2C1F6415"/>
     <w:multiLevelType w:val="hybridMultilevel"/>
     <w:tmpl w:val="725A4BC8"/>
@@ -5403,7 +6357,7 @@
       </w:rPr>
     </w:lvl>
   </w:abstractNum>
-  <w:abstractNum w:abstractNumId="11" w15:restartNumberingAfterBreak="0">
+  <w:abstractNum w:abstractNumId="12" w15:restartNumberingAfterBreak="0">
     <w:nsid w:val="2E110BD8"/>
     <w:multiLevelType w:val="hybridMultilevel"/>
     <w:tmpl w:val="E7C2A812"/>
@@ -5492,7 +6446,7 @@
       </w:pPr>
     </w:lvl>
   </w:abstractNum>
-  <w:abstractNum w:abstractNumId="12" w15:restartNumberingAfterBreak="0">
+  <w:abstractNum w:abstractNumId="13" w15:restartNumberingAfterBreak="0">
     <w:nsid w:val="2FA91DE0"/>
     <w:multiLevelType w:val="hybridMultilevel"/>
     <w:tmpl w:val="9FACF98E"/>
@@ -5605,7 +6559,7 @@
       </w:rPr>
     </w:lvl>
   </w:abstractNum>
-  <w:abstractNum w:abstractNumId="13" w15:restartNumberingAfterBreak="0">
+  <w:abstractNum w:abstractNumId="14" w15:restartNumberingAfterBreak="0">
     <w:nsid w:val="328311C8"/>
     <w:multiLevelType w:val="hybridMultilevel"/>
     <w:tmpl w:val="A41C6128"/>
@@ -5718,7 +6672,7 @@
       </w:rPr>
     </w:lvl>
   </w:abstractNum>
-  <w:abstractNum w:abstractNumId="14" w15:restartNumberingAfterBreak="0">
+  <w:abstractNum w:abstractNumId="15" w15:restartNumberingAfterBreak="0">
     <w:nsid w:val="392B750C"/>
     <w:multiLevelType w:val="hybridMultilevel"/>
     <w:tmpl w:val="52085C7E"/>
@@ -5831,7 +6785,7 @@
       </w:rPr>
     </w:lvl>
   </w:abstractNum>
-  <w:abstractNum w:abstractNumId="15" w15:restartNumberingAfterBreak="0">
+  <w:abstractNum w:abstractNumId="16" w15:restartNumberingAfterBreak="0">
     <w:nsid w:val="3C525AC8"/>
     <w:multiLevelType w:val="hybridMultilevel"/>
     <w:tmpl w:val="F61675CC"/>
@@ -5944,7 +6898,7 @@
       </w:rPr>
     </w:lvl>
   </w:abstractNum>
-  <w:abstractNum w:abstractNumId="16" w15:restartNumberingAfterBreak="0">
+  <w:abstractNum w:abstractNumId="17" w15:restartNumberingAfterBreak="0">
     <w:nsid w:val="3F560F91"/>
     <w:multiLevelType w:val="hybridMultilevel"/>
     <w:tmpl w:val="8B8054A4"/>
@@ -6033,7 +6987,7 @@
       </w:pPr>
     </w:lvl>
   </w:abstractNum>
-  <w:abstractNum w:abstractNumId="17" w15:restartNumberingAfterBreak="0">
+  <w:abstractNum w:abstractNumId="18" w15:restartNumberingAfterBreak="0">
     <w:nsid w:val="43677BAA"/>
     <w:multiLevelType w:val="hybridMultilevel"/>
     <w:tmpl w:val="1680995E"/>
@@ -6145,7 +7099,7 @@
       </w:rPr>
     </w:lvl>
   </w:abstractNum>
-  <w:abstractNum w:abstractNumId="18" w15:restartNumberingAfterBreak="0">
+  <w:abstractNum w:abstractNumId="19" w15:restartNumberingAfterBreak="0">
     <w:nsid w:val="493360AE"/>
     <w:multiLevelType w:val="hybridMultilevel"/>
     <w:tmpl w:val="ECC258EE"/>
@@ -6234,7 +7188,120 @@
       </w:pPr>
     </w:lvl>
   </w:abstractNum>
-  <w:abstractNum w:abstractNumId="19" w15:restartNumberingAfterBreak="0">
+  <w:abstractNum w:abstractNumId="20" w15:restartNumberingAfterBreak="0">
+    <w:nsid w:val="499F2B28"/>
+    <w:multiLevelType w:val="hybridMultilevel"/>
+    <w:tmpl w:val="B4A262DC"/>
+    <w:lvl w:ilvl="0" w:tplc="04090001">
+      <w:start w:val="1"/>
+      <w:numFmt w:val="bullet"/>
+      <w:lvlText w:val=""/>
+      <w:lvlJc w:val="left"/>
+      <w:pPr>
+        <w:ind w:left="720" w:hanging="360"/>
+      </w:pPr>
+      <w:rPr>
+        <w:rFonts w:ascii="Symbol" w:hAnsi="Symbol" w:hint="default"/>
+      </w:rPr>
+    </w:lvl>
+    <w:lvl w:ilvl="1" w:tplc="04090003" w:tentative="1">
+      <w:start w:val="1"/>
+      <w:numFmt w:val="bullet"/>
+      <w:lvlText w:val="o"/>
+      <w:lvlJc w:val="left"/>
+      <w:pPr>
+        <w:ind w:left="1440" w:hanging="360"/>
+      </w:pPr>
+      <w:rPr>
+        <w:rFonts w:ascii="Courier New" w:hAnsi="Courier New" w:cs="Courier New" w:hint="default"/>
+      </w:rPr>
+    </w:lvl>
+    <w:lvl w:ilvl="2" w:tplc="04090005" w:tentative="1">
+      <w:start w:val="1"/>
+      <w:numFmt w:val="bullet"/>
+      <w:lvlText w:val=""/>
+      <w:lvlJc w:val="left"/>
+      <w:pPr>
+        <w:ind w:left="2160" w:hanging="360"/>
+      </w:pPr>
+      <w:rPr>
+        <w:rFonts w:ascii="Wingdings" w:hAnsi="Wingdings" w:hint="default"/>
+      </w:rPr>
+    </w:lvl>
+    <w:lvl w:ilvl="3" w:tplc="04090001" w:tentative="1">
+      <w:start w:val="1"/>
+      <w:numFmt w:val="bullet"/>
+      <w:lvlText w:val=""/>
+      <w:lvlJc w:val="left"/>
+      <w:pPr>
+        <w:ind w:left="2880" w:hanging="360"/>
+      </w:pPr>
+      <w:rPr>
+        <w:rFonts w:ascii="Symbol" w:hAnsi="Symbol" w:hint="default"/>
+      </w:rPr>
+    </w:lvl>
+    <w:lvl w:ilvl="4" w:tplc="04090003" w:tentative="1">
+      <w:start w:val="1"/>
+      <w:numFmt w:val="bullet"/>
+      <w:lvlText w:val="o"/>
+      <w:lvlJc w:val="left"/>
+      <w:pPr>
+        <w:ind w:left="3600" w:hanging="360"/>
+      </w:pPr>
+      <w:rPr>
+        <w:rFonts w:ascii="Courier New" w:hAnsi="Courier New" w:cs="Courier New" w:hint="default"/>
+      </w:rPr>
+    </w:lvl>
+    <w:lvl w:ilvl="5" w:tplc="04090005" w:tentative="1">
+      <w:start w:val="1"/>
+      <w:numFmt w:val="bullet"/>
+      <w:lvlText w:val=""/>
+      <w:lvlJc w:val="left"/>
+      <w:pPr>
+        <w:ind w:left="4320" w:hanging="360"/>
+      </w:pPr>
+      <w:rPr>
+        <w:rFonts w:ascii="Wingdings" w:hAnsi="Wingdings" w:hint="default"/>
+      </w:rPr>
+    </w:lvl>
+    <w:lvl w:ilvl="6" w:tplc="04090001" w:tentative="1">
+      <w:start w:val="1"/>
+      <w:numFmt w:val="bullet"/>
+      <w:lvlText w:val=""/>
+      <w:lvlJc w:val="left"/>
+      <w:pPr>
+        <w:ind w:left="5040" w:hanging="360"/>
+      </w:pPr>
+      <w:rPr>
+        <w:rFonts w:ascii="Symbol" w:hAnsi="Symbol" w:hint="default"/>
+      </w:rPr>
+    </w:lvl>
+    <w:lvl w:ilvl="7" w:tplc="04090003" w:tentative="1">
+      <w:start w:val="1"/>
+      <w:numFmt w:val="bullet"/>
+      <w:lvlText w:val="o"/>
+      <w:lvlJc w:val="left"/>
+      <w:pPr>
+        <w:ind w:left="5760" w:hanging="360"/>
+      </w:pPr>
+      <w:rPr>
+        <w:rFonts w:ascii="Courier New" w:hAnsi="Courier New" w:cs="Courier New" w:hint="default"/>
+      </w:rPr>
+    </w:lvl>
+    <w:lvl w:ilvl="8" w:tplc="04090005" w:tentative="1">
+      <w:start w:val="1"/>
+      <w:numFmt w:val="bullet"/>
+      <w:lvlText w:val=""/>
+      <w:lvlJc w:val="left"/>
+      <w:pPr>
+        <w:ind w:left="6480" w:hanging="360"/>
+      </w:pPr>
+      <w:rPr>
+        <w:rFonts w:ascii="Wingdings" w:hAnsi="Wingdings" w:hint="default"/>
+      </w:rPr>
+    </w:lvl>
+  </w:abstractNum>
+  <w:abstractNum w:abstractNumId="21" w15:restartNumberingAfterBreak="0">
     <w:nsid w:val="57A04B5D"/>
     <w:multiLevelType w:val="hybridMultilevel"/>
     <w:tmpl w:val="BBCC07D2"/>
@@ -6323,7 +7390,7 @@
       </w:pPr>
     </w:lvl>
   </w:abstractNum>
-  <w:abstractNum w:abstractNumId="20" w15:restartNumberingAfterBreak="0">
+  <w:abstractNum w:abstractNumId="22" w15:restartNumberingAfterBreak="0">
     <w:nsid w:val="5AC73B27"/>
     <w:multiLevelType w:val="hybridMultilevel"/>
     <w:tmpl w:val="247ABFD0"/>
@@ -6436,7 +7503,120 @@
       </w:rPr>
     </w:lvl>
   </w:abstractNum>
-  <w:abstractNum w:abstractNumId="21" w15:restartNumberingAfterBreak="0">
+  <w:abstractNum w:abstractNumId="23" w15:restartNumberingAfterBreak="0">
+    <w:nsid w:val="5B93689B"/>
+    <w:multiLevelType w:val="hybridMultilevel"/>
+    <w:tmpl w:val="A6F243E4"/>
+    <w:lvl w:ilvl="0" w:tplc="04090001">
+      <w:start w:val="1"/>
+      <w:numFmt w:val="bullet"/>
+      <w:lvlText w:val=""/>
+      <w:lvlJc w:val="left"/>
+      <w:pPr>
+        <w:ind w:left="770" w:hanging="360"/>
+      </w:pPr>
+      <w:rPr>
+        <w:rFonts w:ascii="Symbol" w:hAnsi="Symbol" w:hint="default"/>
+      </w:rPr>
+    </w:lvl>
+    <w:lvl w:ilvl="1" w:tplc="04090003">
+      <w:start w:val="1"/>
+      <w:numFmt w:val="bullet"/>
+      <w:lvlText w:val="o"/>
+      <w:lvlJc w:val="left"/>
+      <w:pPr>
+        <w:ind w:left="1490" w:hanging="360"/>
+      </w:pPr>
+      <w:rPr>
+        <w:rFonts w:ascii="Courier New" w:hAnsi="Courier New" w:cs="Courier New" w:hint="default"/>
+      </w:rPr>
+    </w:lvl>
+    <w:lvl w:ilvl="2" w:tplc="04090005" w:tentative="1">
+      <w:start w:val="1"/>
+      <w:numFmt w:val="bullet"/>
+      <w:lvlText w:val=""/>
+      <w:lvlJc w:val="left"/>
+      <w:pPr>
+        <w:ind w:left="2210" w:hanging="360"/>
+      </w:pPr>
+      <w:rPr>
+        <w:rFonts w:ascii="Wingdings" w:hAnsi="Wingdings" w:hint="default"/>
+      </w:rPr>
+    </w:lvl>
+    <w:lvl w:ilvl="3" w:tplc="04090001" w:tentative="1">
+      <w:start w:val="1"/>
+      <w:numFmt w:val="bullet"/>
+      <w:lvlText w:val=""/>
+      <w:lvlJc w:val="left"/>
+      <w:pPr>
+        <w:ind w:left="2930" w:hanging="360"/>
+      </w:pPr>
+      <w:rPr>
+        <w:rFonts w:ascii="Symbol" w:hAnsi="Symbol" w:hint="default"/>
+      </w:rPr>
+    </w:lvl>
+    <w:lvl w:ilvl="4" w:tplc="04090003" w:tentative="1">
+      <w:start w:val="1"/>
+      <w:numFmt w:val="bullet"/>
+      <w:lvlText w:val="o"/>
+      <w:lvlJc w:val="left"/>
+      <w:pPr>
+        <w:ind w:left="3650" w:hanging="360"/>
+      </w:pPr>
+      <w:rPr>
+        <w:rFonts w:ascii="Courier New" w:hAnsi="Courier New" w:cs="Courier New" w:hint="default"/>
+      </w:rPr>
+    </w:lvl>
+    <w:lvl w:ilvl="5" w:tplc="04090005" w:tentative="1">
+      <w:start w:val="1"/>
+      <w:numFmt w:val="bullet"/>
+      <w:lvlText w:val=""/>
+      <w:lvlJc w:val="left"/>
+      <w:pPr>
+        <w:ind w:left="4370" w:hanging="360"/>
+      </w:pPr>
+      <w:rPr>
+        <w:rFonts w:ascii="Wingdings" w:hAnsi="Wingdings" w:hint="default"/>
+      </w:rPr>
+    </w:lvl>
+    <w:lvl w:ilvl="6" w:tplc="04090001" w:tentative="1">
+      <w:start w:val="1"/>
+      <w:numFmt w:val="bullet"/>
+      <w:lvlText w:val=""/>
+      <w:lvlJc w:val="left"/>
+      <w:pPr>
+        <w:ind w:left="5090" w:hanging="360"/>
+      </w:pPr>
+      <w:rPr>
+        <w:rFonts w:ascii="Symbol" w:hAnsi="Symbol" w:hint="default"/>
+      </w:rPr>
+    </w:lvl>
+    <w:lvl w:ilvl="7" w:tplc="04090003" w:tentative="1">
+      <w:start w:val="1"/>
+      <w:numFmt w:val="bullet"/>
+      <w:lvlText w:val="o"/>
+      <w:lvlJc w:val="left"/>
+      <w:pPr>
+        <w:ind w:left="5810" w:hanging="360"/>
+      </w:pPr>
+      <w:rPr>
+        <w:rFonts w:ascii="Courier New" w:hAnsi="Courier New" w:cs="Courier New" w:hint="default"/>
+      </w:rPr>
+    </w:lvl>
+    <w:lvl w:ilvl="8" w:tplc="04090005" w:tentative="1">
+      <w:start w:val="1"/>
+      <w:numFmt w:val="bullet"/>
+      <w:lvlText w:val=""/>
+      <w:lvlJc w:val="left"/>
+      <w:pPr>
+        <w:ind w:left="6530" w:hanging="360"/>
+      </w:pPr>
+      <w:rPr>
+        <w:rFonts w:ascii="Wingdings" w:hAnsi="Wingdings" w:hint="default"/>
+      </w:rPr>
+    </w:lvl>
+  </w:abstractNum>
+  <w:abstractNum w:abstractNumId="24" w15:restartNumberingAfterBreak="0">
     <w:nsid w:val="6085272A"/>
     <w:multiLevelType w:val="hybridMultilevel"/>
     <w:tmpl w:val="366C53A4"/>
@@ -6525,7 +7705,7 @@
       </w:pPr>
     </w:lvl>
   </w:abstractNum>
-  <w:abstractNum w:abstractNumId="22" w15:restartNumberingAfterBreak="0">
+  <w:abstractNum w:abstractNumId="25" w15:restartNumberingAfterBreak="0">
     <w:nsid w:val="61BE7CB5"/>
     <w:multiLevelType w:val="hybridMultilevel"/>
     <w:tmpl w:val="260CE690"/>
@@ -6614,7 +7794,7 @@
       </w:pPr>
     </w:lvl>
   </w:abstractNum>
-  <w:abstractNum w:abstractNumId="23" w15:restartNumberingAfterBreak="0">
+  <w:abstractNum w:abstractNumId="26" w15:restartNumberingAfterBreak="0">
     <w:nsid w:val="66AC121D"/>
     <w:multiLevelType w:val="hybridMultilevel"/>
     <w:tmpl w:val="2FA8A4D2"/>
@@ -6703,7 +7883,7 @@
       </w:pPr>
     </w:lvl>
   </w:abstractNum>
-  <w:abstractNum w:abstractNumId="24" w15:restartNumberingAfterBreak="0">
+  <w:abstractNum w:abstractNumId="27" w15:restartNumberingAfterBreak="0">
     <w:nsid w:val="6EC670A5"/>
     <w:multiLevelType w:val="hybridMultilevel"/>
     <w:tmpl w:val="95E4F14C"/>
@@ -6816,7 +7996,7 @@
       </w:rPr>
     </w:lvl>
   </w:abstractNum>
-  <w:abstractNum w:abstractNumId="25" w15:restartNumberingAfterBreak="0">
+  <w:abstractNum w:abstractNumId="28" w15:restartNumberingAfterBreak="0">
     <w:nsid w:val="6F0E4324"/>
     <w:multiLevelType w:val="hybridMultilevel"/>
     <w:tmpl w:val="8236E942"/>
@@ -6905,7 +8085,7 @@
       </w:pPr>
     </w:lvl>
   </w:abstractNum>
-  <w:abstractNum w:abstractNumId="26" w15:restartNumberingAfterBreak="0">
+  <w:abstractNum w:abstractNumId="29" w15:restartNumberingAfterBreak="0">
     <w:nsid w:val="6F612537"/>
     <w:multiLevelType w:val="hybridMultilevel"/>
     <w:tmpl w:val="E13EC1EE"/>
@@ -7018,7 +8198,7 @@
       </w:rPr>
     </w:lvl>
   </w:abstractNum>
-  <w:abstractNum w:abstractNumId="27" w15:restartNumberingAfterBreak="0">
+  <w:abstractNum w:abstractNumId="30" w15:restartNumberingAfterBreak="0">
     <w:nsid w:val="70955127"/>
     <w:multiLevelType w:val="hybridMultilevel"/>
     <w:tmpl w:val="3350CD00"/>
@@ -7131,7 +8311,7 @@
       </w:rPr>
     </w:lvl>
   </w:abstractNum>
-  <w:abstractNum w:abstractNumId="28" w15:restartNumberingAfterBreak="0">
+  <w:abstractNum w:abstractNumId="31" w15:restartNumberingAfterBreak="0">
     <w:nsid w:val="70EC59EE"/>
     <w:multiLevelType w:val="hybridMultilevel"/>
     <w:tmpl w:val="73201310"/>
@@ -7244,7 +8424,7 @@
       </w:rPr>
     </w:lvl>
   </w:abstractNum>
-  <w:abstractNum w:abstractNumId="29" w15:restartNumberingAfterBreak="0">
+  <w:abstractNum w:abstractNumId="32" w15:restartNumberingAfterBreak="0">
     <w:nsid w:val="74455C52"/>
     <w:multiLevelType w:val="hybridMultilevel"/>
     <w:tmpl w:val="EE40C408"/>
@@ -7357,7 +8537,120 @@
       </w:rPr>
     </w:lvl>
   </w:abstractNum>
-  <w:abstractNum w:abstractNumId="30" w15:restartNumberingAfterBreak="0">
+  <w:abstractNum w:abstractNumId="33" w15:restartNumberingAfterBreak="0">
+    <w:nsid w:val="76155918"/>
+    <w:multiLevelType w:val="hybridMultilevel"/>
+    <w:tmpl w:val="692EA7F6"/>
+    <w:lvl w:ilvl="0" w:tplc="04090001">
+      <w:start w:val="1"/>
+      <w:numFmt w:val="bullet"/>
+      <w:lvlText w:val=""/>
+      <w:lvlJc w:val="left"/>
+      <w:pPr>
+        <w:ind w:left="720" w:hanging="360"/>
+      </w:pPr>
+      <w:rPr>
+        <w:rFonts w:ascii="Symbol" w:hAnsi="Symbol" w:hint="default"/>
+      </w:rPr>
+    </w:lvl>
+    <w:lvl w:ilvl="1" w:tplc="04090003" w:tentative="1">
+      <w:start w:val="1"/>
+      <w:numFmt w:val="bullet"/>
+      <w:lvlText w:val="o"/>
+      <w:lvlJc w:val="left"/>
+      <w:pPr>
+        <w:ind w:left="1440" w:hanging="360"/>
+      </w:pPr>
+      <w:rPr>
+        <w:rFonts w:ascii="Courier New" w:hAnsi="Courier New" w:cs="Courier New" w:hint="default"/>
+      </w:rPr>
+    </w:lvl>
+    <w:lvl w:ilvl="2" w:tplc="04090005" w:tentative="1">
+      <w:start w:val="1"/>
+      <w:numFmt w:val="bullet"/>
+      <w:lvlText w:val=""/>
+      <w:lvlJc w:val="left"/>
+      <w:pPr>
+        <w:ind w:left="2160" w:hanging="360"/>
+      </w:pPr>
+      <w:rPr>
+        <w:rFonts w:ascii="Wingdings" w:hAnsi="Wingdings" w:hint="default"/>
+      </w:rPr>
+    </w:lvl>
+    <w:lvl w:ilvl="3" w:tplc="04090001" w:tentative="1">
+      <w:start w:val="1"/>
+      <w:numFmt w:val="bullet"/>
+      <w:lvlText w:val=""/>
+      <w:lvlJc w:val="left"/>
+      <w:pPr>
+        <w:ind w:left="2880" w:hanging="360"/>
+      </w:pPr>
+      <w:rPr>
+        <w:rFonts w:ascii="Symbol" w:hAnsi="Symbol" w:hint="default"/>
+      </w:rPr>
+    </w:lvl>
+    <w:lvl w:ilvl="4" w:tplc="04090003" w:tentative="1">
+      <w:start w:val="1"/>
+      <w:numFmt w:val="bullet"/>
+      <w:lvlText w:val="o"/>
+      <w:lvlJc w:val="left"/>
+      <w:pPr>
+        <w:ind w:left="3600" w:hanging="360"/>
+      </w:pPr>
+      <w:rPr>
+        <w:rFonts w:ascii="Courier New" w:hAnsi="Courier New" w:cs="Courier New" w:hint="default"/>
+      </w:rPr>
+    </w:lvl>
+    <w:lvl w:ilvl="5" w:tplc="04090005" w:tentative="1">
+      <w:start w:val="1"/>
+      <w:numFmt w:val="bullet"/>
+      <w:lvlText w:val=""/>
+      <w:lvlJc w:val="left"/>
+      <w:pPr>
+        <w:ind w:left="4320" w:hanging="360"/>
+      </w:pPr>
+      <w:rPr>
+        <w:rFonts w:ascii="Wingdings" w:hAnsi="Wingdings" w:hint="default"/>
+      </w:rPr>
+    </w:lvl>
+    <w:lvl w:ilvl="6" w:tplc="04090001" w:tentative="1">
+      <w:start w:val="1"/>
+      <w:numFmt w:val="bullet"/>
+      <w:lvlText w:val=""/>
+      <w:lvlJc w:val="left"/>
+      <w:pPr>
+        <w:ind w:left="5040" w:hanging="360"/>
+      </w:pPr>
+      <w:rPr>
+        <w:rFonts w:ascii="Symbol" w:hAnsi="Symbol" w:hint="default"/>
+      </w:rPr>
+    </w:lvl>
+    <w:lvl w:ilvl="7" w:tplc="04090003" w:tentative="1">
+      <w:start w:val="1"/>
+      <w:numFmt w:val="bullet"/>
+      <w:lvlText w:val="o"/>
+      <w:lvlJc w:val="left"/>
+      <w:pPr>
+        <w:ind w:left="5760" w:hanging="360"/>
+      </w:pPr>
+      <w:rPr>
+        <w:rFonts w:ascii="Courier New" w:hAnsi="Courier New" w:cs="Courier New" w:hint="default"/>
+      </w:rPr>
+    </w:lvl>
+    <w:lvl w:ilvl="8" w:tplc="04090005" w:tentative="1">
+      <w:start w:val="1"/>
+      <w:numFmt w:val="bullet"/>
+      <w:lvlText w:val=""/>
+      <w:lvlJc w:val="left"/>
+      <w:pPr>
+        <w:ind w:left="6480" w:hanging="360"/>
+      </w:pPr>
+      <w:rPr>
+        <w:rFonts w:ascii="Wingdings" w:hAnsi="Wingdings" w:hint="default"/>
+      </w:rPr>
+    </w:lvl>
+  </w:abstractNum>
+  <w:abstractNum w:abstractNumId="34" w15:restartNumberingAfterBreak="0">
     <w:nsid w:val="782D1D11"/>
     <w:multiLevelType w:val="hybridMultilevel"/>
     <w:tmpl w:val="BA3071CA"/>
@@ -7470,7 +8763,7 @@
       </w:rPr>
     </w:lvl>
   </w:abstractNum>
-  <w:abstractNum w:abstractNumId="31" w15:restartNumberingAfterBreak="0">
+  <w:abstractNum w:abstractNumId="35" w15:restartNumberingAfterBreak="0">
     <w:nsid w:val="79FC13F2"/>
     <w:multiLevelType w:val="hybridMultilevel"/>
     <w:tmpl w:val="C2A02BA8"/>
@@ -7583,7 +8876,7 @@
       </w:rPr>
     </w:lvl>
   </w:abstractNum>
-  <w:abstractNum w:abstractNumId="32" w15:restartNumberingAfterBreak="0">
+  <w:abstractNum w:abstractNumId="36" w15:restartNumberingAfterBreak="0">
     <w:nsid w:val="7CC615B1"/>
     <w:multiLevelType w:val="hybridMultilevel"/>
     <w:tmpl w:val="9258E3C4"/>
@@ -7696,7 +8989,7 @@
       </w:rPr>
     </w:lvl>
   </w:abstractNum>
-  <w:abstractNum w:abstractNumId="33" w15:restartNumberingAfterBreak="0">
+  <w:abstractNum w:abstractNumId="37" w15:restartNumberingAfterBreak="0">
     <w:nsid w:val="7DB56F94"/>
     <w:multiLevelType w:val="hybridMultilevel"/>
     <w:tmpl w:val="81F075C8"/>
@@ -7786,106 +9079,118 @@
     </w:lvl>
   </w:abstractNum>
   <w:num w:numId="1">
+    <w:abstractNumId w:val="35"/>
+  </w:num>
+  <w:num w:numId="2">
+    <w:abstractNumId w:val="14"/>
+  </w:num>
+  <w:num w:numId="3">
+    <w:abstractNumId w:val="22"/>
+  </w:num>
+  <w:num w:numId="4">
+    <w:abstractNumId w:val="7"/>
+  </w:num>
+  <w:num w:numId="5">
+    <w:abstractNumId w:val="21"/>
+  </w:num>
+  <w:num w:numId="6">
+    <w:abstractNumId w:val="12"/>
+  </w:num>
+  <w:num w:numId="7">
+    <w:abstractNumId w:val="37"/>
+  </w:num>
+  <w:num w:numId="8">
     <w:abstractNumId w:val="31"/>
   </w:num>
-  <w:num w:numId="2">
-    <w:abstractNumId w:val="13"/>
+  <w:num w:numId="9">
+    <w:abstractNumId w:val="27"/>
   </w:num>
-  <w:num w:numId="3">
-    <w:abstractNumId w:val="20"/>
+  <w:num w:numId="10">
+    <w:abstractNumId w:val="25"/>
   </w:num>
-  <w:num w:numId="4">
-    <w:abstractNumId w:val="6"/>
+  <w:num w:numId="11">
+    <w:abstractNumId w:val="9"/>
   </w:num>
-  <w:num w:numId="5">
-    <w:abstractNumId w:val="19"/>
-  </w:num>
-  <w:num w:numId="6">
+  <w:num w:numId="12">
     <w:abstractNumId w:val="11"/>
   </w:num>
-  <w:num w:numId="7">
-    <w:abstractNumId w:val="33"/>
-  </w:num>
-  <w:num w:numId="8">
-    <w:abstractNumId w:val="28"/>
-  </w:num>
-  <w:num w:numId="9">
-    <w:abstractNumId w:val="24"/>
-  </w:num>
-  <w:num w:numId="10">
-    <w:abstractNumId w:val="22"/>
-  </w:num>
-  <w:num w:numId="11">
-    <w:abstractNumId w:val="8"/>
-  </w:num>
-  <w:num w:numId="12">
-    <w:abstractNumId w:val="10"/>
-  </w:num>
   <w:num w:numId="13">
-    <w:abstractNumId w:val="17"/>
+    <w:abstractNumId w:val="18"/>
   </w:num>
   <w:num w:numId="14">
-    <w:abstractNumId w:val="12"/>
+    <w:abstractNumId w:val="13"/>
   </w:num>
   <w:num w:numId="15">
     <w:abstractNumId w:val="2"/>
   </w:num>
   <w:num w:numId="16">
-    <w:abstractNumId w:val="4"/>
+    <w:abstractNumId w:val="5"/>
   </w:num>
   <w:num w:numId="17">
     <w:abstractNumId w:val="1"/>
   </w:num>
   <w:num w:numId="18">
+    <w:abstractNumId w:val="36"/>
+  </w:num>
+  <w:num w:numId="19">
+    <w:abstractNumId w:val="29"/>
+  </w:num>
+  <w:num w:numId="20">
+    <w:abstractNumId w:val="28"/>
+  </w:num>
+  <w:num w:numId="21">
+    <w:abstractNumId w:val="17"/>
+  </w:num>
+  <w:num w:numId="22">
+    <w:abstractNumId w:val="8"/>
+  </w:num>
+  <w:num w:numId="23">
+    <w:abstractNumId w:val="6"/>
+  </w:num>
+  <w:num w:numId="24">
+    <w:abstractNumId w:val="10"/>
+  </w:num>
+  <w:num w:numId="25">
+    <w:abstractNumId w:val="30"/>
+  </w:num>
+  <w:num w:numId="26">
     <w:abstractNumId w:val="32"/>
   </w:num>
-  <w:num w:numId="19">
+  <w:num w:numId="27">
+    <w:abstractNumId w:val="34"/>
+  </w:num>
+  <w:num w:numId="28">
     <w:abstractNumId w:val="26"/>
   </w:num>
-  <w:num w:numId="20">
-    <w:abstractNumId w:val="25"/>
-  </w:num>
-  <w:num w:numId="21">
+  <w:num w:numId="29">
     <w:abstractNumId w:val="16"/>
   </w:num>
-  <w:num w:numId="22">
-    <w:abstractNumId w:val="7"/>
-  </w:num>
-  <w:num w:numId="23">
-    <w:abstractNumId w:val="5"/>
-  </w:num>
-  <w:num w:numId="24">
-    <w:abstractNumId w:val="9"/>
-  </w:num>
-  <w:num w:numId="25">
-    <w:abstractNumId w:val="27"/>
-  </w:num>
-  <w:num w:numId="26">
-    <w:abstractNumId w:val="29"/>
-  </w:num>
-  <w:num w:numId="27">
-    <w:abstractNumId w:val="30"/>
-  </w:num>
-  <w:num w:numId="28">
-    <w:abstractNumId w:val="23"/>
-  </w:num>
-  <w:num w:numId="29">
+  <w:num w:numId="30">
     <w:abstractNumId w:val="15"/>
   </w:num>
-  <w:num w:numId="30">
-    <w:abstractNumId w:val="14"/>
-  </w:num>
   <w:num w:numId="31">
-    <w:abstractNumId w:val="3"/>
+    <w:abstractNumId w:val="4"/>
   </w:num>
   <w:num w:numId="32">
     <w:abstractNumId w:val="0"/>
   </w:num>
   <w:num w:numId="33">
-    <w:abstractNumId w:val="18"/>
+    <w:abstractNumId w:val="19"/>
   </w:num>
   <w:num w:numId="34">
-    <w:abstractNumId w:val="21"/>
+    <w:abstractNumId w:val="24"/>
+  </w:num>
+  <w:num w:numId="35">
+    <w:abstractNumId w:val="33"/>
+  </w:num>
+  <w:num w:numId="36">
+    <w:abstractNumId w:val="23"/>
+  </w:num>
+  <w:num w:numId="37">
+    <w:abstractNumId w:val="3"/>
+  </w:num>
+  <w:num w:numId="38">
+    <w:abstractNumId w:val="20"/>
   </w:num>
 </w:numbering>
 </file>
@@ -7903,7 +9208,7 @@
     </w:rPrDefault>
     <w:pPrDefault>
       <w:pPr>
-        <w:spacing w:after="160" w:line="259" w:lineRule="auto"/>
+        <w:spacing w:after="160"/>
       </w:pPr>
     </w:pPrDefault>
   </w:docDefaults>

</xml_diff>

<commit_message>
PMI301x_02_VN Done chapter 8
</commit_message>
<xml_diff>
--- a/PMI301x_02_VN_Quản_trị_dự_án_phần_mềm/OMI301x_02_VN_Quản_trị_dự_án_phần_mềm.docx
+++ b/PMI301x_02_VN_Quản_trị_dự_án_phần_mềm/OMI301x_02_VN_Quản_trị_dự_án_phần_mềm.docx
@@ -4434,6 +4434,9 @@
         <w:ind w:left="360" w:hanging="360"/>
       </w:pPr>
       <w:r>
+        <w:rPr>
+          <w:noProof/>
+        </w:rPr>
         <w:lastRenderedPageBreak/>
         <w:drawing>
           <wp:inline distT="0" distB="0" distL="0" distR="0" wp14:anchorId="31014872" wp14:editId="716F3257">
@@ -4496,6 +4499,9 @@
         <w:ind w:left="360" w:hanging="360"/>
       </w:pPr>
       <w:r>
+        <w:rPr>
+          <w:noProof/>
+        </w:rPr>
         <w:lastRenderedPageBreak/>
         <w:drawing>
           <wp:inline distT="0" distB="0" distL="0" distR="0" wp14:anchorId="02D29EDD" wp14:editId="5B903FE7">
@@ -4640,10 +4646,7 @@
         </w:numPr>
       </w:pPr>
       <w:r>
-        <w:t>Construction of the showroom</w:t>
-      </w:r>
-      <w:r>
-        <w:t xml:space="preserve"> </w:t>
+        <w:t xml:space="preserve">Construction of the showroom </w:t>
       </w:r>
       <w:r>
         <w:sym w:font="Wingdings" w:char="F0E0"/>
@@ -4913,10 +4916,7 @@
         </w:numPr>
       </w:pPr>
       <w:r>
-        <w:t>WBS</w:t>
-      </w:r>
-      <w:r>
-        <w:t xml:space="preserve"> có thể coi như một cây phả hệ các deliverable thể hiện các công việc sẽ được thực hiện bởi project team để đạt được các mục tiêu của project vầ để tạo ra được deliverables. Mục đích của WBS là để tổ chức và defines the total scope của project</w:t>
+        <w:t>WBS có thể coi như một cây phả hệ các deliverable thể hiện các công việc sẽ được thực hiện bởi project team để đạt được các mục tiêu của project vầ để tạo ra được deliverables. Mục đích của WBS là để tổ chức và defines the total scope của project</w:t>
       </w:r>
     </w:p>
     <w:p>
@@ -4928,6 +4928,9 @@
         </w:numPr>
       </w:pPr>
       <w:r>
+        <w:rPr>
+          <w:noProof/>
+        </w:rPr>
         <w:lastRenderedPageBreak/>
         <w:drawing>
           <wp:inline distT="0" distB="0" distL="0" distR="0" wp14:anchorId="057A1D59" wp14:editId="0DD2871A">
@@ -5008,79 +5011,1146 @@
         </w:numPr>
       </w:pPr>
       <w:r>
-        <w:t>Khi chúng ta đã xác định được phạm vi của dự án, chúng ta lưu nó thành văn bản báo cáo phạm vi (scope statement). Nhắc lại, báo cáo này bao gồm các sản phẩm được tạo ra, kết quả dự án, các giả định, ràng buộc có hoặc không tác động đến dự án, cấu trúc phân chia công việc (WBS)</w:t>
+        <w:t xml:space="preserve">Khi chúng ta đã xác định được phạm vi của dự án, chúng ta lưu nó thành văn bản báo cáo phạm vi (scope statement). Nhắc lại, báo cáo này bao gồm các sản phẩm được tạo ra, kết quả dự án, các giả định, ràng buộc có hoặc không tác động đến dự án, cấu trúc phân chia công việc (WBS). </w:t>
+      </w:r>
+    </w:p>
+    <w:p>
+      <w:pPr>
+        <w:pStyle w:val="ListBullet"/>
+        <w:numPr>
+          <w:ilvl w:val="0"/>
+          <w:numId w:val="0"/>
+        </w:numPr>
+      </w:pPr>
+    </w:p>
+    <w:p>
+      <w:pPr>
+        <w:pStyle w:val="ListBullet"/>
+        <w:numPr>
+          <w:ilvl w:val="0"/>
+          <w:numId w:val="0"/>
+        </w:numPr>
+      </w:pPr>
+      <w:r>
+        <w:t>Sau đó bản báo cáo này phải được phê duyệt bởi các bên liên quan, được gọi là hội đồng kiểm soát thay đổi. Họ sẽ xem xét và đảm bảo rằng bản báo cáo đáp ứng mọi tiêu chí của họ. Khi đã được chấp thuận, bản báo cáo sẽ trở thành cơ sở để chúng ta theo dõi trong suốt thời gian của dự án</w:t>
+      </w:r>
+    </w:p>
+    <w:p>
+      <w:pPr>
+        <w:pStyle w:val="ListBullet"/>
+        <w:numPr>
+          <w:ilvl w:val="0"/>
+          <w:numId w:val="0"/>
+        </w:numPr>
+        <w:jc w:val="center"/>
+        <w:rPr>
+          <w:b/>
+        </w:rPr>
+      </w:pPr>
+      <w:r>
+        <w:rPr>
+          <w:b/>
+        </w:rPr>
+        <w:t xml:space="preserve">--------------- --------------- --------------- --------------- </w:t>
+      </w:r>
+    </w:p>
+    <w:p>
+      <w:pPr>
+        <w:pStyle w:val="ListBullet"/>
+        <w:numPr>
+          <w:ilvl w:val="0"/>
+          <w:numId w:val="0"/>
+        </w:numPr>
+        <w:jc w:val="center"/>
+        <w:rPr>
+          <w:b/>
+        </w:rPr>
+      </w:pPr>
+      <w:r>
+        <w:rPr>
+          <w:b/>
+        </w:rPr>
+        <w:t>Bài 8: ước tính dự án và dự toán</w:t>
+      </w:r>
+    </w:p>
+    <w:p>
+      <w:pPr>
+        <w:pStyle w:val="ListBullet"/>
+        <w:numPr>
+          <w:ilvl w:val="0"/>
+          <w:numId w:val="0"/>
+        </w:numPr>
+        <w:rPr>
+          <w:b/>
+        </w:rPr>
+      </w:pPr>
+      <w:r>
+        <w:t xml:space="preserve">Có rất nhiều chi phí mà chúng ta cần ước tính cho dự án. Và có 3 yếu tố để ước tính dự án là </w:t>
+      </w:r>
+      <w:r>
+        <w:rPr>
+          <w:b/>
+        </w:rPr>
+        <w:t xml:space="preserve">phạm vi, thời gian </w:t>
+      </w:r>
+      <w:r>
+        <w:t xml:space="preserve">và </w:t>
+      </w:r>
+      <w:r>
+        <w:rPr>
+          <w:b/>
+        </w:rPr>
+        <w:t>chi phí</w:t>
+      </w:r>
+    </w:p>
+    <w:p>
+      <w:pPr>
+        <w:pStyle w:val="ListBullet"/>
+        <w:numPr>
+          <w:ilvl w:val="0"/>
+          <w:numId w:val="0"/>
+        </w:numPr>
+        <w:rPr>
+          <w:b/>
+        </w:rPr>
+      </w:pPr>
+    </w:p>
+    <w:p>
+      <w:pPr>
+        <w:pStyle w:val="ListBullet"/>
+        <w:numPr>
+          <w:ilvl w:val="0"/>
+          <w:numId w:val="0"/>
+        </w:numPr>
+      </w:pPr>
+      <w:r>
+        <w:t>Phạm vi dự án sẽ giúp đưa ra cấu trúc phân chia công việc, từ đó ta có thể tạo ra thời gian biểu ước lượng thời gian cần thiết để hoàn thành các hoạt động. Về chi phí, nó bao gồm rất nhiều thứ như nhân lực, trang thiết bị, chi phí chung của dự án</w:t>
+      </w:r>
+    </w:p>
+    <w:p>
+      <w:pPr>
+        <w:pStyle w:val="ListBullet"/>
+        <w:numPr>
+          <w:ilvl w:val="0"/>
+          <w:numId w:val="0"/>
+        </w:numPr>
+      </w:pPr>
+    </w:p>
+    <w:p>
+      <w:pPr>
+        <w:pStyle w:val="ListBullet"/>
+        <w:numPr>
+          <w:ilvl w:val="0"/>
+          <w:numId w:val="0"/>
+        </w:numPr>
+      </w:pPr>
+      <w:r>
+        <w:t xml:space="preserve">Một ước tính chính xác sẽ giúp các bên cung cấp có khả năng quản lý nhóm của chính họ, giúp nhóm biết được việc cần làm, nắm bắt mọi việc đồng nhất </w:t>
+      </w:r>
+    </w:p>
+    <w:p>
+      <w:pPr>
+        <w:pStyle w:val="ListBullet"/>
+        <w:numPr>
+          <w:ilvl w:val="0"/>
+          <w:numId w:val="0"/>
+        </w:numPr>
+      </w:pPr>
+    </w:p>
+    <w:p>
+      <w:pPr>
+        <w:pStyle w:val="ListBullet"/>
+        <w:numPr>
+          <w:ilvl w:val="0"/>
+          <w:numId w:val="0"/>
+        </w:numPr>
+        <w:jc w:val="center"/>
+        <w:rPr>
+          <w:b/>
+        </w:rPr>
+      </w:pPr>
+      <w:r>
+        <w:rPr>
+          <w:b/>
+        </w:rPr>
+        <w:t>Làm thế nào để ước tính khi lập kế hoạch</w:t>
+      </w:r>
+    </w:p>
+    <w:p>
+      <w:pPr>
+        <w:pStyle w:val="ListBullet"/>
+        <w:numPr>
+          <w:ilvl w:val="0"/>
+          <w:numId w:val="0"/>
+        </w:numPr>
+      </w:pPr>
+      <w:r>
+        <w:t xml:space="preserve">Bạn có trong tay 3 tài liệu để thể hiện </w:t>
+      </w:r>
+      <w:r>
+        <w:t>phạm vi: xác lập phạm vi, cấu trúc phân chua công việc và danh sách hoạt động</w:t>
+      </w:r>
+    </w:p>
+    <w:p>
+      <w:pPr>
+        <w:pStyle w:val="ListBullet"/>
+        <w:numPr>
+          <w:ilvl w:val="0"/>
+          <w:numId w:val="0"/>
+        </w:numPr>
+      </w:pPr>
+    </w:p>
+    <w:p>
+      <w:pPr>
+        <w:pStyle w:val="ListBullet"/>
+        <w:numPr>
+          <w:ilvl w:val="0"/>
+          <w:numId w:val="0"/>
+        </w:numPr>
+      </w:pPr>
+      <w:r>
+        <w:t>Có một quy trình logic khi lên thời gian biểu mà PM cần nắm rõ:</w:t>
+      </w:r>
+    </w:p>
+    <w:p>
+      <w:pPr>
+        <w:pStyle w:val="ListBullet"/>
+        <w:numPr>
+          <w:ilvl w:val="0"/>
+          <w:numId w:val="39"/>
+        </w:numPr>
+      </w:pPr>
+      <w:r>
+        <w:t>Ước lượng thời gian của mỗi hoạt động hay công voeẹc:</w:t>
+      </w:r>
+    </w:p>
+    <w:p>
+      <w:pPr>
+        <w:pStyle w:val="ListBullet"/>
+        <w:numPr>
+          <w:ilvl w:val="1"/>
+          <w:numId w:val="39"/>
+        </w:numPr>
+      </w:pPr>
+      <w:r>
+        <w:t>PM cần ước lượng thời gian mà một hoạt động cần thực hiện</w:t>
+      </w:r>
+    </w:p>
+    <w:p>
+      <w:pPr>
+        <w:pStyle w:val="ListBullet"/>
+        <w:numPr>
+          <w:ilvl w:val="1"/>
+          <w:numId w:val="39"/>
+        </w:numPr>
+      </w:pPr>
+      <w:r>
+        <w:t xml:space="preserve">Nên tham khảo ý kiến của các members trong nhóm để ước tính được thời gian chính xác nhất </w:t>
+      </w:r>
+    </w:p>
+    <w:p>
+      <w:pPr>
+        <w:pStyle w:val="ListBullet"/>
+        <w:numPr>
+          <w:ilvl w:val="0"/>
+          <w:numId w:val="39"/>
+        </w:numPr>
+      </w:pPr>
+      <w:r>
+        <w:t>Thêm thời gian đệm (buffer), sắp xếp thứ tự công việc</w:t>
+      </w:r>
+    </w:p>
+    <w:p>
+      <w:pPr>
+        <w:pStyle w:val="ListBullet"/>
+        <w:numPr>
+          <w:ilvl w:val="0"/>
+          <w:numId w:val="39"/>
+        </w:numPr>
+      </w:pPr>
+      <w:r>
+        <w:t>Tạo thời gian biểu của dự án</w:t>
+      </w:r>
+    </w:p>
+    <w:p>
+      <w:pPr>
+        <w:pStyle w:val="ListBullet"/>
+        <w:numPr>
+          <w:ilvl w:val="0"/>
+          <w:numId w:val="0"/>
+        </w:numPr>
+        <w:ind w:left="360" w:hanging="360"/>
+      </w:pPr>
+    </w:p>
+    <w:p>
+      <w:pPr>
+        <w:pStyle w:val="ListBullet"/>
+        <w:numPr>
+          <w:ilvl w:val="0"/>
+          <w:numId w:val="0"/>
+        </w:numPr>
+        <w:ind w:left="360" w:hanging="360"/>
+        <w:jc w:val="center"/>
+        <w:rPr>
+          <w:b/>
+        </w:rPr>
+      </w:pPr>
+      <w:r>
+        <w:rPr>
+          <w:b/>
+        </w:rPr>
+        <w:t>Kế hoạch sai lầm, thiên vị lạc quan, ảo tưởng kiểm soát</w:t>
+      </w:r>
+    </w:p>
+    <w:p>
+      <w:pPr>
+        <w:pStyle w:val="ListBullet"/>
+        <w:numPr>
+          <w:ilvl w:val="0"/>
+          <w:numId w:val="0"/>
+        </w:numPr>
+        <w:ind w:left="360" w:hanging="360"/>
+      </w:pPr>
+      <w:r>
+        <w:t>Các thuật ngữ mới:</w:t>
+      </w:r>
+    </w:p>
+    <w:p>
+      <w:pPr>
+        <w:pStyle w:val="ListBullet"/>
+        <w:numPr>
+          <w:ilvl w:val="0"/>
+          <w:numId w:val="40"/>
+        </w:numPr>
+      </w:pPr>
+      <w:r>
+        <w:t>Kế hoạch ngụy biện:</w:t>
+      </w:r>
+    </w:p>
+    <w:p>
+      <w:pPr>
+        <w:pStyle w:val="ListBullet"/>
+        <w:numPr>
+          <w:ilvl w:val="1"/>
+          <w:numId w:val="40"/>
+        </w:numPr>
+      </w:pPr>
+      <w:r>
+        <w:t>Thuật ngữ về hành vi con người nói rằng những dự định thường có sai sót bởi con người thhường đánh giá thấp thời gian cần thiết để hoàn thành một công việc ở tương lai</w:t>
+      </w:r>
+    </w:p>
+    <w:p>
+      <w:pPr>
+        <w:pStyle w:val="ListBullet"/>
+        <w:numPr>
+          <w:ilvl w:val="0"/>
+          <w:numId w:val="40"/>
+        </w:numPr>
+      </w:pPr>
+      <w:r>
+        <w:t>Thiên vị lạc quan:</w:t>
+      </w:r>
+    </w:p>
+    <w:p>
+      <w:pPr>
+        <w:pStyle w:val="ListBullet"/>
+        <w:numPr>
+          <w:ilvl w:val="1"/>
+          <w:numId w:val="40"/>
+        </w:numPr>
+      </w:pPr>
+      <w:r>
+        <w:t xml:space="preserve">Là một thuật ngữ mô tả hành vi con người </w:t>
+      </w:r>
+    </w:p>
+    <w:p>
+      <w:pPr>
+        <w:pStyle w:val="ListBullet"/>
+        <w:numPr>
+          <w:ilvl w:val="1"/>
+          <w:numId w:val="40"/>
+        </w:numPr>
+      </w:pPr>
+      <w:r>
+        <w:t>Tin rằng họ gặp ít rủi ro hơn người khác ở một điểm nào đó</w:t>
+      </w:r>
+    </w:p>
+    <w:p>
+      <w:pPr>
+        <w:pStyle w:val="ListBullet"/>
+        <w:numPr>
+          <w:ilvl w:val="1"/>
+          <w:numId w:val="40"/>
+        </w:numPr>
+      </w:pPr>
+      <w:r>
+        <w:lastRenderedPageBreak/>
+        <w:t>Là lý do khiến con người từ chối nghĩ đến các trường hợp xấu nhất khi lên kế hoạch</w:t>
+      </w:r>
+    </w:p>
+    <w:p>
+      <w:pPr>
+        <w:pStyle w:val="ListBullet"/>
+        <w:numPr>
+          <w:ilvl w:val="0"/>
+          <w:numId w:val="40"/>
+        </w:numPr>
+      </w:pPr>
+      <w:r>
+        <w:t>Ảo tưởng kiểm soát:</w:t>
+      </w:r>
+    </w:p>
+    <w:p>
+      <w:pPr>
+        <w:pStyle w:val="ListBullet"/>
+        <w:numPr>
+          <w:ilvl w:val="1"/>
+          <w:numId w:val="40"/>
+        </w:numPr>
+      </w:pPr>
+      <w:r>
+        <w:t>Đánh giá cao khả năng kiểm soát các sự kiện</w:t>
+      </w:r>
+    </w:p>
+    <w:p>
+      <w:pPr>
+        <w:pStyle w:val="ListBullet"/>
+        <w:numPr>
+          <w:ilvl w:val="1"/>
+          <w:numId w:val="40"/>
+        </w:numPr>
+      </w:pPr>
+      <w:r>
+        <w:t>Xu hướng tập trung vào những gì có thể kiểm soát hơn những gì không thể</w:t>
+      </w:r>
+    </w:p>
+    <w:p>
+      <w:pPr>
+        <w:pStyle w:val="ListBullet"/>
+        <w:numPr>
+          <w:ilvl w:val="0"/>
+          <w:numId w:val="0"/>
+        </w:numPr>
+        <w:ind w:left="360" w:hanging="360"/>
+      </w:pPr>
+    </w:p>
+    <w:p>
+      <w:pPr>
+        <w:pStyle w:val="ListBullet"/>
+        <w:numPr>
+          <w:ilvl w:val="0"/>
+          <w:numId w:val="0"/>
+        </w:numPr>
+        <w:rPr>
+          <w:b/>
+        </w:rPr>
+      </w:pPr>
+      <w:r>
+        <w:t xml:space="preserve">Công việc của PM trước khi nắm được cơ hội, điểm mạnh là phải lường trước các sự kiện có thể làm chậm công việc, giới hạn các điểm yếu, phòng chống các rủi ro để tạo ra một bản kế hoạch thực tế. Đó là công việc phân tích SWOT (Strength, Weaknesses, Opportunities, Threats). Nếu như cảm thấy điều này khó khăn, PM có thể áp dụng công thức </w:t>
+      </w:r>
+      <w:r>
+        <w:rPr>
+          <w:b/>
+        </w:rPr>
+        <w:t>ước tính 3 điểm: T = (O + 4M + P)/6</w:t>
+      </w:r>
+    </w:p>
+    <w:p>
+      <w:pPr>
+        <w:pStyle w:val="ListBullet"/>
+        <w:numPr>
+          <w:ilvl w:val="0"/>
+          <w:numId w:val="41"/>
+        </w:numPr>
+        <w:rPr>
+          <w:b/>
+        </w:rPr>
+      </w:pPr>
+      <w:r>
+        <w:rPr>
+          <w:b/>
+        </w:rPr>
+        <w:t xml:space="preserve">T – </w:t>
+      </w:r>
+      <w:r>
+        <w:t>thời gian dự tính</w:t>
+      </w:r>
+    </w:p>
+    <w:p>
+      <w:pPr>
+        <w:pStyle w:val="ListBullet"/>
+        <w:numPr>
+          <w:ilvl w:val="0"/>
+          <w:numId w:val="41"/>
+        </w:numPr>
+        <w:rPr>
+          <w:b/>
+        </w:rPr>
+      </w:pPr>
+      <w:r>
+        <w:rPr>
+          <w:b/>
+        </w:rPr>
+        <w:t xml:space="preserve">O – </w:t>
+      </w:r>
+      <w:r>
+        <w:t>ước tính thời gian khả quan</w:t>
+      </w:r>
+    </w:p>
+    <w:p>
+      <w:pPr>
+        <w:pStyle w:val="ListBullet"/>
+        <w:numPr>
+          <w:ilvl w:val="0"/>
+          <w:numId w:val="41"/>
+        </w:numPr>
+        <w:rPr>
+          <w:b/>
+        </w:rPr>
+      </w:pPr>
+      <w:r>
+        <w:rPr>
+          <w:b/>
+        </w:rPr>
+        <w:t xml:space="preserve">M – </w:t>
+      </w:r>
+      <w:r>
+        <w:t>ước tính thời gian thông thường hoặc dễ xảy ra</w:t>
+      </w:r>
+    </w:p>
+    <w:p>
+      <w:pPr>
+        <w:pStyle w:val="ListBullet"/>
+        <w:numPr>
+          <w:ilvl w:val="0"/>
+          <w:numId w:val="41"/>
+        </w:numPr>
+        <w:rPr>
+          <w:b/>
+        </w:rPr>
+      </w:pPr>
+      <w:r>
+        <w:rPr>
+          <w:b/>
+        </w:rPr>
+        <w:t xml:space="preserve">P – </w:t>
+      </w:r>
+      <w:r>
+        <w:t>ước tính bi quan</w:t>
+      </w:r>
+    </w:p>
+    <w:p>
+      <w:pPr>
+        <w:pStyle w:val="ListBullet"/>
+        <w:numPr>
+          <w:ilvl w:val="0"/>
+          <w:numId w:val="0"/>
+        </w:numPr>
+      </w:pPr>
+    </w:p>
+    <w:p>
+      <w:pPr>
+        <w:pStyle w:val="ListBullet"/>
+        <w:numPr>
+          <w:ilvl w:val="0"/>
+          <w:numId w:val="0"/>
+        </w:numPr>
+        <w:jc w:val="center"/>
+        <w:rPr>
+          <w:b/>
+        </w:rPr>
+      </w:pPr>
+      <w:r>
+        <w:rPr>
+          <w:b/>
+        </w:rPr>
+        <w:t>Quản lý chi phí dự án cơ bản</w:t>
+      </w:r>
+    </w:p>
+    <w:p>
+      <w:pPr>
+        <w:pStyle w:val="ListBullet"/>
+        <w:numPr>
+          <w:ilvl w:val="0"/>
+          <w:numId w:val="0"/>
+        </w:numPr>
+      </w:pPr>
+      <w:r>
+        <w:rPr>
+          <w:b/>
+        </w:rPr>
+        <w:t xml:space="preserve">Quản lý chi phí trong dự án </w:t>
+      </w:r>
+      <w:r>
+        <w:t>là một việc quan trọng, giúp thiết lập cơ sở cho chi phí dự án, từ đó quản lý các hành động cần thực hiện để theo dõi ngân sách và ngăn chặn việc quá ngân sách xảy ra</w:t>
+      </w:r>
+    </w:p>
+    <w:p>
+      <w:pPr>
+        <w:pStyle w:val="ListBullet"/>
+        <w:numPr>
+          <w:ilvl w:val="0"/>
+          <w:numId w:val="0"/>
+        </w:numPr>
+      </w:pPr>
+    </w:p>
+    <w:p>
+      <w:pPr>
+        <w:pStyle w:val="ListBullet"/>
+        <w:numPr>
+          <w:ilvl w:val="0"/>
+          <w:numId w:val="0"/>
+        </w:numPr>
+      </w:pPr>
+      <w:r>
+        <w:rPr>
+          <w:b/>
+        </w:rPr>
+        <w:t xml:space="preserve">Quy trình cơ bản của việc quản lý chi dự án </w:t>
+      </w:r>
+      <w:r>
+        <w:t>là ta cần có một danh sách chi tiết các ước tính ở mức công việc nhỏ nhất, từ đó ta phát triển chi phí của dự án. Sau khi ban quản lý phê duỵet cơ sở chi phí này, ta tạo hàng loạt bước để kiểm soát chi phí</w:t>
+      </w:r>
+    </w:p>
+    <w:p>
+      <w:pPr>
+        <w:pStyle w:val="ListBullet"/>
+        <w:numPr>
+          <w:ilvl w:val="0"/>
+          <w:numId w:val="0"/>
+        </w:numPr>
+      </w:pPr>
+    </w:p>
+    <w:p>
+      <w:pPr>
+        <w:pStyle w:val="ListBullet"/>
+        <w:numPr>
+          <w:ilvl w:val="0"/>
+          <w:numId w:val="0"/>
+        </w:numPr>
+      </w:pPr>
+      <w:r>
+        <w:rPr>
+          <w:b/>
+        </w:rPr>
+        <w:t xml:space="preserve">Để nâng cao kỹ năng quản lý chi phí, </w:t>
+      </w:r>
+      <w:r>
+        <w:t>đầu tiên cần lên kế hoạch cho việc lạm phát, tiếp đến tính toán các yếu tổ thảm họa thiên nhiên, các sự kiện có thể xảy ra ảnh hưởng chi phí của dự án</w:t>
+      </w:r>
+    </w:p>
+    <w:p>
+      <w:pPr>
+        <w:pStyle w:val="ListBullet"/>
+        <w:numPr>
+          <w:ilvl w:val="0"/>
+          <w:numId w:val="0"/>
+        </w:numPr>
+      </w:pPr>
+    </w:p>
+    <w:p>
+      <w:pPr>
+        <w:pStyle w:val="ListBullet"/>
+        <w:numPr>
+          <w:ilvl w:val="0"/>
+          <w:numId w:val="0"/>
+        </w:numPr>
+        <w:jc w:val="center"/>
+        <w:rPr>
+          <w:b/>
+        </w:rPr>
+      </w:pPr>
+      <w:r>
+        <w:rPr>
+          <w:b/>
+        </w:rPr>
+        <w:t>Buffer</w:t>
+      </w:r>
+    </w:p>
+    <w:p>
+      <w:pPr>
+        <w:pStyle w:val="ListBullet"/>
+        <w:numPr>
+          <w:ilvl w:val="0"/>
+          <w:numId w:val="0"/>
+        </w:numPr>
+      </w:pPr>
+      <w:r>
+        <w:t>Một PM giỏi khi ước lượng thời gian sẽ tính thêm thời gian đệm, đây là khoảng thời gian mà họ hy vọng sẽ đủ cho các sự kiện không lường trước được có thể gây ra độ trễ</w:t>
+      </w:r>
+    </w:p>
+    <w:p>
+      <w:pPr>
+        <w:pStyle w:val="ListBullet"/>
+        <w:numPr>
+          <w:ilvl w:val="0"/>
+          <w:numId w:val="0"/>
+        </w:numPr>
+      </w:pPr>
+    </w:p>
+    <w:p>
+      <w:pPr>
+        <w:pStyle w:val="ListBullet"/>
+        <w:numPr>
+          <w:ilvl w:val="0"/>
+          <w:numId w:val="0"/>
+        </w:numPr>
+      </w:pPr>
+      <w:r>
+        <w:t>Độ dài của Buffer phụ thuộc chặt chẽ vào loại công việc của dự án, tuy nhiên vẫn có những chỉ dẫn giúp chúng ta tính toán khoảng đệm này:</w:t>
+      </w:r>
+    </w:p>
+    <w:p>
+      <w:pPr>
+        <w:pStyle w:val="ListBullet"/>
+        <w:numPr>
+          <w:ilvl w:val="0"/>
+          <w:numId w:val="42"/>
+        </w:numPr>
+      </w:pPr>
+      <w:r>
+        <w:t>PM cần đánh giá mức độ không chắc chắn xung quanh một việc, độ không chắc chắn tỷ lệ thuận với buffer</w:t>
+      </w:r>
+    </w:p>
+    <w:p>
+      <w:pPr>
+        <w:pStyle w:val="ListBullet"/>
+        <w:numPr>
+          <w:ilvl w:val="0"/>
+          <w:numId w:val="42"/>
+        </w:numPr>
+      </w:pPr>
+      <w:r>
+        <w:t xml:space="preserve">Độ quan trọng của công việc, khi công việc ảnh hưởng xấu đến dự án vì bị hoãn hay phụ thuộc công việc khác, thời gian buffer là quan trọng </w:t>
+      </w:r>
+    </w:p>
+    <w:p>
+      <w:pPr>
+        <w:pStyle w:val="ListBullet"/>
+        <w:numPr>
+          <w:ilvl w:val="0"/>
+          <w:numId w:val="42"/>
+        </w:numPr>
+      </w:pPr>
+      <w:r>
+        <w:t>Xem xét người thực hiện công việc để đưa ra thời gian buffer</w:t>
+      </w:r>
+    </w:p>
+    <w:p>
+      <w:pPr>
+        <w:pStyle w:val="ListBullet"/>
+        <w:numPr>
+          <w:ilvl w:val="0"/>
+          <w:numId w:val="0"/>
+        </w:numPr>
+        <w:ind w:left="360" w:hanging="360"/>
+      </w:pPr>
+    </w:p>
+    <w:p>
+      <w:pPr>
+        <w:pStyle w:val="ListBullet"/>
+        <w:numPr>
+          <w:ilvl w:val="0"/>
+          <w:numId w:val="0"/>
+        </w:numPr>
+        <w:ind w:left="360" w:hanging="360"/>
+      </w:pPr>
+      <w:r>
+        <w:t>Buffer có thể được thêm vào ở</w:t>
+      </w:r>
+    </w:p>
+    <w:p>
+      <w:pPr>
+        <w:pStyle w:val="ListBullet"/>
+        <w:numPr>
+          <w:ilvl w:val="0"/>
+          <w:numId w:val="43"/>
+        </w:numPr>
+      </w:pPr>
+      <w:r>
+        <w:t>Các task riêng biệt</w:t>
+      </w:r>
+    </w:p>
+    <w:p>
+      <w:pPr>
+        <w:pStyle w:val="ListBullet"/>
+        <w:numPr>
+          <w:ilvl w:val="0"/>
+          <w:numId w:val="43"/>
+        </w:numPr>
+      </w:pPr>
+      <w:r>
+        <w:t>Các group tasks</w:t>
+      </w:r>
+    </w:p>
+    <w:p>
+      <w:pPr>
+        <w:pStyle w:val="ListBullet"/>
+        <w:numPr>
+          <w:ilvl w:val="0"/>
+          <w:numId w:val="43"/>
+        </w:numPr>
+      </w:pPr>
+      <w:r>
+        <w:t>Toàn bộ project</w:t>
+      </w:r>
+    </w:p>
+    <w:p>
+      <w:pPr>
+        <w:pStyle w:val="ListBullet"/>
+        <w:numPr>
+          <w:ilvl w:val="0"/>
+          <w:numId w:val="0"/>
+        </w:numPr>
+        <w:jc w:val="center"/>
+      </w:pPr>
+    </w:p>
+    <w:p>
+      <w:pPr>
+        <w:pStyle w:val="ListBullet"/>
+        <w:numPr>
+          <w:ilvl w:val="0"/>
+          <w:numId w:val="0"/>
+        </w:numPr>
+        <w:jc w:val="center"/>
+        <w:rPr>
+          <w:b/>
+        </w:rPr>
+      </w:pPr>
+      <w:r>
+        <w:rPr>
+          <w:b/>
+        </w:rPr>
+        <w:t>Quy trình lập ngân sách</w:t>
+      </w:r>
+    </w:p>
+    <w:p>
+      <w:pPr>
+        <w:pStyle w:val="ListBullet"/>
+        <w:numPr>
+          <w:ilvl w:val="0"/>
+          <w:numId w:val="0"/>
+        </w:numPr>
+      </w:pPr>
+      <w:r>
+        <w:t>Bản ngân sách chi tiết giúp người quản lý trẩ lời cho các câu hỏi liên quan đến tài chính của dự án. Chúng ta sẽ thực hiện lần lượt các bước sau đây để tạo bản ngân sách:</w:t>
+      </w:r>
+    </w:p>
+    <w:p>
+      <w:pPr>
+        <w:pStyle w:val="ListBullet"/>
+        <w:numPr>
+          <w:ilvl w:val="0"/>
+          <w:numId w:val="44"/>
+        </w:numPr>
+      </w:pPr>
+      <w:r>
+        <w:t>Xác định tất cả các hoạt động tạo chi phí từ WBS hoặc danh sách hoạt động</w:t>
+      </w:r>
+    </w:p>
+    <w:p>
+      <w:pPr>
+        <w:pStyle w:val="ListBullet"/>
+        <w:numPr>
+          <w:ilvl w:val="0"/>
+          <w:numId w:val="44"/>
+        </w:numPr>
+      </w:pPr>
+      <w:r>
+        <w:t>Ước tính chi phí của từng gói công việc, nhiệm vụ sản phẩm</w:t>
+      </w:r>
+    </w:p>
+    <w:p>
+      <w:pPr>
+        <w:pStyle w:val="ListBullet"/>
+        <w:numPr>
+          <w:ilvl w:val="0"/>
+          <w:numId w:val="44"/>
+        </w:numPr>
+      </w:pPr>
+      <w:r>
+        <w:t>Thêm chi phí đệm và tính toán những khoản chưa chắc chắn</w:t>
+      </w:r>
+    </w:p>
+    <w:p>
+      <w:pPr>
+        <w:pStyle w:val="ListBullet"/>
+        <w:numPr>
+          <w:ilvl w:val="0"/>
+          <w:numId w:val="44"/>
+        </w:numPr>
+      </w:pPr>
+      <w:r>
+        <w:t>Sử dụng biểu đồ Gantt để hiển thị</w:t>
+      </w:r>
+    </w:p>
+    <w:p>
+      <w:pPr>
+        <w:pStyle w:val="ListBullet"/>
+        <w:numPr>
+          <w:ilvl w:val="0"/>
+          <w:numId w:val="44"/>
+        </w:numPr>
+      </w:pPr>
+      <w:r>
+        <w:t>Đưa tất cả vào ngân sách dự án</w:t>
+      </w:r>
+    </w:p>
+    <w:p>
+      <w:pPr>
+        <w:pStyle w:val="ListBullet"/>
+        <w:numPr>
+          <w:ilvl w:val="0"/>
+          <w:numId w:val="0"/>
+        </w:numPr>
+        <w:ind w:left="360" w:hanging="360"/>
+      </w:pPr>
+      <w:r>
+        <w:t>Tiếp theo chúng ta sẽ đi sâu vào chi tiết của quá trình lập ngân sách</w:t>
+      </w:r>
+    </w:p>
+    <w:p>
+      <w:pPr>
+        <w:pStyle w:val="ListBullet"/>
+        <w:numPr>
+          <w:ilvl w:val="0"/>
+          <w:numId w:val="45"/>
+        </w:numPr>
+      </w:pPr>
+      <w:r>
+        <w:t>Xác định và xem xét kỹ hơn tất cả các hoạt động liên quan trong WBS hoặc danh sách hoạt động, có chi phí phát sinh và tính toán chi phí đó</w:t>
+      </w:r>
+    </w:p>
+    <w:p>
+      <w:pPr>
+        <w:pStyle w:val="ListBullet"/>
+        <w:numPr>
+          <w:ilvl w:val="0"/>
+          <w:numId w:val="45"/>
+        </w:numPr>
+      </w:pPr>
+      <w:r>
+        <w:t>Ước tính chi phí của từng gói công việc, nhiệm vụ và sản phẩm, bao gồm cả nhiệm vụ đơn giản và phức tạp</w:t>
+      </w:r>
+    </w:p>
+    <w:p>
+      <w:pPr>
+        <w:pStyle w:val="ListBullet"/>
+        <w:numPr>
+          <w:ilvl w:val="0"/>
+          <w:numId w:val="45"/>
+        </w:numPr>
+      </w:pPr>
+      <w:r>
+        <w:t xml:space="preserve">Thêm buffer và tính toán những yếu tố không chắc chắn </w:t>
+      </w:r>
+    </w:p>
+    <w:p>
+      <w:pPr>
+        <w:pStyle w:val="ListBullet"/>
+        <w:numPr>
+          <w:ilvl w:val="0"/>
+          <w:numId w:val="45"/>
+        </w:numPr>
+      </w:pPr>
+      <w:r>
+        <w:t>Sử dụng đồ thị Gantt để biểu diễn</w:t>
+      </w:r>
+    </w:p>
+    <w:p>
+      <w:pPr>
+        <w:pStyle w:val="ListBullet"/>
+        <w:numPr>
+          <w:ilvl w:val="0"/>
+          <w:numId w:val="45"/>
+        </w:numPr>
+      </w:pPr>
+      <w:r>
+        <w:t>Đưa vào ngân sách dự án</w:t>
+      </w:r>
+    </w:p>
+    <w:p>
+      <w:pPr>
+        <w:pStyle w:val="ListBullet"/>
+        <w:numPr>
+          <w:ilvl w:val="0"/>
+          <w:numId w:val="0"/>
+        </w:numPr>
+        <w:ind w:left="360" w:hanging="360"/>
+      </w:pPr>
+    </w:p>
+    <w:p>
+      <w:pPr>
+        <w:pStyle w:val="ListBullet"/>
+        <w:numPr>
+          <w:ilvl w:val="0"/>
+          <w:numId w:val="0"/>
+        </w:numPr>
+        <w:ind w:left="360" w:hanging="360"/>
+        <w:jc w:val="center"/>
+        <w:rPr>
+          <w:b/>
+        </w:rPr>
+      </w:pPr>
+      <w:r>
+        <w:rPr>
+          <w:b/>
+        </w:rPr>
+        <w:t>Làm việc với nhà cung cấp</w:t>
+      </w:r>
+    </w:p>
+    <w:p>
+      <w:pPr>
+        <w:pStyle w:val="ListBullet"/>
+        <w:numPr>
+          <w:ilvl w:val="0"/>
+          <w:numId w:val="0"/>
+        </w:numPr>
+      </w:pPr>
+      <w:r>
+        <w:lastRenderedPageBreak/>
+        <w:t>Thông thường, sẽ có những resources được cung cấp bởi bên ngoài. PM phải có trách nhiệm phải nắm rõ những chi tiết của bản HĐ. HĐ là công cụ giúp nhà quản lý theo dõi và kiểm soát được công việc, hành vi của đối tác. Có 3 loại hợp đồng chính</w:t>
+      </w:r>
+      <w:r>
+        <w:br/>
+      </w:r>
+    </w:p>
+    <w:p>
+      <w:pPr>
+        <w:pStyle w:val="ListBullet"/>
+        <w:numPr>
+          <w:ilvl w:val="0"/>
+          <w:numId w:val="46"/>
+        </w:numPr>
+      </w:pPr>
+      <w:r>
+        <w:t>Hợp đồng giá cố định</w:t>
+      </w:r>
+    </w:p>
+    <w:p>
+      <w:pPr>
+        <w:pStyle w:val="ListBullet"/>
+        <w:numPr>
+          <w:ilvl w:val="1"/>
+          <w:numId w:val="46"/>
+        </w:numPr>
+      </w:pPr>
+      <w:r>
+        <w:t>Thực hiện công việc với một số lượng đặt trước trong một khoảng thơi gian nhất định</w:t>
+      </w:r>
+    </w:p>
+    <w:p>
+      <w:pPr>
+        <w:pStyle w:val="ListBullet"/>
+        <w:numPr>
+          <w:ilvl w:val="1"/>
+          <w:numId w:val="46"/>
+        </w:numPr>
+      </w:pPr>
+      <w:r>
+        <w:t xml:space="preserve">Ưu điểm: bất kỳ khoản chi phí phụ thêm sẽ được đối tác chi trả mà ta không </w:t>
       </w:r>
       <w:bookmarkStart w:id="0" w:name="_GoBack"/>
       <w:bookmarkEnd w:id="0"/>
       <w:r>
-        <w:t xml:space="preserve">. </w:t>
-      </w:r>
-    </w:p>
-    <w:p>
-      <w:pPr>
-        <w:pStyle w:val="ListBullet"/>
-        <w:numPr>
-          <w:ilvl w:val="0"/>
-          <w:numId w:val="0"/>
-        </w:numPr>
-      </w:pPr>
-    </w:p>
-    <w:p>
-      <w:pPr>
-        <w:pStyle w:val="ListBullet"/>
-        <w:numPr>
-          <w:ilvl w:val="0"/>
-          <w:numId w:val="0"/>
-        </w:numPr>
-      </w:pPr>
-      <w:r>
-        <w:t>Sau đó bản báo cáo này phải được phê duyệt bởi các bên liên quan, được gọi là hội đồng kiểm soát thay đổi. Họ sẽ xem xét và đảm bảo rằng bản báo cáo đáp ứng mọi tiêu chí của họ. Khi đã được chấp thuận, bản báo cáo sẽ trở thành cơ sở để chúng ta theo dõi trong suốt thời gian của dự án</w:t>
-      </w:r>
-    </w:p>
-    <w:p>
-      <w:pPr>
-        <w:pStyle w:val="ListBullet"/>
-        <w:numPr>
-          <w:ilvl w:val="0"/>
-          <w:numId w:val="0"/>
-        </w:numPr>
-      </w:pPr>
-    </w:p>
-    <w:p>
-      <w:pPr>
-        <w:pStyle w:val="ListBullet"/>
-        <w:numPr>
-          <w:ilvl w:val="0"/>
-          <w:numId w:val="0"/>
-        </w:numPr>
-      </w:pPr>
-    </w:p>
-    <w:p>
-      <w:pPr>
-        <w:pStyle w:val="ListBullet"/>
-        <w:numPr>
-          <w:ilvl w:val="0"/>
-          <w:numId w:val="0"/>
-        </w:numPr>
-      </w:pPr>
-    </w:p>
-    <w:p>
-      <w:pPr>
-        <w:pStyle w:val="ListBullet"/>
-        <w:numPr>
-          <w:ilvl w:val="0"/>
-          <w:numId w:val="0"/>
-        </w:numPr>
-      </w:pPr>
-    </w:p>
-    <w:p>
-      <w:pPr>
-        <w:pStyle w:val="ListBullet"/>
-        <w:numPr>
-          <w:ilvl w:val="0"/>
-          <w:numId w:val="0"/>
-        </w:numPr>
-      </w:pPr>
+        <w:t>phải chịu rủi ro</w:t>
+      </w:r>
+    </w:p>
+    <w:p>
+      <w:pPr>
+        <w:pStyle w:val="ListBullet"/>
+        <w:numPr>
+          <w:ilvl w:val="0"/>
+          <w:numId w:val="46"/>
+        </w:numPr>
+      </w:pPr>
+      <w:r>
+        <w:t>Hợp đồng cộng giá:</w:t>
+      </w:r>
+    </w:p>
+    <w:p>
+      <w:pPr>
+        <w:pStyle w:val="ListBullet"/>
+        <w:numPr>
+          <w:ilvl w:val="1"/>
+          <w:numId w:val="46"/>
+        </w:numPr>
+      </w:pPr>
+      <w:r>
+        <w:t>Người mua đồng ý chi trả bất kỳ khoản chi phí nào mà phía nhà cung cấp phải chịu khi thực hiện công việc</w:t>
+      </w:r>
+    </w:p>
+    <w:p>
+      <w:pPr>
+        <w:pStyle w:val="ListBullet"/>
+        <w:numPr>
+          <w:ilvl w:val="1"/>
+          <w:numId w:val="46"/>
+        </w:numPr>
+      </w:pPr>
+      <w:r>
+        <w:t>Đó có thể là chi phí cố định, linh động hoặc hỗn hợp cả 2 loại đó</w:t>
+      </w:r>
+    </w:p>
+    <w:p>
+      <w:pPr>
+        <w:pStyle w:val="ListBullet"/>
+        <w:numPr>
+          <w:ilvl w:val="1"/>
+          <w:numId w:val="46"/>
+        </w:numPr>
+      </w:pPr>
+      <w:r>
+        <w:t>Thường được sử dụng khi lợi nhuận có thể khó xác định, tuy nhiên cần cơ chế kiểm soát để chắc chắn tiền được sử dụng đúng mục đích</w:t>
+      </w:r>
+    </w:p>
+    <w:p>
+      <w:pPr>
+        <w:pStyle w:val="ListBullet"/>
+        <w:numPr>
+          <w:ilvl w:val="0"/>
+          <w:numId w:val="46"/>
+        </w:numPr>
+      </w:pPr>
+      <w:r>
+        <w:t>Loại 3: hợp đồng thời gian và vật liệu:</w:t>
+      </w:r>
+    </w:p>
+    <w:p>
+      <w:pPr>
+        <w:pStyle w:val="ListBullet"/>
+        <w:numPr>
+          <w:ilvl w:val="1"/>
+          <w:numId w:val="46"/>
+        </w:numPr>
+      </w:pPr>
+      <w:r>
+        <w:t>Là kết hợp của 2 loại trên, đối tác cung ứng dịch vụ sẽ tính tienè theo giờ / ngày</w:t>
+      </w:r>
+    </w:p>
+    <w:p>
+      <w:pPr>
+        <w:pStyle w:val="ListBullet"/>
+        <w:numPr>
+          <w:ilvl w:val="1"/>
+          <w:numId w:val="46"/>
+        </w:numPr>
+      </w:pPr>
+      <w:r>
+        <w:t>Sử dụng khi lợi nhuận không rõ ràng và công việc đòi hỏi nhiều lao động hơn vật liệu</w:t>
+      </w:r>
+    </w:p>
+    <w:p>
+      <w:pPr>
+        <w:pStyle w:val="ListBullet"/>
+        <w:numPr>
+          <w:ilvl w:val="1"/>
+          <w:numId w:val="46"/>
+        </w:numPr>
+      </w:pPr>
+      <w:r>
+        <w:t>Có cùng rủi ro với HĐ cộng giá</w:t>
+      </w:r>
     </w:p>
     <w:sectPr>
       <w:pgSz w:w="12240" w:h="15840"/>
@@ -5116,6 +6186,119 @@
     </w:lvl>
   </w:abstractNum>
   <w:abstractNum w:abstractNumId="1" w15:restartNumberingAfterBreak="0">
+    <w:nsid w:val="03D40B3F"/>
+    <w:multiLevelType w:val="hybridMultilevel"/>
+    <w:tmpl w:val="639E3A2C"/>
+    <w:lvl w:ilvl="0" w:tplc="04090001">
+      <w:start w:val="1"/>
+      <w:numFmt w:val="bullet"/>
+      <w:lvlText w:val=""/>
+      <w:lvlJc w:val="left"/>
+      <w:pPr>
+        <w:ind w:left="720" w:hanging="360"/>
+      </w:pPr>
+      <w:rPr>
+        <w:rFonts w:ascii="Symbol" w:hAnsi="Symbol" w:hint="default"/>
+      </w:rPr>
+    </w:lvl>
+    <w:lvl w:ilvl="1" w:tplc="04090003" w:tentative="1">
+      <w:start w:val="1"/>
+      <w:numFmt w:val="bullet"/>
+      <w:lvlText w:val="o"/>
+      <w:lvlJc w:val="left"/>
+      <w:pPr>
+        <w:ind w:left="1440" w:hanging="360"/>
+      </w:pPr>
+      <w:rPr>
+        <w:rFonts w:ascii="Courier New" w:hAnsi="Courier New" w:cs="Courier New" w:hint="default"/>
+      </w:rPr>
+    </w:lvl>
+    <w:lvl w:ilvl="2" w:tplc="04090005" w:tentative="1">
+      <w:start w:val="1"/>
+      <w:numFmt w:val="bullet"/>
+      <w:lvlText w:val=""/>
+      <w:lvlJc w:val="left"/>
+      <w:pPr>
+        <w:ind w:left="2160" w:hanging="360"/>
+      </w:pPr>
+      <w:rPr>
+        <w:rFonts w:ascii="Wingdings" w:hAnsi="Wingdings" w:hint="default"/>
+      </w:rPr>
+    </w:lvl>
+    <w:lvl w:ilvl="3" w:tplc="04090001" w:tentative="1">
+      <w:start w:val="1"/>
+      <w:numFmt w:val="bullet"/>
+      <w:lvlText w:val=""/>
+      <w:lvlJc w:val="left"/>
+      <w:pPr>
+        <w:ind w:left="2880" w:hanging="360"/>
+      </w:pPr>
+      <w:rPr>
+        <w:rFonts w:ascii="Symbol" w:hAnsi="Symbol" w:hint="default"/>
+      </w:rPr>
+    </w:lvl>
+    <w:lvl w:ilvl="4" w:tplc="04090003" w:tentative="1">
+      <w:start w:val="1"/>
+      <w:numFmt w:val="bullet"/>
+      <w:lvlText w:val="o"/>
+      <w:lvlJc w:val="left"/>
+      <w:pPr>
+        <w:ind w:left="3600" w:hanging="360"/>
+      </w:pPr>
+      <w:rPr>
+        <w:rFonts w:ascii="Courier New" w:hAnsi="Courier New" w:cs="Courier New" w:hint="default"/>
+      </w:rPr>
+    </w:lvl>
+    <w:lvl w:ilvl="5" w:tplc="04090005" w:tentative="1">
+      <w:start w:val="1"/>
+      <w:numFmt w:val="bullet"/>
+      <w:lvlText w:val=""/>
+      <w:lvlJc w:val="left"/>
+      <w:pPr>
+        <w:ind w:left="4320" w:hanging="360"/>
+      </w:pPr>
+      <w:rPr>
+        <w:rFonts w:ascii="Wingdings" w:hAnsi="Wingdings" w:hint="default"/>
+      </w:rPr>
+    </w:lvl>
+    <w:lvl w:ilvl="6" w:tplc="04090001" w:tentative="1">
+      <w:start w:val="1"/>
+      <w:numFmt w:val="bullet"/>
+      <w:lvlText w:val=""/>
+      <w:lvlJc w:val="left"/>
+      <w:pPr>
+        <w:ind w:left="5040" w:hanging="360"/>
+      </w:pPr>
+      <w:rPr>
+        <w:rFonts w:ascii="Symbol" w:hAnsi="Symbol" w:hint="default"/>
+      </w:rPr>
+    </w:lvl>
+    <w:lvl w:ilvl="7" w:tplc="04090003" w:tentative="1">
+      <w:start w:val="1"/>
+      <w:numFmt w:val="bullet"/>
+      <w:lvlText w:val="o"/>
+      <w:lvlJc w:val="left"/>
+      <w:pPr>
+        <w:ind w:left="5760" w:hanging="360"/>
+      </w:pPr>
+      <w:rPr>
+        <w:rFonts w:ascii="Courier New" w:hAnsi="Courier New" w:cs="Courier New" w:hint="default"/>
+      </w:rPr>
+    </w:lvl>
+    <w:lvl w:ilvl="8" w:tplc="04090005" w:tentative="1">
+      <w:start w:val="1"/>
+      <w:numFmt w:val="bullet"/>
+      <w:lvlText w:val=""/>
+      <w:lvlJc w:val="left"/>
+      <w:pPr>
+        <w:ind w:left="6480" w:hanging="360"/>
+      </w:pPr>
+      <w:rPr>
+        <w:rFonts w:ascii="Wingdings" w:hAnsi="Wingdings" w:hint="default"/>
+      </w:rPr>
+    </w:lvl>
+  </w:abstractNum>
+  <w:abstractNum w:abstractNumId="2" w15:restartNumberingAfterBreak="0">
     <w:nsid w:val="0A7273A8"/>
     <w:multiLevelType w:val="hybridMultilevel"/>
     <w:tmpl w:val="940CFA88"/>
@@ -5228,7 +6411,7 @@
       </w:rPr>
     </w:lvl>
   </w:abstractNum>
-  <w:abstractNum w:abstractNumId="2" w15:restartNumberingAfterBreak="0">
+  <w:abstractNum w:abstractNumId="3" w15:restartNumberingAfterBreak="0">
     <w:nsid w:val="0A8B2675"/>
     <w:multiLevelType w:val="hybridMultilevel"/>
     <w:tmpl w:val="070471BC"/>
@@ -5341,7 +6524,7 @@
       </w:rPr>
     </w:lvl>
   </w:abstractNum>
-  <w:abstractNum w:abstractNumId="3" w15:restartNumberingAfterBreak="0">
+  <w:abstractNum w:abstractNumId="4" w15:restartNumberingAfterBreak="0">
     <w:nsid w:val="106A5C92"/>
     <w:multiLevelType w:val="hybridMultilevel"/>
     <w:tmpl w:val="4740E99C"/>
@@ -5454,7 +6637,7 @@
       </w:rPr>
     </w:lvl>
   </w:abstractNum>
-  <w:abstractNum w:abstractNumId="4" w15:restartNumberingAfterBreak="0">
+  <w:abstractNum w:abstractNumId="5" w15:restartNumberingAfterBreak="0">
     <w:nsid w:val="136B2945"/>
     <w:multiLevelType w:val="hybridMultilevel"/>
     <w:tmpl w:val="D794F5C8"/>
@@ -5567,7 +6750,7 @@
       </w:rPr>
     </w:lvl>
   </w:abstractNum>
-  <w:abstractNum w:abstractNumId="5" w15:restartNumberingAfterBreak="0">
+  <w:abstractNum w:abstractNumId="6" w15:restartNumberingAfterBreak="0">
     <w:nsid w:val="14B35403"/>
     <w:multiLevelType w:val="hybridMultilevel"/>
     <w:tmpl w:val="93105B18"/>
@@ -5680,7 +6863,7 @@
       </w:rPr>
     </w:lvl>
   </w:abstractNum>
-  <w:abstractNum w:abstractNumId="6" w15:restartNumberingAfterBreak="0">
+  <w:abstractNum w:abstractNumId="7" w15:restartNumberingAfterBreak="0">
     <w:nsid w:val="19352C3F"/>
     <w:multiLevelType w:val="hybridMultilevel"/>
     <w:tmpl w:val="386E353A"/>
@@ -5793,7 +6976,120 @@
       </w:rPr>
     </w:lvl>
   </w:abstractNum>
-  <w:abstractNum w:abstractNumId="7" w15:restartNumberingAfterBreak="0">
+  <w:abstractNum w:abstractNumId="8" w15:restartNumberingAfterBreak="0">
+    <w:nsid w:val="198417F7"/>
+    <w:multiLevelType w:val="hybridMultilevel"/>
+    <w:tmpl w:val="42C6315C"/>
+    <w:lvl w:ilvl="0" w:tplc="04090001">
+      <w:start w:val="1"/>
+      <w:numFmt w:val="bullet"/>
+      <w:lvlText w:val=""/>
+      <w:lvlJc w:val="left"/>
+      <w:pPr>
+        <w:ind w:left="720" w:hanging="360"/>
+      </w:pPr>
+      <w:rPr>
+        <w:rFonts w:ascii="Symbol" w:hAnsi="Symbol" w:hint="default"/>
+      </w:rPr>
+    </w:lvl>
+    <w:lvl w:ilvl="1" w:tplc="04090003" w:tentative="1">
+      <w:start w:val="1"/>
+      <w:numFmt w:val="bullet"/>
+      <w:lvlText w:val="o"/>
+      <w:lvlJc w:val="left"/>
+      <w:pPr>
+        <w:ind w:left="1440" w:hanging="360"/>
+      </w:pPr>
+      <w:rPr>
+        <w:rFonts w:ascii="Courier New" w:hAnsi="Courier New" w:cs="Courier New" w:hint="default"/>
+      </w:rPr>
+    </w:lvl>
+    <w:lvl w:ilvl="2" w:tplc="04090005" w:tentative="1">
+      <w:start w:val="1"/>
+      <w:numFmt w:val="bullet"/>
+      <w:lvlText w:val=""/>
+      <w:lvlJc w:val="left"/>
+      <w:pPr>
+        <w:ind w:left="2160" w:hanging="360"/>
+      </w:pPr>
+      <w:rPr>
+        <w:rFonts w:ascii="Wingdings" w:hAnsi="Wingdings" w:hint="default"/>
+      </w:rPr>
+    </w:lvl>
+    <w:lvl w:ilvl="3" w:tplc="04090001" w:tentative="1">
+      <w:start w:val="1"/>
+      <w:numFmt w:val="bullet"/>
+      <w:lvlText w:val=""/>
+      <w:lvlJc w:val="left"/>
+      <w:pPr>
+        <w:ind w:left="2880" w:hanging="360"/>
+      </w:pPr>
+      <w:rPr>
+        <w:rFonts w:ascii="Symbol" w:hAnsi="Symbol" w:hint="default"/>
+      </w:rPr>
+    </w:lvl>
+    <w:lvl w:ilvl="4" w:tplc="04090003" w:tentative="1">
+      <w:start w:val="1"/>
+      <w:numFmt w:val="bullet"/>
+      <w:lvlText w:val="o"/>
+      <w:lvlJc w:val="left"/>
+      <w:pPr>
+        <w:ind w:left="3600" w:hanging="360"/>
+      </w:pPr>
+      <w:rPr>
+        <w:rFonts w:ascii="Courier New" w:hAnsi="Courier New" w:cs="Courier New" w:hint="default"/>
+      </w:rPr>
+    </w:lvl>
+    <w:lvl w:ilvl="5" w:tplc="04090005" w:tentative="1">
+      <w:start w:val="1"/>
+      <w:numFmt w:val="bullet"/>
+      <w:lvlText w:val=""/>
+      <w:lvlJc w:val="left"/>
+      <w:pPr>
+        <w:ind w:left="4320" w:hanging="360"/>
+      </w:pPr>
+      <w:rPr>
+        <w:rFonts w:ascii="Wingdings" w:hAnsi="Wingdings" w:hint="default"/>
+      </w:rPr>
+    </w:lvl>
+    <w:lvl w:ilvl="6" w:tplc="04090001" w:tentative="1">
+      <w:start w:val="1"/>
+      <w:numFmt w:val="bullet"/>
+      <w:lvlText w:val=""/>
+      <w:lvlJc w:val="left"/>
+      <w:pPr>
+        <w:ind w:left="5040" w:hanging="360"/>
+      </w:pPr>
+      <w:rPr>
+        <w:rFonts w:ascii="Symbol" w:hAnsi="Symbol" w:hint="default"/>
+      </w:rPr>
+    </w:lvl>
+    <w:lvl w:ilvl="7" w:tplc="04090003" w:tentative="1">
+      <w:start w:val="1"/>
+      <w:numFmt w:val="bullet"/>
+      <w:lvlText w:val="o"/>
+      <w:lvlJc w:val="left"/>
+      <w:pPr>
+        <w:ind w:left="5760" w:hanging="360"/>
+      </w:pPr>
+      <w:rPr>
+        <w:rFonts w:ascii="Courier New" w:hAnsi="Courier New" w:cs="Courier New" w:hint="default"/>
+      </w:rPr>
+    </w:lvl>
+    <w:lvl w:ilvl="8" w:tplc="04090005" w:tentative="1">
+      <w:start w:val="1"/>
+      <w:numFmt w:val="bullet"/>
+      <w:lvlText w:val=""/>
+      <w:lvlJc w:val="left"/>
+      <w:pPr>
+        <w:ind w:left="6480" w:hanging="360"/>
+      </w:pPr>
+      <w:rPr>
+        <w:rFonts w:ascii="Wingdings" w:hAnsi="Wingdings" w:hint="default"/>
+      </w:rPr>
+    </w:lvl>
+  </w:abstractNum>
+  <w:abstractNum w:abstractNumId="9" w15:restartNumberingAfterBreak="0">
     <w:nsid w:val="1E2641DC"/>
     <w:multiLevelType w:val="hybridMultilevel"/>
     <w:tmpl w:val="486A8FF4"/>
@@ -5905,7 +7201,7 @@
       </w:rPr>
     </w:lvl>
   </w:abstractNum>
-  <w:abstractNum w:abstractNumId="8" w15:restartNumberingAfterBreak="0">
+  <w:abstractNum w:abstractNumId="10" w15:restartNumberingAfterBreak="0">
     <w:nsid w:val="213476C0"/>
     <w:multiLevelType w:val="hybridMultilevel"/>
     <w:tmpl w:val="FFB69ED8"/>
@@ -6018,7 +7314,7 @@
       </w:rPr>
     </w:lvl>
   </w:abstractNum>
-  <w:abstractNum w:abstractNumId="9" w15:restartNumberingAfterBreak="0">
+  <w:abstractNum w:abstractNumId="11" w15:restartNumberingAfterBreak="0">
     <w:nsid w:val="260430A0"/>
     <w:multiLevelType w:val="hybridMultilevel"/>
     <w:tmpl w:val="64DA9536"/>
@@ -6131,7 +7427,7 @@
       </w:rPr>
     </w:lvl>
   </w:abstractNum>
-  <w:abstractNum w:abstractNumId="10" w15:restartNumberingAfterBreak="0">
+  <w:abstractNum w:abstractNumId="12" w15:restartNumberingAfterBreak="0">
     <w:nsid w:val="260F5457"/>
     <w:multiLevelType w:val="hybridMultilevel"/>
     <w:tmpl w:val="D012E542"/>
@@ -6244,7 +7540,96 @@
       </w:rPr>
     </w:lvl>
   </w:abstractNum>
-  <w:abstractNum w:abstractNumId="11" w15:restartNumberingAfterBreak="0">
+  <w:abstractNum w:abstractNumId="13" w15:restartNumberingAfterBreak="0">
+    <w:nsid w:val="2A6812F6"/>
+    <w:multiLevelType w:val="hybridMultilevel"/>
+    <w:tmpl w:val="76DC593A"/>
+    <w:lvl w:ilvl="0" w:tplc="0409000F">
+      <w:start w:val="1"/>
+      <w:numFmt w:val="decimal"/>
+      <w:lvlText w:val="%1."/>
+      <w:lvlJc w:val="left"/>
+      <w:pPr>
+        <w:ind w:left="720" w:hanging="360"/>
+      </w:pPr>
+      <w:rPr>
+        <w:rFonts w:hint="default"/>
+      </w:rPr>
+    </w:lvl>
+    <w:lvl w:ilvl="1" w:tplc="04090019">
+      <w:start w:val="1"/>
+      <w:numFmt w:val="lowerLetter"/>
+      <w:lvlText w:val="%2."/>
+      <w:lvlJc w:val="left"/>
+      <w:pPr>
+        <w:ind w:left="1440" w:hanging="360"/>
+      </w:pPr>
+    </w:lvl>
+    <w:lvl w:ilvl="2" w:tplc="0409001B" w:tentative="1">
+      <w:start w:val="1"/>
+      <w:numFmt w:val="lowerRoman"/>
+      <w:lvlText w:val="%3."/>
+      <w:lvlJc w:val="right"/>
+      <w:pPr>
+        <w:ind w:left="2160" w:hanging="180"/>
+      </w:pPr>
+    </w:lvl>
+    <w:lvl w:ilvl="3" w:tplc="0409000F" w:tentative="1">
+      <w:start w:val="1"/>
+      <w:numFmt w:val="decimal"/>
+      <w:lvlText w:val="%4."/>
+      <w:lvlJc w:val="left"/>
+      <w:pPr>
+        <w:ind w:left="2880" w:hanging="360"/>
+      </w:pPr>
+    </w:lvl>
+    <w:lvl w:ilvl="4" w:tplc="04090019" w:tentative="1">
+      <w:start w:val="1"/>
+      <w:numFmt w:val="lowerLetter"/>
+      <w:lvlText w:val="%5."/>
+      <w:lvlJc w:val="left"/>
+      <w:pPr>
+        <w:ind w:left="3600" w:hanging="360"/>
+      </w:pPr>
+    </w:lvl>
+    <w:lvl w:ilvl="5" w:tplc="0409001B" w:tentative="1">
+      <w:start w:val="1"/>
+      <w:numFmt w:val="lowerRoman"/>
+      <w:lvlText w:val="%6."/>
+      <w:lvlJc w:val="right"/>
+      <w:pPr>
+        <w:ind w:left="4320" w:hanging="180"/>
+      </w:pPr>
+    </w:lvl>
+    <w:lvl w:ilvl="6" w:tplc="0409000F" w:tentative="1">
+      <w:start w:val="1"/>
+      <w:numFmt w:val="decimal"/>
+      <w:lvlText w:val="%7."/>
+      <w:lvlJc w:val="left"/>
+      <w:pPr>
+        <w:ind w:left="5040" w:hanging="360"/>
+      </w:pPr>
+    </w:lvl>
+    <w:lvl w:ilvl="7" w:tplc="04090019" w:tentative="1">
+      <w:start w:val="1"/>
+      <w:numFmt w:val="lowerLetter"/>
+      <w:lvlText w:val="%8."/>
+      <w:lvlJc w:val="left"/>
+      <w:pPr>
+        <w:ind w:left="5760" w:hanging="360"/>
+      </w:pPr>
+    </w:lvl>
+    <w:lvl w:ilvl="8" w:tplc="0409001B" w:tentative="1">
+      <w:start w:val="1"/>
+      <w:numFmt w:val="lowerRoman"/>
+      <w:lvlText w:val="%9."/>
+      <w:lvlJc w:val="right"/>
+      <w:pPr>
+        <w:ind w:left="6480" w:hanging="180"/>
+      </w:pPr>
+    </w:lvl>
+  </w:abstractNum>
+  <w:abstractNum w:abstractNumId="14" w15:restartNumberingAfterBreak="0">
     <w:nsid w:val="2C1F6415"/>
     <w:multiLevelType w:val="hybridMultilevel"/>
     <w:tmpl w:val="725A4BC8"/>
@@ -6357,7 +7742,7 @@
       </w:rPr>
     </w:lvl>
   </w:abstractNum>
-  <w:abstractNum w:abstractNumId="12" w15:restartNumberingAfterBreak="0">
+  <w:abstractNum w:abstractNumId="15" w15:restartNumberingAfterBreak="0">
     <w:nsid w:val="2E110BD8"/>
     <w:multiLevelType w:val="hybridMultilevel"/>
     <w:tmpl w:val="E7C2A812"/>
@@ -6446,7 +7831,7 @@
       </w:pPr>
     </w:lvl>
   </w:abstractNum>
-  <w:abstractNum w:abstractNumId="13" w15:restartNumberingAfterBreak="0">
+  <w:abstractNum w:abstractNumId="16" w15:restartNumberingAfterBreak="0">
     <w:nsid w:val="2FA91DE0"/>
     <w:multiLevelType w:val="hybridMultilevel"/>
     <w:tmpl w:val="9FACF98E"/>
@@ -6559,7 +7944,7 @@
       </w:rPr>
     </w:lvl>
   </w:abstractNum>
-  <w:abstractNum w:abstractNumId="14" w15:restartNumberingAfterBreak="0">
+  <w:abstractNum w:abstractNumId="17" w15:restartNumberingAfterBreak="0">
     <w:nsid w:val="328311C8"/>
     <w:multiLevelType w:val="hybridMultilevel"/>
     <w:tmpl w:val="A41C6128"/>
@@ -6672,7 +8057,120 @@
       </w:rPr>
     </w:lvl>
   </w:abstractNum>
-  <w:abstractNum w:abstractNumId="15" w15:restartNumberingAfterBreak="0">
+  <w:abstractNum w:abstractNumId="18" w15:restartNumberingAfterBreak="0">
+    <w:nsid w:val="347B2005"/>
+    <w:multiLevelType w:val="hybridMultilevel"/>
+    <w:tmpl w:val="55564268"/>
+    <w:lvl w:ilvl="0" w:tplc="04090001">
+      <w:start w:val="1"/>
+      <w:numFmt w:val="bullet"/>
+      <w:lvlText w:val=""/>
+      <w:lvlJc w:val="left"/>
+      <w:pPr>
+        <w:ind w:left="720" w:hanging="360"/>
+      </w:pPr>
+      <w:rPr>
+        <w:rFonts w:ascii="Symbol" w:hAnsi="Symbol" w:hint="default"/>
+      </w:rPr>
+    </w:lvl>
+    <w:lvl w:ilvl="1" w:tplc="04090003" w:tentative="1">
+      <w:start w:val="1"/>
+      <w:numFmt w:val="bullet"/>
+      <w:lvlText w:val="o"/>
+      <w:lvlJc w:val="left"/>
+      <w:pPr>
+        <w:ind w:left="1440" w:hanging="360"/>
+      </w:pPr>
+      <w:rPr>
+        <w:rFonts w:ascii="Courier New" w:hAnsi="Courier New" w:cs="Courier New" w:hint="default"/>
+      </w:rPr>
+    </w:lvl>
+    <w:lvl w:ilvl="2" w:tplc="04090005" w:tentative="1">
+      <w:start w:val="1"/>
+      <w:numFmt w:val="bullet"/>
+      <w:lvlText w:val=""/>
+      <w:lvlJc w:val="left"/>
+      <w:pPr>
+        <w:ind w:left="2160" w:hanging="360"/>
+      </w:pPr>
+      <w:rPr>
+        <w:rFonts w:ascii="Wingdings" w:hAnsi="Wingdings" w:hint="default"/>
+      </w:rPr>
+    </w:lvl>
+    <w:lvl w:ilvl="3" w:tplc="04090001" w:tentative="1">
+      <w:start w:val="1"/>
+      <w:numFmt w:val="bullet"/>
+      <w:lvlText w:val=""/>
+      <w:lvlJc w:val="left"/>
+      <w:pPr>
+        <w:ind w:left="2880" w:hanging="360"/>
+      </w:pPr>
+      <w:rPr>
+        <w:rFonts w:ascii="Symbol" w:hAnsi="Symbol" w:hint="default"/>
+      </w:rPr>
+    </w:lvl>
+    <w:lvl w:ilvl="4" w:tplc="04090003" w:tentative="1">
+      <w:start w:val="1"/>
+      <w:numFmt w:val="bullet"/>
+      <w:lvlText w:val="o"/>
+      <w:lvlJc w:val="left"/>
+      <w:pPr>
+        <w:ind w:left="3600" w:hanging="360"/>
+      </w:pPr>
+      <w:rPr>
+        <w:rFonts w:ascii="Courier New" w:hAnsi="Courier New" w:cs="Courier New" w:hint="default"/>
+      </w:rPr>
+    </w:lvl>
+    <w:lvl w:ilvl="5" w:tplc="04090005" w:tentative="1">
+      <w:start w:val="1"/>
+      <w:numFmt w:val="bullet"/>
+      <w:lvlText w:val=""/>
+      <w:lvlJc w:val="left"/>
+      <w:pPr>
+        <w:ind w:left="4320" w:hanging="360"/>
+      </w:pPr>
+      <w:rPr>
+        <w:rFonts w:ascii="Wingdings" w:hAnsi="Wingdings" w:hint="default"/>
+      </w:rPr>
+    </w:lvl>
+    <w:lvl w:ilvl="6" w:tplc="04090001" w:tentative="1">
+      <w:start w:val="1"/>
+      <w:numFmt w:val="bullet"/>
+      <w:lvlText w:val=""/>
+      <w:lvlJc w:val="left"/>
+      <w:pPr>
+        <w:ind w:left="5040" w:hanging="360"/>
+      </w:pPr>
+      <w:rPr>
+        <w:rFonts w:ascii="Symbol" w:hAnsi="Symbol" w:hint="default"/>
+      </w:rPr>
+    </w:lvl>
+    <w:lvl w:ilvl="7" w:tplc="04090003" w:tentative="1">
+      <w:start w:val="1"/>
+      <w:numFmt w:val="bullet"/>
+      <w:lvlText w:val="o"/>
+      <w:lvlJc w:val="left"/>
+      <w:pPr>
+        <w:ind w:left="5760" w:hanging="360"/>
+      </w:pPr>
+      <w:rPr>
+        <w:rFonts w:ascii="Courier New" w:hAnsi="Courier New" w:cs="Courier New" w:hint="default"/>
+      </w:rPr>
+    </w:lvl>
+    <w:lvl w:ilvl="8" w:tplc="04090005" w:tentative="1">
+      <w:start w:val="1"/>
+      <w:numFmt w:val="bullet"/>
+      <w:lvlText w:val=""/>
+      <w:lvlJc w:val="left"/>
+      <w:pPr>
+        <w:ind w:left="6480" w:hanging="360"/>
+      </w:pPr>
+      <w:rPr>
+        <w:rFonts w:ascii="Wingdings" w:hAnsi="Wingdings" w:hint="default"/>
+      </w:rPr>
+    </w:lvl>
+  </w:abstractNum>
+  <w:abstractNum w:abstractNumId="19" w15:restartNumberingAfterBreak="0">
     <w:nsid w:val="392B750C"/>
     <w:multiLevelType w:val="hybridMultilevel"/>
     <w:tmpl w:val="52085C7E"/>
@@ -6785,7 +8283,7 @@
       </w:rPr>
     </w:lvl>
   </w:abstractNum>
-  <w:abstractNum w:abstractNumId="16" w15:restartNumberingAfterBreak="0">
+  <w:abstractNum w:abstractNumId="20" w15:restartNumberingAfterBreak="0">
     <w:nsid w:val="3C525AC8"/>
     <w:multiLevelType w:val="hybridMultilevel"/>
     <w:tmpl w:val="F61675CC"/>
@@ -6898,7 +8396,7 @@
       </w:rPr>
     </w:lvl>
   </w:abstractNum>
-  <w:abstractNum w:abstractNumId="17" w15:restartNumberingAfterBreak="0">
+  <w:abstractNum w:abstractNumId="21" w15:restartNumberingAfterBreak="0">
     <w:nsid w:val="3F560F91"/>
     <w:multiLevelType w:val="hybridMultilevel"/>
     <w:tmpl w:val="8B8054A4"/>
@@ -6987,7 +8485,7 @@
       </w:pPr>
     </w:lvl>
   </w:abstractNum>
-  <w:abstractNum w:abstractNumId="18" w15:restartNumberingAfterBreak="0">
+  <w:abstractNum w:abstractNumId="22" w15:restartNumberingAfterBreak="0">
     <w:nsid w:val="43677BAA"/>
     <w:multiLevelType w:val="hybridMultilevel"/>
     <w:tmpl w:val="1680995E"/>
@@ -7099,7 +8597,7 @@
       </w:rPr>
     </w:lvl>
   </w:abstractNum>
-  <w:abstractNum w:abstractNumId="19" w15:restartNumberingAfterBreak="0">
+  <w:abstractNum w:abstractNumId="23" w15:restartNumberingAfterBreak="0">
     <w:nsid w:val="493360AE"/>
     <w:multiLevelType w:val="hybridMultilevel"/>
     <w:tmpl w:val="ECC258EE"/>
@@ -7188,7 +8686,7 @@
       </w:pPr>
     </w:lvl>
   </w:abstractNum>
-  <w:abstractNum w:abstractNumId="20" w15:restartNumberingAfterBreak="0">
+  <w:abstractNum w:abstractNumId="24" w15:restartNumberingAfterBreak="0">
     <w:nsid w:val="499F2B28"/>
     <w:multiLevelType w:val="hybridMultilevel"/>
     <w:tmpl w:val="B4A262DC"/>
@@ -7301,7 +8799,7 @@
       </w:rPr>
     </w:lvl>
   </w:abstractNum>
-  <w:abstractNum w:abstractNumId="21" w15:restartNumberingAfterBreak="0">
+  <w:abstractNum w:abstractNumId="25" w15:restartNumberingAfterBreak="0">
     <w:nsid w:val="57A04B5D"/>
     <w:multiLevelType w:val="hybridMultilevel"/>
     <w:tmpl w:val="BBCC07D2"/>
@@ -7390,7 +8888,7 @@
       </w:pPr>
     </w:lvl>
   </w:abstractNum>
-  <w:abstractNum w:abstractNumId="22" w15:restartNumberingAfterBreak="0">
+  <w:abstractNum w:abstractNumId="26" w15:restartNumberingAfterBreak="0">
     <w:nsid w:val="5AC73B27"/>
     <w:multiLevelType w:val="hybridMultilevel"/>
     <w:tmpl w:val="247ABFD0"/>
@@ -7503,7 +9001,7 @@
       </w:rPr>
     </w:lvl>
   </w:abstractNum>
-  <w:abstractNum w:abstractNumId="23" w15:restartNumberingAfterBreak="0">
+  <w:abstractNum w:abstractNumId="27" w15:restartNumberingAfterBreak="0">
     <w:nsid w:val="5B93689B"/>
     <w:multiLevelType w:val="hybridMultilevel"/>
     <w:tmpl w:val="A6F243E4"/>
@@ -7616,7 +9114,7 @@
       </w:rPr>
     </w:lvl>
   </w:abstractNum>
-  <w:abstractNum w:abstractNumId="24" w15:restartNumberingAfterBreak="0">
+  <w:abstractNum w:abstractNumId="28" w15:restartNumberingAfterBreak="0">
     <w:nsid w:val="6085272A"/>
     <w:multiLevelType w:val="hybridMultilevel"/>
     <w:tmpl w:val="366C53A4"/>
@@ -7705,7 +9203,7 @@
       </w:pPr>
     </w:lvl>
   </w:abstractNum>
-  <w:abstractNum w:abstractNumId="25" w15:restartNumberingAfterBreak="0">
+  <w:abstractNum w:abstractNumId="29" w15:restartNumberingAfterBreak="0">
     <w:nsid w:val="61BE7CB5"/>
     <w:multiLevelType w:val="hybridMultilevel"/>
     <w:tmpl w:val="260CE690"/>
@@ -7794,7 +9292,7 @@
       </w:pPr>
     </w:lvl>
   </w:abstractNum>
-  <w:abstractNum w:abstractNumId="26" w15:restartNumberingAfterBreak="0">
+  <w:abstractNum w:abstractNumId="30" w15:restartNumberingAfterBreak="0">
     <w:nsid w:val="66AC121D"/>
     <w:multiLevelType w:val="hybridMultilevel"/>
     <w:tmpl w:val="2FA8A4D2"/>
@@ -7883,7 +9381,209 @@
       </w:pPr>
     </w:lvl>
   </w:abstractNum>
-  <w:abstractNum w:abstractNumId="27" w15:restartNumberingAfterBreak="0">
+  <w:abstractNum w:abstractNumId="31" w15:restartNumberingAfterBreak="0">
+    <w:nsid w:val="6C327F44"/>
+    <w:multiLevelType w:val="hybridMultilevel"/>
+    <w:tmpl w:val="77EABF10"/>
+    <w:lvl w:ilvl="0" w:tplc="0409000F">
+      <w:start w:val="1"/>
+      <w:numFmt w:val="decimal"/>
+      <w:lvlText w:val="%1."/>
+      <w:lvlJc w:val="left"/>
+      <w:pPr>
+        <w:ind w:left="720" w:hanging="360"/>
+      </w:pPr>
+      <w:rPr>
+        <w:rFonts w:hint="default"/>
+      </w:rPr>
+    </w:lvl>
+    <w:lvl w:ilvl="1" w:tplc="04090019">
+      <w:start w:val="1"/>
+      <w:numFmt w:val="lowerLetter"/>
+      <w:lvlText w:val="%2."/>
+      <w:lvlJc w:val="left"/>
+      <w:pPr>
+        <w:ind w:left="1440" w:hanging="360"/>
+      </w:pPr>
+    </w:lvl>
+    <w:lvl w:ilvl="2" w:tplc="0409001B" w:tentative="1">
+      <w:start w:val="1"/>
+      <w:numFmt w:val="lowerRoman"/>
+      <w:lvlText w:val="%3."/>
+      <w:lvlJc w:val="right"/>
+      <w:pPr>
+        <w:ind w:left="2160" w:hanging="180"/>
+      </w:pPr>
+    </w:lvl>
+    <w:lvl w:ilvl="3" w:tplc="0409000F" w:tentative="1">
+      <w:start w:val="1"/>
+      <w:numFmt w:val="decimal"/>
+      <w:lvlText w:val="%4."/>
+      <w:lvlJc w:val="left"/>
+      <w:pPr>
+        <w:ind w:left="2880" w:hanging="360"/>
+      </w:pPr>
+    </w:lvl>
+    <w:lvl w:ilvl="4" w:tplc="04090019" w:tentative="1">
+      <w:start w:val="1"/>
+      <w:numFmt w:val="lowerLetter"/>
+      <w:lvlText w:val="%5."/>
+      <w:lvlJc w:val="left"/>
+      <w:pPr>
+        <w:ind w:left="3600" w:hanging="360"/>
+      </w:pPr>
+    </w:lvl>
+    <w:lvl w:ilvl="5" w:tplc="0409001B" w:tentative="1">
+      <w:start w:val="1"/>
+      <w:numFmt w:val="lowerRoman"/>
+      <w:lvlText w:val="%6."/>
+      <w:lvlJc w:val="right"/>
+      <w:pPr>
+        <w:ind w:left="4320" w:hanging="180"/>
+      </w:pPr>
+    </w:lvl>
+    <w:lvl w:ilvl="6" w:tplc="0409000F" w:tentative="1">
+      <w:start w:val="1"/>
+      <w:numFmt w:val="decimal"/>
+      <w:lvlText w:val="%7."/>
+      <w:lvlJc w:val="left"/>
+      <w:pPr>
+        <w:ind w:left="5040" w:hanging="360"/>
+      </w:pPr>
+    </w:lvl>
+    <w:lvl w:ilvl="7" w:tplc="04090019" w:tentative="1">
+      <w:start w:val="1"/>
+      <w:numFmt w:val="lowerLetter"/>
+      <w:lvlText w:val="%8."/>
+      <w:lvlJc w:val="left"/>
+      <w:pPr>
+        <w:ind w:left="5760" w:hanging="360"/>
+      </w:pPr>
+    </w:lvl>
+    <w:lvl w:ilvl="8" w:tplc="0409001B" w:tentative="1">
+      <w:start w:val="1"/>
+      <w:numFmt w:val="lowerRoman"/>
+      <w:lvlText w:val="%9."/>
+      <w:lvlJc w:val="right"/>
+      <w:pPr>
+        <w:ind w:left="6480" w:hanging="180"/>
+      </w:pPr>
+    </w:lvl>
+  </w:abstractNum>
+  <w:abstractNum w:abstractNumId="32" w15:restartNumberingAfterBreak="0">
+    <w:nsid w:val="6D261C27"/>
+    <w:multiLevelType w:val="hybridMultilevel"/>
+    <w:tmpl w:val="665A2AB0"/>
+    <w:lvl w:ilvl="0" w:tplc="04090001">
+      <w:start w:val="1"/>
+      <w:numFmt w:val="bullet"/>
+      <w:lvlText w:val=""/>
+      <w:lvlJc w:val="left"/>
+      <w:pPr>
+        <w:ind w:left="720" w:hanging="360"/>
+      </w:pPr>
+      <w:rPr>
+        <w:rFonts w:ascii="Symbol" w:hAnsi="Symbol" w:hint="default"/>
+      </w:rPr>
+    </w:lvl>
+    <w:lvl w:ilvl="1" w:tplc="04090003" w:tentative="1">
+      <w:start w:val="1"/>
+      <w:numFmt w:val="bullet"/>
+      <w:lvlText w:val="o"/>
+      <w:lvlJc w:val="left"/>
+      <w:pPr>
+        <w:ind w:left="1440" w:hanging="360"/>
+      </w:pPr>
+      <w:rPr>
+        <w:rFonts w:ascii="Courier New" w:hAnsi="Courier New" w:cs="Courier New" w:hint="default"/>
+      </w:rPr>
+    </w:lvl>
+    <w:lvl w:ilvl="2" w:tplc="04090005" w:tentative="1">
+      <w:start w:val="1"/>
+      <w:numFmt w:val="bullet"/>
+      <w:lvlText w:val=""/>
+      <w:lvlJc w:val="left"/>
+      <w:pPr>
+        <w:ind w:left="2160" w:hanging="360"/>
+      </w:pPr>
+      <w:rPr>
+        <w:rFonts w:ascii="Wingdings" w:hAnsi="Wingdings" w:hint="default"/>
+      </w:rPr>
+    </w:lvl>
+    <w:lvl w:ilvl="3" w:tplc="04090001" w:tentative="1">
+      <w:start w:val="1"/>
+      <w:numFmt w:val="bullet"/>
+      <w:lvlText w:val=""/>
+      <w:lvlJc w:val="left"/>
+      <w:pPr>
+        <w:ind w:left="2880" w:hanging="360"/>
+      </w:pPr>
+      <w:rPr>
+        <w:rFonts w:ascii="Symbol" w:hAnsi="Symbol" w:hint="default"/>
+      </w:rPr>
+    </w:lvl>
+    <w:lvl w:ilvl="4" w:tplc="04090003" w:tentative="1">
+      <w:start w:val="1"/>
+      <w:numFmt w:val="bullet"/>
+      <w:lvlText w:val="o"/>
+      <w:lvlJc w:val="left"/>
+      <w:pPr>
+        <w:ind w:left="3600" w:hanging="360"/>
+      </w:pPr>
+      <w:rPr>
+        <w:rFonts w:ascii="Courier New" w:hAnsi="Courier New" w:cs="Courier New" w:hint="default"/>
+      </w:rPr>
+    </w:lvl>
+    <w:lvl w:ilvl="5" w:tplc="04090005" w:tentative="1">
+      <w:start w:val="1"/>
+      <w:numFmt w:val="bullet"/>
+      <w:lvlText w:val=""/>
+      <w:lvlJc w:val="left"/>
+      <w:pPr>
+        <w:ind w:left="4320" w:hanging="360"/>
+      </w:pPr>
+      <w:rPr>
+        <w:rFonts w:ascii="Wingdings" w:hAnsi="Wingdings" w:hint="default"/>
+      </w:rPr>
+    </w:lvl>
+    <w:lvl w:ilvl="6" w:tplc="04090001" w:tentative="1">
+      <w:start w:val="1"/>
+      <w:numFmt w:val="bullet"/>
+      <w:lvlText w:val=""/>
+      <w:lvlJc w:val="left"/>
+      <w:pPr>
+        <w:ind w:left="5040" w:hanging="360"/>
+      </w:pPr>
+      <w:rPr>
+        <w:rFonts w:ascii="Symbol" w:hAnsi="Symbol" w:hint="default"/>
+      </w:rPr>
+    </w:lvl>
+    <w:lvl w:ilvl="7" w:tplc="04090003" w:tentative="1">
+      <w:start w:val="1"/>
+      <w:numFmt w:val="bullet"/>
+      <w:lvlText w:val="o"/>
+      <w:lvlJc w:val="left"/>
+      <w:pPr>
+        <w:ind w:left="5760" w:hanging="360"/>
+      </w:pPr>
+      <w:rPr>
+        <w:rFonts w:ascii="Courier New" w:hAnsi="Courier New" w:cs="Courier New" w:hint="default"/>
+      </w:rPr>
+    </w:lvl>
+    <w:lvl w:ilvl="8" w:tplc="04090005" w:tentative="1">
+      <w:start w:val="1"/>
+      <w:numFmt w:val="bullet"/>
+      <w:lvlText w:val=""/>
+      <w:lvlJc w:val="left"/>
+      <w:pPr>
+        <w:ind w:left="6480" w:hanging="360"/>
+      </w:pPr>
+      <w:rPr>
+        <w:rFonts w:ascii="Wingdings" w:hAnsi="Wingdings" w:hint="default"/>
+      </w:rPr>
+    </w:lvl>
+  </w:abstractNum>
+  <w:abstractNum w:abstractNumId="33" w15:restartNumberingAfterBreak="0">
     <w:nsid w:val="6EC670A5"/>
     <w:multiLevelType w:val="hybridMultilevel"/>
     <w:tmpl w:val="95E4F14C"/>
@@ -7996,7 +9696,7 @@
       </w:rPr>
     </w:lvl>
   </w:abstractNum>
-  <w:abstractNum w:abstractNumId="28" w15:restartNumberingAfterBreak="0">
+  <w:abstractNum w:abstractNumId="34" w15:restartNumberingAfterBreak="0">
     <w:nsid w:val="6F0E4324"/>
     <w:multiLevelType w:val="hybridMultilevel"/>
     <w:tmpl w:val="8236E942"/>
@@ -8085,7 +9785,7 @@
       </w:pPr>
     </w:lvl>
   </w:abstractNum>
-  <w:abstractNum w:abstractNumId="29" w15:restartNumberingAfterBreak="0">
+  <w:abstractNum w:abstractNumId="35" w15:restartNumberingAfterBreak="0">
     <w:nsid w:val="6F612537"/>
     <w:multiLevelType w:val="hybridMultilevel"/>
     <w:tmpl w:val="E13EC1EE"/>
@@ -8198,7 +9898,7 @@
       </w:rPr>
     </w:lvl>
   </w:abstractNum>
-  <w:abstractNum w:abstractNumId="30" w15:restartNumberingAfterBreak="0">
+  <w:abstractNum w:abstractNumId="36" w15:restartNumberingAfterBreak="0">
     <w:nsid w:val="70955127"/>
     <w:multiLevelType w:val="hybridMultilevel"/>
     <w:tmpl w:val="3350CD00"/>
@@ -8311,7 +10011,7 @@
       </w:rPr>
     </w:lvl>
   </w:abstractNum>
-  <w:abstractNum w:abstractNumId="31" w15:restartNumberingAfterBreak="0">
+  <w:abstractNum w:abstractNumId="37" w15:restartNumberingAfterBreak="0">
     <w:nsid w:val="70EC59EE"/>
     <w:multiLevelType w:val="hybridMultilevel"/>
     <w:tmpl w:val="73201310"/>
@@ -8424,7 +10124,120 @@
       </w:rPr>
     </w:lvl>
   </w:abstractNum>
-  <w:abstractNum w:abstractNumId="32" w15:restartNumberingAfterBreak="0">
+  <w:abstractNum w:abstractNumId="38" w15:restartNumberingAfterBreak="0">
+    <w:nsid w:val="72CB37E1"/>
+    <w:multiLevelType w:val="hybridMultilevel"/>
+    <w:tmpl w:val="CF1C060C"/>
+    <w:lvl w:ilvl="0" w:tplc="04090001">
+      <w:start w:val="1"/>
+      <w:numFmt w:val="bullet"/>
+      <w:lvlText w:val=""/>
+      <w:lvlJc w:val="left"/>
+      <w:pPr>
+        <w:ind w:left="720" w:hanging="360"/>
+      </w:pPr>
+      <w:rPr>
+        <w:rFonts w:ascii="Symbol" w:hAnsi="Symbol" w:hint="default"/>
+      </w:rPr>
+    </w:lvl>
+    <w:lvl w:ilvl="1" w:tplc="04090003" w:tentative="1">
+      <w:start w:val="1"/>
+      <w:numFmt w:val="bullet"/>
+      <w:lvlText w:val="o"/>
+      <w:lvlJc w:val="left"/>
+      <w:pPr>
+        <w:ind w:left="1440" w:hanging="360"/>
+      </w:pPr>
+      <w:rPr>
+        <w:rFonts w:ascii="Courier New" w:hAnsi="Courier New" w:cs="Courier New" w:hint="default"/>
+      </w:rPr>
+    </w:lvl>
+    <w:lvl w:ilvl="2" w:tplc="04090005" w:tentative="1">
+      <w:start w:val="1"/>
+      <w:numFmt w:val="bullet"/>
+      <w:lvlText w:val=""/>
+      <w:lvlJc w:val="left"/>
+      <w:pPr>
+        <w:ind w:left="2160" w:hanging="360"/>
+      </w:pPr>
+      <w:rPr>
+        <w:rFonts w:ascii="Wingdings" w:hAnsi="Wingdings" w:hint="default"/>
+      </w:rPr>
+    </w:lvl>
+    <w:lvl w:ilvl="3" w:tplc="04090001" w:tentative="1">
+      <w:start w:val="1"/>
+      <w:numFmt w:val="bullet"/>
+      <w:lvlText w:val=""/>
+      <w:lvlJc w:val="left"/>
+      <w:pPr>
+        <w:ind w:left="2880" w:hanging="360"/>
+      </w:pPr>
+      <w:rPr>
+        <w:rFonts w:ascii="Symbol" w:hAnsi="Symbol" w:hint="default"/>
+      </w:rPr>
+    </w:lvl>
+    <w:lvl w:ilvl="4" w:tplc="04090003" w:tentative="1">
+      <w:start w:val="1"/>
+      <w:numFmt w:val="bullet"/>
+      <w:lvlText w:val="o"/>
+      <w:lvlJc w:val="left"/>
+      <w:pPr>
+        <w:ind w:left="3600" w:hanging="360"/>
+      </w:pPr>
+      <w:rPr>
+        <w:rFonts w:ascii="Courier New" w:hAnsi="Courier New" w:cs="Courier New" w:hint="default"/>
+      </w:rPr>
+    </w:lvl>
+    <w:lvl w:ilvl="5" w:tplc="04090005" w:tentative="1">
+      <w:start w:val="1"/>
+      <w:numFmt w:val="bullet"/>
+      <w:lvlText w:val=""/>
+      <w:lvlJc w:val="left"/>
+      <w:pPr>
+        <w:ind w:left="4320" w:hanging="360"/>
+      </w:pPr>
+      <w:rPr>
+        <w:rFonts w:ascii="Wingdings" w:hAnsi="Wingdings" w:hint="default"/>
+      </w:rPr>
+    </w:lvl>
+    <w:lvl w:ilvl="6" w:tplc="04090001" w:tentative="1">
+      <w:start w:val="1"/>
+      <w:numFmt w:val="bullet"/>
+      <w:lvlText w:val=""/>
+      <w:lvlJc w:val="left"/>
+      <w:pPr>
+        <w:ind w:left="5040" w:hanging="360"/>
+      </w:pPr>
+      <w:rPr>
+        <w:rFonts w:ascii="Symbol" w:hAnsi="Symbol" w:hint="default"/>
+      </w:rPr>
+    </w:lvl>
+    <w:lvl w:ilvl="7" w:tplc="04090003" w:tentative="1">
+      <w:start w:val="1"/>
+      <w:numFmt w:val="bullet"/>
+      <w:lvlText w:val="o"/>
+      <w:lvlJc w:val="left"/>
+      <w:pPr>
+        <w:ind w:left="5760" w:hanging="360"/>
+      </w:pPr>
+      <w:rPr>
+        <w:rFonts w:ascii="Courier New" w:hAnsi="Courier New" w:cs="Courier New" w:hint="default"/>
+      </w:rPr>
+    </w:lvl>
+    <w:lvl w:ilvl="8" w:tplc="04090005" w:tentative="1">
+      <w:start w:val="1"/>
+      <w:numFmt w:val="bullet"/>
+      <w:lvlText w:val=""/>
+      <w:lvlJc w:val="left"/>
+      <w:pPr>
+        <w:ind w:left="6480" w:hanging="360"/>
+      </w:pPr>
+      <w:rPr>
+        <w:rFonts w:ascii="Wingdings" w:hAnsi="Wingdings" w:hint="default"/>
+      </w:rPr>
+    </w:lvl>
+  </w:abstractNum>
+  <w:abstractNum w:abstractNumId="39" w15:restartNumberingAfterBreak="0">
     <w:nsid w:val="74455C52"/>
     <w:multiLevelType w:val="hybridMultilevel"/>
     <w:tmpl w:val="EE40C408"/>
@@ -8537,7 +10350,7 @@
       </w:rPr>
     </w:lvl>
   </w:abstractNum>
-  <w:abstractNum w:abstractNumId="33" w15:restartNumberingAfterBreak="0">
+  <w:abstractNum w:abstractNumId="40" w15:restartNumberingAfterBreak="0">
     <w:nsid w:val="76155918"/>
     <w:multiLevelType w:val="hybridMultilevel"/>
     <w:tmpl w:val="692EA7F6"/>
@@ -8650,7 +10463,120 @@
       </w:rPr>
     </w:lvl>
   </w:abstractNum>
-  <w:abstractNum w:abstractNumId="34" w15:restartNumberingAfterBreak="0">
+  <w:abstractNum w:abstractNumId="41" w15:restartNumberingAfterBreak="0">
+    <w:nsid w:val="771F3B40"/>
+    <w:multiLevelType w:val="hybridMultilevel"/>
+    <w:tmpl w:val="A86A9242"/>
+    <w:lvl w:ilvl="0" w:tplc="04090001">
+      <w:start w:val="1"/>
+      <w:numFmt w:val="bullet"/>
+      <w:lvlText w:val=""/>
+      <w:lvlJc w:val="left"/>
+      <w:pPr>
+        <w:ind w:left="720" w:hanging="360"/>
+      </w:pPr>
+      <w:rPr>
+        <w:rFonts w:ascii="Symbol" w:hAnsi="Symbol" w:hint="default"/>
+      </w:rPr>
+    </w:lvl>
+    <w:lvl w:ilvl="1" w:tplc="04090003">
+      <w:start w:val="1"/>
+      <w:numFmt w:val="bullet"/>
+      <w:lvlText w:val="o"/>
+      <w:lvlJc w:val="left"/>
+      <w:pPr>
+        <w:ind w:left="1440" w:hanging="360"/>
+      </w:pPr>
+      <w:rPr>
+        <w:rFonts w:ascii="Courier New" w:hAnsi="Courier New" w:cs="Courier New" w:hint="default"/>
+      </w:rPr>
+    </w:lvl>
+    <w:lvl w:ilvl="2" w:tplc="04090005" w:tentative="1">
+      <w:start w:val="1"/>
+      <w:numFmt w:val="bullet"/>
+      <w:lvlText w:val=""/>
+      <w:lvlJc w:val="left"/>
+      <w:pPr>
+        <w:ind w:left="2160" w:hanging="360"/>
+      </w:pPr>
+      <w:rPr>
+        <w:rFonts w:ascii="Wingdings" w:hAnsi="Wingdings" w:hint="default"/>
+      </w:rPr>
+    </w:lvl>
+    <w:lvl w:ilvl="3" w:tplc="04090001" w:tentative="1">
+      <w:start w:val="1"/>
+      <w:numFmt w:val="bullet"/>
+      <w:lvlText w:val=""/>
+      <w:lvlJc w:val="left"/>
+      <w:pPr>
+        <w:ind w:left="2880" w:hanging="360"/>
+      </w:pPr>
+      <w:rPr>
+        <w:rFonts w:ascii="Symbol" w:hAnsi="Symbol" w:hint="default"/>
+      </w:rPr>
+    </w:lvl>
+    <w:lvl w:ilvl="4" w:tplc="04090003" w:tentative="1">
+      <w:start w:val="1"/>
+      <w:numFmt w:val="bullet"/>
+      <w:lvlText w:val="o"/>
+      <w:lvlJc w:val="left"/>
+      <w:pPr>
+        <w:ind w:left="3600" w:hanging="360"/>
+      </w:pPr>
+      <w:rPr>
+        <w:rFonts w:ascii="Courier New" w:hAnsi="Courier New" w:cs="Courier New" w:hint="default"/>
+      </w:rPr>
+    </w:lvl>
+    <w:lvl w:ilvl="5" w:tplc="04090005" w:tentative="1">
+      <w:start w:val="1"/>
+      <w:numFmt w:val="bullet"/>
+      <w:lvlText w:val=""/>
+      <w:lvlJc w:val="left"/>
+      <w:pPr>
+        <w:ind w:left="4320" w:hanging="360"/>
+      </w:pPr>
+      <w:rPr>
+        <w:rFonts w:ascii="Wingdings" w:hAnsi="Wingdings" w:hint="default"/>
+      </w:rPr>
+    </w:lvl>
+    <w:lvl w:ilvl="6" w:tplc="04090001" w:tentative="1">
+      <w:start w:val="1"/>
+      <w:numFmt w:val="bullet"/>
+      <w:lvlText w:val=""/>
+      <w:lvlJc w:val="left"/>
+      <w:pPr>
+        <w:ind w:left="5040" w:hanging="360"/>
+      </w:pPr>
+      <w:rPr>
+        <w:rFonts w:ascii="Symbol" w:hAnsi="Symbol" w:hint="default"/>
+      </w:rPr>
+    </w:lvl>
+    <w:lvl w:ilvl="7" w:tplc="04090003" w:tentative="1">
+      <w:start w:val="1"/>
+      <w:numFmt w:val="bullet"/>
+      <w:lvlText w:val="o"/>
+      <w:lvlJc w:val="left"/>
+      <w:pPr>
+        <w:ind w:left="5760" w:hanging="360"/>
+      </w:pPr>
+      <w:rPr>
+        <w:rFonts w:ascii="Courier New" w:hAnsi="Courier New" w:cs="Courier New" w:hint="default"/>
+      </w:rPr>
+    </w:lvl>
+    <w:lvl w:ilvl="8" w:tplc="04090005" w:tentative="1">
+      <w:start w:val="1"/>
+      <w:numFmt w:val="bullet"/>
+      <w:lvlText w:val=""/>
+      <w:lvlJc w:val="left"/>
+      <w:pPr>
+        <w:ind w:left="6480" w:hanging="360"/>
+      </w:pPr>
+      <w:rPr>
+        <w:rFonts w:ascii="Wingdings" w:hAnsi="Wingdings" w:hint="default"/>
+      </w:rPr>
+    </w:lvl>
+  </w:abstractNum>
+  <w:abstractNum w:abstractNumId="42" w15:restartNumberingAfterBreak="0">
     <w:nsid w:val="782D1D11"/>
     <w:multiLevelType w:val="hybridMultilevel"/>
     <w:tmpl w:val="BA3071CA"/>
@@ -8763,7 +10689,7 @@
       </w:rPr>
     </w:lvl>
   </w:abstractNum>
-  <w:abstractNum w:abstractNumId="35" w15:restartNumberingAfterBreak="0">
+  <w:abstractNum w:abstractNumId="43" w15:restartNumberingAfterBreak="0">
     <w:nsid w:val="79FC13F2"/>
     <w:multiLevelType w:val="hybridMultilevel"/>
     <w:tmpl w:val="C2A02BA8"/>
@@ -8876,7 +10802,7 @@
       </w:rPr>
     </w:lvl>
   </w:abstractNum>
-  <w:abstractNum w:abstractNumId="36" w15:restartNumberingAfterBreak="0">
+  <w:abstractNum w:abstractNumId="44" w15:restartNumberingAfterBreak="0">
     <w:nsid w:val="7CC615B1"/>
     <w:multiLevelType w:val="hybridMultilevel"/>
     <w:tmpl w:val="9258E3C4"/>
@@ -8989,7 +10915,7 @@
       </w:rPr>
     </w:lvl>
   </w:abstractNum>
-  <w:abstractNum w:abstractNumId="37" w15:restartNumberingAfterBreak="0">
+  <w:abstractNum w:abstractNumId="45" w15:restartNumberingAfterBreak="0">
     <w:nsid w:val="7DB56F94"/>
     <w:multiLevelType w:val="hybridMultilevel"/>
     <w:tmpl w:val="81F075C8"/>
@@ -9079,118 +11005,142 @@
     </w:lvl>
   </w:abstractNum>
   <w:num w:numId="1">
+    <w:abstractNumId w:val="43"/>
+  </w:num>
+  <w:num w:numId="2">
+    <w:abstractNumId w:val="17"/>
+  </w:num>
+  <w:num w:numId="3">
+    <w:abstractNumId w:val="26"/>
+  </w:num>
+  <w:num w:numId="4">
+    <w:abstractNumId w:val="9"/>
+  </w:num>
+  <w:num w:numId="5">
+    <w:abstractNumId w:val="25"/>
+  </w:num>
+  <w:num w:numId="6">
+    <w:abstractNumId w:val="15"/>
+  </w:num>
+  <w:num w:numId="7">
+    <w:abstractNumId w:val="45"/>
+  </w:num>
+  <w:num w:numId="8">
+    <w:abstractNumId w:val="37"/>
+  </w:num>
+  <w:num w:numId="9">
+    <w:abstractNumId w:val="33"/>
+  </w:num>
+  <w:num w:numId="10">
+    <w:abstractNumId w:val="29"/>
+  </w:num>
+  <w:num w:numId="11">
+    <w:abstractNumId w:val="11"/>
+  </w:num>
+  <w:num w:numId="12">
+    <w:abstractNumId w:val="14"/>
+  </w:num>
+  <w:num w:numId="13">
+    <w:abstractNumId w:val="22"/>
+  </w:num>
+  <w:num w:numId="14">
+    <w:abstractNumId w:val="16"/>
+  </w:num>
+  <w:num w:numId="15">
+    <w:abstractNumId w:val="3"/>
+  </w:num>
+  <w:num w:numId="16">
+    <w:abstractNumId w:val="6"/>
+  </w:num>
+  <w:num w:numId="17">
+    <w:abstractNumId w:val="2"/>
+  </w:num>
+  <w:num w:numId="18">
+    <w:abstractNumId w:val="44"/>
+  </w:num>
+  <w:num w:numId="19">
     <w:abstractNumId w:val="35"/>
   </w:num>
-  <w:num w:numId="2">
-    <w:abstractNumId w:val="14"/>
+  <w:num w:numId="20">
+    <w:abstractNumId w:val="34"/>
   </w:num>
-  <w:num w:numId="3">
-    <w:abstractNumId w:val="22"/>
+  <w:num w:numId="21">
+    <w:abstractNumId w:val="21"/>
   </w:num>
-  <w:num w:numId="4">
+  <w:num w:numId="22">
+    <w:abstractNumId w:val="10"/>
+  </w:num>
+  <w:num w:numId="23">
     <w:abstractNumId w:val="7"/>
   </w:num>
-  <w:num w:numId="5">
-    <w:abstractNumId w:val="21"/>
-  </w:num>
-  <w:num w:numId="6">
+  <w:num w:numId="24">
     <w:abstractNumId w:val="12"/>
   </w:num>
-  <w:num w:numId="7">
-    <w:abstractNumId w:val="37"/>
-  </w:num>
-  <w:num w:numId="8">
-    <w:abstractNumId w:val="31"/>
-  </w:num>
-  <w:num w:numId="9">
-    <w:abstractNumId w:val="27"/>
-  </w:num>
-  <w:num w:numId="10">
-    <w:abstractNumId w:val="25"/>
-  </w:num>
-  <w:num w:numId="11">
-    <w:abstractNumId w:val="9"/>
-  </w:num>
-  <w:num w:numId="12">
-    <w:abstractNumId w:val="11"/>
-  </w:num>
-  <w:num w:numId="13">
-    <w:abstractNumId w:val="18"/>
-  </w:num>
-  <w:num w:numId="14">
-    <w:abstractNumId w:val="13"/>
-  </w:num>
-  <w:num w:numId="15">
-    <w:abstractNumId w:val="2"/>
-  </w:num>
-  <w:num w:numId="16">
-    <w:abstractNumId w:val="5"/>
-  </w:num>
-  <w:num w:numId="17">
-    <w:abstractNumId w:val="1"/>
-  </w:num>
-  <w:num w:numId="18">
+  <w:num w:numId="25">
     <w:abstractNumId w:val="36"/>
   </w:num>
-  <w:num w:numId="19">
-    <w:abstractNumId w:val="29"/>
+  <w:num w:numId="26">
+    <w:abstractNumId w:val="39"/>
   </w:num>
-  <w:num w:numId="20">
-    <w:abstractNumId w:val="28"/>
+  <w:num w:numId="27">
+    <w:abstractNumId w:val="42"/>
   </w:num>
-  <w:num w:numId="21">
-    <w:abstractNumId w:val="17"/>
-  </w:num>
-  <w:num w:numId="22">
-    <w:abstractNumId w:val="8"/>
-  </w:num>
-  <w:num w:numId="23">
-    <w:abstractNumId w:val="6"/>
-  </w:num>
-  <w:num w:numId="24">
-    <w:abstractNumId w:val="10"/>
-  </w:num>
-  <w:num w:numId="25">
+  <w:num w:numId="28">
     <w:abstractNumId w:val="30"/>
   </w:num>
-  <w:num w:numId="26">
-    <w:abstractNumId w:val="32"/>
-  </w:num>
-  <w:num w:numId="27">
-    <w:abstractNumId w:val="34"/>
-  </w:num>
-  <w:num w:numId="28">
-    <w:abstractNumId w:val="26"/>
-  </w:num>
   <w:num w:numId="29">
-    <w:abstractNumId w:val="16"/>
+    <w:abstractNumId w:val="20"/>
   </w:num>
   <w:num w:numId="30">
-    <w:abstractNumId w:val="15"/>
+    <w:abstractNumId w:val="19"/>
   </w:num>
   <w:num w:numId="31">
-    <w:abstractNumId w:val="4"/>
+    <w:abstractNumId w:val="5"/>
   </w:num>
   <w:num w:numId="32">
     <w:abstractNumId w:val="0"/>
   </w:num>
   <w:num w:numId="33">
-    <w:abstractNumId w:val="19"/>
+    <w:abstractNumId w:val="23"/>
   </w:num>
   <w:num w:numId="34">
+    <w:abstractNumId w:val="28"/>
+  </w:num>
+  <w:num w:numId="35">
+    <w:abstractNumId w:val="40"/>
+  </w:num>
+  <w:num w:numId="36">
+    <w:abstractNumId w:val="27"/>
+  </w:num>
+  <w:num w:numId="37">
+    <w:abstractNumId w:val="4"/>
+  </w:num>
+  <w:num w:numId="38">
     <w:abstractNumId w:val="24"/>
   </w:num>
-  <w:num w:numId="35">
-    <w:abstractNumId w:val="33"/>
+  <w:num w:numId="39">
+    <w:abstractNumId w:val="41"/>
   </w:num>
-  <w:num w:numId="36">
-    <w:abstractNumId w:val="23"/>
+  <w:num w:numId="40">
+    <w:abstractNumId w:val="13"/>
   </w:num>
-  <w:num w:numId="37">
-    <w:abstractNumId w:val="3"/>
+  <w:num w:numId="41">
+    <w:abstractNumId w:val="18"/>
   </w:num>
-  <w:num w:numId="38">
-    <w:abstractNumId w:val="20"/>
+  <w:num w:numId="42">
+    <w:abstractNumId w:val="32"/>
+  </w:num>
+  <w:num w:numId="43">
+    <w:abstractNumId w:val="1"/>
+  </w:num>
+  <w:num w:numId="44">
+    <w:abstractNumId w:val="8"/>
+  </w:num>
+  <w:num w:numId="45">
+    <w:abstractNumId w:val="38"/>
+  </w:num>
+  <w:num w:numId="46">
+    <w:abstractNumId w:val="31"/>
   </w:num>
 </w:numbering>
 </file>

</xml_diff>

<commit_message>
PMI301x_02_VN Done chapter 12
</commit_message>
<xml_diff>
--- a/PMI301x_02_VN_Quản_trị_dự_án_phần_mềm/OMI301x_02_VN_Quản_trị_dự_án_phần_mềm.docx
+++ b/PMI301x_02_VN_Quản_trị_dự_án_phần_mềm/OMI301x_02_VN_Quản_trị_dự_án_phần_mềm.docx
@@ -6060,13 +6060,7 @@
         </w:numPr>
       </w:pPr>
       <w:r>
-        <w:t>Trước khi ký HĐ: nếu như giá bị đội lên cao hơn expected, họ sẽ thêm buffer vào initial price, hoặc t</w:t>
-      </w:r>
-      <w:r>
-        <w:t>rong thời gian execution contract,</w:t>
-      </w:r>
-      <w:r>
-        <w:t xml:space="preserve"> họ sẽ giảm scope hoặc quality</w:t>
+        <w:t>Trước khi ký HĐ: nếu như giá bị đội lên cao hơn expected, họ sẽ thêm buffer vào initial price, hoặc trong thời gian execution contract, họ sẽ giảm scope hoặc quality</w:t>
       </w:r>
     </w:p>
     <w:p>
@@ -6721,6 +6715,9 @@
         </w:numPr>
       </w:pPr>
       <w:r>
+        <w:rPr>
+          <w:noProof/>
+        </w:rPr>
         <w:lastRenderedPageBreak/>
         <w:drawing>
           <wp:inline distT="0" distB="0" distL="0" distR="0" wp14:anchorId="3A262703" wp14:editId="74E29C6A">
@@ -7239,6 +7236,9 @@
         </w:numPr>
       </w:pPr>
       <w:r>
+        <w:rPr>
+          <w:noProof/>
+        </w:rPr>
         <w:lastRenderedPageBreak/>
         <w:drawing>
           <wp:inline distT="0" distB="0" distL="0" distR="0" wp14:anchorId="38E727B3" wp14:editId="2D6FBD97">
@@ -7501,6 +7501,1820 @@
       <w:r>
         <w:t>Giữ liên lạc thường xuyên với các bên liên quan ngay khi có thay đổi xảy ra để loại trừ sự thất vọng của các bên liên quan.</w:t>
       </w:r>
+    </w:p>
+    <w:p>
+      <w:pPr>
+        <w:pStyle w:val="ListBullet"/>
+        <w:numPr>
+          <w:ilvl w:val="0"/>
+          <w:numId w:val="0"/>
+        </w:numPr>
+      </w:pPr>
+    </w:p>
+    <w:p>
+      <w:pPr>
+        <w:pStyle w:val="ListBullet"/>
+        <w:numPr>
+          <w:ilvl w:val="0"/>
+          <w:numId w:val="0"/>
+        </w:numPr>
+        <w:jc w:val="center"/>
+        <w:rPr>
+          <w:b/>
+        </w:rPr>
+      </w:pPr>
+      <w:r>
+        <w:rPr>
+          <w:b/>
+        </w:rPr>
+        <w:t xml:space="preserve">--------------- --------------- --------------- --------------- --------------- --------------- --------------- --------------- --------------- --------------- --------------- --------------- </w:t>
+      </w:r>
+    </w:p>
+    <w:p>
+      <w:pPr>
+        <w:pStyle w:val="ListBullet"/>
+        <w:numPr>
+          <w:ilvl w:val="0"/>
+          <w:numId w:val="0"/>
+        </w:numPr>
+        <w:jc w:val="center"/>
+        <w:rPr>
+          <w:b/>
+        </w:rPr>
+      </w:pPr>
+      <w:r>
+        <w:rPr>
+          <w:b/>
+        </w:rPr>
+        <w:t>Phần 3: thực thi, giám sát và kiểm soát</w:t>
+      </w:r>
+    </w:p>
+    <w:p>
+      <w:pPr>
+        <w:pStyle w:val="ListBullet"/>
+        <w:numPr>
+          <w:ilvl w:val="0"/>
+          <w:numId w:val="0"/>
+        </w:numPr>
+        <w:jc w:val="center"/>
+        <w:rPr>
+          <w:b/>
+        </w:rPr>
+      </w:pPr>
+      <w:r>
+        <w:rPr>
+          <w:b/>
+        </w:rPr>
+        <w:lastRenderedPageBreak/>
+        <w:t>Bài 12: giao tiếp trong dự án</w:t>
+      </w:r>
+    </w:p>
+    <w:p>
+      <w:pPr>
+        <w:pStyle w:val="ListBullet"/>
+        <w:numPr>
+          <w:ilvl w:val="0"/>
+          <w:numId w:val="0"/>
+        </w:numPr>
+        <w:jc w:val="center"/>
+        <w:rPr>
+          <w:b/>
+        </w:rPr>
+      </w:pPr>
+      <w:r>
+        <w:rPr>
+          <w:b/>
+        </w:rPr>
+        <w:t>Buổi họp KO (kick-off) dự án</w:t>
+      </w:r>
+    </w:p>
+    <w:p>
+      <w:pPr>
+        <w:pStyle w:val="ListBullet"/>
+        <w:numPr>
+          <w:ilvl w:val="0"/>
+          <w:numId w:val="0"/>
+        </w:numPr>
+      </w:pPr>
+      <w:r>
+        <w:t>Đây là buổi họp bắt đầu giai đoạn thực thi, kiểm soát (2 giai đoạn này chạy song song với nhau). Giai đoạn này sẽ có thay đổi nhiều hơn ở giai đoạn lập kế hoạch tùy thuộc dự án. Giai đoạn thực thi sẽ chạy cùng lúc với giai đoạn giám sát và điều khiển, và được bắt đầu với buổi họp kick-off</w:t>
+      </w:r>
+    </w:p>
+    <w:p>
+      <w:pPr>
+        <w:pStyle w:val="ListBullet"/>
+        <w:numPr>
+          <w:ilvl w:val="0"/>
+          <w:numId w:val="0"/>
+        </w:numPr>
+        <w:rPr>
+          <w:b/>
+        </w:rPr>
+      </w:pPr>
+    </w:p>
+    <w:p>
+      <w:pPr>
+        <w:pStyle w:val="ListBullet"/>
+        <w:numPr>
+          <w:ilvl w:val="0"/>
+          <w:numId w:val="0"/>
+        </w:numPr>
+        <w:rPr>
+          <w:b/>
+        </w:rPr>
+      </w:pPr>
+      <w:r>
+        <w:rPr>
+          <w:b/>
+        </w:rPr>
+        <w:t>Buổi họp Kick-off có gì?</w:t>
+      </w:r>
+    </w:p>
+    <w:p>
+      <w:pPr>
+        <w:pStyle w:val="ListBullet"/>
+        <w:numPr>
+          <w:ilvl w:val="0"/>
+          <w:numId w:val="52"/>
+        </w:numPr>
+        <w:rPr>
+          <w:b/>
+        </w:rPr>
+      </w:pPr>
+      <w:r>
+        <w:t>Là điểm bắt đầu của giai đoạn thực thi, đây là khi người quản lý gặp gỡ khách hàng, các nhà tài trợ, đội dự án và các bên quan trọng có liên quan để xem xét kế hoạch và trình bày cách triển khai dự án</w:t>
+      </w:r>
+    </w:p>
+    <w:p>
+      <w:pPr>
+        <w:pStyle w:val="ListBullet"/>
+        <w:numPr>
+          <w:ilvl w:val="0"/>
+          <w:numId w:val="52"/>
+        </w:numPr>
+        <w:rPr>
+          <w:b/>
+        </w:rPr>
+      </w:pPr>
+      <w:r>
+        <w:t>Mục tiêu cần đạt được:</w:t>
+      </w:r>
+    </w:p>
+    <w:p>
+      <w:pPr>
+        <w:pStyle w:val="ListBullet"/>
+        <w:numPr>
+          <w:ilvl w:val="1"/>
+          <w:numId w:val="52"/>
+        </w:numPr>
+        <w:rPr>
+          <w:b/>
+        </w:rPr>
+      </w:pPr>
+      <w:r>
+        <w:t>Các bên liên quan và KH sẽ yên tâm về dự án do bạn quản lý</w:t>
+      </w:r>
+    </w:p>
+    <w:p>
+      <w:pPr>
+        <w:pStyle w:val="ListBullet"/>
+        <w:numPr>
+          <w:ilvl w:val="1"/>
+          <w:numId w:val="52"/>
+        </w:numPr>
+        <w:rPr>
+          <w:b/>
+        </w:rPr>
+      </w:pPr>
+      <w:r>
+        <w:t>Buổi họp sẽ chốt các quy định của dự án như:</w:t>
+      </w:r>
+    </w:p>
+    <w:p>
+      <w:pPr>
+        <w:pStyle w:val="ListBullet"/>
+        <w:numPr>
+          <w:ilvl w:val="2"/>
+          <w:numId w:val="52"/>
+        </w:numPr>
+        <w:rPr>
+          <w:b/>
+        </w:rPr>
+      </w:pPr>
+      <w:r>
+        <w:t>Các giao phẩm được phê duyệt như thế nào, bơi ai và bao lâu thì PM cần gửi báo cáo dự án</w:t>
+      </w:r>
+    </w:p>
+    <w:p>
+      <w:pPr>
+        <w:pStyle w:val="ListBullet"/>
+        <w:numPr>
+          <w:ilvl w:val="2"/>
+          <w:numId w:val="52"/>
+        </w:numPr>
+        <w:rPr>
+          <w:b/>
+        </w:rPr>
+      </w:pPr>
+      <w:r>
+        <w:t>PM cần cho KH thấy dự án sẽ đáp ứng được mục tiêu, kỳ vọng đề ra</w:t>
+      </w:r>
+    </w:p>
+    <w:p>
+      <w:pPr>
+        <w:pStyle w:val="ListBullet"/>
+        <w:numPr>
+          <w:ilvl w:val="2"/>
+          <w:numId w:val="52"/>
+        </w:numPr>
+        <w:rPr>
+          <w:b/>
+        </w:rPr>
+      </w:pPr>
+      <w:r>
+        <w:t>Cần lên kế hoạch chuẩn bị cho buổi họp từ 5 – 10 ngày để buổi họp diễn ra thành công nhất</w:t>
+      </w:r>
+    </w:p>
+    <w:p>
+      <w:pPr>
+        <w:pStyle w:val="ListBullet"/>
+        <w:numPr>
+          <w:ilvl w:val="1"/>
+          <w:numId w:val="52"/>
+        </w:numPr>
+        <w:rPr>
+          <w:b/>
+        </w:rPr>
+      </w:pPr>
+      <w:r>
+        <w:t>Dùng slide trình chiếu là cách tốt nhất để thể hiện, tóm tắt kế hoạch của mình.</w:t>
+      </w:r>
+    </w:p>
+    <w:p>
+      <w:pPr>
+        <w:pStyle w:val="ListBullet"/>
+        <w:numPr>
+          <w:ilvl w:val="1"/>
+          <w:numId w:val="52"/>
+        </w:numPr>
+        <w:rPr>
+          <w:b/>
+        </w:rPr>
+      </w:pPr>
+      <w:r>
+        <w:t>Bắt đầu bằng việc giới thiệu mục tiêu dự án, đưa ra các biểu đồ, lịch, các dấu mốc, ngân sách và giải thích các tài nguyên cần có. Trình bày dự án sẽ đạt kỳ vọng, mục tiêu như thế nào</w:t>
+      </w:r>
+    </w:p>
+    <w:p>
+      <w:pPr>
+        <w:pStyle w:val="ListBullet"/>
+        <w:numPr>
+          <w:ilvl w:val="1"/>
+          <w:numId w:val="52"/>
+        </w:numPr>
+        <w:rPr>
+          <w:b/>
+        </w:rPr>
+      </w:pPr>
+      <w:r>
+        <w:t>Nêu ra các rủi ro và các giải pháp cuả bạn, những lĩnh vực khác quan trọng với dự án</w:t>
+      </w:r>
+    </w:p>
+    <w:p>
+      <w:pPr>
+        <w:pStyle w:val="ListBullet"/>
+        <w:numPr>
+          <w:ilvl w:val="1"/>
+          <w:numId w:val="52"/>
+        </w:numPr>
+      </w:pPr>
+      <w:r>
+        <w:t xml:space="preserve">Sau khi PM kết thúc phần </w:t>
+      </w:r>
+      <w:r>
+        <w:t xml:space="preserve">trình bày, mọi người sẽ </w:t>
+      </w:r>
+      <w:r>
+        <w:rPr>
+          <w:b/>
+        </w:rPr>
+        <w:t xml:space="preserve">cùng nhau thảo luận. </w:t>
+      </w:r>
+      <w:r>
+        <w:t>Có thể có những bất đồng hay ý kiến trái chiều và PM hãy cố gắng để hiểu lý do, chúng ta có thể trao đổi riêng ngoài cuộc họp và thêm dự giúp đỡ của nhà tài trợ dự án.</w:t>
+      </w:r>
+    </w:p>
+    <w:p>
+      <w:pPr>
+        <w:pStyle w:val="ListBullet"/>
+        <w:numPr>
+          <w:ilvl w:val="1"/>
+          <w:numId w:val="52"/>
+        </w:numPr>
+      </w:pPr>
+      <w:r>
+        <w:t xml:space="preserve">Phần cuối cùng là </w:t>
+      </w:r>
+      <w:r>
+        <w:rPr>
+          <w:b/>
+        </w:rPr>
+        <w:t>việc quy trình phê duyệt dự án</w:t>
+      </w:r>
+    </w:p>
+    <w:p>
+      <w:pPr>
+        <w:pStyle w:val="ListBullet"/>
+        <w:numPr>
+          <w:ilvl w:val="0"/>
+          <w:numId w:val="0"/>
+        </w:numPr>
+        <w:jc w:val="center"/>
+        <w:rPr>
+          <w:b/>
+        </w:rPr>
+      </w:pPr>
+    </w:p>
+    <w:p>
+      <w:pPr>
+        <w:pStyle w:val="ListBullet"/>
+        <w:numPr>
+          <w:ilvl w:val="0"/>
+          <w:numId w:val="0"/>
+        </w:numPr>
+        <w:jc w:val="center"/>
+        <w:rPr>
+          <w:b/>
+        </w:rPr>
+      </w:pPr>
+      <w:r>
+        <w:rPr>
+          <w:b/>
+        </w:rPr>
+        <w:t>Cách điều hành các buổi họp nhóm</w:t>
+      </w:r>
+    </w:p>
+    <w:p>
+      <w:pPr>
+        <w:pStyle w:val="ListBullet"/>
+        <w:numPr>
+          <w:ilvl w:val="0"/>
+          <w:numId w:val="0"/>
+        </w:numPr>
+      </w:pPr>
+      <w:r>
+        <w:t xml:space="preserve">Có 4 yếu tố then chốt để PM có thể sử dụng để điều hành một cuộc họp (họp nói chung). </w:t>
+      </w:r>
+    </w:p>
+    <w:p>
+      <w:pPr>
+        <w:pStyle w:val="ListBullet"/>
+        <w:numPr>
+          <w:ilvl w:val="0"/>
+          <w:numId w:val="53"/>
+        </w:numPr>
+      </w:pPr>
+      <w:r>
+        <w:t>Prepare (chuẩn bị)</w:t>
+      </w:r>
+    </w:p>
+    <w:p>
+      <w:pPr>
+        <w:pStyle w:val="ListBullet"/>
+        <w:numPr>
+          <w:ilvl w:val="1"/>
+          <w:numId w:val="53"/>
+        </w:numPr>
+      </w:pPr>
+      <w:r>
+        <w:t>Mục đích của buổi họp</w:t>
+      </w:r>
+    </w:p>
+    <w:p>
+      <w:pPr>
+        <w:pStyle w:val="ListBullet"/>
+        <w:numPr>
+          <w:ilvl w:val="1"/>
+          <w:numId w:val="53"/>
+        </w:numPr>
+      </w:pPr>
+      <w:r>
+        <w:t>Thành phần tham dự</w:t>
+      </w:r>
+    </w:p>
+    <w:p>
+      <w:pPr>
+        <w:pStyle w:val="ListBullet"/>
+        <w:numPr>
+          <w:ilvl w:val="1"/>
+          <w:numId w:val="53"/>
+        </w:numPr>
+      </w:pPr>
+      <w:r>
+        <w:t>Các thiết bị, đồ dùng cần thiết</w:t>
+      </w:r>
+    </w:p>
+    <w:p>
+      <w:pPr>
+        <w:pStyle w:val="ListBullet"/>
+        <w:numPr>
+          <w:ilvl w:val="0"/>
+          <w:numId w:val="53"/>
+        </w:numPr>
+      </w:pPr>
+      <w:r>
+        <w:t>Communication (giao tiếp)</w:t>
+      </w:r>
+    </w:p>
+    <w:p>
+      <w:pPr>
+        <w:pStyle w:val="ListBullet"/>
+        <w:numPr>
+          <w:ilvl w:val="1"/>
+          <w:numId w:val="53"/>
+        </w:numPr>
+      </w:pPr>
+      <w:r>
+        <w:t>Thông tin đến mọi người trước về lý do tham gia buổi họp, sơ bộ nội dung trao đổi, thời gian, địa điểm</w:t>
+      </w:r>
+    </w:p>
+    <w:p>
+      <w:pPr>
+        <w:pStyle w:val="ListBullet"/>
+        <w:numPr>
+          <w:ilvl w:val="1"/>
+          <w:numId w:val="53"/>
+        </w:numPr>
+      </w:pPr>
+      <w:r>
+        <w:t>Các mục hoạt động phải được hoàn thành trước buổi họp</w:t>
+      </w:r>
+    </w:p>
+    <w:p>
+      <w:pPr>
+        <w:pStyle w:val="ListBullet"/>
+        <w:numPr>
+          <w:ilvl w:val="0"/>
+          <w:numId w:val="53"/>
+        </w:numPr>
+      </w:pPr>
+      <w:r>
+        <w:t>Facilitate (tạo điều kiện)</w:t>
+      </w:r>
+    </w:p>
+    <w:p>
+      <w:pPr>
+        <w:pStyle w:val="ListBullet"/>
+        <w:numPr>
+          <w:ilvl w:val="1"/>
+          <w:numId w:val="53"/>
+        </w:numPr>
+      </w:pPr>
+      <w:r>
+        <w:t>Đảm bảo cuộc họp diễn ra đúng giờ, phân chia thời gian hợp lý cho các phần của buổi họp</w:t>
+      </w:r>
+    </w:p>
+    <w:p>
+      <w:pPr>
+        <w:pStyle w:val="ListBullet"/>
+        <w:numPr>
+          <w:ilvl w:val="1"/>
+          <w:numId w:val="53"/>
+        </w:numPr>
+      </w:pPr>
+      <w:r>
+        <w:t>Giữ đúng chủ đề, mục đích trong quá trình diễn ra buổi họp</w:t>
+      </w:r>
+    </w:p>
+    <w:p>
+      <w:pPr>
+        <w:pStyle w:val="ListBullet"/>
+        <w:numPr>
+          <w:ilvl w:val="0"/>
+          <w:numId w:val="53"/>
+        </w:numPr>
+      </w:pPr>
+      <w:r>
+        <w:t>Wrap (tóm tắt)</w:t>
+      </w:r>
+    </w:p>
+    <w:p>
+      <w:pPr>
+        <w:pStyle w:val="ListBullet"/>
+        <w:numPr>
+          <w:ilvl w:val="1"/>
+          <w:numId w:val="53"/>
+        </w:numPr>
+      </w:pPr>
+      <w:r>
+        <w:t>Tóm tắt các mục hoạt động và các bước tiếp theo</w:t>
+      </w:r>
+    </w:p>
+    <w:p>
+      <w:pPr>
+        <w:pStyle w:val="ListBullet"/>
+        <w:numPr>
+          <w:ilvl w:val="0"/>
+          <w:numId w:val="0"/>
+        </w:numPr>
+      </w:pPr>
+    </w:p>
+    <w:p>
+      <w:pPr>
+        <w:pStyle w:val="ListBullet"/>
+        <w:numPr>
+          <w:ilvl w:val="0"/>
+          <w:numId w:val="0"/>
+        </w:numPr>
+        <w:jc w:val="center"/>
+        <w:rPr>
+          <w:b/>
+        </w:rPr>
+      </w:pPr>
+      <w:r>
+        <w:rPr>
+          <w:b/>
+        </w:rPr>
+        <w:t>Mẹo tổ chức buổi họp</w:t>
+      </w:r>
+    </w:p>
+    <w:p>
+      <w:pPr>
+        <w:pStyle w:val="ListBullet"/>
+        <w:numPr>
+          <w:ilvl w:val="0"/>
+          <w:numId w:val="55"/>
+        </w:numPr>
+        <w:rPr>
+          <w:b/>
+        </w:rPr>
+      </w:pPr>
+      <w:r>
+        <w:t>Kiểm tra chéo: bắt buộc phải kiểm tra chéo mọi thứ với chuyên gia, kiểm tra cùng họ giúp bạn đánh giá được các quyết định lập kế hoạch của mình</w:t>
+      </w:r>
+    </w:p>
+    <w:p>
+      <w:pPr>
+        <w:pStyle w:val="ListBullet"/>
+        <w:numPr>
+          <w:ilvl w:val="0"/>
+          <w:numId w:val="55"/>
+        </w:numPr>
+        <w:rPr>
+          <w:b/>
+        </w:rPr>
+      </w:pPr>
+      <w:r>
+        <w:t>Chứng minh được các vấn đề không thuộc chuyên môn của bạn vẫn sẽ được giải quyết</w:t>
+      </w:r>
+    </w:p>
+    <w:p>
+      <w:pPr>
+        <w:pStyle w:val="ListBullet"/>
+        <w:numPr>
+          <w:ilvl w:val="0"/>
+          <w:numId w:val="0"/>
+        </w:numPr>
+        <w:ind w:firstLine="720"/>
+      </w:pPr>
+      <w:r>
+        <w:t>Khi gặp các câu hỏi nằm ngoài lĩnh vực của bạn, bạn có thể thừa nhận bạn không có chuyên môn để giải đáp nhưng cần đảm bảo rằng bạn sẽ tìm ra các thông tin cần thiết và đưa ra câu trả lời sớm nhất có thể. Sau đó cập nhật lại plan sao kho phù hợp với những gì đã hứa</w:t>
+      </w:r>
+    </w:p>
+    <w:p>
+      <w:pPr>
+        <w:pStyle w:val="ListBullet"/>
+        <w:numPr>
+          <w:ilvl w:val="0"/>
+          <w:numId w:val="55"/>
+        </w:numPr>
+      </w:pPr>
+      <w:r>
+        <w:t xml:space="preserve">Bạn vẫn nên thêm các concern của các thành viên vào danh sách quản lý rủi ro để họ thấy </w:t>
+      </w:r>
+      <w:r>
+        <w:t>mối quan tâm của họ được ghi nhận và thực hiện nghiêm túc kể cả khi bạn biết sẽ không có kế hoạch nào tốt nhất để xử lý chúng</w:t>
+      </w:r>
+    </w:p>
+    <w:p>
+      <w:pPr>
+        <w:pStyle w:val="ListBullet"/>
+        <w:numPr>
+          <w:ilvl w:val="0"/>
+          <w:numId w:val="55"/>
+        </w:numPr>
+      </w:pPr>
+      <w:r>
+        <w:t>Một vài cụm từ cần tránh</w:t>
+      </w:r>
+    </w:p>
+    <w:p>
+      <w:pPr>
+        <w:pStyle w:val="ListBullet"/>
+        <w:numPr>
+          <w:ilvl w:val="1"/>
+          <w:numId w:val="4"/>
+        </w:numPr>
+      </w:pPr>
+      <w:r>
+        <w:t>“điều này không thể thực hiện được”</w:t>
+      </w:r>
+    </w:p>
+    <w:p>
+      <w:pPr>
+        <w:pStyle w:val="ListBullet"/>
+        <w:numPr>
+          <w:ilvl w:val="1"/>
+          <w:numId w:val="4"/>
+        </w:numPr>
+      </w:pPr>
+      <w:r>
+        <w:t>“Tôi không biết”</w:t>
+      </w:r>
+    </w:p>
+    <w:p>
+      <w:pPr>
+        <w:pStyle w:val="ListBullet"/>
+        <w:numPr>
+          <w:ilvl w:val="1"/>
+          <w:numId w:val="4"/>
+        </w:numPr>
+      </w:pPr>
+      <w:r>
+        <w:t>“tôi hy vọng”</w:t>
+      </w:r>
+    </w:p>
+    <w:p>
+      <w:pPr>
+        <w:pStyle w:val="ListBullet"/>
+        <w:numPr>
+          <w:ilvl w:val="0"/>
+          <w:numId w:val="0"/>
+        </w:numPr>
+        <w:ind w:left="720"/>
+      </w:pPr>
+      <w:r>
+        <w:t>Bạn nên diễn đạt chúng một cách khéo léo hơn là để mọi người mất niềm tin vò bạn. Đồng thời dùng vì “chúng tôi” thay vì “tôi” cũng là cách để thúc đẩy tinh thần đồng đội</w:t>
+      </w:r>
+    </w:p>
+    <w:p>
+      <w:pPr>
+        <w:pStyle w:val="ListBullet"/>
+        <w:numPr>
+          <w:ilvl w:val="0"/>
+          <w:numId w:val="55"/>
+        </w:numPr>
+      </w:pPr>
+      <w:r>
+        <w:t>Gửi lại biên bản sau buổi họp, nó không chỉ là lời nhắc mà còn là tài liệu chính thức của các cam kết đã thỏa thuận</w:t>
+      </w:r>
+    </w:p>
+    <w:p>
+      <w:pPr>
+        <w:pStyle w:val="ListBullet"/>
+        <w:numPr>
+          <w:ilvl w:val="0"/>
+          <w:numId w:val="0"/>
+        </w:numPr>
+      </w:pPr>
+    </w:p>
+    <w:p>
+      <w:pPr>
+        <w:pStyle w:val="ListBullet"/>
+        <w:numPr>
+          <w:ilvl w:val="0"/>
+          <w:numId w:val="0"/>
+        </w:numPr>
+        <w:jc w:val="center"/>
+        <w:rPr>
+          <w:b/>
+        </w:rPr>
+      </w:pPr>
+      <w:r>
+        <w:rPr>
+          <w:b/>
+        </w:rPr>
+        <w:t>Cách lên kế hoạch sự kiện</w:t>
+      </w:r>
+    </w:p>
+    <w:p>
+      <w:pPr>
+        <w:pStyle w:val="ListBullet"/>
+        <w:numPr>
+          <w:ilvl w:val="0"/>
+          <w:numId w:val="0"/>
+        </w:numPr>
+      </w:pPr>
+      <w:r>
+        <w:lastRenderedPageBreak/>
+        <w:t>Để một sự kiện có thể diễn ra suôn sẻ, chúng ta cần chuẩn bị cẩn thận mọi thứ và phải có phương án cho những tình huống có thể phát sinh. Công việc này chính là lên kế hoạch</w:t>
+      </w:r>
+    </w:p>
+    <w:p>
+      <w:pPr>
+        <w:pStyle w:val="ListBullet"/>
+        <w:numPr>
+          <w:ilvl w:val="0"/>
+          <w:numId w:val="0"/>
+        </w:numPr>
+      </w:pPr>
+      <w:r>
+        <w:drawing>
+          <wp:inline distT="0" distB="0" distL="0" distR="0" wp14:anchorId="5ACA6DEA" wp14:editId="3238CD15">
+            <wp:extent cx="7297168" cy="5572903"/>
+            <wp:effectExtent l="76200" t="76200" r="132715" b="142240"/>
+            <wp:docPr id="12" name="Picture 12"/>
+            <wp:cNvGraphicFramePr>
+              <a:graphicFrameLocks xmlns:a="http://schemas.openxmlformats.org/drawingml/2006/main" noChangeAspect="1"/>
+            </wp:cNvGraphicFramePr>
+            <a:graphic xmlns:a="http://schemas.openxmlformats.org/drawingml/2006/main">
+              <a:graphicData uri="http://schemas.openxmlformats.org/drawingml/2006/picture">
+                <pic:pic xmlns:pic="http://schemas.openxmlformats.org/drawingml/2006/picture">
+                  <pic:nvPicPr>
+                    <pic:cNvPr id="1" name=""/>
+                    <pic:cNvPicPr/>
+                  </pic:nvPicPr>
+                  <pic:blipFill>
+                    <a:blip r:embed="rId16"/>
+                    <a:stretch>
+                      <a:fillRect/>
+                    </a:stretch>
+                  </pic:blipFill>
+                  <pic:spPr>
+                    <a:xfrm>
+                      <a:off x="0" y="0"/>
+                      <a:ext cx="7297168" cy="5572903"/>
+                    </a:xfrm>
+                    <a:prstGeom prst="rect">
+                      <a:avLst/>
+                    </a:prstGeom>
+                    <a:ln w="38100" cap="sq">
+                      <a:solidFill>
+                        <a:srgbClr val="000000"/>
+                      </a:solidFill>
+                      <a:prstDash val="solid"/>
+                      <a:miter lim="800000"/>
+                    </a:ln>
+                    <a:effectLst>
+                      <a:outerShdw blurRad="50800" dist="38100" dir="2700000" algn="tl" rotWithShape="0">
+                        <a:srgbClr val="000000">
+                          <a:alpha val="43000"/>
+                        </a:srgbClr>
+                      </a:outerShdw>
+                    </a:effectLst>
+                  </pic:spPr>
+                </pic:pic>
+              </a:graphicData>
+            </a:graphic>
+          </wp:inline>
+        </w:drawing>
+      </w:r>
+    </w:p>
+    <w:p>
+      <w:pPr>
+        <w:pStyle w:val="ListBullet"/>
+        <w:numPr>
+          <w:ilvl w:val="0"/>
+          <w:numId w:val="0"/>
+        </w:numPr>
+        <w:ind w:left="720"/>
+        <w:jc w:val="center"/>
+        <w:rPr>
+          <w:b/>
+        </w:rPr>
+      </w:pPr>
+    </w:p>
+    <w:p>
+      <w:pPr>
+        <w:pStyle w:val="ListBullet"/>
+        <w:numPr>
+          <w:ilvl w:val="0"/>
+          <w:numId w:val="0"/>
+        </w:numPr>
+        <w:ind w:left="720"/>
+        <w:jc w:val="center"/>
+        <w:rPr>
+          <w:b/>
+        </w:rPr>
+      </w:pPr>
+      <w:r>
+        <w:rPr>
+          <w:b/>
+        </w:rPr>
+        <w:t>Điền nhật ký dự án</w:t>
+      </w:r>
+    </w:p>
+    <w:p>
+      <w:pPr>
+        <w:pStyle w:val="ListBullet"/>
+        <w:numPr>
+          <w:ilvl w:val="0"/>
+          <w:numId w:val="0"/>
+        </w:numPr>
+        <w:rPr>
+          <w:b/>
+        </w:rPr>
+      </w:pPr>
+      <w:r>
+        <w:rPr>
+          <w:b/>
+        </w:rPr>
+        <w:t>Nhật ký dự án</w:t>
+      </w:r>
+    </w:p>
+    <w:p>
+      <w:pPr>
+        <w:pStyle w:val="ListBullet"/>
+        <w:numPr>
+          <w:ilvl w:val="0"/>
+          <w:numId w:val="58"/>
+        </w:numPr>
+        <w:rPr>
+          <w:b/>
+        </w:rPr>
+      </w:pPr>
+      <w:r>
+        <w:t>Dự án của bạn vẫn có thể thay đổi ngay cả khi bạn đã lên một kế hoạch cụ thể. Những điều này cần được ghi lại một cách chính thức. Các hoạt động này cần được điều vào nhật ký dự án (hoặc nhật ký hành động dự án), nhằm</w:t>
+      </w:r>
+    </w:p>
+    <w:p>
+      <w:pPr>
+        <w:pStyle w:val="ListBullet"/>
+        <w:numPr>
+          <w:ilvl w:val="1"/>
+          <w:numId w:val="58"/>
+        </w:numPr>
+        <w:rPr>
+          <w:b/>
+        </w:rPr>
+      </w:pPr>
+      <w:r>
+        <w:t>Ngăn ngừa sai lầm</w:t>
+      </w:r>
+    </w:p>
+    <w:p>
+      <w:pPr>
+        <w:pStyle w:val="ListBullet"/>
+        <w:numPr>
+          <w:ilvl w:val="1"/>
+          <w:numId w:val="58"/>
+        </w:numPr>
+        <w:rPr>
+          <w:b/>
+        </w:rPr>
+      </w:pPr>
+      <w:r>
+        <w:t>Giúp những người khác trong dự án nắm được tình hình</w:t>
+      </w:r>
+    </w:p>
+    <w:p>
+      <w:pPr>
+        <w:pStyle w:val="ListBullet"/>
+        <w:numPr>
+          <w:ilvl w:val="1"/>
+          <w:numId w:val="58"/>
+        </w:numPr>
+        <w:rPr>
+          <w:b/>
+        </w:rPr>
+      </w:pPr>
+      <w:r>
+        <w:t>Ghi lại cho các dự án khác trong tương lai</w:t>
+      </w:r>
+    </w:p>
+    <w:p>
+      <w:pPr>
+        <w:pStyle w:val="ListBullet"/>
+        <w:numPr>
+          <w:ilvl w:val="0"/>
+          <w:numId w:val="0"/>
+        </w:numPr>
+        <w:rPr>
+          <w:b/>
+        </w:rPr>
+      </w:pPr>
+      <w:r>
+        <w:rPr>
+          <w:b/>
+        </w:rPr>
+        <w:t>Deadline</w:t>
+      </w:r>
+      <w:r>
+        <w:rPr>
+          <w:b/>
+        </w:rPr>
+        <w:t>:</w:t>
+      </w:r>
+    </w:p>
+    <w:p>
+      <w:pPr>
+        <w:pStyle w:val="ListBullet"/>
+        <w:numPr>
+          <w:ilvl w:val="0"/>
+          <w:numId w:val="58"/>
+        </w:numPr>
+      </w:pPr>
+      <w:r>
+        <w:t>Bất</w:t>
+      </w:r>
+      <w:r>
+        <w:t xml:space="preserve"> cứ khi nào có công việc mới hoặc thỏa thuận mới xảy ra trong khi dự án đang chạy, PM cần ghi lại vào nhật ký dự án rõ ràng:</w:t>
+      </w:r>
+    </w:p>
+    <w:p>
+      <w:pPr>
+        <w:pStyle w:val="ListBullet"/>
+        <w:numPr>
+          <w:ilvl w:val="1"/>
+          <w:numId w:val="58"/>
+        </w:numPr>
+        <w:rPr>
+          <w:b/>
+        </w:rPr>
+      </w:pPr>
+      <w:r>
+        <w:rPr>
+          <w:b/>
+        </w:rPr>
+        <w:t>Nội dung công việc, thỏa thuận</w:t>
+      </w:r>
+      <w:r>
+        <w:rPr>
+          <w:b/>
+        </w:rPr>
+        <w:t xml:space="preserve">: </w:t>
+      </w:r>
+      <w:r>
+        <w:t>cần được mô tả rõ ràng, để mọi người không hiểu sai</w:t>
+      </w:r>
+    </w:p>
+    <w:p>
+      <w:pPr>
+        <w:pStyle w:val="ListBullet"/>
+        <w:numPr>
+          <w:ilvl w:val="1"/>
+          <w:numId w:val="58"/>
+        </w:numPr>
+        <w:rPr>
+          <w:b/>
+        </w:rPr>
+      </w:pPr>
+      <w:r>
+        <w:rPr>
+          <w:b/>
+        </w:rPr>
+        <w:t>Người chịu trách nhiệm:</w:t>
+      </w:r>
+      <w:r>
+        <w:t xml:space="preserve"> </w:t>
+      </w:r>
+      <w:r>
+        <w:t xml:space="preserve">để mọi người biết chính </w:t>
+      </w:r>
+      <w:r>
+        <w:t>xác người chịu trách nhiệm, tránh việc đổ lỗi khi có vấn đề xảy ra</w:t>
+      </w:r>
+    </w:p>
+    <w:p>
+      <w:pPr>
+        <w:pStyle w:val="ListBullet"/>
+        <w:numPr>
+          <w:ilvl w:val="1"/>
+          <w:numId w:val="58"/>
+        </w:numPr>
+        <w:rPr>
+          <w:b/>
+        </w:rPr>
+      </w:pPr>
+      <w:r>
+        <w:rPr>
+          <w:b/>
+        </w:rPr>
+        <w:t>Deadline của công việc:</w:t>
+      </w:r>
+      <w:r>
+        <w:t xml:space="preserve"> con người luôn có xu hướng trì hoãn công việc, nên việc đặt thời gian giúp tăng khả năng tập trung của chúng ta.</w:t>
+      </w:r>
+    </w:p>
+    <w:p>
+      <w:pPr>
+        <w:pStyle w:val="ListBullet"/>
+        <w:numPr>
+          <w:ilvl w:val="0"/>
+          <w:numId w:val="0"/>
+        </w:numPr>
+        <w:jc w:val="center"/>
+      </w:pPr>
+    </w:p>
+    <w:p>
+      <w:pPr>
+        <w:pStyle w:val="ListBullet"/>
+        <w:numPr>
+          <w:ilvl w:val="0"/>
+          <w:numId w:val="0"/>
+        </w:numPr>
+        <w:jc w:val="center"/>
+        <w:rPr>
+          <w:b/>
+        </w:rPr>
+      </w:pPr>
+      <w:r>
+        <w:rPr>
+          <w:b/>
+        </w:rPr>
+        <w:t>Cách thức điện thoại để có các cuộc gọi kinh doanh thành công</w:t>
+      </w:r>
+    </w:p>
+    <w:p>
+      <w:pPr>
+        <w:pStyle w:val="ListBullet"/>
+        <w:numPr>
+          <w:ilvl w:val="0"/>
+          <w:numId w:val="0"/>
+        </w:numPr>
+      </w:pPr>
+      <w:r>
+        <w:lastRenderedPageBreak/>
+        <w:drawing>
+          <wp:inline distT="0" distB="0" distL="0" distR="0" wp14:anchorId="111ACB39" wp14:editId="442FA283">
+            <wp:extent cx="5010849" cy="2819794"/>
+            <wp:effectExtent l="76200" t="76200" r="132715" b="133350"/>
+            <wp:docPr id="13" name="Picture 13"/>
+            <wp:cNvGraphicFramePr>
+              <a:graphicFrameLocks xmlns:a="http://schemas.openxmlformats.org/drawingml/2006/main" noChangeAspect="1"/>
+            </wp:cNvGraphicFramePr>
+            <a:graphic xmlns:a="http://schemas.openxmlformats.org/drawingml/2006/main">
+              <a:graphicData uri="http://schemas.openxmlformats.org/drawingml/2006/picture">
+                <pic:pic xmlns:pic="http://schemas.openxmlformats.org/drawingml/2006/picture">
+                  <pic:nvPicPr>
+                    <pic:cNvPr id="1" name=""/>
+                    <pic:cNvPicPr/>
+                  </pic:nvPicPr>
+                  <pic:blipFill>
+                    <a:blip r:embed="rId17"/>
+                    <a:stretch>
+                      <a:fillRect/>
+                    </a:stretch>
+                  </pic:blipFill>
+                  <pic:spPr>
+                    <a:xfrm>
+                      <a:off x="0" y="0"/>
+                      <a:ext cx="5010849" cy="2819794"/>
+                    </a:xfrm>
+                    <a:prstGeom prst="rect">
+                      <a:avLst/>
+                    </a:prstGeom>
+                    <a:ln w="38100" cap="sq">
+                      <a:solidFill>
+                        <a:srgbClr val="000000"/>
+                      </a:solidFill>
+                      <a:prstDash val="solid"/>
+                      <a:miter lim="800000"/>
+                    </a:ln>
+                    <a:effectLst>
+                      <a:outerShdw blurRad="50800" dist="38100" dir="2700000" algn="tl" rotWithShape="0">
+                        <a:srgbClr val="000000">
+                          <a:alpha val="43000"/>
+                        </a:srgbClr>
+                      </a:outerShdw>
+                    </a:effectLst>
+                  </pic:spPr>
+                </pic:pic>
+              </a:graphicData>
+            </a:graphic>
+          </wp:inline>
+        </w:drawing>
+      </w:r>
+    </w:p>
+    <w:p>
+      <w:pPr>
+        <w:pStyle w:val="ListBullet"/>
+        <w:numPr>
+          <w:ilvl w:val="0"/>
+          <w:numId w:val="0"/>
+        </w:numPr>
+      </w:pPr>
+      <w:r>
+        <w:drawing>
+          <wp:inline distT="0" distB="0" distL="0" distR="0" wp14:anchorId="3630460D" wp14:editId="0754A68C">
+            <wp:extent cx="5258534" cy="4344006"/>
+            <wp:effectExtent l="76200" t="76200" r="132715" b="133350"/>
+            <wp:docPr id="14" name="Picture 14"/>
+            <wp:cNvGraphicFramePr>
+              <a:graphicFrameLocks xmlns:a="http://schemas.openxmlformats.org/drawingml/2006/main" noChangeAspect="1"/>
+            </wp:cNvGraphicFramePr>
+            <a:graphic xmlns:a="http://schemas.openxmlformats.org/drawingml/2006/main">
+              <a:graphicData uri="http://schemas.openxmlformats.org/drawingml/2006/picture">
+                <pic:pic xmlns:pic="http://schemas.openxmlformats.org/drawingml/2006/picture">
+                  <pic:nvPicPr>
+                    <pic:cNvPr id="1" name=""/>
+                    <pic:cNvPicPr/>
+                  </pic:nvPicPr>
+                  <pic:blipFill>
+                    <a:blip r:embed="rId18"/>
+                    <a:stretch>
+                      <a:fillRect/>
+                    </a:stretch>
+                  </pic:blipFill>
+                  <pic:spPr>
+                    <a:xfrm>
+                      <a:off x="0" y="0"/>
+                      <a:ext cx="5258534" cy="4344006"/>
+                    </a:xfrm>
+                    <a:prstGeom prst="rect">
+                      <a:avLst/>
+                    </a:prstGeom>
+                    <a:ln w="38100" cap="sq">
+                      <a:solidFill>
+                        <a:srgbClr val="000000"/>
+                      </a:solidFill>
+                      <a:prstDash val="solid"/>
+                      <a:miter lim="800000"/>
+                    </a:ln>
+                    <a:effectLst>
+                      <a:outerShdw blurRad="50800" dist="38100" dir="2700000" algn="tl" rotWithShape="0">
+                        <a:srgbClr val="000000">
+                          <a:alpha val="43000"/>
+                        </a:srgbClr>
+                      </a:outerShdw>
+                    </a:effectLst>
+                  </pic:spPr>
+                </pic:pic>
+              </a:graphicData>
+            </a:graphic>
+          </wp:inline>
+        </w:drawing>
+      </w:r>
+    </w:p>
+    <w:p>
+      <w:pPr>
+        <w:pStyle w:val="ListBullet"/>
+        <w:numPr>
+          <w:ilvl w:val="0"/>
+          <w:numId w:val="0"/>
+        </w:numPr>
+      </w:pPr>
+    </w:p>
+    <w:p>
+      <w:pPr>
+        <w:pStyle w:val="ListBullet"/>
+        <w:numPr>
+          <w:ilvl w:val="0"/>
+          <w:numId w:val="0"/>
+        </w:numPr>
+        <w:jc w:val="center"/>
+        <w:rPr>
+          <w:b/>
+        </w:rPr>
+      </w:pPr>
+      <w:r>
+        <w:rPr>
+          <w:b/>
+        </w:rPr>
+        <w:t>Làm thế nào để thuyết trình tốt</w:t>
+      </w:r>
+    </w:p>
+    <w:p>
+      <w:pPr>
+        <w:pStyle w:val="ListBullet"/>
+        <w:numPr>
+          <w:ilvl w:val="0"/>
+          <w:numId w:val="0"/>
+        </w:numPr>
+        <w:rPr>
+          <w:b/>
+        </w:rPr>
+      </w:pPr>
+      <w:r>
+        <w:rPr>
+          <w:b/>
+        </w:rPr>
+        <w:drawing>
+          <wp:inline distT="0" distB="0" distL="0" distR="0" wp14:anchorId="7A8A7667" wp14:editId="51AE51F3">
+            <wp:extent cx="6992326" cy="1438476"/>
+            <wp:effectExtent l="76200" t="76200" r="132715" b="142875"/>
+            <wp:docPr id="15" name="Picture 15"/>
+            <wp:cNvGraphicFramePr>
+              <a:graphicFrameLocks xmlns:a="http://schemas.openxmlformats.org/drawingml/2006/main" noChangeAspect="1"/>
+            </wp:cNvGraphicFramePr>
+            <a:graphic xmlns:a="http://schemas.openxmlformats.org/drawingml/2006/main">
+              <a:graphicData uri="http://schemas.openxmlformats.org/drawingml/2006/picture">
+                <pic:pic xmlns:pic="http://schemas.openxmlformats.org/drawingml/2006/picture">
+                  <pic:nvPicPr>
+                    <pic:cNvPr id="1" name=""/>
+                    <pic:cNvPicPr/>
+                  </pic:nvPicPr>
+                  <pic:blipFill>
+                    <a:blip r:embed="rId19"/>
+                    <a:stretch>
+                      <a:fillRect/>
+                    </a:stretch>
+                  </pic:blipFill>
+                  <pic:spPr>
+                    <a:xfrm>
+                      <a:off x="0" y="0"/>
+                      <a:ext cx="6992326" cy="1438476"/>
+                    </a:xfrm>
+                    <a:prstGeom prst="rect">
+                      <a:avLst/>
+                    </a:prstGeom>
+                    <a:ln w="38100" cap="sq">
+                      <a:solidFill>
+                        <a:srgbClr val="000000"/>
+                      </a:solidFill>
+                      <a:prstDash val="solid"/>
+                      <a:miter lim="800000"/>
+                    </a:ln>
+                    <a:effectLst>
+                      <a:outerShdw blurRad="50800" dist="38100" dir="2700000" algn="tl" rotWithShape="0">
+                        <a:srgbClr val="000000">
+                          <a:alpha val="43000"/>
+                        </a:srgbClr>
+                      </a:outerShdw>
+                    </a:effectLst>
+                  </pic:spPr>
+                </pic:pic>
+              </a:graphicData>
+            </a:graphic>
+          </wp:inline>
+        </w:drawing>
+      </w:r>
+    </w:p>
+    <w:p>
+      <w:pPr>
+        <w:pStyle w:val="ListBullet"/>
+        <w:numPr>
+          <w:ilvl w:val="0"/>
+          <w:numId w:val="0"/>
+        </w:numPr>
+        <w:rPr>
+          <w:b/>
+        </w:rPr>
+      </w:pPr>
+      <w:r>
+        <w:rPr>
+          <w:b/>
+        </w:rPr>
+        <w:lastRenderedPageBreak/>
+        <w:drawing>
+          <wp:inline distT="0" distB="0" distL="0" distR="0" wp14:anchorId="5E13E1F5" wp14:editId="1A611C64">
+            <wp:extent cx="4486901" cy="2172003"/>
+            <wp:effectExtent l="76200" t="76200" r="142875" b="133350"/>
+            <wp:docPr id="16" name="Picture 16"/>
+            <wp:cNvGraphicFramePr>
+              <a:graphicFrameLocks xmlns:a="http://schemas.openxmlformats.org/drawingml/2006/main" noChangeAspect="1"/>
+            </wp:cNvGraphicFramePr>
+            <a:graphic xmlns:a="http://schemas.openxmlformats.org/drawingml/2006/main">
+              <a:graphicData uri="http://schemas.openxmlformats.org/drawingml/2006/picture">
+                <pic:pic xmlns:pic="http://schemas.openxmlformats.org/drawingml/2006/picture">
+                  <pic:nvPicPr>
+                    <pic:cNvPr id="1" name=""/>
+                    <pic:cNvPicPr/>
+                  </pic:nvPicPr>
+                  <pic:blipFill>
+                    <a:blip r:embed="rId20"/>
+                    <a:stretch>
+                      <a:fillRect/>
+                    </a:stretch>
+                  </pic:blipFill>
+                  <pic:spPr>
+                    <a:xfrm>
+                      <a:off x="0" y="0"/>
+                      <a:ext cx="4486901" cy="2172003"/>
+                    </a:xfrm>
+                    <a:prstGeom prst="rect">
+                      <a:avLst/>
+                    </a:prstGeom>
+                    <a:ln w="38100" cap="sq">
+                      <a:solidFill>
+                        <a:srgbClr val="000000"/>
+                      </a:solidFill>
+                      <a:prstDash val="solid"/>
+                      <a:miter lim="800000"/>
+                    </a:ln>
+                    <a:effectLst>
+                      <a:outerShdw blurRad="50800" dist="38100" dir="2700000" algn="tl" rotWithShape="0">
+                        <a:srgbClr val="000000">
+                          <a:alpha val="43000"/>
+                        </a:srgbClr>
+                      </a:outerShdw>
+                    </a:effectLst>
+                  </pic:spPr>
+                </pic:pic>
+              </a:graphicData>
+            </a:graphic>
+          </wp:inline>
+        </w:drawing>
+      </w:r>
+    </w:p>
+    <w:p>
+      <w:pPr>
+        <w:pStyle w:val="ListBullet"/>
+        <w:numPr>
+          <w:ilvl w:val="0"/>
+          <w:numId w:val="0"/>
+        </w:numPr>
+        <w:rPr>
+          <w:b/>
+        </w:rPr>
+      </w:pPr>
+      <w:r>
+        <w:rPr>
+          <w:b/>
+        </w:rPr>
+        <w:drawing>
+          <wp:inline distT="0" distB="0" distL="0" distR="0" wp14:anchorId="4191DF32" wp14:editId="139D4A76">
+            <wp:extent cx="3324689" cy="2524477"/>
+            <wp:effectExtent l="76200" t="76200" r="142875" b="142875"/>
+            <wp:docPr id="17" name="Picture 17"/>
+            <wp:cNvGraphicFramePr>
+              <a:graphicFrameLocks xmlns:a="http://schemas.openxmlformats.org/drawingml/2006/main" noChangeAspect="1"/>
+            </wp:cNvGraphicFramePr>
+            <a:graphic xmlns:a="http://schemas.openxmlformats.org/drawingml/2006/main">
+              <a:graphicData uri="http://schemas.openxmlformats.org/drawingml/2006/picture">
+                <pic:pic xmlns:pic="http://schemas.openxmlformats.org/drawingml/2006/picture">
+                  <pic:nvPicPr>
+                    <pic:cNvPr id="1" name=""/>
+                    <pic:cNvPicPr/>
+                  </pic:nvPicPr>
+                  <pic:blipFill>
+                    <a:blip r:embed="rId21"/>
+                    <a:stretch>
+                      <a:fillRect/>
+                    </a:stretch>
+                  </pic:blipFill>
+                  <pic:spPr>
+                    <a:xfrm>
+                      <a:off x="0" y="0"/>
+                      <a:ext cx="3324689" cy="2524477"/>
+                    </a:xfrm>
+                    <a:prstGeom prst="rect">
+                      <a:avLst/>
+                    </a:prstGeom>
+                    <a:ln w="38100" cap="sq">
+                      <a:solidFill>
+                        <a:srgbClr val="000000"/>
+                      </a:solidFill>
+                      <a:prstDash val="solid"/>
+                      <a:miter lim="800000"/>
+                    </a:ln>
+                    <a:effectLst>
+                      <a:outerShdw blurRad="50800" dist="38100" dir="2700000" algn="tl" rotWithShape="0">
+                        <a:srgbClr val="000000">
+                          <a:alpha val="43000"/>
+                        </a:srgbClr>
+                      </a:outerShdw>
+                    </a:effectLst>
+                  </pic:spPr>
+                </pic:pic>
+              </a:graphicData>
+            </a:graphic>
+          </wp:inline>
+        </w:drawing>
+      </w:r>
+    </w:p>
+    <w:p>
+      <w:pPr>
+        <w:pStyle w:val="ListBullet"/>
+        <w:numPr>
+          <w:ilvl w:val="0"/>
+          <w:numId w:val="0"/>
+        </w:numPr>
+        <w:rPr>
+          <w:b/>
+        </w:rPr>
+      </w:pPr>
+    </w:p>
+    <w:p>
+      <w:pPr>
+        <w:pStyle w:val="ListBullet"/>
+        <w:numPr>
+          <w:ilvl w:val="0"/>
+          <w:numId w:val="0"/>
+        </w:numPr>
+        <w:jc w:val="center"/>
+        <w:rPr>
+          <w:b/>
+        </w:rPr>
+      </w:pPr>
+      <w:r>
+        <w:rPr>
+          <w:b/>
+        </w:rPr>
+        <w:t>Giao tiếp kém ở nơi làm việc</w:t>
+      </w:r>
+    </w:p>
+    <w:p>
+      <w:pPr>
+        <w:pStyle w:val="ListBullet"/>
+        <w:numPr>
+          <w:ilvl w:val="0"/>
+          <w:numId w:val="0"/>
+        </w:numPr>
+      </w:pPr>
+      <w:r>
+        <w:t>Các dự án phụ thuokjc vào khả năng truyền đạt rõ ràng và hiệu quả ý tưởng của bạn. nếu không thể truyền đạt rõ ràng, thì việc lập kế hoạch cũng không có ý nghĩa. Giao tiếp là dự trao đổi về tin tức và thông tin giữa 2 người, do đó trong quá trình trao đổi đôi khi có sự nhầm lẫn hoặ</w:t>
+      </w:r>
+      <w:r>
+        <w:t>c bóp méo. Để trờ thành một người giao tiếp và lãnh đạo tốt, trả lời 5 vấn đề:</w:t>
+      </w:r>
+    </w:p>
+    <w:p>
+      <w:pPr>
+        <w:pStyle w:val="ListBullet"/>
+        <w:numPr>
+          <w:ilvl w:val="0"/>
+          <w:numId w:val="59"/>
+        </w:numPr>
+      </w:pPr>
+      <w:r>
+        <w:t>Ai: đưa thông tin cho đúng người</w:t>
+      </w:r>
+    </w:p>
+    <w:p>
+      <w:pPr>
+        <w:pStyle w:val="ListBullet"/>
+        <w:numPr>
+          <w:ilvl w:val="0"/>
+          <w:numId w:val="59"/>
+        </w:numPr>
+      </w:pPr>
+      <w:r>
+        <w:t>Như thế nào: các thức gửi thông tin</w:t>
+      </w:r>
+    </w:p>
+    <w:p>
+      <w:pPr>
+        <w:pStyle w:val="ListBullet"/>
+        <w:numPr>
+          <w:ilvl w:val="0"/>
+          <w:numId w:val="59"/>
+        </w:numPr>
+      </w:pPr>
+      <w:r>
+        <w:t>Tại sao: mục đích giao tiếp</w:t>
+      </w:r>
+    </w:p>
+    <w:p>
+      <w:pPr>
+        <w:pStyle w:val="ListBullet"/>
+        <w:numPr>
+          <w:ilvl w:val="0"/>
+          <w:numId w:val="59"/>
+        </w:numPr>
+      </w:pPr>
+      <w:r>
+        <w:t>Ở đâu: chọn địa điểm phù hợp</w:t>
+      </w:r>
+    </w:p>
+    <w:p>
+      <w:pPr>
+        <w:pStyle w:val="ListBullet"/>
+        <w:numPr>
+          <w:ilvl w:val="0"/>
+          <w:numId w:val="59"/>
+        </w:numPr>
+      </w:pPr>
+      <w:r>
+        <w:t>Thời điểm</w:t>
+      </w:r>
+    </w:p>
+    <w:p>
+      <w:pPr>
+        <w:pStyle w:val="ListBullet"/>
+        <w:numPr>
+          <w:ilvl w:val="0"/>
+          <w:numId w:val="0"/>
+        </w:numPr>
+      </w:pPr>
+    </w:p>
+    <w:p>
+      <w:pPr>
+        <w:pStyle w:val="ListBullet"/>
+        <w:numPr>
+          <w:ilvl w:val="0"/>
+          <w:numId w:val="0"/>
+        </w:numPr>
+        <w:jc w:val="center"/>
+        <w:rPr>
+          <w:b/>
+        </w:rPr>
+      </w:pPr>
+      <w:r>
+        <w:rPr>
+          <w:b/>
+        </w:rPr>
+        <w:t>Chìa khóa giao tiếp hiệu quả trong dự án</w:t>
+      </w:r>
+    </w:p>
+    <w:p>
+      <w:pPr>
+        <w:pStyle w:val="ListBullet"/>
+        <w:numPr>
+          <w:ilvl w:val="0"/>
+          <w:numId w:val="0"/>
+        </w:numPr>
+      </w:pPr>
+      <w:r>
+        <w:t>Một dự án có 3 cấp bậc khác nhau</w:t>
+      </w:r>
+      <w:r>
+        <w:t>:</w:t>
+      </w:r>
+    </w:p>
+    <w:p>
+      <w:pPr>
+        <w:pStyle w:val="ListBullet"/>
+        <w:numPr>
+          <w:ilvl w:val="0"/>
+          <w:numId w:val="60"/>
+        </w:numPr>
+      </w:pPr>
+      <w:r>
+        <w:t xml:space="preserve">Các nhà tài trợ, cổ </w:t>
+      </w:r>
+      <w:r>
+        <w:t>đông:</w:t>
+      </w:r>
+    </w:p>
+    <w:p>
+      <w:pPr>
+        <w:pStyle w:val="ListBullet"/>
+        <w:numPr>
+          <w:ilvl w:val="1"/>
+          <w:numId w:val="60"/>
+        </w:numPr>
+      </w:pPr>
+      <w:r>
+        <w:t>Số lượng thành viên ít</w:t>
+      </w:r>
+    </w:p>
+    <w:p>
+      <w:pPr>
+        <w:pStyle w:val="ListBullet"/>
+        <w:numPr>
+          <w:ilvl w:val="1"/>
+          <w:numId w:val="60"/>
+        </w:numPr>
+      </w:pPr>
+      <w:r>
+        <w:t>Cần ít thông tin, sự phức tạp</w:t>
+      </w:r>
+    </w:p>
+    <w:p>
+      <w:pPr>
+        <w:pStyle w:val="ListBullet"/>
+        <w:numPr>
+          <w:ilvl w:val="1"/>
+          <w:numId w:val="60"/>
+        </w:numPr>
+      </w:pPr>
+      <w:r>
+        <w:t>Quan tâm đến bức tranh tổng thể hơn là các thông tin chi tiết</w:t>
+      </w:r>
+    </w:p>
+    <w:p>
+      <w:pPr>
+        <w:pStyle w:val="ListBullet"/>
+        <w:numPr>
+          <w:ilvl w:val="0"/>
+          <w:numId w:val="60"/>
+        </w:numPr>
+      </w:pPr>
+      <w:r>
+        <w:t>Ban điều khiển:</w:t>
+      </w:r>
+    </w:p>
+    <w:p>
+      <w:pPr>
+        <w:pStyle w:val="ListBullet"/>
+        <w:numPr>
+          <w:ilvl w:val="1"/>
+          <w:numId w:val="60"/>
+        </w:numPr>
+      </w:pPr>
+      <w:r>
+        <w:t>Cần nhiều thông tin hơn để giải quyết vấn đề và đưa ra các quyết định.</w:t>
+      </w:r>
+    </w:p>
+    <w:p>
+      <w:pPr>
+        <w:pStyle w:val="ListBullet"/>
+        <w:numPr>
+          <w:ilvl w:val="0"/>
+          <w:numId w:val="60"/>
+        </w:numPr>
+      </w:pPr>
+      <w:r>
+        <w:t>Đội dự án:</w:t>
+      </w:r>
+    </w:p>
+    <w:p>
+      <w:pPr>
+        <w:pStyle w:val="ListBullet"/>
+        <w:numPr>
+          <w:ilvl w:val="1"/>
+          <w:numId w:val="60"/>
+        </w:numPr>
+      </w:pPr>
+      <w:r>
+        <w:t>Số lượng nhiều nhất</w:t>
+      </w:r>
+    </w:p>
+    <w:p>
+      <w:pPr>
+        <w:pStyle w:val="ListBullet"/>
+        <w:numPr>
+          <w:ilvl w:val="1"/>
+          <w:numId w:val="60"/>
+        </w:numPr>
+      </w:pPr>
+      <w:r>
+        <w:t>Thông tin cũng cần nhiều nhất</w:t>
+      </w:r>
+    </w:p>
+    <w:p>
+      <w:pPr>
+        <w:pStyle w:val="ListBullet"/>
+        <w:numPr>
+          <w:ilvl w:val="1"/>
+          <w:numId w:val="60"/>
+        </w:numPr>
+      </w:pPr>
+      <w:r>
+        <w:t>Cần đủ thông tin để hoàn thành được công việc</w:t>
+      </w:r>
+    </w:p>
+    <w:p>
+      <w:pPr>
+        <w:pStyle w:val="ListBullet"/>
+        <w:numPr>
+          <w:ilvl w:val="0"/>
+          <w:numId w:val="0"/>
+        </w:numPr>
+      </w:pPr>
+    </w:p>
+    <w:p>
+      <w:pPr>
+        <w:pStyle w:val="ListBullet"/>
+        <w:numPr>
+          <w:ilvl w:val="0"/>
+          <w:numId w:val="0"/>
+        </w:numPr>
+        <w:jc w:val="center"/>
+        <w:rPr>
+          <w:b/>
+        </w:rPr>
+      </w:pPr>
+      <w:r>
+        <w:rPr>
+          <w:b/>
+        </w:rPr>
+        <w:t>Cải thiện giao tiếp quản lý dự án</w:t>
+      </w:r>
+    </w:p>
+    <w:p>
+      <w:pPr>
+        <w:pStyle w:val="ListBullet"/>
+        <w:numPr>
+          <w:ilvl w:val="0"/>
+          <w:numId w:val="0"/>
+        </w:numPr>
+      </w:pPr>
+      <w:r>
+        <w:t>Trong quá trình triển khai, sẽ có những sai sót phát sinh. Cách báo lỗi và phản hồi lại cũng là những điều ta cần chú ý trong giao tiếp để duy trì sự chuyên nghiệp</w:t>
+      </w:r>
+    </w:p>
+    <w:p>
+      <w:pPr>
+        <w:pStyle w:val="ListBullet"/>
+        <w:numPr>
+          <w:ilvl w:val="0"/>
+          <w:numId w:val="0"/>
+        </w:numPr>
+      </w:pPr>
+      <w:r>
+        <w:lastRenderedPageBreak/>
+        <w:t>Khi báo lỗi phải giữ sự thẳng thắn, chuyên nghiệp, đồng thời thêm vào chút hài hước và hỏi xem làm thế nào để có thể hỗ trợ, tránh tỏ thái độ coi thường và hak thấp người nhận thông tin</w:t>
+      </w:r>
+    </w:p>
+    <w:p>
+      <w:pPr>
+        <w:pStyle w:val="ListBullet"/>
+        <w:numPr>
+          <w:ilvl w:val="0"/>
+          <w:numId w:val="0"/>
+        </w:numPr>
+      </w:pPr>
+      <w:r>
+        <w:t>Và tương tự đối với người nhận thông tin, cần phản hồi lại thông tin và chuyển tiếp thông tin đó với team. Nếu thực sự có lỗi phát sinh bạn nên cảm ơn người gửi và update plan</w:t>
+      </w:r>
+    </w:p>
+    <w:p>
+      <w:pPr>
+        <w:pStyle w:val="ListBullet"/>
+        <w:numPr>
+          <w:ilvl w:val="0"/>
+          <w:numId w:val="0"/>
+        </w:numPr>
+      </w:pPr>
+    </w:p>
+    <w:p>
+      <w:pPr>
+        <w:pStyle w:val="ListBullet"/>
+        <w:numPr>
+          <w:ilvl w:val="0"/>
+          <w:numId w:val="0"/>
+        </w:numPr>
+        <w:jc w:val="center"/>
+        <w:rPr>
+          <w:b/>
+        </w:rPr>
+      </w:pPr>
+      <w:r>
+        <w:rPr>
+          <w:b/>
+        </w:rPr>
+        <w:t>Báo cáo tình trạng quản lý dự án</w:t>
+      </w:r>
+    </w:p>
+    <w:p>
+      <w:pPr>
+        <w:pStyle w:val="ListBullet"/>
+        <w:numPr>
+          <w:ilvl w:val="0"/>
+          <w:numId w:val="0"/>
+        </w:numPr>
+      </w:pPr>
+      <w:r>
+        <w:t>Báo cáo tình trạng dự án là trài liệu để các bên liên quan và người dùng bên ngoài hiểu biết về những gì đang diễn ra trong dự án của bạn.</w:t>
+      </w:r>
+    </w:p>
+    <w:p>
+      <w:pPr>
+        <w:pStyle w:val="ListBullet"/>
+        <w:numPr>
+          <w:ilvl w:val="0"/>
+          <w:numId w:val="0"/>
+        </w:numPr>
+      </w:pPr>
+      <w:r>
+        <w:t xml:space="preserve">Đầu tiên, </w:t>
+      </w:r>
+      <w:r>
+        <w:rPr>
+          <w:b/>
+        </w:rPr>
+        <w:t xml:space="preserve">không được đưa ra bất cứ sự bất ngờ nào vào bản báo cáo tình trạng </w:t>
+      </w:r>
+      <w:r>
+        <w:t>như việc vượt quá ngân sách, vượt quá lịch trình, thêm vào các tài nguyên hoặc các giao phẩm chất lượng kém và thiếu nghiên cứu</w:t>
+      </w:r>
+    </w:p>
+    <w:p>
+      <w:pPr>
+        <w:pStyle w:val="ListBullet"/>
+        <w:numPr>
+          <w:ilvl w:val="0"/>
+          <w:numId w:val="0"/>
+        </w:numPr>
+      </w:pPr>
+      <w:r>
+        <w:t xml:space="preserve">Thứ hai, </w:t>
+      </w:r>
+      <w:r>
+        <w:rPr>
+          <w:b/>
+        </w:rPr>
+        <w:t xml:space="preserve">nội dung phải cô đọng, chính xác, kịp thời và có tình cập nhật. </w:t>
+      </w:r>
+      <w:r>
+        <w:t>Tóm tắt những gì đã diễn ra trong thời gian gần nhất và những gì sẽ diễn ra trong giai đoạn tiếp theo</w:t>
+      </w:r>
+    </w:p>
+    <w:p>
+      <w:pPr>
+        <w:pStyle w:val="ListBullet"/>
+        <w:numPr>
+          <w:ilvl w:val="0"/>
+          <w:numId w:val="0"/>
+        </w:numPr>
+      </w:pPr>
+      <w:r>
+        <w:t xml:space="preserve">Tiếp theo, đi vào chi tiết hơn, </w:t>
+      </w:r>
+      <w:r>
+        <w:rPr>
+          <w:b/>
+        </w:rPr>
+        <w:t xml:space="preserve">thể hiện các cột mốc quan trọng của dự án và thêm vào các ký hiệu, màu sắc để người xem có thể so sánh, tham chiếu. </w:t>
+      </w:r>
+      <w:r>
+        <w:t xml:space="preserve">Bạn cũng có thể đưa vào </w:t>
+      </w:r>
+      <w:r>
+        <w:t>báo cáo về tài nguyênm ngân sách và ba đến năm vấn đề hàng đầu mà bạn muốn nêu lên.</w:t>
+      </w:r>
       <w:bookmarkStart w:id="0" w:name="_GoBack"/>
       <w:bookmarkEnd w:id="0"/>
     </w:p>
@@ -7538,6 +9352,95 @@
     </w:lvl>
   </w:abstractNum>
   <w:abstractNum w:abstractNumId="1" w15:restartNumberingAfterBreak="0">
+    <w:nsid w:val="03074775"/>
+    <w:multiLevelType w:val="hybridMultilevel"/>
+    <w:tmpl w:val="4D2E4FDC"/>
+    <w:lvl w:ilvl="0" w:tplc="53D47404">
+      <w:start w:val="1"/>
+      <w:numFmt w:val="decimal"/>
+      <w:lvlText w:val="%1."/>
+      <w:lvlJc w:val="left"/>
+      <w:pPr>
+        <w:ind w:left="1080" w:hanging="360"/>
+      </w:pPr>
+      <w:rPr>
+        <w:rFonts w:hint="default"/>
+      </w:rPr>
+    </w:lvl>
+    <w:lvl w:ilvl="1" w:tplc="04090019" w:tentative="1">
+      <w:start w:val="1"/>
+      <w:numFmt w:val="lowerLetter"/>
+      <w:lvlText w:val="%2."/>
+      <w:lvlJc w:val="left"/>
+      <w:pPr>
+        <w:ind w:left="1800" w:hanging="360"/>
+      </w:pPr>
+    </w:lvl>
+    <w:lvl w:ilvl="2" w:tplc="0409001B" w:tentative="1">
+      <w:start w:val="1"/>
+      <w:numFmt w:val="lowerRoman"/>
+      <w:lvlText w:val="%3."/>
+      <w:lvlJc w:val="right"/>
+      <w:pPr>
+        <w:ind w:left="2520" w:hanging="180"/>
+      </w:pPr>
+    </w:lvl>
+    <w:lvl w:ilvl="3" w:tplc="0409000F" w:tentative="1">
+      <w:start w:val="1"/>
+      <w:numFmt w:val="decimal"/>
+      <w:lvlText w:val="%4."/>
+      <w:lvlJc w:val="left"/>
+      <w:pPr>
+        <w:ind w:left="3240" w:hanging="360"/>
+      </w:pPr>
+    </w:lvl>
+    <w:lvl w:ilvl="4" w:tplc="04090019" w:tentative="1">
+      <w:start w:val="1"/>
+      <w:numFmt w:val="lowerLetter"/>
+      <w:lvlText w:val="%5."/>
+      <w:lvlJc w:val="left"/>
+      <w:pPr>
+        <w:ind w:left="3960" w:hanging="360"/>
+      </w:pPr>
+    </w:lvl>
+    <w:lvl w:ilvl="5" w:tplc="0409001B" w:tentative="1">
+      <w:start w:val="1"/>
+      <w:numFmt w:val="lowerRoman"/>
+      <w:lvlText w:val="%6."/>
+      <w:lvlJc w:val="right"/>
+      <w:pPr>
+        <w:ind w:left="4680" w:hanging="180"/>
+      </w:pPr>
+    </w:lvl>
+    <w:lvl w:ilvl="6" w:tplc="0409000F" w:tentative="1">
+      <w:start w:val="1"/>
+      <w:numFmt w:val="decimal"/>
+      <w:lvlText w:val="%7."/>
+      <w:lvlJc w:val="left"/>
+      <w:pPr>
+        <w:ind w:left="5400" w:hanging="360"/>
+      </w:pPr>
+    </w:lvl>
+    <w:lvl w:ilvl="7" w:tplc="04090019" w:tentative="1">
+      <w:start w:val="1"/>
+      <w:numFmt w:val="lowerLetter"/>
+      <w:lvlText w:val="%8."/>
+      <w:lvlJc w:val="left"/>
+      <w:pPr>
+        <w:ind w:left="6120" w:hanging="360"/>
+      </w:pPr>
+    </w:lvl>
+    <w:lvl w:ilvl="8" w:tplc="0409001B" w:tentative="1">
+      <w:start w:val="1"/>
+      <w:numFmt w:val="lowerRoman"/>
+      <w:lvlText w:val="%9."/>
+      <w:lvlJc w:val="right"/>
+      <w:pPr>
+        <w:ind w:left="6840" w:hanging="180"/>
+      </w:pPr>
+    </w:lvl>
+  </w:abstractNum>
+  <w:abstractNum w:abstractNumId="2" w15:restartNumberingAfterBreak="0">
     <w:nsid w:val="03D40B3F"/>
     <w:multiLevelType w:val="hybridMultilevel"/>
     <w:tmpl w:val="639E3A2C"/>
@@ -7650,7 +9553,7 @@
       </w:rPr>
     </w:lvl>
   </w:abstractNum>
-  <w:abstractNum w:abstractNumId="2" w15:restartNumberingAfterBreak="0">
+  <w:abstractNum w:abstractNumId="3" w15:restartNumberingAfterBreak="0">
     <w:nsid w:val="09D603C0"/>
     <w:multiLevelType w:val="hybridMultilevel"/>
     <w:tmpl w:val="AD90F14E"/>
@@ -7739,7 +9642,7 @@
       </w:pPr>
     </w:lvl>
   </w:abstractNum>
-  <w:abstractNum w:abstractNumId="3" w15:restartNumberingAfterBreak="0">
+  <w:abstractNum w:abstractNumId="4" w15:restartNumberingAfterBreak="0">
     <w:nsid w:val="0A7273A8"/>
     <w:multiLevelType w:val="hybridMultilevel"/>
     <w:tmpl w:val="940CFA88"/>
@@ -7852,7 +9755,7 @@
       </w:rPr>
     </w:lvl>
   </w:abstractNum>
-  <w:abstractNum w:abstractNumId="4" w15:restartNumberingAfterBreak="0">
+  <w:abstractNum w:abstractNumId="5" w15:restartNumberingAfterBreak="0">
     <w:nsid w:val="0A8B2675"/>
     <w:multiLevelType w:val="hybridMultilevel"/>
     <w:tmpl w:val="070471BC"/>
@@ -7965,7 +9868,186 @@
       </w:rPr>
     </w:lvl>
   </w:abstractNum>
-  <w:abstractNum w:abstractNumId="5" w15:restartNumberingAfterBreak="0">
+  <w:abstractNum w:abstractNumId="6" w15:restartNumberingAfterBreak="0">
+    <w:nsid w:val="0DA63FBA"/>
+    <w:multiLevelType w:val="hybridMultilevel"/>
+    <w:tmpl w:val="492226CC"/>
+    <w:lvl w:ilvl="0" w:tplc="0409000F">
+      <w:start w:val="1"/>
+      <w:numFmt w:val="decimal"/>
+      <w:lvlText w:val="%1."/>
+      <w:lvlJc w:val="left"/>
+      <w:pPr>
+        <w:ind w:left="720" w:hanging="360"/>
+      </w:pPr>
+      <w:rPr>
+        <w:rFonts w:hint="default"/>
+        <w:b w:val="0"/>
+      </w:rPr>
+    </w:lvl>
+    <w:lvl w:ilvl="1" w:tplc="04090019">
+      <w:start w:val="1"/>
+      <w:numFmt w:val="lowerLetter"/>
+      <w:lvlText w:val="%2."/>
+      <w:lvlJc w:val="left"/>
+      <w:pPr>
+        <w:ind w:left="1440" w:hanging="360"/>
+      </w:pPr>
+    </w:lvl>
+    <w:lvl w:ilvl="2" w:tplc="0409001B" w:tentative="1">
+      <w:start w:val="1"/>
+      <w:numFmt w:val="lowerRoman"/>
+      <w:lvlText w:val="%3."/>
+      <w:lvlJc w:val="right"/>
+      <w:pPr>
+        <w:ind w:left="2160" w:hanging="180"/>
+      </w:pPr>
+    </w:lvl>
+    <w:lvl w:ilvl="3" w:tplc="0409000F" w:tentative="1">
+      <w:start w:val="1"/>
+      <w:numFmt w:val="decimal"/>
+      <w:lvlText w:val="%4."/>
+      <w:lvlJc w:val="left"/>
+      <w:pPr>
+        <w:ind w:left="2880" w:hanging="360"/>
+      </w:pPr>
+    </w:lvl>
+    <w:lvl w:ilvl="4" w:tplc="04090019" w:tentative="1">
+      <w:start w:val="1"/>
+      <w:numFmt w:val="lowerLetter"/>
+      <w:lvlText w:val="%5."/>
+      <w:lvlJc w:val="left"/>
+      <w:pPr>
+        <w:ind w:left="3600" w:hanging="360"/>
+      </w:pPr>
+    </w:lvl>
+    <w:lvl w:ilvl="5" w:tplc="0409001B" w:tentative="1">
+      <w:start w:val="1"/>
+      <w:numFmt w:val="lowerRoman"/>
+      <w:lvlText w:val="%6."/>
+      <w:lvlJc w:val="right"/>
+      <w:pPr>
+        <w:ind w:left="4320" w:hanging="180"/>
+      </w:pPr>
+    </w:lvl>
+    <w:lvl w:ilvl="6" w:tplc="0409000F" w:tentative="1">
+      <w:start w:val="1"/>
+      <w:numFmt w:val="decimal"/>
+      <w:lvlText w:val="%7."/>
+      <w:lvlJc w:val="left"/>
+      <w:pPr>
+        <w:ind w:left="5040" w:hanging="360"/>
+      </w:pPr>
+    </w:lvl>
+    <w:lvl w:ilvl="7" w:tplc="04090019" w:tentative="1">
+      <w:start w:val="1"/>
+      <w:numFmt w:val="lowerLetter"/>
+      <w:lvlText w:val="%8."/>
+      <w:lvlJc w:val="left"/>
+      <w:pPr>
+        <w:ind w:left="5760" w:hanging="360"/>
+      </w:pPr>
+    </w:lvl>
+    <w:lvl w:ilvl="8" w:tplc="0409001B" w:tentative="1">
+      <w:start w:val="1"/>
+      <w:numFmt w:val="lowerRoman"/>
+      <w:lvlText w:val="%9."/>
+      <w:lvlJc w:val="right"/>
+      <w:pPr>
+        <w:ind w:left="6480" w:hanging="180"/>
+      </w:pPr>
+    </w:lvl>
+  </w:abstractNum>
+  <w:abstractNum w:abstractNumId="7" w15:restartNumberingAfterBreak="0">
+    <w:nsid w:val="0FB013BA"/>
+    <w:multiLevelType w:val="hybridMultilevel"/>
+    <w:tmpl w:val="C9EACC10"/>
+    <w:lvl w:ilvl="0" w:tplc="0409000F">
+      <w:start w:val="1"/>
+      <w:numFmt w:val="decimal"/>
+      <w:lvlText w:val="%1."/>
+      <w:lvlJc w:val="left"/>
+      <w:pPr>
+        <w:ind w:left="720" w:hanging="360"/>
+      </w:pPr>
+      <w:rPr>
+        <w:rFonts w:hint="default"/>
+      </w:rPr>
+    </w:lvl>
+    <w:lvl w:ilvl="1" w:tplc="04090019">
+      <w:start w:val="1"/>
+      <w:numFmt w:val="lowerLetter"/>
+      <w:lvlText w:val="%2."/>
+      <w:lvlJc w:val="left"/>
+      <w:pPr>
+        <w:ind w:left="1440" w:hanging="360"/>
+      </w:pPr>
+    </w:lvl>
+    <w:lvl w:ilvl="2" w:tplc="0409001B" w:tentative="1">
+      <w:start w:val="1"/>
+      <w:numFmt w:val="lowerRoman"/>
+      <w:lvlText w:val="%3."/>
+      <w:lvlJc w:val="right"/>
+      <w:pPr>
+        <w:ind w:left="2160" w:hanging="180"/>
+      </w:pPr>
+    </w:lvl>
+    <w:lvl w:ilvl="3" w:tplc="0409000F" w:tentative="1">
+      <w:start w:val="1"/>
+      <w:numFmt w:val="decimal"/>
+      <w:lvlText w:val="%4."/>
+      <w:lvlJc w:val="left"/>
+      <w:pPr>
+        <w:ind w:left="2880" w:hanging="360"/>
+      </w:pPr>
+    </w:lvl>
+    <w:lvl w:ilvl="4" w:tplc="04090019" w:tentative="1">
+      <w:start w:val="1"/>
+      <w:numFmt w:val="lowerLetter"/>
+      <w:lvlText w:val="%5."/>
+      <w:lvlJc w:val="left"/>
+      <w:pPr>
+        <w:ind w:left="3600" w:hanging="360"/>
+      </w:pPr>
+    </w:lvl>
+    <w:lvl w:ilvl="5" w:tplc="0409001B" w:tentative="1">
+      <w:start w:val="1"/>
+      <w:numFmt w:val="lowerRoman"/>
+      <w:lvlText w:val="%6."/>
+      <w:lvlJc w:val="right"/>
+      <w:pPr>
+        <w:ind w:left="4320" w:hanging="180"/>
+      </w:pPr>
+    </w:lvl>
+    <w:lvl w:ilvl="6" w:tplc="0409000F" w:tentative="1">
+      <w:start w:val="1"/>
+      <w:numFmt w:val="decimal"/>
+      <w:lvlText w:val="%7."/>
+      <w:lvlJc w:val="left"/>
+      <w:pPr>
+        <w:ind w:left="5040" w:hanging="360"/>
+      </w:pPr>
+    </w:lvl>
+    <w:lvl w:ilvl="7" w:tplc="04090019" w:tentative="1">
+      <w:start w:val="1"/>
+      <w:numFmt w:val="lowerLetter"/>
+      <w:lvlText w:val="%8."/>
+      <w:lvlJc w:val="left"/>
+      <w:pPr>
+        <w:ind w:left="5760" w:hanging="360"/>
+      </w:pPr>
+    </w:lvl>
+    <w:lvl w:ilvl="8" w:tplc="0409001B" w:tentative="1">
+      <w:start w:val="1"/>
+      <w:numFmt w:val="lowerRoman"/>
+      <w:lvlText w:val="%9."/>
+      <w:lvlJc w:val="right"/>
+      <w:pPr>
+        <w:ind w:left="6480" w:hanging="180"/>
+      </w:pPr>
+    </w:lvl>
+  </w:abstractNum>
+  <w:abstractNum w:abstractNumId="8" w15:restartNumberingAfterBreak="0">
     <w:nsid w:val="106A5C92"/>
     <w:multiLevelType w:val="hybridMultilevel"/>
     <w:tmpl w:val="4740E99C"/>
@@ -8078,7 +10160,7 @@
       </w:rPr>
     </w:lvl>
   </w:abstractNum>
-  <w:abstractNum w:abstractNumId="6" w15:restartNumberingAfterBreak="0">
+  <w:abstractNum w:abstractNumId="9" w15:restartNumberingAfterBreak="0">
     <w:nsid w:val="14B35403"/>
     <w:multiLevelType w:val="hybridMultilevel"/>
     <w:tmpl w:val="93105B18"/>
@@ -8191,7 +10273,7 @@
       </w:rPr>
     </w:lvl>
   </w:abstractNum>
-  <w:abstractNum w:abstractNumId="7" w15:restartNumberingAfterBreak="0">
+  <w:abstractNum w:abstractNumId="10" w15:restartNumberingAfterBreak="0">
     <w:nsid w:val="19352C3F"/>
     <w:multiLevelType w:val="hybridMultilevel"/>
     <w:tmpl w:val="386E353A"/>
@@ -8304,7 +10386,7 @@
       </w:rPr>
     </w:lvl>
   </w:abstractNum>
-  <w:abstractNum w:abstractNumId="8" w15:restartNumberingAfterBreak="0">
+  <w:abstractNum w:abstractNumId="11" w15:restartNumberingAfterBreak="0">
     <w:nsid w:val="198417F7"/>
     <w:multiLevelType w:val="hybridMultilevel"/>
     <w:tmpl w:val="42C6315C"/>
@@ -8417,7 +10499,7 @@
       </w:rPr>
     </w:lvl>
   </w:abstractNum>
-  <w:abstractNum w:abstractNumId="9" w15:restartNumberingAfterBreak="0">
+  <w:abstractNum w:abstractNumId="12" w15:restartNumberingAfterBreak="0">
     <w:nsid w:val="1E067687"/>
     <w:multiLevelType w:val="hybridMultilevel"/>
     <w:tmpl w:val="05468FE0"/>
@@ -8506,7 +10588,7 @@
       </w:pPr>
     </w:lvl>
   </w:abstractNum>
-  <w:abstractNum w:abstractNumId="10" w15:restartNumberingAfterBreak="0">
+  <w:abstractNum w:abstractNumId="13" w15:restartNumberingAfterBreak="0">
     <w:nsid w:val="1E2641DC"/>
     <w:multiLevelType w:val="hybridMultilevel"/>
     <w:tmpl w:val="486A8FF4"/>
@@ -8521,7 +10603,7 @@
         <w:rFonts w:ascii="Calibri" w:eastAsiaTheme="minorHAnsi" w:hAnsi="Calibri" w:cs="Calibri" w:hint="default"/>
       </w:rPr>
     </w:lvl>
-    <w:lvl w:ilvl="1" w:tplc="04090003" w:tentative="1">
+    <w:lvl w:ilvl="1" w:tplc="04090003">
       <w:start w:val="1"/>
       <w:numFmt w:val="bullet"/>
       <w:lvlText w:val="o"/>
@@ -8618,7 +10700,7 @@
       </w:rPr>
     </w:lvl>
   </w:abstractNum>
-  <w:abstractNum w:abstractNumId="11" w15:restartNumberingAfterBreak="0">
+  <w:abstractNum w:abstractNumId="14" w15:restartNumberingAfterBreak="0">
     <w:nsid w:val="213476C0"/>
     <w:multiLevelType w:val="hybridMultilevel"/>
     <w:tmpl w:val="FFB69ED8"/>
@@ -8731,7 +10813,7 @@
       </w:rPr>
     </w:lvl>
   </w:abstractNum>
-  <w:abstractNum w:abstractNumId="12" w15:restartNumberingAfterBreak="0">
+  <w:abstractNum w:abstractNumId="15" w15:restartNumberingAfterBreak="0">
     <w:nsid w:val="260430A0"/>
     <w:multiLevelType w:val="hybridMultilevel"/>
     <w:tmpl w:val="64DA9536"/>
@@ -8844,7 +10926,7 @@
       </w:rPr>
     </w:lvl>
   </w:abstractNum>
-  <w:abstractNum w:abstractNumId="13" w15:restartNumberingAfterBreak="0">
+  <w:abstractNum w:abstractNumId="16" w15:restartNumberingAfterBreak="0">
     <w:nsid w:val="260F5457"/>
     <w:multiLevelType w:val="hybridMultilevel"/>
     <w:tmpl w:val="D012E542"/>
@@ -8957,7 +11039,120 @@
       </w:rPr>
     </w:lvl>
   </w:abstractNum>
-  <w:abstractNum w:abstractNumId="14" w15:restartNumberingAfterBreak="0">
+  <w:abstractNum w:abstractNumId="17" w15:restartNumberingAfterBreak="0">
+    <w:nsid w:val="285157E2"/>
+    <w:multiLevelType w:val="hybridMultilevel"/>
+    <w:tmpl w:val="9C528288"/>
+    <w:lvl w:ilvl="0" w:tplc="04090001">
+      <w:start w:val="1"/>
+      <w:numFmt w:val="bullet"/>
+      <w:lvlText w:val=""/>
+      <w:lvlJc w:val="left"/>
+      <w:pPr>
+        <w:ind w:left="720" w:hanging="360"/>
+      </w:pPr>
+      <w:rPr>
+        <w:rFonts w:ascii="Symbol" w:hAnsi="Symbol" w:hint="default"/>
+      </w:rPr>
+    </w:lvl>
+    <w:lvl w:ilvl="1" w:tplc="04090003">
+      <w:start w:val="1"/>
+      <w:numFmt w:val="bullet"/>
+      <w:lvlText w:val="o"/>
+      <w:lvlJc w:val="left"/>
+      <w:pPr>
+        <w:ind w:left="1440" w:hanging="360"/>
+      </w:pPr>
+      <w:rPr>
+        <w:rFonts w:ascii="Courier New" w:hAnsi="Courier New" w:cs="Courier New" w:hint="default"/>
+      </w:rPr>
+    </w:lvl>
+    <w:lvl w:ilvl="2" w:tplc="04090005" w:tentative="1">
+      <w:start w:val="1"/>
+      <w:numFmt w:val="bullet"/>
+      <w:lvlText w:val=""/>
+      <w:lvlJc w:val="left"/>
+      <w:pPr>
+        <w:ind w:left="2160" w:hanging="360"/>
+      </w:pPr>
+      <w:rPr>
+        <w:rFonts w:ascii="Wingdings" w:hAnsi="Wingdings" w:hint="default"/>
+      </w:rPr>
+    </w:lvl>
+    <w:lvl w:ilvl="3" w:tplc="04090001" w:tentative="1">
+      <w:start w:val="1"/>
+      <w:numFmt w:val="bullet"/>
+      <w:lvlText w:val=""/>
+      <w:lvlJc w:val="left"/>
+      <w:pPr>
+        <w:ind w:left="2880" w:hanging="360"/>
+      </w:pPr>
+      <w:rPr>
+        <w:rFonts w:ascii="Symbol" w:hAnsi="Symbol" w:hint="default"/>
+      </w:rPr>
+    </w:lvl>
+    <w:lvl w:ilvl="4" w:tplc="04090003" w:tentative="1">
+      <w:start w:val="1"/>
+      <w:numFmt w:val="bullet"/>
+      <w:lvlText w:val="o"/>
+      <w:lvlJc w:val="left"/>
+      <w:pPr>
+        <w:ind w:left="3600" w:hanging="360"/>
+      </w:pPr>
+      <w:rPr>
+        <w:rFonts w:ascii="Courier New" w:hAnsi="Courier New" w:cs="Courier New" w:hint="default"/>
+      </w:rPr>
+    </w:lvl>
+    <w:lvl w:ilvl="5" w:tplc="04090005" w:tentative="1">
+      <w:start w:val="1"/>
+      <w:numFmt w:val="bullet"/>
+      <w:lvlText w:val=""/>
+      <w:lvlJc w:val="left"/>
+      <w:pPr>
+        <w:ind w:left="4320" w:hanging="360"/>
+      </w:pPr>
+      <w:rPr>
+        <w:rFonts w:ascii="Wingdings" w:hAnsi="Wingdings" w:hint="default"/>
+      </w:rPr>
+    </w:lvl>
+    <w:lvl w:ilvl="6" w:tplc="04090001" w:tentative="1">
+      <w:start w:val="1"/>
+      <w:numFmt w:val="bullet"/>
+      <w:lvlText w:val=""/>
+      <w:lvlJc w:val="left"/>
+      <w:pPr>
+        <w:ind w:left="5040" w:hanging="360"/>
+      </w:pPr>
+      <w:rPr>
+        <w:rFonts w:ascii="Symbol" w:hAnsi="Symbol" w:hint="default"/>
+      </w:rPr>
+    </w:lvl>
+    <w:lvl w:ilvl="7" w:tplc="04090003" w:tentative="1">
+      <w:start w:val="1"/>
+      <w:numFmt w:val="bullet"/>
+      <w:lvlText w:val="o"/>
+      <w:lvlJc w:val="left"/>
+      <w:pPr>
+        <w:ind w:left="5760" w:hanging="360"/>
+      </w:pPr>
+      <w:rPr>
+        <w:rFonts w:ascii="Courier New" w:hAnsi="Courier New" w:cs="Courier New" w:hint="default"/>
+      </w:rPr>
+    </w:lvl>
+    <w:lvl w:ilvl="8" w:tplc="04090005" w:tentative="1">
+      <w:start w:val="1"/>
+      <w:numFmt w:val="bullet"/>
+      <w:lvlText w:val=""/>
+      <w:lvlJc w:val="left"/>
+      <w:pPr>
+        <w:ind w:left="6480" w:hanging="360"/>
+      </w:pPr>
+      <w:rPr>
+        <w:rFonts w:ascii="Wingdings" w:hAnsi="Wingdings" w:hint="default"/>
+      </w:rPr>
+    </w:lvl>
+  </w:abstractNum>
+  <w:abstractNum w:abstractNumId="18" w15:restartNumberingAfterBreak="0">
     <w:nsid w:val="2A6812F6"/>
     <w:multiLevelType w:val="hybridMultilevel"/>
     <w:tmpl w:val="76DC593A"/>
@@ -9046,7 +11241,7 @@
       </w:pPr>
     </w:lvl>
   </w:abstractNum>
-  <w:abstractNum w:abstractNumId="15" w15:restartNumberingAfterBreak="0">
+  <w:abstractNum w:abstractNumId="19" w15:restartNumberingAfterBreak="0">
     <w:nsid w:val="2C1F6415"/>
     <w:multiLevelType w:val="hybridMultilevel"/>
     <w:tmpl w:val="725A4BC8"/>
@@ -9159,7 +11354,7 @@
       </w:rPr>
     </w:lvl>
   </w:abstractNum>
-  <w:abstractNum w:abstractNumId="16" w15:restartNumberingAfterBreak="0">
+  <w:abstractNum w:abstractNumId="20" w15:restartNumberingAfterBreak="0">
     <w:nsid w:val="2C5C7395"/>
     <w:multiLevelType w:val="hybridMultilevel"/>
     <w:tmpl w:val="C780F238"/>
@@ -9272,7 +11467,7 @@
       </w:rPr>
     </w:lvl>
   </w:abstractNum>
-  <w:abstractNum w:abstractNumId="17" w15:restartNumberingAfterBreak="0">
+  <w:abstractNum w:abstractNumId="21" w15:restartNumberingAfterBreak="0">
     <w:nsid w:val="2E110BD8"/>
     <w:multiLevelType w:val="hybridMultilevel"/>
     <w:tmpl w:val="E7C2A812"/>
@@ -9361,7 +11556,7 @@
       </w:pPr>
     </w:lvl>
   </w:abstractNum>
-  <w:abstractNum w:abstractNumId="18" w15:restartNumberingAfterBreak="0">
+  <w:abstractNum w:abstractNumId="22" w15:restartNumberingAfterBreak="0">
     <w:nsid w:val="2FA91DE0"/>
     <w:multiLevelType w:val="hybridMultilevel"/>
     <w:tmpl w:val="9FACF98E"/>
@@ -9474,7 +11669,7 @@
       </w:rPr>
     </w:lvl>
   </w:abstractNum>
-  <w:abstractNum w:abstractNumId="19" w15:restartNumberingAfterBreak="0">
+  <w:abstractNum w:abstractNumId="23" w15:restartNumberingAfterBreak="0">
     <w:nsid w:val="328311C8"/>
     <w:multiLevelType w:val="hybridMultilevel"/>
     <w:tmpl w:val="A41C6128"/>
@@ -9587,7 +11782,7 @@
       </w:rPr>
     </w:lvl>
   </w:abstractNum>
-  <w:abstractNum w:abstractNumId="20" w15:restartNumberingAfterBreak="0">
+  <w:abstractNum w:abstractNumId="24" w15:restartNumberingAfterBreak="0">
     <w:nsid w:val="32C86992"/>
     <w:multiLevelType w:val="hybridMultilevel"/>
     <w:tmpl w:val="BFE404B8"/>
@@ -9676,7 +11871,7 @@
       </w:pPr>
     </w:lvl>
   </w:abstractNum>
-  <w:abstractNum w:abstractNumId="21" w15:restartNumberingAfterBreak="0">
+  <w:abstractNum w:abstractNumId="25" w15:restartNumberingAfterBreak="0">
     <w:nsid w:val="347B2005"/>
     <w:multiLevelType w:val="hybridMultilevel"/>
     <w:tmpl w:val="55564268"/>
@@ -9789,7 +11984,7 @@
       </w:rPr>
     </w:lvl>
   </w:abstractNum>
-  <w:abstractNum w:abstractNumId="22" w15:restartNumberingAfterBreak="0">
+  <w:abstractNum w:abstractNumId="26" w15:restartNumberingAfterBreak="0">
     <w:nsid w:val="392B750C"/>
     <w:multiLevelType w:val="hybridMultilevel"/>
     <w:tmpl w:val="52085C7E"/>
@@ -9902,7 +12097,7 @@
       </w:rPr>
     </w:lvl>
   </w:abstractNum>
-  <w:abstractNum w:abstractNumId="23" w15:restartNumberingAfterBreak="0">
+  <w:abstractNum w:abstractNumId="27" w15:restartNumberingAfterBreak="0">
     <w:nsid w:val="3C525AC8"/>
     <w:multiLevelType w:val="hybridMultilevel"/>
     <w:tmpl w:val="F61675CC"/>
@@ -10015,7 +12210,7 @@
       </w:rPr>
     </w:lvl>
   </w:abstractNum>
-  <w:abstractNum w:abstractNumId="24" w15:restartNumberingAfterBreak="0">
+  <w:abstractNum w:abstractNumId="28" w15:restartNumberingAfterBreak="0">
     <w:nsid w:val="3F560F91"/>
     <w:multiLevelType w:val="hybridMultilevel"/>
     <w:tmpl w:val="8B8054A4"/>
@@ -10104,7 +12299,7 @@
       </w:pPr>
     </w:lvl>
   </w:abstractNum>
-  <w:abstractNum w:abstractNumId="25" w15:restartNumberingAfterBreak="0">
+  <w:abstractNum w:abstractNumId="29" w15:restartNumberingAfterBreak="0">
     <w:nsid w:val="493360AE"/>
     <w:multiLevelType w:val="hybridMultilevel"/>
     <w:tmpl w:val="ECC258EE"/>
@@ -10193,7 +12388,96 @@
       </w:pPr>
     </w:lvl>
   </w:abstractNum>
-  <w:abstractNum w:abstractNumId="26" w15:restartNumberingAfterBreak="0">
+  <w:abstractNum w:abstractNumId="30" w15:restartNumberingAfterBreak="0">
+    <w:nsid w:val="495A4427"/>
+    <w:multiLevelType w:val="hybridMultilevel"/>
+    <w:tmpl w:val="A2AE6722"/>
+    <w:lvl w:ilvl="0" w:tplc="0409000F">
+      <w:start w:val="1"/>
+      <w:numFmt w:val="decimal"/>
+      <w:lvlText w:val="%1."/>
+      <w:lvlJc w:val="left"/>
+      <w:pPr>
+        <w:ind w:left="720" w:hanging="360"/>
+      </w:pPr>
+      <w:rPr>
+        <w:rFonts w:hint="default"/>
+      </w:rPr>
+    </w:lvl>
+    <w:lvl w:ilvl="1" w:tplc="04090019" w:tentative="1">
+      <w:start w:val="1"/>
+      <w:numFmt w:val="lowerLetter"/>
+      <w:lvlText w:val="%2."/>
+      <w:lvlJc w:val="left"/>
+      <w:pPr>
+        <w:ind w:left="1440" w:hanging="360"/>
+      </w:pPr>
+    </w:lvl>
+    <w:lvl w:ilvl="2" w:tplc="0409001B" w:tentative="1">
+      <w:start w:val="1"/>
+      <w:numFmt w:val="lowerRoman"/>
+      <w:lvlText w:val="%3."/>
+      <w:lvlJc w:val="right"/>
+      <w:pPr>
+        <w:ind w:left="2160" w:hanging="180"/>
+      </w:pPr>
+    </w:lvl>
+    <w:lvl w:ilvl="3" w:tplc="0409000F" w:tentative="1">
+      <w:start w:val="1"/>
+      <w:numFmt w:val="decimal"/>
+      <w:lvlText w:val="%4."/>
+      <w:lvlJc w:val="left"/>
+      <w:pPr>
+        <w:ind w:left="2880" w:hanging="360"/>
+      </w:pPr>
+    </w:lvl>
+    <w:lvl w:ilvl="4" w:tplc="04090019" w:tentative="1">
+      <w:start w:val="1"/>
+      <w:numFmt w:val="lowerLetter"/>
+      <w:lvlText w:val="%5."/>
+      <w:lvlJc w:val="left"/>
+      <w:pPr>
+        <w:ind w:left="3600" w:hanging="360"/>
+      </w:pPr>
+    </w:lvl>
+    <w:lvl w:ilvl="5" w:tplc="0409001B" w:tentative="1">
+      <w:start w:val="1"/>
+      <w:numFmt w:val="lowerRoman"/>
+      <w:lvlText w:val="%6."/>
+      <w:lvlJc w:val="right"/>
+      <w:pPr>
+        <w:ind w:left="4320" w:hanging="180"/>
+      </w:pPr>
+    </w:lvl>
+    <w:lvl w:ilvl="6" w:tplc="0409000F" w:tentative="1">
+      <w:start w:val="1"/>
+      <w:numFmt w:val="decimal"/>
+      <w:lvlText w:val="%7."/>
+      <w:lvlJc w:val="left"/>
+      <w:pPr>
+        <w:ind w:left="5040" w:hanging="360"/>
+      </w:pPr>
+    </w:lvl>
+    <w:lvl w:ilvl="7" w:tplc="04090019" w:tentative="1">
+      <w:start w:val="1"/>
+      <w:numFmt w:val="lowerLetter"/>
+      <w:lvlText w:val="%8."/>
+      <w:lvlJc w:val="left"/>
+      <w:pPr>
+        <w:ind w:left="5760" w:hanging="360"/>
+      </w:pPr>
+    </w:lvl>
+    <w:lvl w:ilvl="8" w:tplc="0409001B" w:tentative="1">
+      <w:start w:val="1"/>
+      <w:numFmt w:val="lowerRoman"/>
+      <w:lvlText w:val="%9."/>
+      <w:lvlJc w:val="right"/>
+      <w:pPr>
+        <w:ind w:left="6480" w:hanging="180"/>
+      </w:pPr>
+    </w:lvl>
+  </w:abstractNum>
+  <w:abstractNum w:abstractNumId="31" w15:restartNumberingAfterBreak="0">
     <w:nsid w:val="499F2B28"/>
     <w:multiLevelType w:val="hybridMultilevel"/>
     <w:tmpl w:val="B4A262DC"/>
@@ -10306,7 +12590,120 @@
       </w:rPr>
     </w:lvl>
   </w:abstractNum>
-  <w:abstractNum w:abstractNumId="27" w15:restartNumberingAfterBreak="0">
+  <w:abstractNum w:abstractNumId="32" w15:restartNumberingAfterBreak="0">
+    <w:nsid w:val="4B9E1F08"/>
+    <w:multiLevelType w:val="hybridMultilevel"/>
+    <w:tmpl w:val="6AE686E6"/>
+    <w:lvl w:ilvl="0" w:tplc="04090001">
+      <w:start w:val="1"/>
+      <w:numFmt w:val="bullet"/>
+      <w:lvlText w:val=""/>
+      <w:lvlJc w:val="left"/>
+      <w:pPr>
+        <w:ind w:left="720" w:hanging="360"/>
+      </w:pPr>
+      <w:rPr>
+        <w:rFonts w:ascii="Symbol" w:hAnsi="Symbol" w:hint="default"/>
+      </w:rPr>
+    </w:lvl>
+    <w:lvl w:ilvl="1" w:tplc="04090003">
+      <w:start w:val="1"/>
+      <w:numFmt w:val="bullet"/>
+      <w:lvlText w:val="o"/>
+      <w:lvlJc w:val="left"/>
+      <w:pPr>
+        <w:ind w:left="1440" w:hanging="360"/>
+      </w:pPr>
+      <w:rPr>
+        <w:rFonts w:ascii="Courier New" w:hAnsi="Courier New" w:cs="Courier New" w:hint="default"/>
+      </w:rPr>
+    </w:lvl>
+    <w:lvl w:ilvl="2" w:tplc="04090005">
+      <w:start w:val="1"/>
+      <w:numFmt w:val="bullet"/>
+      <w:lvlText w:val=""/>
+      <w:lvlJc w:val="left"/>
+      <w:pPr>
+        <w:ind w:left="2160" w:hanging="360"/>
+      </w:pPr>
+      <w:rPr>
+        <w:rFonts w:ascii="Wingdings" w:hAnsi="Wingdings" w:hint="default"/>
+      </w:rPr>
+    </w:lvl>
+    <w:lvl w:ilvl="3" w:tplc="04090001" w:tentative="1">
+      <w:start w:val="1"/>
+      <w:numFmt w:val="bullet"/>
+      <w:lvlText w:val=""/>
+      <w:lvlJc w:val="left"/>
+      <w:pPr>
+        <w:ind w:left="2880" w:hanging="360"/>
+      </w:pPr>
+      <w:rPr>
+        <w:rFonts w:ascii="Symbol" w:hAnsi="Symbol" w:hint="default"/>
+      </w:rPr>
+    </w:lvl>
+    <w:lvl w:ilvl="4" w:tplc="04090003" w:tentative="1">
+      <w:start w:val="1"/>
+      <w:numFmt w:val="bullet"/>
+      <w:lvlText w:val="o"/>
+      <w:lvlJc w:val="left"/>
+      <w:pPr>
+        <w:ind w:left="3600" w:hanging="360"/>
+      </w:pPr>
+      <w:rPr>
+        <w:rFonts w:ascii="Courier New" w:hAnsi="Courier New" w:cs="Courier New" w:hint="default"/>
+      </w:rPr>
+    </w:lvl>
+    <w:lvl w:ilvl="5" w:tplc="04090005" w:tentative="1">
+      <w:start w:val="1"/>
+      <w:numFmt w:val="bullet"/>
+      <w:lvlText w:val=""/>
+      <w:lvlJc w:val="left"/>
+      <w:pPr>
+        <w:ind w:left="4320" w:hanging="360"/>
+      </w:pPr>
+      <w:rPr>
+        <w:rFonts w:ascii="Wingdings" w:hAnsi="Wingdings" w:hint="default"/>
+      </w:rPr>
+    </w:lvl>
+    <w:lvl w:ilvl="6" w:tplc="04090001" w:tentative="1">
+      <w:start w:val="1"/>
+      <w:numFmt w:val="bullet"/>
+      <w:lvlText w:val=""/>
+      <w:lvlJc w:val="left"/>
+      <w:pPr>
+        <w:ind w:left="5040" w:hanging="360"/>
+      </w:pPr>
+      <w:rPr>
+        <w:rFonts w:ascii="Symbol" w:hAnsi="Symbol" w:hint="default"/>
+      </w:rPr>
+    </w:lvl>
+    <w:lvl w:ilvl="7" w:tplc="04090003" w:tentative="1">
+      <w:start w:val="1"/>
+      <w:numFmt w:val="bullet"/>
+      <w:lvlText w:val="o"/>
+      <w:lvlJc w:val="left"/>
+      <w:pPr>
+        <w:ind w:left="5760" w:hanging="360"/>
+      </w:pPr>
+      <w:rPr>
+        <w:rFonts w:ascii="Courier New" w:hAnsi="Courier New" w:cs="Courier New" w:hint="default"/>
+      </w:rPr>
+    </w:lvl>
+    <w:lvl w:ilvl="8" w:tplc="04090005" w:tentative="1">
+      <w:start w:val="1"/>
+      <w:numFmt w:val="bullet"/>
+      <w:lvlText w:val=""/>
+      <w:lvlJc w:val="left"/>
+      <w:pPr>
+        <w:ind w:left="6480" w:hanging="360"/>
+      </w:pPr>
+      <w:rPr>
+        <w:rFonts w:ascii="Wingdings" w:hAnsi="Wingdings" w:hint="default"/>
+      </w:rPr>
+    </w:lvl>
+  </w:abstractNum>
+  <w:abstractNum w:abstractNumId="33" w15:restartNumberingAfterBreak="0">
     <w:nsid w:val="535D6B41"/>
     <w:multiLevelType w:val="hybridMultilevel"/>
     <w:tmpl w:val="E5604AA2"/>
@@ -10419,7 +12816,96 @@
       </w:rPr>
     </w:lvl>
   </w:abstractNum>
-  <w:abstractNum w:abstractNumId="28" w15:restartNumberingAfterBreak="0">
+  <w:abstractNum w:abstractNumId="34" w15:restartNumberingAfterBreak="0">
+    <w:nsid w:val="55530B81"/>
+    <w:multiLevelType w:val="hybridMultilevel"/>
+    <w:tmpl w:val="96165806"/>
+    <w:lvl w:ilvl="0" w:tplc="0409000F">
+      <w:start w:val="1"/>
+      <w:numFmt w:val="decimal"/>
+      <w:lvlText w:val="%1."/>
+      <w:lvlJc w:val="left"/>
+      <w:pPr>
+        <w:ind w:left="720" w:hanging="360"/>
+      </w:pPr>
+      <w:rPr>
+        <w:rFonts w:hint="default"/>
+      </w:rPr>
+    </w:lvl>
+    <w:lvl w:ilvl="1" w:tplc="04090019" w:tentative="1">
+      <w:start w:val="1"/>
+      <w:numFmt w:val="lowerLetter"/>
+      <w:lvlText w:val="%2."/>
+      <w:lvlJc w:val="left"/>
+      <w:pPr>
+        <w:ind w:left="1440" w:hanging="360"/>
+      </w:pPr>
+    </w:lvl>
+    <w:lvl w:ilvl="2" w:tplc="0409001B" w:tentative="1">
+      <w:start w:val="1"/>
+      <w:numFmt w:val="lowerRoman"/>
+      <w:lvlText w:val="%3."/>
+      <w:lvlJc w:val="right"/>
+      <w:pPr>
+        <w:ind w:left="2160" w:hanging="180"/>
+      </w:pPr>
+    </w:lvl>
+    <w:lvl w:ilvl="3" w:tplc="0409000F" w:tentative="1">
+      <w:start w:val="1"/>
+      <w:numFmt w:val="decimal"/>
+      <w:lvlText w:val="%4."/>
+      <w:lvlJc w:val="left"/>
+      <w:pPr>
+        <w:ind w:left="2880" w:hanging="360"/>
+      </w:pPr>
+    </w:lvl>
+    <w:lvl w:ilvl="4" w:tplc="04090019" w:tentative="1">
+      <w:start w:val="1"/>
+      <w:numFmt w:val="lowerLetter"/>
+      <w:lvlText w:val="%5."/>
+      <w:lvlJc w:val="left"/>
+      <w:pPr>
+        <w:ind w:left="3600" w:hanging="360"/>
+      </w:pPr>
+    </w:lvl>
+    <w:lvl w:ilvl="5" w:tplc="0409001B" w:tentative="1">
+      <w:start w:val="1"/>
+      <w:numFmt w:val="lowerRoman"/>
+      <w:lvlText w:val="%6."/>
+      <w:lvlJc w:val="right"/>
+      <w:pPr>
+        <w:ind w:left="4320" w:hanging="180"/>
+      </w:pPr>
+    </w:lvl>
+    <w:lvl w:ilvl="6" w:tplc="0409000F" w:tentative="1">
+      <w:start w:val="1"/>
+      <w:numFmt w:val="decimal"/>
+      <w:lvlText w:val="%7."/>
+      <w:lvlJc w:val="left"/>
+      <w:pPr>
+        <w:ind w:left="5040" w:hanging="360"/>
+      </w:pPr>
+    </w:lvl>
+    <w:lvl w:ilvl="7" w:tplc="04090019" w:tentative="1">
+      <w:start w:val="1"/>
+      <w:numFmt w:val="lowerLetter"/>
+      <w:lvlText w:val="%8."/>
+      <w:lvlJc w:val="left"/>
+      <w:pPr>
+        <w:ind w:left="5760" w:hanging="360"/>
+      </w:pPr>
+    </w:lvl>
+    <w:lvl w:ilvl="8" w:tplc="0409001B" w:tentative="1">
+      <w:start w:val="1"/>
+      <w:numFmt w:val="lowerRoman"/>
+      <w:lvlText w:val="%9."/>
+      <w:lvlJc w:val="right"/>
+      <w:pPr>
+        <w:ind w:left="6480" w:hanging="180"/>
+      </w:pPr>
+    </w:lvl>
+  </w:abstractNum>
+  <w:abstractNum w:abstractNumId="35" w15:restartNumberingAfterBreak="0">
     <w:nsid w:val="56CF1A8B"/>
     <w:multiLevelType w:val="hybridMultilevel"/>
     <w:tmpl w:val="9A868408"/>
@@ -10508,7 +12994,7 @@
       </w:pPr>
     </w:lvl>
   </w:abstractNum>
-  <w:abstractNum w:abstractNumId="29" w15:restartNumberingAfterBreak="0">
+  <w:abstractNum w:abstractNumId="36" w15:restartNumberingAfterBreak="0">
     <w:nsid w:val="57A04B5D"/>
     <w:multiLevelType w:val="hybridMultilevel"/>
     <w:tmpl w:val="BBCC07D2"/>
@@ -10597,7 +13083,7 @@
       </w:pPr>
     </w:lvl>
   </w:abstractNum>
-  <w:abstractNum w:abstractNumId="30" w15:restartNumberingAfterBreak="0">
+  <w:abstractNum w:abstractNumId="37" w15:restartNumberingAfterBreak="0">
     <w:nsid w:val="5AC73B27"/>
     <w:multiLevelType w:val="hybridMultilevel"/>
     <w:tmpl w:val="247ABFD0"/>
@@ -10710,7 +13196,7 @@
       </w:rPr>
     </w:lvl>
   </w:abstractNum>
-  <w:abstractNum w:abstractNumId="31" w15:restartNumberingAfterBreak="0">
+  <w:abstractNum w:abstractNumId="38" w15:restartNumberingAfterBreak="0">
     <w:nsid w:val="5B93689B"/>
     <w:multiLevelType w:val="hybridMultilevel"/>
     <w:tmpl w:val="A6F243E4"/>
@@ -10823,7 +13309,7 @@
       </w:rPr>
     </w:lvl>
   </w:abstractNum>
-  <w:abstractNum w:abstractNumId="32" w15:restartNumberingAfterBreak="0">
+  <w:abstractNum w:abstractNumId="39" w15:restartNumberingAfterBreak="0">
     <w:nsid w:val="5CB97F07"/>
     <w:multiLevelType w:val="hybridMultilevel"/>
     <w:tmpl w:val="21F627AA"/>
@@ -10936,7 +13422,7 @@
       </w:rPr>
     </w:lvl>
   </w:abstractNum>
-  <w:abstractNum w:abstractNumId="33" w15:restartNumberingAfterBreak="0">
+  <w:abstractNum w:abstractNumId="40" w15:restartNumberingAfterBreak="0">
     <w:nsid w:val="6085272A"/>
     <w:multiLevelType w:val="hybridMultilevel"/>
     <w:tmpl w:val="366C53A4"/>
@@ -11025,7 +13511,7 @@
       </w:pPr>
     </w:lvl>
   </w:abstractNum>
-  <w:abstractNum w:abstractNumId="34" w15:restartNumberingAfterBreak="0">
+  <w:abstractNum w:abstractNumId="41" w15:restartNumberingAfterBreak="0">
     <w:nsid w:val="61BE7CB5"/>
     <w:multiLevelType w:val="hybridMultilevel"/>
     <w:tmpl w:val="260CE690"/>
@@ -11114,7 +13600,7 @@
       </w:pPr>
     </w:lvl>
   </w:abstractNum>
-  <w:abstractNum w:abstractNumId="35" w15:restartNumberingAfterBreak="0">
+  <w:abstractNum w:abstractNumId="42" w15:restartNumberingAfterBreak="0">
     <w:nsid w:val="66AC121D"/>
     <w:multiLevelType w:val="hybridMultilevel"/>
     <w:tmpl w:val="2FA8A4D2"/>
@@ -11203,7 +13689,7 @@
       </w:pPr>
     </w:lvl>
   </w:abstractNum>
-  <w:abstractNum w:abstractNumId="36" w15:restartNumberingAfterBreak="0">
+  <w:abstractNum w:abstractNumId="43" w15:restartNumberingAfterBreak="0">
     <w:nsid w:val="6C327F44"/>
     <w:multiLevelType w:val="hybridMultilevel"/>
     <w:tmpl w:val="77EABF10"/>
@@ -11292,7 +13778,7 @@
       </w:pPr>
     </w:lvl>
   </w:abstractNum>
-  <w:abstractNum w:abstractNumId="37" w15:restartNumberingAfterBreak="0">
+  <w:abstractNum w:abstractNumId="44" w15:restartNumberingAfterBreak="0">
     <w:nsid w:val="6D261C27"/>
     <w:multiLevelType w:val="hybridMultilevel"/>
     <w:tmpl w:val="665A2AB0"/>
@@ -11405,7 +13891,7 @@
       </w:rPr>
     </w:lvl>
   </w:abstractNum>
-  <w:abstractNum w:abstractNumId="38" w15:restartNumberingAfterBreak="0">
+  <w:abstractNum w:abstractNumId="45" w15:restartNumberingAfterBreak="0">
     <w:nsid w:val="6EC670A5"/>
     <w:multiLevelType w:val="hybridMultilevel"/>
     <w:tmpl w:val="95E4F14C"/>
@@ -11518,7 +14004,7 @@
       </w:rPr>
     </w:lvl>
   </w:abstractNum>
-  <w:abstractNum w:abstractNumId="39" w15:restartNumberingAfterBreak="0">
+  <w:abstractNum w:abstractNumId="46" w15:restartNumberingAfterBreak="0">
     <w:nsid w:val="6F0E4324"/>
     <w:multiLevelType w:val="hybridMultilevel"/>
     <w:tmpl w:val="8236E942"/>
@@ -11607,7 +14093,7 @@
       </w:pPr>
     </w:lvl>
   </w:abstractNum>
-  <w:abstractNum w:abstractNumId="40" w15:restartNumberingAfterBreak="0">
+  <w:abstractNum w:abstractNumId="47" w15:restartNumberingAfterBreak="0">
     <w:nsid w:val="6F612537"/>
     <w:multiLevelType w:val="hybridMultilevel"/>
     <w:tmpl w:val="E13EC1EE"/>
@@ -11720,7 +14206,7 @@
       </w:rPr>
     </w:lvl>
   </w:abstractNum>
-  <w:abstractNum w:abstractNumId="41" w15:restartNumberingAfterBreak="0">
+  <w:abstractNum w:abstractNumId="48" w15:restartNumberingAfterBreak="0">
     <w:nsid w:val="70955127"/>
     <w:multiLevelType w:val="hybridMultilevel"/>
     <w:tmpl w:val="3350CD00"/>
@@ -11833,7 +14319,7 @@
       </w:rPr>
     </w:lvl>
   </w:abstractNum>
-  <w:abstractNum w:abstractNumId="42" w15:restartNumberingAfterBreak="0">
+  <w:abstractNum w:abstractNumId="49" w15:restartNumberingAfterBreak="0">
     <w:nsid w:val="70EC59EE"/>
     <w:multiLevelType w:val="hybridMultilevel"/>
     <w:tmpl w:val="73201310"/>
@@ -11946,7 +14432,96 @@
       </w:rPr>
     </w:lvl>
   </w:abstractNum>
-  <w:abstractNum w:abstractNumId="43" w15:restartNumberingAfterBreak="0">
+  <w:abstractNum w:abstractNumId="50" w15:restartNumberingAfterBreak="0">
+    <w:nsid w:val="713D75EA"/>
+    <w:multiLevelType w:val="hybridMultilevel"/>
+    <w:tmpl w:val="00FE8D10"/>
+    <w:lvl w:ilvl="0" w:tplc="0409000F">
+      <w:start w:val="1"/>
+      <w:numFmt w:val="decimal"/>
+      <w:lvlText w:val="%1."/>
+      <w:lvlJc w:val="left"/>
+      <w:pPr>
+        <w:ind w:left="720" w:hanging="360"/>
+      </w:pPr>
+      <w:rPr>
+        <w:rFonts w:hint="default"/>
+      </w:rPr>
+    </w:lvl>
+    <w:lvl w:ilvl="1" w:tplc="04090019">
+      <w:start w:val="1"/>
+      <w:numFmt w:val="lowerLetter"/>
+      <w:lvlText w:val="%2."/>
+      <w:lvlJc w:val="left"/>
+      <w:pPr>
+        <w:ind w:left="1440" w:hanging="360"/>
+      </w:pPr>
+    </w:lvl>
+    <w:lvl w:ilvl="2" w:tplc="0409001B" w:tentative="1">
+      <w:start w:val="1"/>
+      <w:numFmt w:val="lowerRoman"/>
+      <w:lvlText w:val="%3."/>
+      <w:lvlJc w:val="right"/>
+      <w:pPr>
+        <w:ind w:left="2160" w:hanging="180"/>
+      </w:pPr>
+    </w:lvl>
+    <w:lvl w:ilvl="3" w:tplc="0409000F" w:tentative="1">
+      <w:start w:val="1"/>
+      <w:numFmt w:val="decimal"/>
+      <w:lvlText w:val="%4."/>
+      <w:lvlJc w:val="left"/>
+      <w:pPr>
+        <w:ind w:left="2880" w:hanging="360"/>
+      </w:pPr>
+    </w:lvl>
+    <w:lvl w:ilvl="4" w:tplc="04090019" w:tentative="1">
+      <w:start w:val="1"/>
+      <w:numFmt w:val="lowerLetter"/>
+      <w:lvlText w:val="%5."/>
+      <w:lvlJc w:val="left"/>
+      <w:pPr>
+        <w:ind w:left="3600" w:hanging="360"/>
+      </w:pPr>
+    </w:lvl>
+    <w:lvl w:ilvl="5" w:tplc="0409001B" w:tentative="1">
+      <w:start w:val="1"/>
+      <w:numFmt w:val="lowerRoman"/>
+      <w:lvlText w:val="%6."/>
+      <w:lvlJc w:val="right"/>
+      <w:pPr>
+        <w:ind w:left="4320" w:hanging="180"/>
+      </w:pPr>
+    </w:lvl>
+    <w:lvl w:ilvl="6" w:tplc="0409000F" w:tentative="1">
+      <w:start w:val="1"/>
+      <w:numFmt w:val="decimal"/>
+      <w:lvlText w:val="%7."/>
+      <w:lvlJc w:val="left"/>
+      <w:pPr>
+        <w:ind w:left="5040" w:hanging="360"/>
+      </w:pPr>
+    </w:lvl>
+    <w:lvl w:ilvl="7" w:tplc="04090019" w:tentative="1">
+      <w:start w:val="1"/>
+      <w:numFmt w:val="lowerLetter"/>
+      <w:lvlText w:val="%8."/>
+      <w:lvlJc w:val="left"/>
+      <w:pPr>
+        <w:ind w:left="5760" w:hanging="360"/>
+      </w:pPr>
+    </w:lvl>
+    <w:lvl w:ilvl="8" w:tplc="0409001B" w:tentative="1">
+      <w:start w:val="1"/>
+      <w:numFmt w:val="lowerRoman"/>
+      <w:lvlText w:val="%9."/>
+      <w:lvlJc w:val="right"/>
+      <w:pPr>
+        <w:ind w:left="6480" w:hanging="180"/>
+      </w:pPr>
+    </w:lvl>
+  </w:abstractNum>
+  <w:abstractNum w:abstractNumId="51" w15:restartNumberingAfterBreak="0">
     <w:nsid w:val="72CB37E1"/>
     <w:multiLevelType w:val="hybridMultilevel"/>
     <w:tmpl w:val="CF1C060C"/>
@@ -12059,7 +14634,7 @@
       </w:rPr>
     </w:lvl>
   </w:abstractNum>
-  <w:abstractNum w:abstractNumId="44" w15:restartNumberingAfterBreak="0">
+  <w:abstractNum w:abstractNumId="52" w15:restartNumberingAfterBreak="0">
     <w:nsid w:val="74455C52"/>
     <w:multiLevelType w:val="hybridMultilevel"/>
     <w:tmpl w:val="EE40C408"/>
@@ -12172,7 +14747,7 @@
       </w:rPr>
     </w:lvl>
   </w:abstractNum>
-  <w:abstractNum w:abstractNumId="45" w15:restartNumberingAfterBreak="0">
+  <w:abstractNum w:abstractNumId="53" w15:restartNumberingAfterBreak="0">
     <w:nsid w:val="771F3B40"/>
     <w:multiLevelType w:val="hybridMultilevel"/>
     <w:tmpl w:val="A86A9242"/>
@@ -12285,7 +14860,7 @@
       </w:rPr>
     </w:lvl>
   </w:abstractNum>
-  <w:abstractNum w:abstractNumId="46" w15:restartNumberingAfterBreak="0">
+  <w:abstractNum w:abstractNumId="54" w15:restartNumberingAfterBreak="0">
     <w:nsid w:val="781E5E2A"/>
     <w:multiLevelType w:val="hybridMultilevel"/>
     <w:tmpl w:val="88D6ED08"/>
@@ -12398,7 +14973,7 @@
       </w:rPr>
     </w:lvl>
   </w:abstractNum>
-  <w:abstractNum w:abstractNumId="47" w15:restartNumberingAfterBreak="0">
+  <w:abstractNum w:abstractNumId="55" w15:restartNumberingAfterBreak="0">
     <w:nsid w:val="782D1D11"/>
     <w:multiLevelType w:val="hybridMultilevel"/>
     <w:tmpl w:val="BA3071CA"/>
@@ -12511,7 +15086,7 @@
       </w:rPr>
     </w:lvl>
   </w:abstractNum>
-  <w:abstractNum w:abstractNumId="48" w15:restartNumberingAfterBreak="0">
+  <w:abstractNum w:abstractNumId="56" w15:restartNumberingAfterBreak="0">
     <w:nsid w:val="79FC13F2"/>
     <w:multiLevelType w:val="hybridMultilevel"/>
     <w:tmpl w:val="C2A02BA8"/>
@@ -12624,7 +15199,7 @@
       </w:rPr>
     </w:lvl>
   </w:abstractNum>
-  <w:abstractNum w:abstractNumId="49" w15:restartNumberingAfterBreak="0">
+  <w:abstractNum w:abstractNumId="57" w15:restartNumberingAfterBreak="0">
     <w:nsid w:val="7CC615B1"/>
     <w:multiLevelType w:val="hybridMultilevel"/>
     <w:tmpl w:val="9258E3C4"/>
@@ -12737,7 +15312,119 @@
       </w:rPr>
     </w:lvl>
   </w:abstractNum>
-  <w:abstractNum w:abstractNumId="50" w15:restartNumberingAfterBreak="0">
+  <w:abstractNum w:abstractNumId="58" w15:restartNumberingAfterBreak="0">
+    <w:nsid w:val="7D364869"/>
+    <w:multiLevelType w:val="hybridMultilevel"/>
+    <w:tmpl w:val="2F6A6BA4"/>
+    <w:lvl w:ilvl="0" w:tplc="52E20F2C">
+      <w:numFmt w:val="bullet"/>
+      <w:lvlText w:val="-"/>
+      <w:lvlJc w:val="left"/>
+      <w:pPr>
+        <w:ind w:left="720" w:hanging="360"/>
+      </w:pPr>
+      <w:rPr>
+        <w:rFonts w:ascii="Calibri" w:eastAsiaTheme="minorHAnsi" w:hAnsi="Calibri" w:cs="Calibri" w:hint="default"/>
+      </w:rPr>
+    </w:lvl>
+    <w:lvl w:ilvl="1" w:tplc="04090003" w:tentative="1">
+      <w:start w:val="1"/>
+      <w:numFmt w:val="bullet"/>
+      <w:lvlText w:val="o"/>
+      <w:lvlJc w:val="left"/>
+      <w:pPr>
+        <w:ind w:left="1440" w:hanging="360"/>
+      </w:pPr>
+      <w:rPr>
+        <w:rFonts w:ascii="Courier New" w:hAnsi="Courier New" w:cs="Courier New" w:hint="default"/>
+      </w:rPr>
+    </w:lvl>
+    <w:lvl w:ilvl="2" w:tplc="04090005" w:tentative="1">
+      <w:start w:val="1"/>
+      <w:numFmt w:val="bullet"/>
+      <w:lvlText w:val=""/>
+      <w:lvlJc w:val="left"/>
+      <w:pPr>
+        <w:ind w:left="2160" w:hanging="360"/>
+      </w:pPr>
+      <w:rPr>
+        <w:rFonts w:ascii="Wingdings" w:hAnsi="Wingdings" w:hint="default"/>
+      </w:rPr>
+    </w:lvl>
+    <w:lvl w:ilvl="3" w:tplc="04090001" w:tentative="1">
+      <w:start w:val="1"/>
+      <w:numFmt w:val="bullet"/>
+      <w:lvlText w:val=""/>
+      <w:lvlJc w:val="left"/>
+      <w:pPr>
+        <w:ind w:left="2880" w:hanging="360"/>
+      </w:pPr>
+      <w:rPr>
+        <w:rFonts w:ascii="Symbol" w:hAnsi="Symbol" w:hint="default"/>
+      </w:rPr>
+    </w:lvl>
+    <w:lvl w:ilvl="4" w:tplc="04090003" w:tentative="1">
+      <w:start w:val="1"/>
+      <w:numFmt w:val="bullet"/>
+      <w:lvlText w:val="o"/>
+      <w:lvlJc w:val="left"/>
+      <w:pPr>
+        <w:ind w:left="3600" w:hanging="360"/>
+      </w:pPr>
+      <w:rPr>
+        <w:rFonts w:ascii="Courier New" w:hAnsi="Courier New" w:cs="Courier New" w:hint="default"/>
+      </w:rPr>
+    </w:lvl>
+    <w:lvl w:ilvl="5" w:tplc="04090005" w:tentative="1">
+      <w:start w:val="1"/>
+      <w:numFmt w:val="bullet"/>
+      <w:lvlText w:val=""/>
+      <w:lvlJc w:val="left"/>
+      <w:pPr>
+        <w:ind w:left="4320" w:hanging="360"/>
+      </w:pPr>
+      <w:rPr>
+        <w:rFonts w:ascii="Wingdings" w:hAnsi="Wingdings" w:hint="default"/>
+      </w:rPr>
+    </w:lvl>
+    <w:lvl w:ilvl="6" w:tplc="04090001" w:tentative="1">
+      <w:start w:val="1"/>
+      <w:numFmt w:val="bullet"/>
+      <w:lvlText w:val=""/>
+      <w:lvlJc w:val="left"/>
+      <w:pPr>
+        <w:ind w:left="5040" w:hanging="360"/>
+      </w:pPr>
+      <w:rPr>
+        <w:rFonts w:ascii="Symbol" w:hAnsi="Symbol" w:hint="default"/>
+      </w:rPr>
+    </w:lvl>
+    <w:lvl w:ilvl="7" w:tplc="04090003" w:tentative="1">
+      <w:start w:val="1"/>
+      <w:numFmt w:val="bullet"/>
+      <w:lvlText w:val="o"/>
+      <w:lvlJc w:val="left"/>
+      <w:pPr>
+        <w:ind w:left="5760" w:hanging="360"/>
+      </w:pPr>
+      <w:rPr>
+        <w:rFonts w:ascii="Courier New" w:hAnsi="Courier New" w:cs="Courier New" w:hint="default"/>
+      </w:rPr>
+    </w:lvl>
+    <w:lvl w:ilvl="8" w:tplc="04090005" w:tentative="1">
+      <w:start w:val="1"/>
+      <w:numFmt w:val="bullet"/>
+      <w:lvlText w:val=""/>
+      <w:lvlJc w:val="left"/>
+      <w:pPr>
+        <w:ind w:left="6480" w:hanging="360"/>
+      </w:pPr>
+      <w:rPr>
+        <w:rFonts w:ascii="Wingdings" w:hAnsi="Wingdings" w:hint="default"/>
+      </w:rPr>
+    </w:lvl>
+  </w:abstractNum>
+  <w:abstractNum w:abstractNumId="59" w15:restartNumberingAfterBreak="0">
     <w:nsid w:val="7DB56F94"/>
     <w:multiLevelType w:val="hybridMultilevel"/>
     <w:tmpl w:val="81F075C8"/>
@@ -12827,157 +15514,184 @@
     </w:lvl>
   </w:abstractNum>
   <w:num w:numId="1">
+    <w:abstractNumId w:val="56"/>
+  </w:num>
+  <w:num w:numId="2">
+    <w:abstractNumId w:val="23"/>
+  </w:num>
+  <w:num w:numId="3">
+    <w:abstractNumId w:val="37"/>
+  </w:num>
+  <w:num w:numId="4">
+    <w:abstractNumId w:val="13"/>
+  </w:num>
+  <w:num w:numId="5">
+    <w:abstractNumId w:val="36"/>
+  </w:num>
+  <w:num w:numId="6">
+    <w:abstractNumId w:val="21"/>
+  </w:num>
+  <w:num w:numId="7">
+    <w:abstractNumId w:val="59"/>
+  </w:num>
+  <w:num w:numId="8">
+    <w:abstractNumId w:val="49"/>
+  </w:num>
+  <w:num w:numId="9">
+    <w:abstractNumId w:val="45"/>
+  </w:num>
+  <w:num w:numId="10">
+    <w:abstractNumId w:val="41"/>
+  </w:num>
+  <w:num w:numId="11">
+    <w:abstractNumId w:val="15"/>
+  </w:num>
+  <w:num w:numId="12">
+    <w:abstractNumId w:val="19"/>
+  </w:num>
+  <w:num w:numId="13">
+    <w:abstractNumId w:val="22"/>
+  </w:num>
+  <w:num w:numId="14">
+    <w:abstractNumId w:val="5"/>
+  </w:num>
+  <w:num w:numId="15">
+    <w:abstractNumId w:val="9"/>
+  </w:num>
+  <w:num w:numId="16">
+    <w:abstractNumId w:val="4"/>
+  </w:num>
+  <w:num w:numId="17">
+    <w:abstractNumId w:val="57"/>
+  </w:num>
+  <w:num w:numId="18">
+    <w:abstractNumId w:val="47"/>
+  </w:num>
+  <w:num w:numId="19">
+    <w:abstractNumId w:val="46"/>
+  </w:num>
+  <w:num w:numId="20">
+    <w:abstractNumId w:val="28"/>
+  </w:num>
+  <w:num w:numId="21">
+    <w:abstractNumId w:val="14"/>
+  </w:num>
+  <w:num w:numId="22">
+    <w:abstractNumId w:val="10"/>
+  </w:num>
+  <w:num w:numId="23">
+    <w:abstractNumId w:val="16"/>
+  </w:num>
+  <w:num w:numId="24">
     <w:abstractNumId w:val="48"/>
   </w:num>
-  <w:num w:numId="2">
-    <w:abstractNumId w:val="19"/>
+  <w:num w:numId="25">
+    <w:abstractNumId w:val="52"/>
   </w:num>
-  <w:num w:numId="3">
-    <w:abstractNumId w:val="30"/>
+  <w:num w:numId="26">
+    <w:abstractNumId w:val="55"/>
   </w:num>
-  <w:num w:numId="4">
-    <w:abstractNumId w:val="10"/>
-  </w:num>
-  <w:num w:numId="5">
-    <w:abstractNumId w:val="29"/>
-  </w:num>
-  <w:num w:numId="6">
-    <w:abstractNumId w:val="17"/>
-  </w:num>
-  <w:num w:numId="7">
-    <w:abstractNumId w:val="50"/>
-  </w:num>
-  <w:num w:numId="8">
+  <w:num w:numId="27">
     <w:abstractNumId w:val="42"/>
   </w:num>
-  <w:num w:numId="9">
-    <w:abstractNumId w:val="38"/>
-  </w:num>
-  <w:num w:numId="10">
-    <w:abstractNumId w:val="34"/>
-  </w:num>
-  <w:num w:numId="11">
-    <w:abstractNumId w:val="12"/>
-  </w:num>
-  <w:num w:numId="12">
-    <w:abstractNumId w:val="15"/>
-  </w:num>
-  <w:num w:numId="13">
-    <w:abstractNumId w:val="18"/>
-  </w:num>
-  <w:num w:numId="14">
-    <w:abstractNumId w:val="4"/>
-  </w:num>
-  <w:num w:numId="15">
-    <w:abstractNumId w:val="6"/>
-  </w:num>
-  <w:num w:numId="16">
-    <w:abstractNumId w:val="3"/>
-  </w:num>
-  <w:num w:numId="17">
-    <w:abstractNumId w:val="49"/>
-  </w:num>
-  <w:num w:numId="18">
-    <w:abstractNumId w:val="40"/>
-  </w:num>
-  <w:num w:numId="19">
-    <w:abstractNumId w:val="39"/>
-  </w:num>
-  <w:num w:numId="20">
-    <w:abstractNumId w:val="24"/>
-  </w:num>
-  <w:num w:numId="21">
-    <w:abstractNumId w:val="11"/>
-  </w:num>
-  <w:num w:numId="22">
-    <w:abstractNumId w:val="7"/>
-  </w:num>
-  <w:num w:numId="23">
-    <w:abstractNumId w:val="13"/>
-  </w:num>
-  <w:num w:numId="24">
-    <w:abstractNumId w:val="41"/>
-  </w:num>
-  <w:num w:numId="25">
-    <w:abstractNumId w:val="44"/>
-  </w:num>
-  <w:num w:numId="26">
-    <w:abstractNumId w:val="47"/>
-  </w:num>
-  <w:num w:numId="27">
-    <w:abstractNumId w:val="35"/>
-  </w:num>
   <w:num w:numId="28">
-    <w:abstractNumId w:val="23"/>
+    <w:abstractNumId w:val="27"/>
   </w:num>
   <w:num w:numId="29">
-    <w:abstractNumId w:val="22"/>
+    <w:abstractNumId w:val="26"/>
   </w:num>
   <w:num w:numId="30">
     <w:abstractNumId w:val="0"/>
   </w:num>
   <w:num w:numId="31">
+    <w:abstractNumId w:val="29"/>
+  </w:num>
+  <w:num w:numId="32">
+    <w:abstractNumId w:val="40"/>
+  </w:num>
+  <w:num w:numId="33">
+    <w:abstractNumId w:val="38"/>
+  </w:num>
+  <w:num w:numId="34">
+    <w:abstractNumId w:val="8"/>
+  </w:num>
+  <w:num w:numId="35">
+    <w:abstractNumId w:val="31"/>
+  </w:num>
+  <w:num w:numId="36">
+    <w:abstractNumId w:val="53"/>
+  </w:num>
+  <w:num w:numId="37">
+    <w:abstractNumId w:val="18"/>
+  </w:num>
+  <w:num w:numId="38">
     <w:abstractNumId w:val="25"/>
   </w:num>
-  <w:num w:numId="32">
+  <w:num w:numId="39">
+    <w:abstractNumId w:val="44"/>
+  </w:num>
+  <w:num w:numId="40">
+    <w:abstractNumId w:val="2"/>
+  </w:num>
+  <w:num w:numId="41">
+    <w:abstractNumId w:val="11"/>
+  </w:num>
+  <w:num w:numId="42">
+    <w:abstractNumId w:val="51"/>
+  </w:num>
+  <w:num w:numId="43">
+    <w:abstractNumId w:val="43"/>
+  </w:num>
+  <w:num w:numId="44">
     <w:abstractNumId w:val="33"/>
   </w:num>
-  <w:num w:numId="33">
-    <w:abstractNumId w:val="31"/>
+  <w:num w:numId="45">
+    <w:abstractNumId w:val="39"/>
   </w:num>
-  <w:num w:numId="34">
-    <w:abstractNumId w:val="5"/>
+  <w:num w:numId="46">
+    <w:abstractNumId w:val="20"/>
   </w:num>
-  <w:num w:numId="35">
-    <w:abstractNumId w:val="26"/>
+  <w:num w:numId="47">
+    <w:abstractNumId w:val="12"/>
   </w:num>
-  <w:num w:numId="36">
-    <w:abstractNumId w:val="45"/>
+  <w:num w:numId="48">
+    <w:abstractNumId w:val="35"/>
   </w:num>
-  <w:num w:numId="37">
-    <w:abstractNumId w:val="14"/>
+  <w:num w:numId="49">
+    <w:abstractNumId w:val="3"/>
   </w:num>
-  <w:num w:numId="38">
-    <w:abstractNumId w:val="21"/>
+  <w:num w:numId="50">
+    <w:abstractNumId w:val="24"/>
   </w:num>
-  <w:num w:numId="39">
-    <w:abstractNumId w:val="37"/>
+  <w:num w:numId="51">
+    <w:abstractNumId w:val="54"/>
   </w:num>
-  <w:num w:numId="40">
+  <w:num w:numId="52">
+    <w:abstractNumId w:val="32"/>
+  </w:num>
+  <w:num w:numId="53">
+    <w:abstractNumId w:val="7"/>
+  </w:num>
+  <w:num w:numId="54">
+    <w:abstractNumId w:val="30"/>
+  </w:num>
+  <w:num w:numId="55">
+    <w:abstractNumId w:val="6"/>
+  </w:num>
+  <w:num w:numId="56">
     <w:abstractNumId w:val="1"/>
   </w:num>
-  <w:num w:numId="41">
-    <w:abstractNumId w:val="8"/>
+  <w:num w:numId="57">
+    <w:abstractNumId w:val="58"/>
   </w:num>
-  <w:num w:numId="42">
-    <w:abstractNumId w:val="43"/>
+  <w:num w:numId="58">
+    <w:abstractNumId w:val="17"/>
   </w:num>
-  <w:num w:numId="43">
-    <w:abstractNumId w:val="36"/>
+  <w:num w:numId="59">
+    <w:abstractNumId w:val="34"/>
   </w:num>
-  <w:num w:numId="44">
-    <w:abstractNumId w:val="27"/>
-  </w:num>
-  <w:num w:numId="45">
-    <w:abstractNumId w:val="32"/>
-  </w:num>
-  <w:num w:numId="46">
-    <w:abstractNumId w:val="16"/>
-  </w:num>
-  <w:num w:numId="47">
-    <w:abstractNumId w:val="9"/>
-  </w:num>
-  <w:num w:numId="48">
-    <w:abstractNumId w:val="28"/>
-  </w:num>
-  <w:num w:numId="49">
-    <w:abstractNumId w:val="2"/>
-  </w:num>
-  <w:num w:numId="50">
-    <w:abstractNumId w:val="20"/>
-  </w:num>
-  <w:num w:numId="51">
-    <w:abstractNumId w:val="46"/>
+  <w:num w:numId="60">
+    <w:abstractNumId w:val="50"/>
   </w:num>
   <w:numIdMacAtCleanup w:val="51"/>
 </w:numbering>

</xml_diff>

<commit_message>
PMI301x_02_VN Done chapter 15
</commit_message>
<xml_diff>
--- a/PMI301x_02_VN_Quản_trị_dự_án_phần_mềm/OMI301x_02_VN_Quản_trị_dự_án_phần_mềm.docx
+++ b/PMI301x_02_VN_Quản_trị_dự_án_phần_mềm/OMI301x_02_VN_Quản_trị_dự_án_phần_mềm.docx
@@ -11144,6 +11144,9 @@
         </w:numPr>
       </w:pPr>
       <w:r>
+        <w:rPr>
+          <w:noProof/>
+        </w:rPr>
         <w:drawing>
           <wp:inline distT="0" distB="0" distL="0" distR="0" wp14:anchorId="1F02A56A" wp14:editId="70192A56">
             <wp:extent cx="7406640" cy="1635125"/>
@@ -11386,6 +11389,9 @@
         </w:numPr>
       </w:pPr>
       <w:r>
+        <w:rPr>
+          <w:noProof/>
+        </w:rPr>
         <w:drawing>
           <wp:inline distT="0" distB="0" distL="0" distR="0" wp14:anchorId="3DEE2BF1" wp14:editId="4BDE0589">
             <wp:extent cx="5906324" cy="2286319"/>
@@ -11436,6 +11442,2229 @@
           </wp:inline>
         </w:drawing>
       </w:r>
+    </w:p>
+    <w:p>
+      <w:pPr>
+        <w:pStyle w:val="ListBullet"/>
+        <w:numPr>
+          <w:ilvl w:val="0"/>
+          <w:numId w:val="0"/>
+        </w:numPr>
+      </w:pPr>
+    </w:p>
+    <w:p>
+      <w:pPr>
+        <w:pStyle w:val="ListBullet"/>
+        <w:numPr>
+          <w:ilvl w:val="0"/>
+          <w:numId w:val="0"/>
+        </w:numPr>
+        <w:jc w:val="center"/>
+        <w:rPr>
+          <w:b/>
+        </w:rPr>
+      </w:pPr>
+      <w:r>
+        <w:rPr>
+          <w:b/>
+        </w:rPr>
+        <w:t xml:space="preserve">--------------- --------------- --------------- --------------- </w:t>
+      </w:r>
+    </w:p>
+    <w:p>
+      <w:pPr>
+        <w:pStyle w:val="ListBullet"/>
+        <w:numPr>
+          <w:ilvl w:val="0"/>
+          <w:numId w:val="0"/>
+        </w:numPr>
+        <w:jc w:val="center"/>
+        <w:rPr>
+          <w:b/>
+        </w:rPr>
+      </w:pPr>
+      <w:r>
+        <w:rPr>
+          <w:b/>
+        </w:rPr>
+        <w:t>Bài 14: quản lý chất lượng, rủi ro và thay đổi</w:t>
+      </w:r>
+    </w:p>
+    <w:p>
+      <w:pPr>
+        <w:pStyle w:val="ListBullet"/>
+        <w:numPr>
+          <w:ilvl w:val="0"/>
+          <w:numId w:val="0"/>
+        </w:numPr>
+        <w:jc w:val="center"/>
+        <w:rPr>
+          <w:b/>
+        </w:rPr>
+      </w:pPr>
+    </w:p>
+    <w:p>
+      <w:pPr>
+        <w:pStyle w:val="ListBullet"/>
+        <w:numPr>
+          <w:ilvl w:val="0"/>
+          <w:numId w:val="0"/>
+        </w:numPr>
+        <w:jc w:val="center"/>
+        <w:rPr>
+          <w:b/>
+        </w:rPr>
+      </w:pPr>
+      <w:r>
+        <w:rPr>
+          <w:b/>
+        </w:rPr>
+        <w:t>Cách kiểm soát các giả định</w:t>
+      </w:r>
+    </w:p>
+    <w:p>
+      <w:pPr>
+        <w:pStyle w:val="ListBullet"/>
+        <w:numPr>
+          <w:ilvl w:val="0"/>
+          <w:numId w:val="0"/>
+        </w:numPr>
+      </w:pPr>
+      <w:r>
+        <w:t>Tương tự với kỳ vọng, một dự án không thể thiếu các giả định, giả định là một điểm gì đó được cho là đúng khi không có bằng chứng xác định. Chúng ta không thể chắc chắn 100% với các giả định</w:t>
+      </w:r>
+      <w:r>
+        <w:t>, tuy nhiên vẫn nên đưa ra biện pháp nếu các giả định xảy ra</w:t>
+      </w:r>
+    </w:p>
+    <w:p>
+      <w:pPr>
+        <w:pStyle w:val="ListBullet"/>
+        <w:numPr>
+          <w:ilvl w:val="0"/>
+          <w:numId w:val="0"/>
+        </w:numPr>
+      </w:pPr>
+    </w:p>
+    <w:p>
+      <w:pPr>
+        <w:pStyle w:val="ListBullet"/>
+        <w:numPr>
+          <w:ilvl w:val="0"/>
+          <w:numId w:val="0"/>
+        </w:numPr>
+      </w:pPr>
+      <w:r>
+        <w:t>Ở góc độ của một PM, bạn cần biết có bao nhiêu điều không chắc chắn được giải quyết, bao nhiêu buffer là cần thiết, bao nhiêu event rủi ro</w:t>
+      </w:r>
+    </w:p>
+    <w:p>
+      <w:pPr>
+        <w:pStyle w:val="ListBullet"/>
+        <w:numPr>
+          <w:ilvl w:val="0"/>
+          <w:numId w:val="0"/>
+        </w:numPr>
+      </w:pPr>
+    </w:p>
+    <w:p>
+      <w:pPr>
+        <w:pStyle w:val="ListBullet"/>
+        <w:numPr>
+          <w:ilvl w:val="0"/>
+          <w:numId w:val="0"/>
+        </w:numPr>
+        <w:jc w:val="center"/>
+        <w:rPr>
+          <w:b/>
+        </w:rPr>
+      </w:pPr>
+      <w:r>
+        <w:rPr>
+          <w:b/>
+        </w:rPr>
+        <w:t>Rủi ro tích cực và tiêu cực đối với dự án</w:t>
+      </w:r>
+    </w:p>
+    <w:p>
+      <w:pPr>
+        <w:pStyle w:val="ListBullet"/>
+        <w:numPr>
+          <w:ilvl w:val="0"/>
+          <w:numId w:val="0"/>
+        </w:numPr>
+      </w:pPr>
+      <w:r>
+        <w:t>Rủi ro là một event hoặc điều kiện không chắc chắn mà nếu nó xảy ra có thể mang lại hiệu quả tích cực hoặc tiêu cực đối với một hoặc nhiều mục tiêu của dự án. Những điều tích cực được coi là cơ hội và ngược lại những tiêu cực sẽ là những mối đe dọa.</w:t>
+      </w:r>
+    </w:p>
+    <w:p>
+      <w:pPr>
+        <w:pStyle w:val="ListBullet"/>
+        <w:numPr>
+          <w:ilvl w:val="0"/>
+          <w:numId w:val="0"/>
+        </w:numPr>
+      </w:pPr>
+    </w:p>
+    <w:p>
+      <w:pPr>
+        <w:pStyle w:val="ListBullet"/>
+        <w:numPr>
+          <w:ilvl w:val="0"/>
+          <w:numId w:val="0"/>
+        </w:numPr>
+      </w:pPr>
+      <w:r>
+        <w:lastRenderedPageBreak/>
+        <w:t>Để xử lý các cơ hội và các mối đe dọa, chúng ta sẽ xem xét các rủi ro, trước tiên là các rủi ro tiêu cực. chúng ta có 4 lựa chọn để handle các rủi ro này:</w:t>
+      </w:r>
+    </w:p>
+    <w:p>
+      <w:pPr>
+        <w:pStyle w:val="ListBullet"/>
+        <w:numPr>
+          <w:ilvl w:val="0"/>
+          <w:numId w:val="77"/>
+        </w:numPr>
+      </w:pPr>
+      <w:r>
+        <w:t>Chuyển rủi ro sang cho bên thứ 3</w:t>
+      </w:r>
+    </w:p>
+    <w:p>
+      <w:pPr>
+        <w:pStyle w:val="ListBullet"/>
+        <w:numPr>
+          <w:ilvl w:val="0"/>
+          <w:numId w:val="77"/>
+        </w:numPr>
+      </w:pPr>
+      <w:r>
+        <w:t>Chính sách bảo hiểm</w:t>
+      </w:r>
+    </w:p>
+    <w:p>
+      <w:pPr>
+        <w:pStyle w:val="ListBullet"/>
+        <w:numPr>
+          <w:ilvl w:val="0"/>
+          <w:numId w:val="77"/>
+        </w:numPr>
+      </w:pPr>
+      <w:r>
+        <w:t>Giảm thiểu rủi ro</w:t>
+      </w:r>
+    </w:p>
+    <w:p>
+      <w:pPr>
+        <w:pStyle w:val="ListBullet"/>
+        <w:numPr>
+          <w:ilvl w:val="0"/>
+          <w:numId w:val="77"/>
+        </w:numPr>
+      </w:pPr>
+      <w:r>
+        <w:t>Chấp nhận ro</w:t>
+      </w:r>
+    </w:p>
+    <w:p>
+      <w:pPr>
+        <w:pStyle w:val="ListBullet"/>
+        <w:numPr>
+          <w:ilvl w:val="0"/>
+          <w:numId w:val="0"/>
+        </w:numPr>
+      </w:pPr>
+      <w:r>
+        <w:t>Đối với các rủi ro tích cực, chúng ta có 4 lựa chọn tương ứng:</w:t>
+      </w:r>
+    </w:p>
+    <w:p>
+      <w:pPr>
+        <w:pStyle w:val="ListBullet"/>
+        <w:numPr>
+          <w:ilvl w:val="0"/>
+          <w:numId w:val="78"/>
+        </w:numPr>
+      </w:pPr>
+      <w:r>
+        <w:t>Khai thác rủi ro</w:t>
+      </w:r>
+    </w:p>
+    <w:p>
+      <w:pPr>
+        <w:pStyle w:val="ListBullet"/>
+        <w:numPr>
+          <w:ilvl w:val="0"/>
+          <w:numId w:val="78"/>
+        </w:numPr>
+      </w:pPr>
+      <w:r>
+        <w:t>Nâng cao rủi ro</w:t>
+      </w:r>
+    </w:p>
+    <w:p>
+      <w:pPr>
+        <w:pStyle w:val="ListBullet"/>
+        <w:numPr>
+          <w:ilvl w:val="0"/>
+          <w:numId w:val="78"/>
+        </w:numPr>
+      </w:pPr>
+      <w:r>
+        <w:t>Chia sẻ rủi ro</w:t>
+      </w:r>
+    </w:p>
+    <w:p>
+      <w:pPr>
+        <w:pStyle w:val="ListBullet"/>
+        <w:numPr>
+          <w:ilvl w:val="0"/>
+          <w:numId w:val="78"/>
+        </w:numPr>
+      </w:pPr>
+      <w:r>
+        <w:t>Chấp nhận rủi ro</w:t>
+      </w:r>
+    </w:p>
+    <w:p>
+      <w:pPr>
+        <w:pStyle w:val="ListBullet"/>
+        <w:numPr>
+          <w:ilvl w:val="0"/>
+          <w:numId w:val="0"/>
+        </w:numPr>
+      </w:pPr>
+    </w:p>
+    <w:p>
+      <w:pPr>
+        <w:pStyle w:val="ListBullet"/>
+        <w:numPr>
+          <w:ilvl w:val="0"/>
+          <w:numId w:val="0"/>
+        </w:numPr>
+        <w:jc w:val="center"/>
+        <w:rPr>
+          <w:b/>
+        </w:rPr>
+      </w:pPr>
+      <w:r>
+        <w:rPr>
+          <w:b/>
+        </w:rPr>
+        <w:t>Quản lý lập kế hoạch rủi ro</w:t>
+      </w:r>
+    </w:p>
+    <w:p>
+      <w:pPr>
+        <w:pStyle w:val="ListBullet"/>
+        <w:numPr>
+          <w:ilvl w:val="0"/>
+          <w:numId w:val="0"/>
+        </w:numPr>
+        <w:rPr>
+          <w:b/>
+        </w:rPr>
+      </w:pPr>
+      <w:r>
+        <w:t xml:space="preserve">Bước đầu tiên để tránh được vấn đề phát sinh là xác định rủi ro. Trong gđ lập kế hoạch, PM sẽ sử dụng trực giác, kiến thức, kỹ năng và team của mình để tìm các rủi ro và liệt kê vào </w:t>
+      </w:r>
+      <w:r>
+        <w:rPr>
+          <w:b/>
+        </w:rPr>
+        <w:t>nhật ký rủi ro.</w:t>
+      </w:r>
+    </w:p>
+    <w:p>
+      <w:pPr>
+        <w:pStyle w:val="ListBullet"/>
+        <w:numPr>
+          <w:ilvl w:val="0"/>
+          <w:numId w:val="0"/>
+        </w:numPr>
+        <w:rPr>
+          <w:b/>
+        </w:rPr>
+      </w:pPr>
+    </w:p>
+    <w:p>
+      <w:pPr>
+        <w:pStyle w:val="ListBullet"/>
+        <w:numPr>
+          <w:ilvl w:val="0"/>
+          <w:numId w:val="0"/>
+        </w:numPr>
+      </w:pPr>
+      <w:r>
+        <w:t>Bước thứ 2 là phân tích rủi ro:</w:t>
+      </w:r>
+    </w:p>
+    <w:p>
+      <w:pPr>
+        <w:pStyle w:val="ListBullet"/>
+        <w:numPr>
+          <w:ilvl w:val="0"/>
+          <w:numId w:val="79"/>
+        </w:numPr>
+      </w:pPr>
+      <w:r>
+        <w:t xml:space="preserve">Chúng ta xem xét rủi ro ở 2 chiều, mức độ nghiêm trọng của hậu quả và xác suất xảy ra rủi ro. </w:t>
+      </w:r>
+    </w:p>
+    <w:p>
+      <w:pPr>
+        <w:pStyle w:val="ListBullet"/>
+        <w:numPr>
+          <w:ilvl w:val="0"/>
+          <w:numId w:val="79"/>
+        </w:numPr>
+      </w:pPr>
+      <w:r>
+        <w:t>Có 3 mức thấp, trung bình, cao, tuy nhiên có thể chuyển chúng thành một việc cụ thể như độ chậm trễ hoặc tổn thất tài chính</w:t>
+      </w:r>
+    </w:p>
+    <w:p>
+      <w:pPr>
+        <w:pStyle w:val="ListBullet"/>
+        <w:numPr>
+          <w:ilvl w:val="0"/>
+          <w:numId w:val="79"/>
+        </w:numPr>
+      </w:pPr>
+      <w:r>
+        <w:t>Xác suất xảy ra có thể tính bằng phần trăm, nếu tỷ lệ là 100% thì chắc chắn rủi ro xảy ra, nó sẽ thành 1 vấn đề thực tế</w:t>
+      </w:r>
+    </w:p>
+    <w:p>
+      <w:pPr>
+        <w:pStyle w:val="ListBullet"/>
+        <w:numPr>
+          <w:ilvl w:val="0"/>
+          <w:numId w:val="0"/>
+        </w:numPr>
+      </w:pPr>
+    </w:p>
+    <w:p>
+      <w:pPr>
+        <w:pStyle w:val="ListBullet"/>
+        <w:numPr>
+          <w:ilvl w:val="0"/>
+          <w:numId w:val="0"/>
+        </w:numPr>
+        <w:jc w:val="center"/>
+        <w:rPr>
+          <w:b/>
+        </w:rPr>
+      </w:pPr>
+      <w:r>
+        <w:rPr>
+          <w:b/>
+        </w:rPr>
+        <w:t>Xây dựng ghi chép rủi ro</w:t>
+      </w:r>
+    </w:p>
+    <w:p>
+      <w:pPr>
+        <w:pStyle w:val="ListBullet"/>
+        <w:numPr>
+          <w:ilvl w:val="0"/>
+          <w:numId w:val="0"/>
+        </w:numPr>
+      </w:pPr>
+      <w:r>
+        <w:t>Hai</w:t>
+      </w:r>
+      <w:r>
+        <w:t xml:space="preserve"> điều bạn có thể làm với rủi ro là thay đổi trước để loại bỏ rủi ro và giảm bớt rủi ro</w:t>
+      </w:r>
+    </w:p>
+    <w:p>
+      <w:pPr>
+        <w:pStyle w:val="ListBullet"/>
+        <w:numPr>
+          <w:ilvl w:val="0"/>
+          <w:numId w:val="0"/>
+        </w:numPr>
+      </w:pPr>
+    </w:p>
+    <w:p>
+      <w:pPr>
+        <w:pStyle w:val="ListBullet"/>
+        <w:numPr>
+          <w:ilvl w:val="0"/>
+          <w:numId w:val="0"/>
+        </w:numPr>
+      </w:pPr>
+      <w:r>
+        <w:t>Nếu bạn không thể loại bỏ hoàn toàn rủi ro, kế hoạch B luôn là ý tưởng hay. Ghi lại những gì bạn và nhóm cần làm để hạn chế thiệt hại từ 1 sự kiện và ghi lại vào nhật ký rủi ro. Một người quản lý dự án tốt sẽ tiếp tục cập nhật danh sách rủi ro của họ khi mọi người đề cập đến các rủi ro khi giao tiếp</w:t>
+      </w:r>
+    </w:p>
+    <w:p>
+      <w:pPr>
+        <w:pStyle w:val="ListBullet"/>
+        <w:numPr>
+          <w:ilvl w:val="0"/>
+          <w:numId w:val="0"/>
+        </w:numPr>
+      </w:pPr>
+    </w:p>
+    <w:p>
+      <w:pPr>
+        <w:pStyle w:val="ListBullet"/>
+        <w:numPr>
+          <w:ilvl w:val="0"/>
+          <w:numId w:val="0"/>
+        </w:numPr>
+      </w:pPr>
+      <w:r>
+        <w:t xml:space="preserve">Bước đầu tiên để </w:t>
+      </w:r>
+      <w:r>
+        <w:t>xử lý rủi ro là xác định tất cả các rủi ro và đưa vào ghi chép về rủi ro</w:t>
+      </w:r>
+    </w:p>
+    <w:p>
+      <w:pPr>
+        <w:pStyle w:val="ListBullet"/>
+        <w:numPr>
+          <w:ilvl w:val="0"/>
+          <w:numId w:val="0"/>
+        </w:numPr>
+      </w:pPr>
+    </w:p>
+    <w:p>
+      <w:pPr>
+        <w:pStyle w:val="ListBullet"/>
+        <w:numPr>
+          <w:ilvl w:val="0"/>
+          <w:numId w:val="0"/>
+        </w:numPr>
+        <w:jc w:val="center"/>
+        <w:rPr>
+          <w:b/>
+        </w:rPr>
+      </w:pPr>
+      <w:r>
+        <w:rPr>
+          <w:b/>
+        </w:rPr>
+        <w:t>Biến các dự án rủi ro cao thành các thành công lớn</w:t>
+      </w:r>
+    </w:p>
+    <w:p>
+      <w:pPr>
+        <w:pStyle w:val="ListBullet"/>
+        <w:numPr>
+          <w:ilvl w:val="0"/>
+          <w:numId w:val="0"/>
+        </w:numPr>
+      </w:pPr>
+      <w:r>
+        <w:t>Q</w:t>
+      </w:r>
+      <w:r>
+        <w:t>uản lý là đưa mọi thứ trở lại đúng hướng, vậy nên chúng ta xem xét một việc đã đi đúng hướng chưa, cách để quản lý và kiểm soát việc đó. Tiếp đến, chúng ta xác định rủi ro cao, đây là bước quan trọng. Đối với mỗi công ty, tổ chức, rủi ro cao sẽ có những tiêu chuẩn, ý nghĩa khác nhau. Vậy nên mọi rủi ro chúng ta cần xác định, đánh giá rủi ro và xác định chiến lược giảm thiểu rủi ro.</w:t>
+      </w:r>
+    </w:p>
+    <w:p>
+      <w:pPr>
+        <w:pStyle w:val="ListBullet"/>
+        <w:numPr>
+          <w:ilvl w:val="0"/>
+          <w:numId w:val="0"/>
+        </w:numPr>
+      </w:pPr>
+    </w:p>
+    <w:p>
+      <w:pPr>
+        <w:pStyle w:val="ListBullet"/>
+        <w:numPr>
+          <w:ilvl w:val="0"/>
+          <w:numId w:val="0"/>
+        </w:numPr>
+      </w:pPr>
+      <w:r>
+        <w:t>Sáu điều quan trọng hàng đầu để biến các dự án rủi ro cao trở lại đúng hướng:</w:t>
+      </w:r>
+    </w:p>
+    <w:p>
+      <w:pPr>
+        <w:pStyle w:val="ListBullet"/>
+        <w:numPr>
+          <w:ilvl w:val="0"/>
+          <w:numId w:val="80"/>
+        </w:numPr>
+      </w:pPr>
+      <w:r>
+        <w:t xml:space="preserve">Kế hoạch phải chi tiết, được theo dõi, kiểm soát và sửa đổi phù hợp </w:t>
+      </w:r>
+    </w:p>
+    <w:p>
+      <w:pPr>
+        <w:pStyle w:val="ListBullet"/>
+        <w:numPr>
+          <w:ilvl w:val="0"/>
+          <w:numId w:val="80"/>
+        </w:numPr>
+      </w:pPr>
+      <w:r>
+        <w:t>Tận dụng, thu hút các nhà tài trợ và ban kiểm soát thay đổi của dự án</w:t>
+      </w:r>
+    </w:p>
+    <w:p>
+      <w:pPr>
+        <w:pStyle w:val="ListBullet"/>
+        <w:numPr>
+          <w:ilvl w:val="0"/>
+          <w:numId w:val="80"/>
+        </w:numPr>
+      </w:pPr>
+      <w:r>
+        <w:t>Lên kế hoạch truyền thông hiệu quả</w:t>
+      </w:r>
+    </w:p>
+    <w:p>
+      <w:pPr>
+        <w:pStyle w:val="ListBullet"/>
+        <w:numPr>
+          <w:ilvl w:val="0"/>
+          <w:numId w:val="80"/>
+        </w:numPr>
+      </w:pPr>
+      <w:r>
+        <w:t>Chuẩn bị kế hoạch rủi ro kỹ lưỡng</w:t>
+      </w:r>
+    </w:p>
+    <w:p>
+      <w:pPr>
+        <w:pStyle w:val="ListBullet"/>
+        <w:numPr>
+          <w:ilvl w:val="0"/>
+          <w:numId w:val="80"/>
+        </w:numPr>
+      </w:pPr>
+      <w:r>
+        <w:t>Kế hoạch tiến triển hiệu quả</w:t>
+      </w:r>
+    </w:p>
+    <w:p>
+      <w:pPr>
+        <w:pStyle w:val="ListBullet"/>
+        <w:numPr>
+          <w:ilvl w:val="0"/>
+          <w:numId w:val="80"/>
+        </w:numPr>
+      </w:pPr>
+      <w:r>
+        <w:t>Lắng nghe những con người tài năng</w:t>
+      </w:r>
+    </w:p>
+    <w:p>
+      <w:pPr>
+        <w:pStyle w:val="ListBullet"/>
+        <w:numPr>
+          <w:ilvl w:val="0"/>
+          <w:numId w:val="0"/>
+        </w:numPr>
+      </w:pPr>
+    </w:p>
+    <w:p>
+      <w:pPr>
+        <w:pStyle w:val="ListBullet"/>
+        <w:numPr>
+          <w:ilvl w:val="0"/>
+          <w:numId w:val="0"/>
+        </w:numPr>
+        <w:jc w:val="center"/>
+        <w:rPr>
+          <w:b/>
+        </w:rPr>
+      </w:pPr>
+      <w:r>
+        <w:rPr>
+          <w:b/>
+        </w:rPr>
+        <w:t>Cách đối phó và ghi lại các thay đổi của yêu cầu</w:t>
+      </w:r>
+    </w:p>
+    <w:p>
+      <w:pPr>
+        <w:pStyle w:val="ListBullet"/>
+        <w:numPr>
+          <w:ilvl w:val="0"/>
+          <w:numId w:val="0"/>
+        </w:numPr>
+      </w:pPr>
+      <w:r>
+        <w:t>Thay đổi thường xuyên sẽ phát sinh chi phí quá cao cho chất lượng, thời gian, scope của dự án. Những PM tốt sẽ không bảo thủ mà phải biết cách thích nghi với sự thay đổi</w:t>
+      </w:r>
+    </w:p>
+    <w:p>
+      <w:pPr>
+        <w:pStyle w:val="ListBullet"/>
+        <w:numPr>
+          <w:ilvl w:val="0"/>
+          <w:numId w:val="0"/>
+        </w:numPr>
+      </w:pPr>
+    </w:p>
+    <w:p>
+      <w:pPr>
+        <w:pStyle w:val="ListBullet"/>
+        <w:numPr>
+          <w:ilvl w:val="0"/>
+          <w:numId w:val="0"/>
+        </w:numPr>
+      </w:pPr>
+      <w:r>
+        <w:t>Chúng ta luôn tìm cách để hạn chế các thay đổi và nếu có thì chúng ta nên thực hiện process để control changes trước khi thực thi. PM sẽ điều đề xuất vào mẫu sau đó gửi cho nhà tài trợ và ban kiểm soát phê duyệt. Sau đó PM sẽ phải thay thế và cập nhật kế hoạch dự án, đánh giá các khu vực bị ảnh hưởng vầ báo cáo lại các thông tin mới. Lưu ý rằng PM chính là người quyết định xem dự án đề xuất có thực sự cần trải qua quá trình nghiêm ngặt hay không</w:t>
+      </w:r>
+    </w:p>
+    <w:p>
+      <w:pPr>
+        <w:pStyle w:val="ListBullet"/>
+        <w:numPr>
+          <w:ilvl w:val="0"/>
+          <w:numId w:val="0"/>
+        </w:numPr>
+      </w:pPr>
+    </w:p>
+    <w:p>
+      <w:pPr>
+        <w:pStyle w:val="ListBullet"/>
+        <w:numPr>
+          <w:ilvl w:val="0"/>
+          <w:numId w:val="0"/>
+        </w:numPr>
+      </w:pPr>
+      <w:r>
+        <w:t>Chúng ta đã có một kế hoạch dự án chi tiết vững chắc, bao gồm các nguyên tắc cơ bản về thời gian, chi phí và phạm vi, cũng như các giả định và rủi ro không rõ ràng. Chúng ta lên kế hoạch giao tiếp và sắp xếp mọi thứ để chuẩn bị cho mọi thay đổi có thể xảy ra. Lập kế hoạch liên quan đến nhiều nhiệm vụ không đơn giản, PM phải làm việc với các bên liên quan khác nhau để có được những thông tin cho những giả định và kế hoạch vững chắc đó.</w:t>
+      </w:r>
+    </w:p>
+    <w:p>
+      <w:pPr>
+        <w:pStyle w:val="ListBullet"/>
+        <w:numPr>
+          <w:ilvl w:val="0"/>
+          <w:numId w:val="0"/>
+        </w:numPr>
+      </w:pPr>
+    </w:p>
+    <w:p>
+      <w:pPr>
+        <w:pStyle w:val="ListBullet"/>
+        <w:numPr>
+          <w:ilvl w:val="0"/>
+          <w:numId w:val="0"/>
+        </w:numPr>
+      </w:pPr>
+      <w:r>
+        <w:lastRenderedPageBreak/>
+        <w:t>PM phải hiểu dự án, xác định các phần quan trọng, sắp xếp thời gian thích hợp và thu hút các bên liên quan để có những thông tin quan trọng cho việc planning. Cuối cùng hoàn thiện, chính thức hóa kế hoạch và trình bày để phê duyệt dự án</w:t>
+      </w:r>
+    </w:p>
+    <w:p>
+      <w:pPr>
+        <w:pStyle w:val="ListBullet"/>
+        <w:numPr>
+          <w:ilvl w:val="0"/>
+          <w:numId w:val="0"/>
+        </w:numPr>
+      </w:pPr>
+    </w:p>
+    <w:p>
+      <w:pPr>
+        <w:pStyle w:val="ListBullet"/>
+        <w:numPr>
+          <w:ilvl w:val="0"/>
+          <w:numId w:val="0"/>
+        </w:numPr>
+        <w:jc w:val="center"/>
+        <w:rPr>
+          <w:b/>
+        </w:rPr>
+      </w:pPr>
+      <w:r>
+        <w:rPr>
+          <w:b/>
+        </w:rPr>
+        <w:t>Xử lý các đề xuất thay đổi</w:t>
+      </w:r>
+    </w:p>
+    <w:p>
+      <w:pPr>
+        <w:pStyle w:val="ListBullet"/>
+        <w:numPr>
+          <w:ilvl w:val="0"/>
+          <w:numId w:val="0"/>
+        </w:numPr>
+      </w:pPr>
+      <w:r>
+        <w:t>Như</w:t>
+      </w:r>
+      <w:r>
+        <w:t xml:space="preserve"> đa biết, chúng ta không thể lập kế hoạch cho các thay đổi của dự án mà chỉ có thể chuẩn bị cho chúng. Khi có được càng nhiều chi tiết và hiểu được tác động của thay đổi đối với thời gian và chi phí, bạn có thể quyết định từ chối những thay đổi không cần thiết</w:t>
+      </w:r>
+    </w:p>
+    <w:p>
+      <w:pPr>
+        <w:pStyle w:val="ListBullet"/>
+        <w:numPr>
+          <w:ilvl w:val="0"/>
+          <w:numId w:val="0"/>
+        </w:numPr>
+      </w:pPr>
+    </w:p>
+    <w:p>
+      <w:pPr>
+        <w:pStyle w:val="ListBullet"/>
+        <w:numPr>
+          <w:ilvl w:val="0"/>
+          <w:numId w:val="0"/>
+        </w:numPr>
+      </w:pPr>
+      <w:r>
+        <w:t>Chúng ta có thể nhận đề xuất thông qua quy trình thay đổi, nếu các thay đổi có tác động thấp đến phạm vi, thời gian và chi phí, chúng ta có thể thực hiện chúng mà không cần quá trình phê duyệt dài.</w:t>
+      </w:r>
+    </w:p>
+    <w:p>
+      <w:pPr>
+        <w:pStyle w:val="ListBullet"/>
+        <w:numPr>
+          <w:ilvl w:val="0"/>
+          <w:numId w:val="0"/>
+        </w:numPr>
+      </w:pPr>
+    </w:p>
+    <w:p>
+      <w:pPr>
+        <w:pStyle w:val="ListBullet"/>
+        <w:numPr>
+          <w:ilvl w:val="0"/>
+          <w:numId w:val="0"/>
+        </w:numPr>
+      </w:pPr>
+      <w:r>
+        <w:t>Không thể lập kế hoạch thay đổi, nhưng có thể đề phòng thay đổi, process như sau:</w:t>
+      </w:r>
+    </w:p>
+    <w:p>
+      <w:pPr>
+        <w:pStyle w:val="ListBullet"/>
+        <w:numPr>
+          <w:ilvl w:val="0"/>
+          <w:numId w:val="81"/>
+        </w:numPr>
+      </w:pPr>
+      <w:r>
+        <w:t>Ghi nhận càng chi tiết càng tốt</w:t>
+      </w:r>
+    </w:p>
+    <w:p>
+      <w:pPr>
+        <w:pStyle w:val="ListBullet"/>
+        <w:numPr>
+          <w:ilvl w:val="0"/>
+          <w:numId w:val="81"/>
+        </w:numPr>
+      </w:pPr>
+      <w:r>
+        <w:t>Hiểu được tác động của những thay đổi lên phạm vi, time, cost</w:t>
+      </w:r>
+    </w:p>
+    <w:p>
+      <w:pPr>
+        <w:pStyle w:val="ListBullet"/>
+        <w:numPr>
+          <w:ilvl w:val="0"/>
+          <w:numId w:val="81"/>
+        </w:numPr>
+      </w:pPr>
+      <w:r>
+        <w:t>Từ chối những changes không cần thiết hoặc làm tăng scope, time, cost</w:t>
+      </w:r>
+    </w:p>
+    <w:p>
+      <w:pPr>
+        <w:pStyle w:val="ListBullet"/>
+        <w:numPr>
+          <w:ilvl w:val="0"/>
+          <w:numId w:val="81"/>
+        </w:numPr>
+      </w:pPr>
+      <w:r>
+        <w:t>Chuẩn bị những template requirement changes</w:t>
+      </w:r>
+    </w:p>
+    <w:p>
+      <w:pPr>
+        <w:pStyle w:val="ListBullet"/>
+        <w:numPr>
+          <w:ilvl w:val="0"/>
+          <w:numId w:val="81"/>
+        </w:numPr>
+      </w:pPr>
+      <w:r>
+        <w:t>Có được sự chấp thuấn từ nhà tài trợ</w:t>
+      </w:r>
+    </w:p>
+    <w:p>
+      <w:pPr>
+        <w:pStyle w:val="ListBullet"/>
+        <w:numPr>
+          <w:ilvl w:val="0"/>
+          <w:numId w:val="81"/>
+        </w:numPr>
+      </w:pPr>
+      <w:r>
+        <w:t>Update plan</w:t>
+      </w:r>
+    </w:p>
+    <w:p>
+      <w:pPr>
+        <w:pStyle w:val="ListBullet"/>
+        <w:numPr>
+          <w:ilvl w:val="0"/>
+          <w:numId w:val="0"/>
+        </w:numPr>
+      </w:pPr>
+    </w:p>
+    <w:p>
+      <w:pPr>
+        <w:pStyle w:val="ListBullet"/>
+        <w:numPr>
+          <w:ilvl w:val="0"/>
+          <w:numId w:val="0"/>
+        </w:numPr>
+        <w:jc w:val="center"/>
+        <w:rPr>
+          <w:b/>
+        </w:rPr>
+      </w:pPr>
+      <w:r>
+        <w:rPr>
+          <w:b/>
+        </w:rPr>
+        <w:t xml:space="preserve">Cách chuyển thành viên nhóm tới dự án khác </w:t>
+      </w:r>
+    </w:p>
+    <w:p>
+      <w:pPr>
+        <w:pStyle w:val="ListBullet"/>
+        <w:numPr>
+          <w:ilvl w:val="0"/>
+          <w:numId w:val="0"/>
+        </w:numPr>
+        <w:rPr>
+          <w:b/>
+        </w:rPr>
+      </w:pPr>
+      <w:r>
+        <w:rPr>
+          <w:b/>
+        </w:rPr>
+        <w:drawing>
+          <wp:inline distT="0" distB="0" distL="0" distR="0" wp14:anchorId="3D59F546" wp14:editId="4CADFEFA">
+            <wp:extent cx="7406640" cy="5003165"/>
+            <wp:effectExtent l="76200" t="76200" r="137160" b="140335"/>
+            <wp:docPr id="19" name="Picture 19"/>
+            <wp:cNvGraphicFramePr>
+              <a:graphicFrameLocks xmlns:a="http://schemas.openxmlformats.org/drawingml/2006/main" noChangeAspect="1"/>
+            </wp:cNvGraphicFramePr>
+            <a:graphic xmlns:a="http://schemas.openxmlformats.org/drawingml/2006/main">
+              <a:graphicData uri="http://schemas.openxmlformats.org/drawingml/2006/picture">
+                <pic:pic xmlns:pic="http://schemas.openxmlformats.org/drawingml/2006/picture">
+                  <pic:nvPicPr>
+                    <pic:cNvPr id="1" name=""/>
+                    <pic:cNvPicPr/>
+                  </pic:nvPicPr>
+                  <pic:blipFill>
+                    <a:blip r:embed="rId24"/>
+                    <a:stretch>
+                      <a:fillRect/>
+                    </a:stretch>
+                  </pic:blipFill>
+                  <pic:spPr>
+                    <a:xfrm>
+                      <a:off x="0" y="0"/>
+                      <a:ext cx="7406640" cy="5003165"/>
+                    </a:xfrm>
+                    <a:prstGeom prst="rect">
+                      <a:avLst/>
+                    </a:prstGeom>
+                    <a:ln w="38100" cap="sq">
+                      <a:solidFill>
+                        <a:srgbClr val="000000"/>
+                      </a:solidFill>
+                      <a:prstDash val="solid"/>
+                      <a:miter lim="800000"/>
+                    </a:ln>
+                    <a:effectLst>
+                      <a:outerShdw blurRad="50800" dist="38100" dir="2700000" algn="tl" rotWithShape="0">
+                        <a:srgbClr val="000000">
+                          <a:alpha val="43000"/>
+                        </a:srgbClr>
+                      </a:outerShdw>
+                    </a:effectLst>
+                  </pic:spPr>
+                </pic:pic>
+              </a:graphicData>
+            </a:graphic>
+          </wp:inline>
+        </w:drawing>
+      </w:r>
+    </w:p>
+    <w:p>
+      <w:pPr>
+        <w:pStyle w:val="ListBullet"/>
+        <w:numPr>
+          <w:ilvl w:val="0"/>
+          <w:numId w:val="0"/>
+        </w:numPr>
+        <w:rPr>
+          <w:b/>
+        </w:rPr>
+      </w:pPr>
+    </w:p>
+    <w:p>
+      <w:pPr>
+        <w:pStyle w:val="ListBullet"/>
+        <w:numPr>
+          <w:ilvl w:val="0"/>
+          <w:numId w:val="0"/>
+        </w:numPr>
+        <w:jc w:val="center"/>
+        <w:rPr>
+          <w:b/>
+        </w:rPr>
+      </w:pPr>
+      <w:r>
+        <w:rPr>
+          <w:b/>
+        </w:rPr>
+        <w:t>Cách đạt chỉ tiêu về chất lượng</w:t>
+      </w:r>
+    </w:p>
+    <w:p>
+      <w:pPr>
+        <w:pStyle w:val="ListBullet"/>
+        <w:numPr>
+          <w:ilvl w:val="0"/>
+          <w:numId w:val="0"/>
+        </w:numPr>
+      </w:pPr>
+      <w:r>
+        <w:t>Cty hoặc KH muốn thực hiện mọi thứ nhanh nhất có thể để mở rộng thị trường, ra mắt sản phẩm mới … Với tư cách là một PM. Chúng ta phải làm điều đó như thế nào để không làm ảnh hưởng chất lượng dự án</w:t>
+      </w:r>
+    </w:p>
+    <w:p>
+      <w:pPr>
+        <w:pStyle w:val="ListBullet"/>
+        <w:numPr>
+          <w:ilvl w:val="0"/>
+          <w:numId w:val="0"/>
+        </w:numPr>
+        <w:jc w:val="center"/>
+      </w:pPr>
+      <w:r>
+        <w:lastRenderedPageBreak/>
+        <w:drawing>
+          <wp:inline distT="0" distB="0" distL="0" distR="0" wp14:anchorId="4116631F" wp14:editId="64B39FC9">
+            <wp:extent cx="7406640" cy="1414145"/>
+            <wp:effectExtent l="76200" t="76200" r="137160" b="128905"/>
+            <wp:docPr id="21" name="Picture 21"/>
+            <wp:cNvGraphicFramePr>
+              <a:graphicFrameLocks xmlns:a="http://schemas.openxmlformats.org/drawingml/2006/main" noChangeAspect="1"/>
+            </wp:cNvGraphicFramePr>
+            <a:graphic xmlns:a="http://schemas.openxmlformats.org/drawingml/2006/main">
+              <a:graphicData uri="http://schemas.openxmlformats.org/drawingml/2006/picture">
+                <pic:pic xmlns:pic="http://schemas.openxmlformats.org/drawingml/2006/picture">
+                  <pic:nvPicPr>
+                    <pic:cNvPr id="1" name=""/>
+                    <pic:cNvPicPr/>
+                  </pic:nvPicPr>
+                  <pic:blipFill>
+                    <a:blip r:embed="rId25"/>
+                    <a:stretch>
+                      <a:fillRect/>
+                    </a:stretch>
+                  </pic:blipFill>
+                  <pic:spPr>
+                    <a:xfrm>
+                      <a:off x="0" y="0"/>
+                      <a:ext cx="7406640" cy="1414145"/>
+                    </a:xfrm>
+                    <a:prstGeom prst="rect">
+                      <a:avLst/>
+                    </a:prstGeom>
+                    <a:ln w="38100" cap="sq">
+                      <a:solidFill>
+                        <a:srgbClr val="000000"/>
+                      </a:solidFill>
+                      <a:prstDash val="solid"/>
+                      <a:miter lim="800000"/>
+                    </a:ln>
+                    <a:effectLst>
+                      <a:outerShdw blurRad="50800" dist="38100" dir="2700000" algn="tl" rotWithShape="0">
+                        <a:srgbClr val="000000">
+                          <a:alpha val="43000"/>
+                        </a:srgbClr>
+                      </a:outerShdw>
+                    </a:effectLst>
+                  </pic:spPr>
+                </pic:pic>
+              </a:graphicData>
+            </a:graphic>
+          </wp:inline>
+        </w:drawing>
+      </w:r>
+    </w:p>
+    <w:p>
+      <w:pPr>
+        <w:pStyle w:val="ListBullet"/>
+        <w:numPr>
+          <w:ilvl w:val="0"/>
+          <w:numId w:val="0"/>
+        </w:numPr>
+        <w:jc w:val="center"/>
+      </w:pPr>
+    </w:p>
+    <w:p>
+      <w:pPr>
+        <w:pStyle w:val="ListBullet"/>
+        <w:numPr>
+          <w:ilvl w:val="0"/>
+          <w:numId w:val="0"/>
+        </w:numPr>
+        <w:jc w:val="center"/>
+        <w:rPr>
+          <w:b/>
+        </w:rPr>
+      </w:pPr>
+      <w:r>
+        <w:rPr>
+          <w:b/>
+        </w:rPr>
+        <w:t>Cách kiểm soát chất lượng</w:t>
+      </w:r>
+    </w:p>
+    <w:p>
+      <w:pPr>
+        <w:pStyle w:val="ListBullet"/>
+        <w:numPr>
+          <w:ilvl w:val="0"/>
+          <w:numId w:val="0"/>
+        </w:numPr>
+      </w:pPr>
+      <w:r>
+        <w:t>Tương tự như scope, tiêu chuẩn chất lượng của các dự án cũng khác nhau, tuy nhiên có các biện pháp phổ biến để thực hiện các hoạt động kiểm soát chất lượng:</w:t>
+      </w:r>
+    </w:p>
+    <w:p>
+      <w:pPr>
+        <w:pStyle w:val="ListBullet"/>
+        <w:numPr>
+          <w:ilvl w:val="0"/>
+          <w:numId w:val="82"/>
+        </w:numPr>
+      </w:pPr>
+      <w:r>
+        <w:t xml:space="preserve">Mục đích: so sánh các mục tiêu và yêu cầu trong quá trình lập plan chất lượng và thực tế thu thập từ kiểm tra chất lượng trong quá trình executing, xem có đáp ứng mục tiêu không </w:t>
+      </w:r>
+    </w:p>
+    <w:p>
+      <w:pPr>
+        <w:pStyle w:val="ListBullet"/>
+        <w:numPr>
+          <w:ilvl w:val="0"/>
+          <w:numId w:val="82"/>
+        </w:numPr>
+      </w:pPr>
+      <w:r>
+        <w:t>Ba cấp độ quản lý chất lượng: đầu vào, quy trình, đầu ra</w:t>
+      </w:r>
+    </w:p>
+    <w:p>
+      <w:pPr>
+        <w:pStyle w:val="ListBullet"/>
+        <w:numPr>
+          <w:ilvl w:val="1"/>
+          <w:numId w:val="82"/>
+        </w:numPr>
+      </w:pPr>
+      <w:r>
+        <w:t>Kiểm tra đầu vào: xem xét, xác nhận sản phẩm đầu vào</w:t>
+      </w:r>
+    </w:p>
+    <w:p>
+      <w:pPr>
+        <w:pStyle w:val="ListBullet"/>
+        <w:numPr>
+          <w:ilvl w:val="1"/>
+          <w:numId w:val="82"/>
+        </w:numPr>
+      </w:pPr>
+      <w:r>
+        <w:t>Kiểm tra trong quá trình: đảm bảo tất cả các bước được thực hiện, không làm tắt</w:t>
+      </w:r>
+    </w:p>
+    <w:p>
+      <w:pPr>
+        <w:pStyle w:val="ListBullet"/>
+        <w:numPr>
+          <w:ilvl w:val="1"/>
+          <w:numId w:val="82"/>
+        </w:numPr>
+      </w:pPr>
+      <w:r>
+        <w:t>Kiểm tra đầu ra: đảm bảo sản phẩm đáp ứng được mục tiêu đề ra</w:t>
+      </w:r>
+    </w:p>
+    <w:p>
+      <w:pPr>
+        <w:pStyle w:val="ListBullet"/>
+        <w:numPr>
+          <w:ilvl w:val="0"/>
+          <w:numId w:val="0"/>
+        </w:numPr>
+      </w:pPr>
+      <w:r>
+        <w:t>Sẽ không có công thực cho việc kiểm soát chất lượng, nhưng cốt lõi của việc này là so sánh SP thực tế với target ban đầu. Tiêu chí chất lượng SP cần được sự chấp thuận của các bên liên quan và KH. Một dự án không có quy định kiểm tra chất lượng là một rủi ro lớn</w:t>
+      </w:r>
+    </w:p>
+    <w:p>
+      <w:pPr>
+        <w:pStyle w:val="ListBullet"/>
+        <w:numPr>
+          <w:ilvl w:val="0"/>
+          <w:numId w:val="0"/>
+        </w:numPr>
+      </w:pPr>
+    </w:p>
+    <w:p>
+      <w:pPr>
+        <w:pStyle w:val="ListBullet"/>
+        <w:numPr>
+          <w:ilvl w:val="0"/>
+          <w:numId w:val="0"/>
+        </w:numPr>
+        <w:jc w:val="center"/>
+        <w:rPr>
+          <w:b/>
+        </w:rPr>
+      </w:pPr>
+      <w:r>
+        <w:rPr>
+          <w:b/>
+        </w:rPr>
+        <w:t xml:space="preserve">--------------- --------------- --------------- --------------- </w:t>
+      </w:r>
+    </w:p>
+    <w:p>
+      <w:pPr>
+        <w:pStyle w:val="ListBullet"/>
+        <w:numPr>
+          <w:ilvl w:val="0"/>
+          <w:numId w:val="0"/>
+        </w:numPr>
+        <w:jc w:val="center"/>
+        <w:rPr>
+          <w:b/>
+        </w:rPr>
+      </w:pPr>
+      <w:r>
+        <w:rPr>
+          <w:b/>
+        </w:rPr>
+        <w:t>Bài 15: Giám sát và kiểm soát dự án</w:t>
+      </w:r>
+    </w:p>
+    <w:p>
+      <w:pPr>
+        <w:pStyle w:val="ListBullet"/>
+        <w:numPr>
+          <w:ilvl w:val="0"/>
+          <w:numId w:val="0"/>
+        </w:numPr>
+        <w:jc w:val="center"/>
+        <w:rPr>
+          <w:b/>
+        </w:rPr>
+      </w:pPr>
+    </w:p>
+    <w:p>
+      <w:pPr>
+        <w:pStyle w:val="ListBullet"/>
+        <w:numPr>
+          <w:ilvl w:val="0"/>
+          <w:numId w:val="0"/>
+        </w:numPr>
+        <w:jc w:val="center"/>
+        <w:rPr>
+          <w:b/>
+        </w:rPr>
+      </w:pPr>
+      <w:r>
+        <w:rPr>
+          <w:b/>
+        </w:rPr>
+        <w:t>Giám sát và kiểm soát là gì?</w:t>
+      </w:r>
+    </w:p>
+    <w:p>
+      <w:pPr>
+        <w:pStyle w:val="ListBullet"/>
+        <w:numPr>
+          <w:ilvl w:val="0"/>
+          <w:numId w:val="0"/>
+        </w:numPr>
+      </w:pPr>
+      <w:r>
+        <w:t>Để mọi việc thực hiện theo mong muốn, chúng ta cần xác định số liệu, đặt mục tiêu, đo lường hiệu suất và đưa ra actions nếu thực tế không phù hợp mục tiêu. Xác định lý do và thực hiện hành động điều chỉnh hiệu suất đó</w:t>
+      </w:r>
+    </w:p>
+    <w:p>
+      <w:pPr>
+        <w:pStyle w:val="ListBullet"/>
+        <w:numPr>
+          <w:ilvl w:val="0"/>
+          <w:numId w:val="0"/>
+        </w:numPr>
+      </w:pPr>
+    </w:p>
+    <w:p>
+      <w:pPr>
+        <w:pStyle w:val="ListBullet"/>
+        <w:numPr>
+          <w:ilvl w:val="0"/>
+          <w:numId w:val="0"/>
+        </w:numPr>
+      </w:pPr>
+      <w:r>
+        <w:t xml:space="preserve">Mọi mục tiêu đặt ra đều cần phải </w:t>
+      </w:r>
+      <w:r>
+        <w:rPr>
+          <w:b/>
+        </w:rPr>
+        <w:t xml:space="preserve">đo lường được </w:t>
+      </w:r>
+      <w:r>
+        <w:t>và có thể so sánh với thực tế. Pm phải thường xuyên thu thập dữ liệu về tiến độ thực tế, tuy nhiên bạn cũng có thể ủy thác cho người khác nhưng PM vẫn là người chịu trách nhiệm cuối cùng</w:t>
+      </w:r>
+    </w:p>
+    <w:p>
+      <w:pPr>
+        <w:pStyle w:val="ListBullet"/>
+        <w:numPr>
+          <w:ilvl w:val="0"/>
+          <w:numId w:val="0"/>
+        </w:numPr>
+      </w:pPr>
+    </w:p>
+    <w:p>
+      <w:pPr>
+        <w:pStyle w:val="ListBullet"/>
+        <w:numPr>
+          <w:ilvl w:val="0"/>
+          <w:numId w:val="0"/>
+        </w:numPr>
+      </w:pPr>
+      <w:r>
+        <w:t>Quy trình giám sát và kiểm soát chi tiết trong quản lý dự án:</w:t>
+      </w:r>
+    </w:p>
+    <w:p>
+      <w:pPr>
+        <w:pStyle w:val="ListBullet"/>
+        <w:numPr>
+          <w:ilvl w:val="0"/>
+          <w:numId w:val="83"/>
+        </w:numPr>
+      </w:pPr>
+      <w:r>
+        <w:t>Xác định số liệu có thể đo lường</w:t>
+      </w:r>
+    </w:p>
+    <w:p>
+      <w:pPr>
+        <w:pStyle w:val="ListBullet"/>
+        <w:numPr>
+          <w:ilvl w:val="0"/>
+          <w:numId w:val="83"/>
+        </w:numPr>
+      </w:pPr>
+      <w:r>
+        <w:t>Đặt mục tiêu: scope, mốc thời gian, ngân sách, chất lượng …</w:t>
+      </w:r>
+    </w:p>
+    <w:p>
+      <w:pPr>
+        <w:pStyle w:val="ListBullet"/>
+        <w:numPr>
+          <w:ilvl w:val="0"/>
+          <w:numId w:val="83"/>
+        </w:numPr>
+      </w:pPr>
+      <w:r>
+        <w:t>PM phải sử dụng các dự đoán, trực giác, tính toán và kinh nghiệm để đo lường hiệu suất bằng cách phân tích thực tế với mục tiêu</w:t>
+      </w:r>
+    </w:p>
+    <w:p>
+      <w:pPr>
+        <w:pStyle w:val="ListBullet"/>
+        <w:numPr>
+          <w:ilvl w:val="0"/>
+          <w:numId w:val="83"/>
+        </w:numPr>
+      </w:pPr>
+      <w:r>
+        <w:t>Nếu không xác dịnh được mục tiêu, xác định lý do và hành động</w:t>
+      </w:r>
+    </w:p>
+    <w:p>
+      <w:pPr>
+        <w:pStyle w:val="ListBullet"/>
+        <w:numPr>
+          <w:ilvl w:val="0"/>
+          <w:numId w:val="0"/>
+        </w:numPr>
+      </w:pPr>
+    </w:p>
+    <w:p>
+      <w:pPr>
+        <w:pStyle w:val="ListBullet"/>
+        <w:numPr>
+          <w:ilvl w:val="0"/>
+          <w:numId w:val="0"/>
+        </w:numPr>
+        <w:jc w:val="center"/>
+        <w:rPr>
+          <w:b/>
+        </w:rPr>
+      </w:pPr>
+      <w:r>
+        <w:rPr>
+          <w:b/>
+        </w:rPr>
+        <w:t xml:space="preserve">Cách để PM theo dõi tiến độ hàng ngày </w:t>
+      </w:r>
+    </w:p>
+    <w:p>
+      <w:pPr>
+        <w:pStyle w:val="ListBullet"/>
+        <w:numPr>
+          <w:ilvl w:val="0"/>
+          <w:numId w:val="0"/>
+        </w:numPr>
+        <w:rPr>
+          <w:b/>
+        </w:rPr>
+      </w:pPr>
+      <w:r>
+        <w:rPr>
+          <w:b/>
+        </w:rPr>
+        <w:drawing>
+          <wp:inline distT="0" distB="0" distL="0" distR="0" wp14:anchorId="32663080" wp14:editId="64E952E7">
+            <wp:extent cx="7145492" cy="2727343"/>
+            <wp:effectExtent l="76200" t="76200" r="132080" b="130175"/>
+            <wp:docPr id="22" name="Picture 22"/>
+            <wp:cNvGraphicFramePr>
+              <a:graphicFrameLocks xmlns:a="http://schemas.openxmlformats.org/drawingml/2006/main" noChangeAspect="1"/>
+            </wp:cNvGraphicFramePr>
+            <a:graphic xmlns:a="http://schemas.openxmlformats.org/drawingml/2006/main">
+              <a:graphicData uri="http://schemas.openxmlformats.org/drawingml/2006/picture">
+                <pic:pic xmlns:pic="http://schemas.openxmlformats.org/drawingml/2006/picture">
+                  <pic:nvPicPr>
+                    <pic:cNvPr id="1" name=""/>
+                    <pic:cNvPicPr/>
+                  </pic:nvPicPr>
+                  <pic:blipFill>
+                    <a:blip r:embed="rId26"/>
+                    <a:stretch>
+                      <a:fillRect/>
+                    </a:stretch>
+                  </pic:blipFill>
+                  <pic:spPr>
+                    <a:xfrm>
+                      <a:off x="0" y="0"/>
+                      <a:ext cx="7150576" cy="2729284"/>
+                    </a:xfrm>
+                    <a:prstGeom prst="rect">
+                      <a:avLst/>
+                    </a:prstGeom>
+                    <a:ln w="38100" cap="sq">
+                      <a:solidFill>
+                        <a:srgbClr val="000000"/>
+                      </a:solidFill>
+                      <a:prstDash val="solid"/>
+                      <a:miter lim="800000"/>
+                    </a:ln>
+                    <a:effectLst>
+                      <a:outerShdw blurRad="50800" dist="38100" dir="2700000" algn="tl" rotWithShape="0">
+                        <a:srgbClr val="000000">
+                          <a:alpha val="43000"/>
+                        </a:srgbClr>
+                      </a:outerShdw>
+                    </a:effectLst>
+                  </pic:spPr>
+                </pic:pic>
+              </a:graphicData>
+            </a:graphic>
+          </wp:inline>
+        </w:drawing>
+      </w:r>
+    </w:p>
+    <w:p>
+      <w:pPr>
+        <w:pStyle w:val="ListBullet"/>
+        <w:numPr>
+          <w:ilvl w:val="0"/>
+          <w:numId w:val="0"/>
+        </w:numPr>
+        <w:jc w:val="center"/>
+        <w:rPr>
+          <w:b/>
+        </w:rPr>
+      </w:pPr>
+      <w:r>
+        <w:rPr>
+          <w:b/>
+        </w:rPr>
+        <w:lastRenderedPageBreak/>
+        <w:t>7 cách để dễ dàng tập trung vào mục tiêu</w:t>
+      </w:r>
+    </w:p>
+    <w:p>
+      <w:pPr>
+        <w:pStyle w:val="ListBullet"/>
+        <w:numPr>
+          <w:ilvl w:val="0"/>
+          <w:numId w:val="84"/>
+        </w:numPr>
+      </w:pPr>
+      <w:r>
+        <w:t>Thiết lập mục tiêu SMART:</w:t>
+      </w:r>
+    </w:p>
+    <w:p>
+      <w:pPr>
+        <w:pStyle w:val="ListBullet"/>
+        <w:numPr>
+          <w:ilvl w:val="1"/>
+          <w:numId w:val="84"/>
+        </w:numPr>
+      </w:pPr>
+      <w:r>
+        <w:t>Specific: cụ thể</w:t>
+      </w:r>
+    </w:p>
+    <w:p>
+      <w:pPr>
+        <w:pStyle w:val="ListBullet"/>
+        <w:numPr>
+          <w:ilvl w:val="1"/>
+          <w:numId w:val="84"/>
+        </w:numPr>
+      </w:pPr>
+      <w:r>
+        <w:t>Measurable: có thể đo lường</w:t>
+      </w:r>
+    </w:p>
+    <w:p>
+      <w:pPr>
+        <w:pStyle w:val="ListBullet"/>
+        <w:numPr>
+          <w:ilvl w:val="1"/>
+          <w:numId w:val="84"/>
+        </w:numPr>
+      </w:pPr>
+      <w:r>
+        <w:t xml:space="preserve">Achievable: có thể đạt được </w:t>
+      </w:r>
+    </w:p>
+    <w:p>
+      <w:pPr>
+        <w:pStyle w:val="ListBullet"/>
+        <w:numPr>
+          <w:ilvl w:val="1"/>
+          <w:numId w:val="84"/>
+        </w:numPr>
+      </w:pPr>
+      <w:r>
+        <w:t xml:space="preserve">Relevent: liên quan </w:t>
+      </w:r>
+    </w:p>
+    <w:p>
+      <w:pPr>
+        <w:pStyle w:val="ListBullet"/>
+        <w:numPr>
+          <w:ilvl w:val="1"/>
+          <w:numId w:val="84"/>
+        </w:numPr>
+      </w:pPr>
+      <w:r>
+        <w:t>Time-bound: thời gian cụ thể</w:t>
+      </w:r>
+    </w:p>
+    <w:p>
+      <w:pPr>
+        <w:pStyle w:val="ListBullet"/>
+        <w:numPr>
+          <w:ilvl w:val="0"/>
+          <w:numId w:val="84"/>
+        </w:numPr>
+      </w:pPr>
+      <w:r>
+        <w:t>Tạo ra bức tranh thành công</w:t>
+      </w:r>
+    </w:p>
+    <w:p>
+      <w:pPr>
+        <w:pStyle w:val="ListBullet"/>
+        <w:numPr>
+          <w:ilvl w:val="0"/>
+          <w:numId w:val="84"/>
+        </w:numPr>
+      </w:pPr>
+      <w:r>
+        <w:t>Giữ mục tiêu trong tầm nhìn</w:t>
+      </w:r>
+    </w:p>
+    <w:p>
+      <w:pPr>
+        <w:pStyle w:val="ListBullet"/>
+        <w:numPr>
+          <w:ilvl w:val="0"/>
+          <w:numId w:val="84"/>
+        </w:numPr>
+      </w:pPr>
+      <w:r>
+        <w:t>Xác định và loại bỏ sự phân tâm</w:t>
+      </w:r>
+    </w:p>
+    <w:p>
+      <w:pPr>
+        <w:pStyle w:val="ListBullet"/>
+        <w:numPr>
+          <w:ilvl w:val="0"/>
+          <w:numId w:val="84"/>
+        </w:numPr>
+      </w:pPr>
+      <w:r>
+        <w:t>Tránh sự trì hoãn</w:t>
+      </w:r>
+    </w:p>
+    <w:p>
+      <w:pPr>
+        <w:pStyle w:val="ListBullet"/>
+        <w:numPr>
+          <w:ilvl w:val="0"/>
+          <w:numId w:val="84"/>
+        </w:numPr>
+      </w:pPr>
+      <w:r>
+        <w:t>Sắp xếp độ ưu tiên của các mục tiêu</w:t>
+      </w:r>
+    </w:p>
+    <w:p>
+      <w:pPr>
+        <w:pStyle w:val="ListBullet"/>
+        <w:numPr>
+          <w:ilvl w:val="0"/>
+          <w:numId w:val="84"/>
+        </w:numPr>
+      </w:pPr>
+      <w:r>
+        <w:t>Theo dõi tiến trình của bạn</w:t>
+      </w:r>
+    </w:p>
+    <w:p>
+      <w:pPr>
+        <w:pStyle w:val="ListBullet"/>
+        <w:numPr>
+          <w:ilvl w:val="0"/>
+          <w:numId w:val="0"/>
+        </w:numPr>
+      </w:pPr>
+    </w:p>
+    <w:p>
+      <w:pPr>
+        <w:pStyle w:val="ListBullet"/>
+        <w:numPr>
+          <w:ilvl w:val="0"/>
+          <w:numId w:val="0"/>
+        </w:numPr>
+        <w:jc w:val="center"/>
+        <w:rPr>
+          <w:b/>
+        </w:rPr>
+      </w:pPr>
+      <w:r>
+        <w:rPr>
+          <w:b/>
+        </w:rPr>
+        <w:t>9 kiểu người lãng phí thời gian khi quản lý dự án</w:t>
+      </w:r>
+    </w:p>
+    <w:p>
+      <w:pPr>
+        <w:pStyle w:val="ListBullet"/>
+        <w:numPr>
+          <w:ilvl w:val="0"/>
+          <w:numId w:val="0"/>
+        </w:numPr>
+        <w:rPr>
+          <w:b/>
+        </w:rPr>
+      </w:pPr>
+      <w:r>
+        <w:rPr>
+          <w:b/>
+        </w:rPr>
+        <w:drawing>
+          <wp:inline distT="0" distB="0" distL="0" distR="0" wp14:anchorId="30B1C98E" wp14:editId="0145213B">
+            <wp:extent cx="3667637" cy="3048425"/>
+            <wp:effectExtent l="76200" t="76200" r="142875" b="133350"/>
+            <wp:docPr id="23" name="Picture 23"/>
+            <wp:cNvGraphicFramePr>
+              <a:graphicFrameLocks xmlns:a="http://schemas.openxmlformats.org/drawingml/2006/main" noChangeAspect="1"/>
+            </wp:cNvGraphicFramePr>
+            <a:graphic xmlns:a="http://schemas.openxmlformats.org/drawingml/2006/main">
+              <a:graphicData uri="http://schemas.openxmlformats.org/drawingml/2006/picture">
+                <pic:pic xmlns:pic="http://schemas.openxmlformats.org/drawingml/2006/picture">
+                  <pic:nvPicPr>
+                    <pic:cNvPr id="1" name=""/>
+                    <pic:cNvPicPr/>
+                  </pic:nvPicPr>
+                  <pic:blipFill>
+                    <a:blip r:embed="rId27"/>
+                    <a:stretch>
+                      <a:fillRect/>
+                    </a:stretch>
+                  </pic:blipFill>
+                  <pic:spPr>
+                    <a:xfrm>
+                      <a:off x="0" y="0"/>
+                      <a:ext cx="3667637" cy="3048425"/>
+                    </a:xfrm>
+                    <a:prstGeom prst="rect">
+                      <a:avLst/>
+                    </a:prstGeom>
+                    <a:ln w="38100" cap="sq">
+                      <a:solidFill>
+                        <a:srgbClr val="000000"/>
+                      </a:solidFill>
+                      <a:prstDash val="solid"/>
+                      <a:miter lim="800000"/>
+                    </a:ln>
+                    <a:effectLst>
+                      <a:outerShdw blurRad="50800" dist="38100" dir="2700000" algn="tl" rotWithShape="0">
+                        <a:srgbClr val="000000">
+                          <a:alpha val="43000"/>
+                        </a:srgbClr>
+                      </a:outerShdw>
+                    </a:effectLst>
+                  </pic:spPr>
+                </pic:pic>
+              </a:graphicData>
+            </a:graphic>
+          </wp:inline>
+        </w:drawing>
+      </w:r>
+    </w:p>
+    <w:p>
+      <w:pPr>
+        <w:pStyle w:val="ListBullet"/>
+        <w:numPr>
+          <w:ilvl w:val="0"/>
+          <w:numId w:val="0"/>
+        </w:numPr>
+        <w:rPr>
+          <w:b/>
+        </w:rPr>
+      </w:pPr>
+    </w:p>
+    <w:p>
+      <w:pPr>
+        <w:pStyle w:val="ListBullet"/>
+        <w:numPr>
+          <w:ilvl w:val="0"/>
+          <w:numId w:val="0"/>
+        </w:numPr>
+        <w:jc w:val="center"/>
+        <w:rPr>
+          <w:b/>
+        </w:rPr>
+      </w:pPr>
+      <w:r>
+        <w:rPr>
+          <w:b/>
+        </w:rPr>
+        <w:t>Cách đánh giá hiệu suất</w:t>
+      </w:r>
+    </w:p>
+    <w:p>
+      <w:pPr>
+        <w:pStyle w:val="ListBullet"/>
+        <w:numPr>
+          <w:ilvl w:val="0"/>
+          <w:numId w:val="0"/>
+        </w:numPr>
+        <w:rPr>
+          <w:b/>
+        </w:rPr>
+      </w:pPr>
+      <w:r>
+        <w:rPr>
+          <w:b/>
+        </w:rPr>
+        <w:drawing>
+          <wp:inline distT="0" distB="0" distL="0" distR="0" wp14:anchorId="08FBCE14" wp14:editId="335DDE98">
+            <wp:extent cx="7406640" cy="2378710"/>
+            <wp:effectExtent l="76200" t="76200" r="137160" b="135890"/>
+            <wp:docPr id="24" name="Picture 24"/>
+            <wp:cNvGraphicFramePr>
+              <a:graphicFrameLocks xmlns:a="http://schemas.openxmlformats.org/drawingml/2006/main" noChangeAspect="1"/>
+            </wp:cNvGraphicFramePr>
+            <a:graphic xmlns:a="http://schemas.openxmlformats.org/drawingml/2006/main">
+              <a:graphicData uri="http://schemas.openxmlformats.org/drawingml/2006/picture">
+                <pic:pic xmlns:pic="http://schemas.openxmlformats.org/drawingml/2006/picture">
+                  <pic:nvPicPr>
+                    <pic:cNvPr id="1" name=""/>
+                    <pic:cNvPicPr/>
+                  </pic:nvPicPr>
+                  <pic:blipFill>
+                    <a:blip r:embed="rId28"/>
+                    <a:stretch>
+                      <a:fillRect/>
+                    </a:stretch>
+                  </pic:blipFill>
+                  <pic:spPr>
+                    <a:xfrm>
+                      <a:off x="0" y="0"/>
+                      <a:ext cx="7406640" cy="2378710"/>
+                    </a:xfrm>
+                    <a:prstGeom prst="rect">
+                      <a:avLst/>
+                    </a:prstGeom>
+                    <a:ln w="38100" cap="sq">
+                      <a:solidFill>
+                        <a:srgbClr val="000000"/>
+                      </a:solidFill>
+                      <a:prstDash val="solid"/>
+                      <a:miter lim="800000"/>
+                    </a:ln>
+                    <a:effectLst>
+                      <a:outerShdw blurRad="50800" dist="38100" dir="2700000" algn="tl" rotWithShape="0">
+                        <a:srgbClr val="000000">
+                          <a:alpha val="43000"/>
+                        </a:srgbClr>
+                      </a:outerShdw>
+                    </a:effectLst>
+                  </pic:spPr>
+                </pic:pic>
+              </a:graphicData>
+            </a:graphic>
+          </wp:inline>
+        </w:drawing>
+      </w:r>
+    </w:p>
+    <w:p>
+      <w:pPr>
+        <w:pStyle w:val="ListBullet"/>
+        <w:numPr>
+          <w:ilvl w:val="0"/>
+          <w:numId w:val="0"/>
+        </w:numPr>
+        <w:rPr>
+          <w:b/>
+        </w:rPr>
+      </w:pPr>
+    </w:p>
+    <w:p>
+      <w:pPr>
+        <w:pStyle w:val="ListBullet"/>
+        <w:numPr>
+          <w:ilvl w:val="0"/>
+          <w:numId w:val="0"/>
+        </w:numPr>
+        <w:jc w:val="center"/>
+        <w:rPr>
+          <w:b/>
+        </w:rPr>
+      </w:pPr>
+      <w:r>
+        <w:rPr>
+          <w:b/>
+        </w:rPr>
+        <w:t xml:space="preserve">Cách kiểm tra dự án có đúng tiến độ không </w:t>
+      </w:r>
+    </w:p>
+    <w:p>
+      <w:pPr>
+        <w:pStyle w:val="ListBullet"/>
+        <w:numPr>
+          <w:ilvl w:val="0"/>
+          <w:numId w:val="0"/>
+        </w:numPr>
+      </w:pPr>
+      <w:r>
+        <w:t>Hãy bắt đầu bằng các mốc thời gian, liên tục giám sát tiến độ với kế hoạch. Nhưng chỉ dựa vào biểu đồ, chúng ta không thấy vụ thể tiến độ hiện tại có đủ thể hoàn thành công việc đúng hạn hay không?</w:t>
+      </w:r>
+    </w:p>
+    <w:p>
+      <w:pPr>
+        <w:pStyle w:val="ListBullet"/>
+        <w:numPr>
+          <w:ilvl w:val="0"/>
+          <w:numId w:val="0"/>
+        </w:numPr>
+      </w:pPr>
+      <w:r>
+        <w:lastRenderedPageBreak/>
+        <w:drawing>
+          <wp:inline distT="0" distB="0" distL="0" distR="0" wp14:anchorId="55ECFB4D" wp14:editId="1AC8562A">
+            <wp:extent cx="7406640" cy="2167255"/>
+            <wp:effectExtent l="76200" t="76200" r="137160" b="137795"/>
+            <wp:docPr id="25" name="Picture 25"/>
+            <wp:cNvGraphicFramePr>
+              <a:graphicFrameLocks xmlns:a="http://schemas.openxmlformats.org/drawingml/2006/main" noChangeAspect="1"/>
+            </wp:cNvGraphicFramePr>
+            <a:graphic xmlns:a="http://schemas.openxmlformats.org/drawingml/2006/main">
+              <a:graphicData uri="http://schemas.openxmlformats.org/drawingml/2006/picture">
+                <pic:pic xmlns:pic="http://schemas.openxmlformats.org/drawingml/2006/picture">
+                  <pic:nvPicPr>
+                    <pic:cNvPr id="1" name=""/>
+                    <pic:cNvPicPr/>
+                  </pic:nvPicPr>
+                  <pic:blipFill>
+                    <a:blip r:embed="rId29"/>
+                    <a:stretch>
+                      <a:fillRect/>
+                    </a:stretch>
+                  </pic:blipFill>
+                  <pic:spPr>
+                    <a:xfrm>
+                      <a:off x="0" y="0"/>
+                      <a:ext cx="7406640" cy="2167255"/>
+                    </a:xfrm>
+                    <a:prstGeom prst="rect">
+                      <a:avLst/>
+                    </a:prstGeom>
+                    <a:ln w="38100" cap="sq">
+                      <a:solidFill>
+                        <a:srgbClr val="000000"/>
+                      </a:solidFill>
+                      <a:prstDash val="solid"/>
+                      <a:miter lim="800000"/>
+                    </a:ln>
+                    <a:effectLst>
+                      <a:outerShdw blurRad="50800" dist="38100" dir="2700000" algn="tl" rotWithShape="0">
+                        <a:srgbClr val="000000">
+                          <a:alpha val="43000"/>
+                        </a:srgbClr>
+                      </a:outerShdw>
+                    </a:effectLst>
+                  </pic:spPr>
+                </pic:pic>
+              </a:graphicData>
+            </a:graphic>
+          </wp:inline>
+        </w:drawing>
+      </w:r>
+    </w:p>
+    <w:p>
+      <w:pPr>
+        <w:pStyle w:val="ListBullet"/>
+        <w:numPr>
+          <w:ilvl w:val="0"/>
+          <w:numId w:val="0"/>
+        </w:numPr>
+      </w:pPr>
+    </w:p>
+    <w:p>
+      <w:pPr>
+        <w:pStyle w:val="ListBullet"/>
+        <w:numPr>
+          <w:ilvl w:val="0"/>
+          <w:numId w:val="0"/>
+        </w:numPr>
+        <w:jc w:val="center"/>
+        <w:rPr>
+          <w:b/>
+        </w:rPr>
+      </w:pPr>
+      <w:r>
+        <w:rPr>
+          <w:b/>
+        </w:rPr>
+        <w:t>Cách kiểm tra dự án có theo đúng ngân sách không</w:t>
+      </w:r>
+    </w:p>
+    <w:p>
+      <w:pPr>
+        <w:pStyle w:val="ListBullet"/>
+        <w:numPr>
+          <w:ilvl w:val="0"/>
+          <w:numId w:val="0"/>
+        </w:numPr>
+        <w:rPr>
+          <w:b/>
+        </w:rPr>
+      </w:pPr>
+      <w:r>
+        <w:rPr>
+          <w:b/>
+        </w:rPr>
+        <w:drawing>
+          <wp:inline distT="0" distB="0" distL="0" distR="0" wp14:anchorId="78F9BFEA" wp14:editId="3281C32D">
+            <wp:extent cx="7406640" cy="2071370"/>
+            <wp:effectExtent l="76200" t="76200" r="137160" b="138430"/>
+            <wp:docPr id="26" name="Picture 26"/>
+            <wp:cNvGraphicFramePr>
+              <a:graphicFrameLocks xmlns:a="http://schemas.openxmlformats.org/drawingml/2006/main" noChangeAspect="1"/>
+            </wp:cNvGraphicFramePr>
+            <a:graphic xmlns:a="http://schemas.openxmlformats.org/drawingml/2006/main">
+              <a:graphicData uri="http://schemas.openxmlformats.org/drawingml/2006/picture">
+                <pic:pic xmlns:pic="http://schemas.openxmlformats.org/drawingml/2006/picture">
+                  <pic:nvPicPr>
+                    <pic:cNvPr id="1" name=""/>
+                    <pic:cNvPicPr/>
+                  </pic:nvPicPr>
+                  <pic:blipFill>
+                    <a:blip r:embed="rId30"/>
+                    <a:stretch>
+                      <a:fillRect/>
+                    </a:stretch>
+                  </pic:blipFill>
+                  <pic:spPr>
+                    <a:xfrm>
+                      <a:off x="0" y="0"/>
+                      <a:ext cx="7406640" cy="2071370"/>
+                    </a:xfrm>
+                    <a:prstGeom prst="rect">
+                      <a:avLst/>
+                    </a:prstGeom>
+                    <a:ln w="38100" cap="sq">
+                      <a:solidFill>
+                        <a:srgbClr val="000000"/>
+                      </a:solidFill>
+                      <a:prstDash val="solid"/>
+                      <a:miter lim="800000"/>
+                    </a:ln>
+                    <a:effectLst>
+                      <a:outerShdw blurRad="50800" dist="38100" dir="2700000" algn="tl" rotWithShape="0">
+                        <a:srgbClr val="000000">
+                          <a:alpha val="43000"/>
+                        </a:srgbClr>
+                      </a:outerShdw>
+                    </a:effectLst>
+                  </pic:spPr>
+                </pic:pic>
+              </a:graphicData>
+            </a:graphic>
+          </wp:inline>
+        </w:drawing>
+      </w:r>
+    </w:p>
+    <w:p>
+      <w:pPr>
+        <w:pStyle w:val="ListBullet"/>
+        <w:numPr>
+          <w:ilvl w:val="0"/>
+          <w:numId w:val="0"/>
+        </w:numPr>
+        <w:rPr>
+          <w:b/>
+        </w:rPr>
+      </w:pPr>
+    </w:p>
+    <w:p>
+      <w:pPr>
+        <w:pStyle w:val="ListBullet"/>
+        <w:numPr>
+          <w:ilvl w:val="0"/>
+          <w:numId w:val="0"/>
+        </w:numPr>
+        <w:jc w:val="center"/>
+        <w:rPr>
+          <w:b/>
+        </w:rPr>
+      </w:pPr>
+      <w:r>
+        <w:rPr>
+          <w:b/>
+        </w:rPr>
+        <w:t>Khi dự án gặp rắc rối</w:t>
+      </w:r>
+    </w:p>
+    <w:p>
+      <w:pPr>
+        <w:pStyle w:val="ListBullet"/>
+        <w:numPr>
+          <w:ilvl w:val="0"/>
+          <w:numId w:val="0"/>
+        </w:numPr>
+        <w:rPr>
+          <w:b/>
+        </w:rPr>
+      </w:pPr>
+      <w:r>
+        <w:rPr>
+          <w:b/>
+        </w:rPr>
+        <w:drawing>
+          <wp:inline distT="0" distB="0" distL="0" distR="0" wp14:anchorId="68F2C3D9" wp14:editId="56DF39E0">
+            <wp:extent cx="7406640" cy="1903730"/>
+            <wp:effectExtent l="76200" t="76200" r="137160" b="134620"/>
+            <wp:docPr id="27" name="Picture 27"/>
+            <wp:cNvGraphicFramePr>
+              <a:graphicFrameLocks xmlns:a="http://schemas.openxmlformats.org/drawingml/2006/main" noChangeAspect="1"/>
+            </wp:cNvGraphicFramePr>
+            <a:graphic xmlns:a="http://schemas.openxmlformats.org/drawingml/2006/main">
+              <a:graphicData uri="http://schemas.openxmlformats.org/drawingml/2006/picture">
+                <pic:pic xmlns:pic="http://schemas.openxmlformats.org/drawingml/2006/picture">
+                  <pic:nvPicPr>
+                    <pic:cNvPr id="1" name=""/>
+                    <pic:cNvPicPr/>
+                  </pic:nvPicPr>
+                  <pic:blipFill>
+                    <a:blip r:embed="rId31"/>
+                    <a:stretch>
+                      <a:fillRect/>
+                    </a:stretch>
+                  </pic:blipFill>
+                  <pic:spPr>
+                    <a:xfrm>
+                      <a:off x="0" y="0"/>
+                      <a:ext cx="7406640" cy="1903730"/>
+                    </a:xfrm>
+                    <a:prstGeom prst="rect">
+                      <a:avLst/>
+                    </a:prstGeom>
+                    <a:ln w="38100" cap="sq">
+                      <a:solidFill>
+                        <a:srgbClr val="000000"/>
+                      </a:solidFill>
+                      <a:prstDash val="solid"/>
+                      <a:miter lim="800000"/>
+                    </a:ln>
+                    <a:effectLst>
+                      <a:outerShdw blurRad="50800" dist="38100" dir="2700000" algn="tl" rotWithShape="0">
+                        <a:srgbClr val="000000">
+                          <a:alpha val="43000"/>
+                        </a:srgbClr>
+                      </a:outerShdw>
+                    </a:effectLst>
+                  </pic:spPr>
+                </pic:pic>
+              </a:graphicData>
+            </a:graphic>
+          </wp:inline>
+        </w:drawing>
+      </w:r>
+    </w:p>
+    <w:p>
+      <w:pPr>
+        <w:pStyle w:val="ListBullet"/>
+        <w:numPr>
+          <w:ilvl w:val="0"/>
+          <w:numId w:val="0"/>
+        </w:numPr>
+        <w:rPr>
+          <w:b/>
+        </w:rPr>
+      </w:pPr>
+    </w:p>
+    <w:p>
+      <w:pPr>
+        <w:pStyle w:val="ListBullet"/>
+        <w:numPr>
+          <w:ilvl w:val="0"/>
+          <w:numId w:val="0"/>
+        </w:numPr>
+        <w:jc w:val="center"/>
+        <w:rPr>
+          <w:b/>
+        </w:rPr>
+      </w:pPr>
+      <w:r>
+        <w:rPr>
+          <w:b/>
+        </w:rPr>
+        <w:t>Cách kiểm toán dự án</w:t>
+      </w:r>
+    </w:p>
+    <w:p>
+      <w:pPr>
+        <w:pStyle w:val="ListBullet"/>
+        <w:numPr>
+          <w:ilvl w:val="0"/>
+          <w:numId w:val="0"/>
+        </w:numPr>
+        <w:rPr>
+          <w:b/>
+        </w:rPr>
+      </w:pPr>
+      <w:r>
+        <w:rPr>
+          <w:b/>
+        </w:rPr>
+        <w:lastRenderedPageBreak/>
+        <w:drawing>
+          <wp:inline distT="0" distB="0" distL="0" distR="0" wp14:anchorId="09AFC39F" wp14:editId="766E0AF3">
+            <wp:extent cx="7406640" cy="3916045"/>
+            <wp:effectExtent l="76200" t="76200" r="137160" b="141605"/>
+            <wp:docPr id="28" name="Picture 28"/>
+            <wp:cNvGraphicFramePr>
+              <a:graphicFrameLocks xmlns:a="http://schemas.openxmlformats.org/drawingml/2006/main" noChangeAspect="1"/>
+            </wp:cNvGraphicFramePr>
+            <a:graphic xmlns:a="http://schemas.openxmlformats.org/drawingml/2006/main">
+              <a:graphicData uri="http://schemas.openxmlformats.org/drawingml/2006/picture">
+                <pic:pic xmlns:pic="http://schemas.openxmlformats.org/drawingml/2006/picture">
+                  <pic:nvPicPr>
+                    <pic:cNvPr id="1" name=""/>
+                    <pic:cNvPicPr/>
+                  </pic:nvPicPr>
+                  <pic:blipFill>
+                    <a:blip r:embed="rId32"/>
+                    <a:stretch>
+                      <a:fillRect/>
+                    </a:stretch>
+                  </pic:blipFill>
+                  <pic:spPr>
+                    <a:xfrm>
+                      <a:off x="0" y="0"/>
+                      <a:ext cx="7406640" cy="3916045"/>
+                    </a:xfrm>
+                    <a:prstGeom prst="rect">
+                      <a:avLst/>
+                    </a:prstGeom>
+                    <a:ln w="38100" cap="sq">
+                      <a:solidFill>
+                        <a:srgbClr val="000000"/>
+                      </a:solidFill>
+                      <a:prstDash val="solid"/>
+                      <a:miter lim="800000"/>
+                    </a:ln>
+                    <a:effectLst>
+                      <a:outerShdw blurRad="50800" dist="38100" dir="2700000" algn="tl" rotWithShape="0">
+                        <a:srgbClr val="000000">
+                          <a:alpha val="43000"/>
+                        </a:srgbClr>
+                      </a:outerShdw>
+                    </a:effectLst>
+                  </pic:spPr>
+                </pic:pic>
+              </a:graphicData>
+            </a:graphic>
+          </wp:inline>
+        </w:drawing>
+      </w:r>
       <w:bookmarkStart w:id="0" w:name="_GoBack"/>
       <w:bookmarkEnd w:id="0"/>
     </w:p>
@@ -12484,6 +14713,95 @@
     </w:lvl>
   </w:abstractNum>
   <w:abstractNum w:abstractNumId="11" w15:restartNumberingAfterBreak="0">
+    <w:nsid w:val="187A4699"/>
+    <w:multiLevelType w:val="hybridMultilevel"/>
+    <w:tmpl w:val="508EB2F0"/>
+    <w:lvl w:ilvl="0" w:tplc="0409000F">
+      <w:start w:val="1"/>
+      <w:numFmt w:val="decimal"/>
+      <w:lvlText w:val="%1."/>
+      <w:lvlJc w:val="left"/>
+      <w:pPr>
+        <w:ind w:left="720" w:hanging="360"/>
+      </w:pPr>
+      <w:rPr>
+        <w:rFonts w:hint="default"/>
+      </w:rPr>
+    </w:lvl>
+    <w:lvl w:ilvl="1" w:tplc="04090019" w:tentative="1">
+      <w:start w:val="1"/>
+      <w:numFmt w:val="lowerLetter"/>
+      <w:lvlText w:val="%2."/>
+      <w:lvlJc w:val="left"/>
+      <w:pPr>
+        <w:ind w:left="1440" w:hanging="360"/>
+      </w:pPr>
+    </w:lvl>
+    <w:lvl w:ilvl="2" w:tplc="0409001B" w:tentative="1">
+      <w:start w:val="1"/>
+      <w:numFmt w:val="lowerRoman"/>
+      <w:lvlText w:val="%3."/>
+      <w:lvlJc w:val="right"/>
+      <w:pPr>
+        <w:ind w:left="2160" w:hanging="180"/>
+      </w:pPr>
+    </w:lvl>
+    <w:lvl w:ilvl="3" w:tplc="0409000F" w:tentative="1">
+      <w:start w:val="1"/>
+      <w:numFmt w:val="decimal"/>
+      <w:lvlText w:val="%4."/>
+      <w:lvlJc w:val="left"/>
+      <w:pPr>
+        <w:ind w:left="2880" w:hanging="360"/>
+      </w:pPr>
+    </w:lvl>
+    <w:lvl w:ilvl="4" w:tplc="04090019" w:tentative="1">
+      <w:start w:val="1"/>
+      <w:numFmt w:val="lowerLetter"/>
+      <w:lvlText w:val="%5."/>
+      <w:lvlJc w:val="left"/>
+      <w:pPr>
+        <w:ind w:left="3600" w:hanging="360"/>
+      </w:pPr>
+    </w:lvl>
+    <w:lvl w:ilvl="5" w:tplc="0409001B" w:tentative="1">
+      <w:start w:val="1"/>
+      <w:numFmt w:val="lowerRoman"/>
+      <w:lvlText w:val="%6."/>
+      <w:lvlJc w:val="right"/>
+      <w:pPr>
+        <w:ind w:left="4320" w:hanging="180"/>
+      </w:pPr>
+    </w:lvl>
+    <w:lvl w:ilvl="6" w:tplc="0409000F" w:tentative="1">
+      <w:start w:val="1"/>
+      <w:numFmt w:val="decimal"/>
+      <w:lvlText w:val="%7."/>
+      <w:lvlJc w:val="left"/>
+      <w:pPr>
+        <w:ind w:left="5040" w:hanging="360"/>
+      </w:pPr>
+    </w:lvl>
+    <w:lvl w:ilvl="7" w:tplc="04090019" w:tentative="1">
+      <w:start w:val="1"/>
+      <w:numFmt w:val="lowerLetter"/>
+      <w:lvlText w:val="%8."/>
+      <w:lvlJc w:val="left"/>
+      <w:pPr>
+        <w:ind w:left="5760" w:hanging="360"/>
+      </w:pPr>
+    </w:lvl>
+    <w:lvl w:ilvl="8" w:tplc="0409001B" w:tentative="1">
+      <w:start w:val="1"/>
+      <w:numFmt w:val="lowerRoman"/>
+      <w:lvlText w:val="%9."/>
+      <w:lvlJc w:val="right"/>
+      <w:pPr>
+        <w:ind w:left="6480" w:hanging="180"/>
+      </w:pPr>
+    </w:lvl>
+  </w:abstractNum>
+  <w:abstractNum w:abstractNumId="12" w15:restartNumberingAfterBreak="0">
     <w:nsid w:val="19352C3F"/>
     <w:multiLevelType w:val="hybridMultilevel"/>
     <w:tmpl w:val="386E353A"/>
@@ -12596,7 +14914,7 @@
       </w:rPr>
     </w:lvl>
   </w:abstractNum>
-  <w:abstractNum w:abstractNumId="12" w15:restartNumberingAfterBreak="0">
+  <w:abstractNum w:abstractNumId="13" w15:restartNumberingAfterBreak="0">
     <w:nsid w:val="198417F7"/>
     <w:multiLevelType w:val="hybridMultilevel"/>
     <w:tmpl w:val="42C6315C"/>
@@ -12709,7 +15027,7 @@
       </w:rPr>
     </w:lvl>
   </w:abstractNum>
-  <w:abstractNum w:abstractNumId="13" w15:restartNumberingAfterBreak="0">
+  <w:abstractNum w:abstractNumId="14" w15:restartNumberingAfterBreak="0">
     <w:nsid w:val="19F32502"/>
     <w:multiLevelType w:val="hybridMultilevel"/>
     <w:tmpl w:val="D950815C"/>
@@ -12798,7 +15116,7 @@
       </w:pPr>
     </w:lvl>
   </w:abstractNum>
-  <w:abstractNum w:abstractNumId="14" w15:restartNumberingAfterBreak="0">
+  <w:abstractNum w:abstractNumId="15" w15:restartNumberingAfterBreak="0">
     <w:nsid w:val="1E067687"/>
     <w:multiLevelType w:val="hybridMultilevel"/>
     <w:tmpl w:val="05468FE0"/>
@@ -12887,7 +15205,7 @@
       </w:pPr>
     </w:lvl>
   </w:abstractNum>
-  <w:abstractNum w:abstractNumId="15" w15:restartNumberingAfterBreak="0">
+  <w:abstractNum w:abstractNumId="16" w15:restartNumberingAfterBreak="0">
     <w:nsid w:val="1E2641DC"/>
     <w:multiLevelType w:val="hybridMultilevel"/>
     <w:tmpl w:val="486A8FF4"/>
@@ -12999,7 +15317,7 @@
       </w:rPr>
     </w:lvl>
   </w:abstractNum>
-  <w:abstractNum w:abstractNumId="16" w15:restartNumberingAfterBreak="0">
+  <w:abstractNum w:abstractNumId="17" w15:restartNumberingAfterBreak="0">
     <w:nsid w:val="20004CAF"/>
     <w:multiLevelType w:val="hybridMultilevel"/>
     <w:tmpl w:val="3F60C6F8"/>
@@ -13112,7 +15430,96 @@
       </w:rPr>
     </w:lvl>
   </w:abstractNum>
-  <w:abstractNum w:abstractNumId="17" w15:restartNumberingAfterBreak="0">
+  <w:abstractNum w:abstractNumId="18" w15:restartNumberingAfterBreak="0">
+    <w:nsid w:val="20DD709F"/>
+    <w:multiLevelType w:val="hybridMultilevel"/>
+    <w:tmpl w:val="4B5A140A"/>
+    <w:lvl w:ilvl="0" w:tplc="0409000F">
+      <w:start w:val="1"/>
+      <w:numFmt w:val="decimal"/>
+      <w:lvlText w:val="%1."/>
+      <w:lvlJc w:val="left"/>
+      <w:pPr>
+        <w:ind w:left="720" w:hanging="360"/>
+      </w:pPr>
+      <w:rPr>
+        <w:rFonts w:hint="default"/>
+      </w:rPr>
+    </w:lvl>
+    <w:lvl w:ilvl="1" w:tplc="04090019" w:tentative="1">
+      <w:start w:val="1"/>
+      <w:numFmt w:val="lowerLetter"/>
+      <w:lvlText w:val="%2."/>
+      <w:lvlJc w:val="left"/>
+      <w:pPr>
+        <w:ind w:left="1440" w:hanging="360"/>
+      </w:pPr>
+    </w:lvl>
+    <w:lvl w:ilvl="2" w:tplc="0409001B" w:tentative="1">
+      <w:start w:val="1"/>
+      <w:numFmt w:val="lowerRoman"/>
+      <w:lvlText w:val="%3."/>
+      <w:lvlJc w:val="right"/>
+      <w:pPr>
+        <w:ind w:left="2160" w:hanging="180"/>
+      </w:pPr>
+    </w:lvl>
+    <w:lvl w:ilvl="3" w:tplc="0409000F" w:tentative="1">
+      <w:start w:val="1"/>
+      <w:numFmt w:val="decimal"/>
+      <w:lvlText w:val="%4."/>
+      <w:lvlJc w:val="left"/>
+      <w:pPr>
+        <w:ind w:left="2880" w:hanging="360"/>
+      </w:pPr>
+    </w:lvl>
+    <w:lvl w:ilvl="4" w:tplc="04090019" w:tentative="1">
+      <w:start w:val="1"/>
+      <w:numFmt w:val="lowerLetter"/>
+      <w:lvlText w:val="%5."/>
+      <w:lvlJc w:val="left"/>
+      <w:pPr>
+        <w:ind w:left="3600" w:hanging="360"/>
+      </w:pPr>
+    </w:lvl>
+    <w:lvl w:ilvl="5" w:tplc="0409001B" w:tentative="1">
+      <w:start w:val="1"/>
+      <w:numFmt w:val="lowerRoman"/>
+      <w:lvlText w:val="%6."/>
+      <w:lvlJc w:val="right"/>
+      <w:pPr>
+        <w:ind w:left="4320" w:hanging="180"/>
+      </w:pPr>
+    </w:lvl>
+    <w:lvl w:ilvl="6" w:tplc="0409000F" w:tentative="1">
+      <w:start w:val="1"/>
+      <w:numFmt w:val="decimal"/>
+      <w:lvlText w:val="%7."/>
+      <w:lvlJc w:val="left"/>
+      <w:pPr>
+        <w:ind w:left="5040" w:hanging="360"/>
+      </w:pPr>
+    </w:lvl>
+    <w:lvl w:ilvl="7" w:tplc="04090019" w:tentative="1">
+      <w:start w:val="1"/>
+      <w:numFmt w:val="lowerLetter"/>
+      <w:lvlText w:val="%8."/>
+      <w:lvlJc w:val="left"/>
+      <w:pPr>
+        <w:ind w:left="5760" w:hanging="360"/>
+      </w:pPr>
+    </w:lvl>
+    <w:lvl w:ilvl="8" w:tplc="0409001B" w:tentative="1">
+      <w:start w:val="1"/>
+      <w:numFmt w:val="lowerRoman"/>
+      <w:lvlText w:val="%9."/>
+      <w:lvlJc w:val="right"/>
+      <w:pPr>
+        <w:ind w:left="6480" w:hanging="180"/>
+      </w:pPr>
+    </w:lvl>
+  </w:abstractNum>
+  <w:abstractNum w:abstractNumId="19" w15:restartNumberingAfterBreak="0">
     <w:nsid w:val="213476C0"/>
     <w:multiLevelType w:val="hybridMultilevel"/>
     <w:tmpl w:val="FFB69ED8"/>
@@ -13225,7 +15632,7 @@
       </w:rPr>
     </w:lvl>
   </w:abstractNum>
-  <w:abstractNum w:abstractNumId="18" w15:restartNumberingAfterBreak="0">
+  <w:abstractNum w:abstractNumId="20" w15:restartNumberingAfterBreak="0">
     <w:nsid w:val="22D043FD"/>
     <w:multiLevelType w:val="hybridMultilevel"/>
     <w:tmpl w:val="03B0C3A8"/>
@@ -13338,7 +15745,7 @@
       </w:rPr>
     </w:lvl>
   </w:abstractNum>
-  <w:abstractNum w:abstractNumId="19" w15:restartNumberingAfterBreak="0">
+  <w:abstractNum w:abstractNumId="21" w15:restartNumberingAfterBreak="0">
     <w:nsid w:val="260430A0"/>
     <w:multiLevelType w:val="hybridMultilevel"/>
     <w:tmpl w:val="64DA9536"/>
@@ -13451,7 +15858,7 @@
       </w:rPr>
     </w:lvl>
   </w:abstractNum>
-  <w:abstractNum w:abstractNumId="20" w15:restartNumberingAfterBreak="0">
+  <w:abstractNum w:abstractNumId="22" w15:restartNumberingAfterBreak="0">
     <w:nsid w:val="260F5457"/>
     <w:multiLevelType w:val="hybridMultilevel"/>
     <w:tmpl w:val="D012E542"/>
@@ -13564,7 +15971,7 @@
       </w:rPr>
     </w:lvl>
   </w:abstractNum>
-  <w:abstractNum w:abstractNumId="21" w15:restartNumberingAfterBreak="0">
+  <w:abstractNum w:abstractNumId="23" w15:restartNumberingAfterBreak="0">
     <w:nsid w:val="27E65FE8"/>
     <w:multiLevelType w:val="hybridMultilevel"/>
     <w:tmpl w:val="EB50F9E4"/>
@@ -13653,7 +16060,7 @@
       </w:pPr>
     </w:lvl>
   </w:abstractNum>
-  <w:abstractNum w:abstractNumId="22" w15:restartNumberingAfterBreak="0">
+  <w:abstractNum w:abstractNumId="24" w15:restartNumberingAfterBreak="0">
     <w:nsid w:val="285157E2"/>
     <w:multiLevelType w:val="hybridMultilevel"/>
     <w:tmpl w:val="B4B88FD2"/>
@@ -13766,7 +16173,7 @@
       </w:rPr>
     </w:lvl>
   </w:abstractNum>
-  <w:abstractNum w:abstractNumId="23" w15:restartNumberingAfterBreak="0">
+  <w:abstractNum w:abstractNumId="25" w15:restartNumberingAfterBreak="0">
     <w:nsid w:val="2A6812F6"/>
     <w:multiLevelType w:val="hybridMultilevel"/>
     <w:tmpl w:val="76DC593A"/>
@@ -13855,7 +16262,120 @@
       </w:pPr>
     </w:lvl>
   </w:abstractNum>
-  <w:abstractNum w:abstractNumId="24" w15:restartNumberingAfterBreak="0">
+  <w:abstractNum w:abstractNumId="26" w15:restartNumberingAfterBreak="0">
+    <w:nsid w:val="2B505976"/>
+    <w:multiLevelType w:val="hybridMultilevel"/>
+    <w:tmpl w:val="783C1868"/>
+    <w:lvl w:ilvl="0" w:tplc="04090001">
+      <w:start w:val="1"/>
+      <w:numFmt w:val="bullet"/>
+      <w:lvlText w:val=""/>
+      <w:lvlJc w:val="left"/>
+      <w:pPr>
+        <w:ind w:left="720" w:hanging="360"/>
+      </w:pPr>
+      <w:rPr>
+        <w:rFonts w:ascii="Symbol" w:hAnsi="Symbol" w:hint="default"/>
+      </w:rPr>
+    </w:lvl>
+    <w:lvl w:ilvl="1" w:tplc="04090003">
+      <w:start w:val="1"/>
+      <w:numFmt w:val="bullet"/>
+      <w:lvlText w:val="o"/>
+      <w:lvlJc w:val="left"/>
+      <w:pPr>
+        <w:ind w:left="1440" w:hanging="360"/>
+      </w:pPr>
+      <w:rPr>
+        <w:rFonts w:ascii="Courier New" w:hAnsi="Courier New" w:cs="Courier New" w:hint="default"/>
+      </w:rPr>
+    </w:lvl>
+    <w:lvl w:ilvl="2" w:tplc="04090005" w:tentative="1">
+      <w:start w:val="1"/>
+      <w:numFmt w:val="bullet"/>
+      <w:lvlText w:val=""/>
+      <w:lvlJc w:val="left"/>
+      <w:pPr>
+        <w:ind w:left="2160" w:hanging="360"/>
+      </w:pPr>
+      <w:rPr>
+        <w:rFonts w:ascii="Wingdings" w:hAnsi="Wingdings" w:hint="default"/>
+      </w:rPr>
+    </w:lvl>
+    <w:lvl w:ilvl="3" w:tplc="04090001" w:tentative="1">
+      <w:start w:val="1"/>
+      <w:numFmt w:val="bullet"/>
+      <w:lvlText w:val=""/>
+      <w:lvlJc w:val="left"/>
+      <w:pPr>
+        <w:ind w:left="2880" w:hanging="360"/>
+      </w:pPr>
+      <w:rPr>
+        <w:rFonts w:ascii="Symbol" w:hAnsi="Symbol" w:hint="default"/>
+      </w:rPr>
+    </w:lvl>
+    <w:lvl w:ilvl="4" w:tplc="04090003" w:tentative="1">
+      <w:start w:val="1"/>
+      <w:numFmt w:val="bullet"/>
+      <w:lvlText w:val="o"/>
+      <w:lvlJc w:val="left"/>
+      <w:pPr>
+        <w:ind w:left="3600" w:hanging="360"/>
+      </w:pPr>
+      <w:rPr>
+        <w:rFonts w:ascii="Courier New" w:hAnsi="Courier New" w:cs="Courier New" w:hint="default"/>
+      </w:rPr>
+    </w:lvl>
+    <w:lvl w:ilvl="5" w:tplc="04090005" w:tentative="1">
+      <w:start w:val="1"/>
+      <w:numFmt w:val="bullet"/>
+      <w:lvlText w:val=""/>
+      <w:lvlJc w:val="left"/>
+      <w:pPr>
+        <w:ind w:left="4320" w:hanging="360"/>
+      </w:pPr>
+      <w:rPr>
+        <w:rFonts w:ascii="Wingdings" w:hAnsi="Wingdings" w:hint="default"/>
+      </w:rPr>
+    </w:lvl>
+    <w:lvl w:ilvl="6" w:tplc="04090001" w:tentative="1">
+      <w:start w:val="1"/>
+      <w:numFmt w:val="bullet"/>
+      <w:lvlText w:val=""/>
+      <w:lvlJc w:val="left"/>
+      <w:pPr>
+        <w:ind w:left="5040" w:hanging="360"/>
+      </w:pPr>
+      <w:rPr>
+        <w:rFonts w:ascii="Symbol" w:hAnsi="Symbol" w:hint="default"/>
+      </w:rPr>
+    </w:lvl>
+    <w:lvl w:ilvl="7" w:tplc="04090003" w:tentative="1">
+      <w:start w:val="1"/>
+      <w:numFmt w:val="bullet"/>
+      <w:lvlText w:val="o"/>
+      <w:lvlJc w:val="left"/>
+      <w:pPr>
+        <w:ind w:left="5760" w:hanging="360"/>
+      </w:pPr>
+      <w:rPr>
+        <w:rFonts w:ascii="Courier New" w:hAnsi="Courier New" w:cs="Courier New" w:hint="default"/>
+      </w:rPr>
+    </w:lvl>
+    <w:lvl w:ilvl="8" w:tplc="04090005" w:tentative="1">
+      <w:start w:val="1"/>
+      <w:numFmt w:val="bullet"/>
+      <w:lvlText w:val=""/>
+      <w:lvlJc w:val="left"/>
+      <w:pPr>
+        <w:ind w:left="6480" w:hanging="360"/>
+      </w:pPr>
+      <w:rPr>
+        <w:rFonts w:ascii="Wingdings" w:hAnsi="Wingdings" w:hint="default"/>
+      </w:rPr>
+    </w:lvl>
+  </w:abstractNum>
+  <w:abstractNum w:abstractNumId="27" w15:restartNumberingAfterBreak="0">
     <w:nsid w:val="2C1F6415"/>
     <w:multiLevelType w:val="hybridMultilevel"/>
     <w:tmpl w:val="725A4BC8"/>
@@ -13968,7 +16488,7 @@
       </w:rPr>
     </w:lvl>
   </w:abstractNum>
-  <w:abstractNum w:abstractNumId="25" w15:restartNumberingAfterBreak="0">
+  <w:abstractNum w:abstractNumId="28" w15:restartNumberingAfterBreak="0">
     <w:nsid w:val="2C5C7395"/>
     <w:multiLevelType w:val="hybridMultilevel"/>
     <w:tmpl w:val="C780F238"/>
@@ -14081,7 +16601,7 @@
       </w:rPr>
     </w:lvl>
   </w:abstractNum>
-  <w:abstractNum w:abstractNumId="26" w15:restartNumberingAfterBreak="0">
+  <w:abstractNum w:abstractNumId="29" w15:restartNumberingAfterBreak="0">
     <w:nsid w:val="2E110BD8"/>
     <w:multiLevelType w:val="hybridMultilevel"/>
     <w:tmpl w:val="E7C2A812"/>
@@ -14170,7 +16690,7 @@
       </w:pPr>
     </w:lvl>
   </w:abstractNum>
-  <w:abstractNum w:abstractNumId="27" w15:restartNumberingAfterBreak="0">
+  <w:abstractNum w:abstractNumId="30" w15:restartNumberingAfterBreak="0">
     <w:nsid w:val="2E5C3170"/>
     <w:multiLevelType w:val="hybridMultilevel"/>
     <w:tmpl w:val="ABF69706"/>
@@ -14283,7 +16803,7 @@
       </w:rPr>
     </w:lvl>
   </w:abstractNum>
-  <w:abstractNum w:abstractNumId="28" w15:restartNumberingAfterBreak="0">
+  <w:abstractNum w:abstractNumId="31" w15:restartNumberingAfterBreak="0">
     <w:nsid w:val="2EBB77EB"/>
     <w:multiLevelType w:val="hybridMultilevel"/>
     <w:tmpl w:val="73806EE0"/>
@@ -14396,7 +16916,7 @@
       </w:rPr>
     </w:lvl>
   </w:abstractNum>
-  <w:abstractNum w:abstractNumId="29" w15:restartNumberingAfterBreak="0">
+  <w:abstractNum w:abstractNumId="32" w15:restartNumberingAfterBreak="0">
     <w:nsid w:val="2FA91DE0"/>
     <w:multiLevelType w:val="hybridMultilevel"/>
     <w:tmpl w:val="9FACF98E"/>
@@ -14509,7 +17029,7 @@
       </w:rPr>
     </w:lvl>
   </w:abstractNum>
-  <w:abstractNum w:abstractNumId="30" w15:restartNumberingAfterBreak="0">
+  <w:abstractNum w:abstractNumId="33" w15:restartNumberingAfterBreak="0">
     <w:nsid w:val="30352705"/>
     <w:multiLevelType w:val="hybridMultilevel"/>
     <w:tmpl w:val="54B05A52"/>
@@ -14622,7 +17142,7 @@
       </w:rPr>
     </w:lvl>
   </w:abstractNum>
-  <w:abstractNum w:abstractNumId="31" w15:restartNumberingAfterBreak="0">
+  <w:abstractNum w:abstractNumId="34" w15:restartNumberingAfterBreak="0">
     <w:nsid w:val="328311C8"/>
     <w:multiLevelType w:val="hybridMultilevel"/>
     <w:tmpl w:val="A41C6128"/>
@@ -14735,7 +17255,7 @@
       </w:rPr>
     </w:lvl>
   </w:abstractNum>
-  <w:abstractNum w:abstractNumId="32" w15:restartNumberingAfterBreak="0">
+  <w:abstractNum w:abstractNumId="35" w15:restartNumberingAfterBreak="0">
     <w:nsid w:val="32C86992"/>
     <w:multiLevelType w:val="hybridMultilevel"/>
     <w:tmpl w:val="BFE404B8"/>
@@ -14824,7 +17344,7 @@
       </w:pPr>
     </w:lvl>
   </w:abstractNum>
-  <w:abstractNum w:abstractNumId="33" w15:restartNumberingAfterBreak="0">
+  <w:abstractNum w:abstractNumId="36" w15:restartNumberingAfterBreak="0">
     <w:nsid w:val="347B2005"/>
     <w:multiLevelType w:val="hybridMultilevel"/>
     <w:tmpl w:val="55564268"/>
@@ -14937,7 +17457,96 @@
       </w:rPr>
     </w:lvl>
   </w:abstractNum>
-  <w:abstractNum w:abstractNumId="34" w15:restartNumberingAfterBreak="0">
+  <w:abstractNum w:abstractNumId="37" w15:restartNumberingAfterBreak="0">
+    <w:nsid w:val="35C639C4"/>
+    <w:multiLevelType w:val="hybridMultilevel"/>
+    <w:tmpl w:val="95D223D4"/>
+    <w:lvl w:ilvl="0" w:tplc="0409000F">
+      <w:start w:val="1"/>
+      <w:numFmt w:val="decimal"/>
+      <w:lvlText w:val="%1."/>
+      <w:lvlJc w:val="left"/>
+      <w:pPr>
+        <w:ind w:left="720" w:hanging="360"/>
+      </w:pPr>
+      <w:rPr>
+        <w:rFonts w:hint="default"/>
+      </w:rPr>
+    </w:lvl>
+    <w:lvl w:ilvl="1" w:tplc="04090019">
+      <w:start w:val="1"/>
+      <w:numFmt w:val="lowerLetter"/>
+      <w:lvlText w:val="%2."/>
+      <w:lvlJc w:val="left"/>
+      <w:pPr>
+        <w:ind w:left="1440" w:hanging="360"/>
+      </w:pPr>
+    </w:lvl>
+    <w:lvl w:ilvl="2" w:tplc="0409001B" w:tentative="1">
+      <w:start w:val="1"/>
+      <w:numFmt w:val="lowerRoman"/>
+      <w:lvlText w:val="%3."/>
+      <w:lvlJc w:val="right"/>
+      <w:pPr>
+        <w:ind w:left="2160" w:hanging="180"/>
+      </w:pPr>
+    </w:lvl>
+    <w:lvl w:ilvl="3" w:tplc="0409000F" w:tentative="1">
+      <w:start w:val="1"/>
+      <w:numFmt w:val="decimal"/>
+      <w:lvlText w:val="%4."/>
+      <w:lvlJc w:val="left"/>
+      <w:pPr>
+        <w:ind w:left="2880" w:hanging="360"/>
+      </w:pPr>
+    </w:lvl>
+    <w:lvl w:ilvl="4" w:tplc="04090019" w:tentative="1">
+      <w:start w:val="1"/>
+      <w:numFmt w:val="lowerLetter"/>
+      <w:lvlText w:val="%5."/>
+      <w:lvlJc w:val="left"/>
+      <w:pPr>
+        <w:ind w:left="3600" w:hanging="360"/>
+      </w:pPr>
+    </w:lvl>
+    <w:lvl w:ilvl="5" w:tplc="0409001B" w:tentative="1">
+      <w:start w:val="1"/>
+      <w:numFmt w:val="lowerRoman"/>
+      <w:lvlText w:val="%6."/>
+      <w:lvlJc w:val="right"/>
+      <w:pPr>
+        <w:ind w:left="4320" w:hanging="180"/>
+      </w:pPr>
+    </w:lvl>
+    <w:lvl w:ilvl="6" w:tplc="0409000F" w:tentative="1">
+      <w:start w:val="1"/>
+      <w:numFmt w:val="decimal"/>
+      <w:lvlText w:val="%7."/>
+      <w:lvlJc w:val="left"/>
+      <w:pPr>
+        <w:ind w:left="5040" w:hanging="360"/>
+      </w:pPr>
+    </w:lvl>
+    <w:lvl w:ilvl="7" w:tplc="04090019" w:tentative="1">
+      <w:start w:val="1"/>
+      <w:numFmt w:val="lowerLetter"/>
+      <w:lvlText w:val="%8."/>
+      <w:lvlJc w:val="left"/>
+      <w:pPr>
+        <w:ind w:left="5760" w:hanging="360"/>
+      </w:pPr>
+    </w:lvl>
+    <w:lvl w:ilvl="8" w:tplc="0409001B" w:tentative="1">
+      <w:start w:val="1"/>
+      <w:numFmt w:val="lowerRoman"/>
+      <w:lvlText w:val="%9."/>
+      <w:lvlJc w:val="right"/>
+      <w:pPr>
+        <w:ind w:left="6480" w:hanging="180"/>
+      </w:pPr>
+    </w:lvl>
+  </w:abstractNum>
+  <w:abstractNum w:abstractNumId="38" w15:restartNumberingAfterBreak="0">
     <w:nsid w:val="392B750C"/>
     <w:multiLevelType w:val="hybridMultilevel"/>
     <w:tmpl w:val="52085C7E"/>
@@ -15050,7 +17659,7 @@
       </w:rPr>
     </w:lvl>
   </w:abstractNum>
-  <w:abstractNum w:abstractNumId="35" w15:restartNumberingAfterBreak="0">
+  <w:abstractNum w:abstractNumId="39" w15:restartNumberingAfterBreak="0">
     <w:nsid w:val="3C525AC8"/>
     <w:multiLevelType w:val="hybridMultilevel"/>
     <w:tmpl w:val="F61675CC"/>
@@ -15163,7 +17772,7 @@
       </w:rPr>
     </w:lvl>
   </w:abstractNum>
-  <w:abstractNum w:abstractNumId="36" w15:restartNumberingAfterBreak="0">
+  <w:abstractNum w:abstractNumId="40" w15:restartNumberingAfterBreak="0">
     <w:nsid w:val="3D203070"/>
     <w:multiLevelType w:val="hybridMultilevel"/>
     <w:tmpl w:val="EE3E4ADE"/>
@@ -15276,7 +17885,7 @@
       </w:rPr>
     </w:lvl>
   </w:abstractNum>
-  <w:abstractNum w:abstractNumId="37" w15:restartNumberingAfterBreak="0">
+  <w:abstractNum w:abstractNumId="41" w15:restartNumberingAfterBreak="0">
     <w:nsid w:val="3E9B139B"/>
     <w:multiLevelType w:val="hybridMultilevel"/>
     <w:tmpl w:val="B0E82354"/>
@@ -15389,7 +17998,7 @@
       </w:rPr>
     </w:lvl>
   </w:abstractNum>
-  <w:abstractNum w:abstractNumId="38" w15:restartNumberingAfterBreak="0">
+  <w:abstractNum w:abstractNumId="42" w15:restartNumberingAfterBreak="0">
     <w:nsid w:val="3F560F91"/>
     <w:multiLevelType w:val="hybridMultilevel"/>
     <w:tmpl w:val="8B8054A4"/>
@@ -15478,7 +18087,209 @@
       </w:pPr>
     </w:lvl>
   </w:abstractNum>
-  <w:abstractNum w:abstractNumId="39" w15:restartNumberingAfterBreak="0">
+  <w:abstractNum w:abstractNumId="43" w15:restartNumberingAfterBreak="0">
+    <w:nsid w:val="43142802"/>
+    <w:multiLevelType w:val="hybridMultilevel"/>
+    <w:tmpl w:val="39409A1A"/>
+    <w:lvl w:ilvl="0" w:tplc="04090001">
+      <w:start w:val="1"/>
+      <w:numFmt w:val="bullet"/>
+      <w:lvlText w:val=""/>
+      <w:lvlJc w:val="left"/>
+      <w:pPr>
+        <w:ind w:left="720" w:hanging="360"/>
+      </w:pPr>
+      <w:rPr>
+        <w:rFonts w:ascii="Symbol" w:hAnsi="Symbol" w:hint="default"/>
+      </w:rPr>
+    </w:lvl>
+    <w:lvl w:ilvl="1" w:tplc="04090003" w:tentative="1">
+      <w:start w:val="1"/>
+      <w:numFmt w:val="bullet"/>
+      <w:lvlText w:val="o"/>
+      <w:lvlJc w:val="left"/>
+      <w:pPr>
+        <w:ind w:left="1440" w:hanging="360"/>
+      </w:pPr>
+      <w:rPr>
+        <w:rFonts w:ascii="Courier New" w:hAnsi="Courier New" w:cs="Courier New" w:hint="default"/>
+      </w:rPr>
+    </w:lvl>
+    <w:lvl w:ilvl="2" w:tplc="04090005" w:tentative="1">
+      <w:start w:val="1"/>
+      <w:numFmt w:val="bullet"/>
+      <w:lvlText w:val=""/>
+      <w:lvlJc w:val="left"/>
+      <w:pPr>
+        <w:ind w:left="2160" w:hanging="360"/>
+      </w:pPr>
+      <w:rPr>
+        <w:rFonts w:ascii="Wingdings" w:hAnsi="Wingdings" w:hint="default"/>
+      </w:rPr>
+    </w:lvl>
+    <w:lvl w:ilvl="3" w:tplc="04090001" w:tentative="1">
+      <w:start w:val="1"/>
+      <w:numFmt w:val="bullet"/>
+      <w:lvlText w:val=""/>
+      <w:lvlJc w:val="left"/>
+      <w:pPr>
+        <w:ind w:left="2880" w:hanging="360"/>
+      </w:pPr>
+      <w:rPr>
+        <w:rFonts w:ascii="Symbol" w:hAnsi="Symbol" w:hint="default"/>
+      </w:rPr>
+    </w:lvl>
+    <w:lvl w:ilvl="4" w:tplc="04090003" w:tentative="1">
+      <w:start w:val="1"/>
+      <w:numFmt w:val="bullet"/>
+      <w:lvlText w:val="o"/>
+      <w:lvlJc w:val="left"/>
+      <w:pPr>
+        <w:ind w:left="3600" w:hanging="360"/>
+      </w:pPr>
+      <w:rPr>
+        <w:rFonts w:ascii="Courier New" w:hAnsi="Courier New" w:cs="Courier New" w:hint="default"/>
+      </w:rPr>
+    </w:lvl>
+    <w:lvl w:ilvl="5" w:tplc="04090005" w:tentative="1">
+      <w:start w:val="1"/>
+      <w:numFmt w:val="bullet"/>
+      <w:lvlText w:val=""/>
+      <w:lvlJc w:val="left"/>
+      <w:pPr>
+        <w:ind w:left="4320" w:hanging="360"/>
+      </w:pPr>
+      <w:rPr>
+        <w:rFonts w:ascii="Wingdings" w:hAnsi="Wingdings" w:hint="default"/>
+      </w:rPr>
+    </w:lvl>
+    <w:lvl w:ilvl="6" w:tplc="04090001" w:tentative="1">
+      <w:start w:val="1"/>
+      <w:numFmt w:val="bullet"/>
+      <w:lvlText w:val=""/>
+      <w:lvlJc w:val="left"/>
+      <w:pPr>
+        <w:ind w:left="5040" w:hanging="360"/>
+      </w:pPr>
+      <w:rPr>
+        <w:rFonts w:ascii="Symbol" w:hAnsi="Symbol" w:hint="default"/>
+      </w:rPr>
+    </w:lvl>
+    <w:lvl w:ilvl="7" w:tplc="04090003" w:tentative="1">
+      <w:start w:val="1"/>
+      <w:numFmt w:val="bullet"/>
+      <w:lvlText w:val="o"/>
+      <w:lvlJc w:val="left"/>
+      <w:pPr>
+        <w:ind w:left="5760" w:hanging="360"/>
+      </w:pPr>
+      <w:rPr>
+        <w:rFonts w:ascii="Courier New" w:hAnsi="Courier New" w:cs="Courier New" w:hint="default"/>
+      </w:rPr>
+    </w:lvl>
+    <w:lvl w:ilvl="8" w:tplc="04090005" w:tentative="1">
+      <w:start w:val="1"/>
+      <w:numFmt w:val="bullet"/>
+      <w:lvlText w:val=""/>
+      <w:lvlJc w:val="left"/>
+      <w:pPr>
+        <w:ind w:left="6480" w:hanging="360"/>
+      </w:pPr>
+      <w:rPr>
+        <w:rFonts w:ascii="Wingdings" w:hAnsi="Wingdings" w:hint="default"/>
+      </w:rPr>
+    </w:lvl>
+  </w:abstractNum>
+  <w:abstractNum w:abstractNumId="44" w15:restartNumberingAfterBreak="0">
+    <w:nsid w:val="464621B3"/>
+    <w:multiLevelType w:val="hybridMultilevel"/>
+    <w:tmpl w:val="E124E078"/>
+    <w:lvl w:ilvl="0" w:tplc="0409000F">
+      <w:start w:val="1"/>
+      <w:numFmt w:val="decimal"/>
+      <w:lvlText w:val="%1."/>
+      <w:lvlJc w:val="left"/>
+      <w:pPr>
+        <w:ind w:left="720" w:hanging="360"/>
+      </w:pPr>
+      <w:rPr>
+        <w:rFonts w:hint="default"/>
+      </w:rPr>
+    </w:lvl>
+    <w:lvl w:ilvl="1" w:tplc="04090019" w:tentative="1">
+      <w:start w:val="1"/>
+      <w:numFmt w:val="lowerLetter"/>
+      <w:lvlText w:val="%2."/>
+      <w:lvlJc w:val="left"/>
+      <w:pPr>
+        <w:ind w:left="1440" w:hanging="360"/>
+      </w:pPr>
+    </w:lvl>
+    <w:lvl w:ilvl="2" w:tplc="0409001B" w:tentative="1">
+      <w:start w:val="1"/>
+      <w:numFmt w:val="lowerRoman"/>
+      <w:lvlText w:val="%3."/>
+      <w:lvlJc w:val="right"/>
+      <w:pPr>
+        <w:ind w:left="2160" w:hanging="180"/>
+      </w:pPr>
+    </w:lvl>
+    <w:lvl w:ilvl="3" w:tplc="0409000F" w:tentative="1">
+      <w:start w:val="1"/>
+      <w:numFmt w:val="decimal"/>
+      <w:lvlText w:val="%4."/>
+      <w:lvlJc w:val="left"/>
+      <w:pPr>
+        <w:ind w:left="2880" w:hanging="360"/>
+      </w:pPr>
+    </w:lvl>
+    <w:lvl w:ilvl="4" w:tplc="04090019" w:tentative="1">
+      <w:start w:val="1"/>
+      <w:numFmt w:val="lowerLetter"/>
+      <w:lvlText w:val="%5."/>
+      <w:lvlJc w:val="left"/>
+      <w:pPr>
+        <w:ind w:left="3600" w:hanging="360"/>
+      </w:pPr>
+    </w:lvl>
+    <w:lvl w:ilvl="5" w:tplc="0409001B" w:tentative="1">
+      <w:start w:val="1"/>
+      <w:numFmt w:val="lowerRoman"/>
+      <w:lvlText w:val="%6."/>
+      <w:lvlJc w:val="right"/>
+      <w:pPr>
+        <w:ind w:left="4320" w:hanging="180"/>
+      </w:pPr>
+    </w:lvl>
+    <w:lvl w:ilvl="6" w:tplc="0409000F" w:tentative="1">
+      <w:start w:val="1"/>
+      <w:numFmt w:val="decimal"/>
+      <w:lvlText w:val="%7."/>
+      <w:lvlJc w:val="left"/>
+      <w:pPr>
+        <w:ind w:left="5040" w:hanging="360"/>
+      </w:pPr>
+    </w:lvl>
+    <w:lvl w:ilvl="7" w:tplc="04090019" w:tentative="1">
+      <w:start w:val="1"/>
+      <w:numFmt w:val="lowerLetter"/>
+      <w:lvlText w:val="%8."/>
+      <w:lvlJc w:val="left"/>
+      <w:pPr>
+        <w:ind w:left="5760" w:hanging="360"/>
+      </w:pPr>
+    </w:lvl>
+    <w:lvl w:ilvl="8" w:tplc="0409001B" w:tentative="1">
+      <w:start w:val="1"/>
+      <w:numFmt w:val="lowerRoman"/>
+      <w:lvlText w:val="%9."/>
+      <w:lvlJc w:val="right"/>
+      <w:pPr>
+        <w:ind w:left="6480" w:hanging="180"/>
+      </w:pPr>
+    </w:lvl>
+  </w:abstractNum>
+  <w:abstractNum w:abstractNumId="45" w15:restartNumberingAfterBreak="0">
     <w:nsid w:val="493360AE"/>
     <w:multiLevelType w:val="hybridMultilevel"/>
     <w:tmpl w:val="ECC258EE"/>
@@ -15567,7 +18378,7 @@
       </w:pPr>
     </w:lvl>
   </w:abstractNum>
-  <w:abstractNum w:abstractNumId="40" w15:restartNumberingAfterBreak="0">
+  <w:abstractNum w:abstractNumId="46" w15:restartNumberingAfterBreak="0">
     <w:nsid w:val="499F2B28"/>
     <w:multiLevelType w:val="hybridMultilevel"/>
     <w:tmpl w:val="B4A262DC"/>
@@ -15680,7 +18491,7 @@
       </w:rPr>
     </w:lvl>
   </w:abstractNum>
-  <w:abstractNum w:abstractNumId="41" w15:restartNumberingAfterBreak="0">
+  <w:abstractNum w:abstractNumId="47" w15:restartNumberingAfterBreak="0">
     <w:nsid w:val="4B4A2DD5"/>
     <w:multiLevelType w:val="hybridMultilevel"/>
     <w:tmpl w:val="5F107B84"/>
@@ -15793,7 +18604,7 @@
       </w:rPr>
     </w:lvl>
   </w:abstractNum>
-  <w:abstractNum w:abstractNumId="42" w15:restartNumberingAfterBreak="0">
+  <w:abstractNum w:abstractNumId="48" w15:restartNumberingAfterBreak="0">
     <w:nsid w:val="4B9E1F08"/>
     <w:multiLevelType w:val="hybridMultilevel"/>
     <w:tmpl w:val="6AE686E6"/>
@@ -15906,7 +18717,120 @@
       </w:rPr>
     </w:lvl>
   </w:abstractNum>
-  <w:abstractNum w:abstractNumId="43" w15:restartNumberingAfterBreak="0">
+  <w:abstractNum w:abstractNumId="49" w15:restartNumberingAfterBreak="0">
+    <w:nsid w:val="4D96336C"/>
+    <w:multiLevelType w:val="hybridMultilevel"/>
+    <w:tmpl w:val="D05289A0"/>
+    <w:lvl w:ilvl="0" w:tplc="04090001">
+      <w:start w:val="1"/>
+      <w:numFmt w:val="bullet"/>
+      <w:lvlText w:val=""/>
+      <w:lvlJc w:val="left"/>
+      <w:pPr>
+        <w:ind w:left="720" w:hanging="360"/>
+      </w:pPr>
+      <w:rPr>
+        <w:rFonts w:ascii="Symbol" w:hAnsi="Symbol" w:hint="default"/>
+      </w:rPr>
+    </w:lvl>
+    <w:lvl w:ilvl="1" w:tplc="04090003" w:tentative="1">
+      <w:start w:val="1"/>
+      <w:numFmt w:val="bullet"/>
+      <w:lvlText w:val="o"/>
+      <w:lvlJc w:val="left"/>
+      <w:pPr>
+        <w:ind w:left="1440" w:hanging="360"/>
+      </w:pPr>
+      <w:rPr>
+        <w:rFonts w:ascii="Courier New" w:hAnsi="Courier New" w:cs="Courier New" w:hint="default"/>
+      </w:rPr>
+    </w:lvl>
+    <w:lvl w:ilvl="2" w:tplc="04090005" w:tentative="1">
+      <w:start w:val="1"/>
+      <w:numFmt w:val="bullet"/>
+      <w:lvlText w:val=""/>
+      <w:lvlJc w:val="left"/>
+      <w:pPr>
+        <w:ind w:left="2160" w:hanging="360"/>
+      </w:pPr>
+      <w:rPr>
+        <w:rFonts w:ascii="Wingdings" w:hAnsi="Wingdings" w:hint="default"/>
+      </w:rPr>
+    </w:lvl>
+    <w:lvl w:ilvl="3" w:tplc="04090001" w:tentative="1">
+      <w:start w:val="1"/>
+      <w:numFmt w:val="bullet"/>
+      <w:lvlText w:val=""/>
+      <w:lvlJc w:val="left"/>
+      <w:pPr>
+        <w:ind w:left="2880" w:hanging="360"/>
+      </w:pPr>
+      <w:rPr>
+        <w:rFonts w:ascii="Symbol" w:hAnsi="Symbol" w:hint="default"/>
+      </w:rPr>
+    </w:lvl>
+    <w:lvl w:ilvl="4" w:tplc="04090003" w:tentative="1">
+      <w:start w:val="1"/>
+      <w:numFmt w:val="bullet"/>
+      <w:lvlText w:val="o"/>
+      <w:lvlJc w:val="left"/>
+      <w:pPr>
+        <w:ind w:left="3600" w:hanging="360"/>
+      </w:pPr>
+      <w:rPr>
+        <w:rFonts w:ascii="Courier New" w:hAnsi="Courier New" w:cs="Courier New" w:hint="default"/>
+      </w:rPr>
+    </w:lvl>
+    <w:lvl w:ilvl="5" w:tplc="04090005" w:tentative="1">
+      <w:start w:val="1"/>
+      <w:numFmt w:val="bullet"/>
+      <w:lvlText w:val=""/>
+      <w:lvlJc w:val="left"/>
+      <w:pPr>
+        <w:ind w:left="4320" w:hanging="360"/>
+      </w:pPr>
+      <w:rPr>
+        <w:rFonts w:ascii="Wingdings" w:hAnsi="Wingdings" w:hint="default"/>
+      </w:rPr>
+    </w:lvl>
+    <w:lvl w:ilvl="6" w:tplc="04090001" w:tentative="1">
+      <w:start w:val="1"/>
+      <w:numFmt w:val="bullet"/>
+      <w:lvlText w:val=""/>
+      <w:lvlJc w:val="left"/>
+      <w:pPr>
+        <w:ind w:left="5040" w:hanging="360"/>
+      </w:pPr>
+      <w:rPr>
+        <w:rFonts w:ascii="Symbol" w:hAnsi="Symbol" w:hint="default"/>
+      </w:rPr>
+    </w:lvl>
+    <w:lvl w:ilvl="7" w:tplc="04090003" w:tentative="1">
+      <w:start w:val="1"/>
+      <w:numFmt w:val="bullet"/>
+      <w:lvlText w:val="o"/>
+      <w:lvlJc w:val="left"/>
+      <w:pPr>
+        <w:ind w:left="5760" w:hanging="360"/>
+      </w:pPr>
+      <w:rPr>
+        <w:rFonts w:ascii="Courier New" w:hAnsi="Courier New" w:cs="Courier New" w:hint="default"/>
+      </w:rPr>
+    </w:lvl>
+    <w:lvl w:ilvl="8" w:tplc="04090005" w:tentative="1">
+      <w:start w:val="1"/>
+      <w:numFmt w:val="bullet"/>
+      <w:lvlText w:val=""/>
+      <w:lvlJc w:val="left"/>
+      <w:pPr>
+        <w:ind w:left="6480" w:hanging="360"/>
+      </w:pPr>
+      <w:rPr>
+        <w:rFonts w:ascii="Wingdings" w:hAnsi="Wingdings" w:hint="default"/>
+      </w:rPr>
+    </w:lvl>
+  </w:abstractNum>
+  <w:abstractNum w:abstractNumId="50" w15:restartNumberingAfterBreak="0">
     <w:nsid w:val="535D6B41"/>
     <w:multiLevelType w:val="hybridMultilevel"/>
     <w:tmpl w:val="E5604AA2"/>
@@ -16019,7 +18943,7 @@
       </w:rPr>
     </w:lvl>
   </w:abstractNum>
-  <w:abstractNum w:abstractNumId="44" w15:restartNumberingAfterBreak="0">
+  <w:abstractNum w:abstractNumId="51" w15:restartNumberingAfterBreak="0">
     <w:nsid w:val="55530B81"/>
     <w:multiLevelType w:val="hybridMultilevel"/>
     <w:tmpl w:val="96165806"/>
@@ -16108,7 +19032,7 @@
       </w:pPr>
     </w:lvl>
   </w:abstractNum>
-  <w:abstractNum w:abstractNumId="45" w15:restartNumberingAfterBreak="0">
+  <w:abstractNum w:abstractNumId="52" w15:restartNumberingAfterBreak="0">
     <w:nsid w:val="56CF1A8B"/>
     <w:multiLevelType w:val="hybridMultilevel"/>
     <w:tmpl w:val="9A868408"/>
@@ -16197,7 +19121,7 @@
       </w:pPr>
     </w:lvl>
   </w:abstractNum>
-  <w:abstractNum w:abstractNumId="46" w15:restartNumberingAfterBreak="0">
+  <w:abstractNum w:abstractNumId="53" w15:restartNumberingAfterBreak="0">
     <w:nsid w:val="57A04B5D"/>
     <w:multiLevelType w:val="hybridMultilevel"/>
     <w:tmpl w:val="BBCC07D2"/>
@@ -16286,7 +19210,7 @@
       </w:pPr>
     </w:lvl>
   </w:abstractNum>
-  <w:abstractNum w:abstractNumId="47" w15:restartNumberingAfterBreak="0">
+  <w:abstractNum w:abstractNumId="54" w15:restartNumberingAfterBreak="0">
     <w:nsid w:val="58C3075B"/>
     <w:multiLevelType w:val="hybridMultilevel"/>
     <w:tmpl w:val="BECA0108"/>
@@ -16375,7 +19299,7 @@
       </w:pPr>
     </w:lvl>
   </w:abstractNum>
-  <w:abstractNum w:abstractNumId="48" w15:restartNumberingAfterBreak="0">
+  <w:abstractNum w:abstractNumId="55" w15:restartNumberingAfterBreak="0">
     <w:nsid w:val="5AC73B27"/>
     <w:multiLevelType w:val="hybridMultilevel"/>
     <w:tmpl w:val="247ABFD0"/>
@@ -16488,7 +19412,7 @@
       </w:rPr>
     </w:lvl>
   </w:abstractNum>
-  <w:abstractNum w:abstractNumId="49" w15:restartNumberingAfterBreak="0">
+  <w:abstractNum w:abstractNumId="56" w15:restartNumberingAfterBreak="0">
     <w:nsid w:val="5B8B1ABB"/>
     <w:multiLevelType w:val="hybridMultilevel"/>
     <w:tmpl w:val="64323AA6"/>
@@ -16601,7 +19525,7 @@
       </w:rPr>
     </w:lvl>
   </w:abstractNum>
-  <w:abstractNum w:abstractNumId="50" w15:restartNumberingAfterBreak="0">
+  <w:abstractNum w:abstractNumId="57" w15:restartNumberingAfterBreak="0">
     <w:nsid w:val="5B93689B"/>
     <w:multiLevelType w:val="hybridMultilevel"/>
     <w:tmpl w:val="A6F243E4"/>
@@ -16714,7 +19638,7 @@
       </w:rPr>
     </w:lvl>
   </w:abstractNum>
-  <w:abstractNum w:abstractNumId="51" w15:restartNumberingAfterBreak="0">
+  <w:abstractNum w:abstractNumId="58" w15:restartNumberingAfterBreak="0">
     <w:nsid w:val="5CB97F07"/>
     <w:multiLevelType w:val="hybridMultilevel"/>
     <w:tmpl w:val="21F627AA"/>
@@ -16827,7 +19751,7 @@
       </w:rPr>
     </w:lvl>
   </w:abstractNum>
-  <w:abstractNum w:abstractNumId="52" w15:restartNumberingAfterBreak="0">
+  <w:abstractNum w:abstractNumId="59" w15:restartNumberingAfterBreak="0">
     <w:nsid w:val="5D5D6FF0"/>
     <w:multiLevelType w:val="hybridMultilevel"/>
     <w:tmpl w:val="3DD450D0"/>
@@ -16940,7 +19864,7 @@
       </w:rPr>
     </w:lvl>
   </w:abstractNum>
-  <w:abstractNum w:abstractNumId="53" w15:restartNumberingAfterBreak="0">
+  <w:abstractNum w:abstractNumId="60" w15:restartNumberingAfterBreak="0">
     <w:nsid w:val="5FCE3EF7"/>
     <w:multiLevelType w:val="hybridMultilevel"/>
     <w:tmpl w:val="9F3C3058"/>
@@ -17053,7 +19977,7 @@
       </w:rPr>
     </w:lvl>
   </w:abstractNum>
-  <w:abstractNum w:abstractNumId="54" w15:restartNumberingAfterBreak="0">
+  <w:abstractNum w:abstractNumId="61" w15:restartNumberingAfterBreak="0">
     <w:nsid w:val="6085272A"/>
     <w:multiLevelType w:val="hybridMultilevel"/>
     <w:tmpl w:val="366C53A4"/>
@@ -17142,7 +20066,7 @@
       </w:pPr>
     </w:lvl>
   </w:abstractNum>
-  <w:abstractNum w:abstractNumId="55" w15:restartNumberingAfterBreak="0">
+  <w:abstractNum w:abstractNumId="62" w15:restartNumberingAfterBreak="0">
     <w:nsid w:val="61BE7CB5"/>
     <w:multiLevelType w:val="hybridMultilevel"/>
     <w:tmpl w:val="260CE690"/>
@@ -17231,7 +20155,7 @@
       </w:pPr>
     </w:lvl>
   </w:abstractNum>
-  <w:abstractNum w:abstractNumId="56" w15:restartNumberingAfterBreak="0">
+  <w:abstractNum w:abstractNumId="63" w15:restartNumberingAfterBreak="0">
     <w:nsid w:val="66AC121D"/>
     <w:multiLevelType w:val="hybridMultilevel"/>
     <w:tmpl w:val="2FA8A4D2"/>
@@ -17320,7 +20244,120 @@
       </w:pPr>
     </w:lvl>
   </w:abstractNum>
-  <w:abstractNum w:abstractNumId="57" w15:restartNumberingAfterBreak="0">
+  <w:abstractNum w:abstractNumId="64" w15:restartNumberingAfterBreak="0">
+    <w:nsid w:val="66CC697C"/>
+    <w:multiLevelType w:val="hybridMultilevel"/>
+    <w:tmpl w:val="17C8D230"/>
+    <w:lvl w:ilvl="0" w:tplc="04090001">
+      <w:start w:val="1"/>
+      <w:numFmt w:val="bullet"/>
+      <w:lvlText w:val=""/>
+      <w:lvlJc w:val="left"/>
+      <w:pPr>
+        <w:ind w:left="720" w:hanging="360"/>
+      </w:pPr>
+      <w:rPr>
+        <w:rFonts w:ascii="Symbol" w:hAnsi="Symbol" w:hint="default"/>
+      </w:rPr>
+    </w:lvl>
+    <w:lvl w:ilvl="1" w:tplc="04090003" w:tentative="1">
+      <w:start w:val="1"/>
+      <w:numFmt w:val="bullet"/>
+      <w:lvlText w:val="o"/>
+      <w:lvlJc w:val="left"/>
+      <w:pPr>
+        <w:ind w:left="1440" w:hanging="360"/>
+      </w:pPr>
+      <w:rPr>
+        <w:rFonts w:ascii="Courier New" w:hAnsi="Courier New" w:cs="Courier New" w:hint="default"/>
+      </w:rPr>
+    </w:lvl>
+    <w:lvl w:ilvl="2" w:tplc="04090005" w:tentative="1">
+      <w:start w:val="1"/>
+      <w:numFmt w:val="bullet"/>
+      <w:lvlText w:val=""/>
+      <w:lvlJc w:val="left"/>
+      <w:pPr>
+        <w:ind w:left="2160" w:hanging="360"/>
+      </w:pPr>
+      <w:rPr>
+        <w:rFonts w:ascii="Wingdings" w:hAnsi="Wingdings" w:hint="default"/>
+      </w:rPr>
+    </w:lvl>
+    <w:lvl w:ilvl="3" w:tplc="04090001" w:tentative="1">
+      <w:start w:val="1"/>
+      <w:numFmt w:val="bullet"/>
+      <w:lvlText w:val=""/>
+      <w:lvlJc w:val="left"/>
+      <w:pPr>
+        <w:ind w:left="2880" w:hanging="360"/>
+      </w:pPr>
+      <w:rPr>
+        <w:rFonts w:ascii="Symbol" w:hAnsi="Symbol" w:hint="default"/>
+      </w:rPr>
+    </w:lvl>
+    <w:lvl w:ilvl="4" w:tplc="04090003" w:tentative="1">
+      <w:start w:val="1"/>
+      <w:numFmt w:val="bullet"/>
+      <w:lvlText w:val="o"/>
+      <w:lvlJc w:val="left"/>
+      <w:pPr>
+        <w:ind w:left="3600" w:hanging="360"/>
+      </w:pPr>
+      <w:rPr>
+        <w:rFonts w:ascii="Courier New" w:hAnsi="Courier New" w:cs="Courier New" w:hint="default"/>
+      </w:rPr>
+    </w:lvl>
+    <w:lvl w:ilvl="5" w:tplc="04090005" w:tentative="1">
+      <w:start w:val="1"/>
+      <w:numFmt w:val="bullet"/>
+      <w:lvlText w:val=""/>
+      <w:lvlJc w:val="left"/>
+      <w:pPr>
+        <w:ind w:left="4320" w:hanging="360"/>
+      </w:pPr>
+      <w:rPr>
+        <w:rFonts w:ascii="Wingdings" w:hAnsi="Wingdings" w:hint="default"/>
+      </w:rPr>
+    </w:lvl>
+    <w:lvl w:ilvl="6" w:tplc="04090001" w:tentative="1">
+      <w:start w:val="1"/>
+      <w:numFmt w:val="bullet"/>
+      <w:lvlText w:val=""/>
+      <w:lvlJc w:val="left"/>
+      <w:pPr>
+        <w:ind w:left="5040" w:hanging="360"/>
+      </w:pPr>
+      <w:rPr>
+        <w:rFonts w:ascii="Symbol" w:hAnsi="Symbol" w:hint="default"/>
+      </w:rPr>
+    </w:lvl>
+    <w:lvl w:ilvl="7" w:tplc="04090003" w:tentative="1">
+      <w:start w:val="1"/>
+      <w:numFmt w:val="bullet"/>
+      <w:lvlText w:val="o"/>
+      <w:lvlJc w:val="left"/>
+      <w:pPr>
+        <w:ind w:left="5760" w:hanging="360"/>
+      </w:pPr>
+      <w:rPr>
+        <w:rFonts w:ascii="Courier New" w:hAnsi="Courier New" w:cs="Courier New" w:hint="default"/>
+      </w:rPr>
+    </w:lvl>
+    <w:lvl w:ilvl="8" w:tplc="04090005" w:tentative="1">
+      <w:start w:val="1"/>
+      <w:numFmt w:val="bullet"/>
+      <w:lvlText w:val=""/>
+      <w:lvlJc w:val="left"/>
+      <w:pPr>
+        <w:ind w:left="6480" w:hanging="360"/>
+      </w:pPr>
+      <w:rPr>
+        <w:rFonts w:ascii="Wingdings" w:hAnsi="Wingdings" w:hint="default"/>
+      </w:rPr>
+    </w:lvl>
+  </w:abstractNum>
+  <w:abstractNum w:abstractNumId="65" w15:restartNumberingAfterBreak="0">
     <w:nsid w:val="67E915E4"/>
     <w:multiLevelType w:val="hybridMultilevel"/>
     <w:tmpl w:val="CD20D49A"/>
@@ -17410,7 +20447,7 @@
       </w:pPr>
     </w:lvl>
   </w:abstractNum>
-  <w:abstractNum w:abstractNumId="58" w15:restartNumberingAfterBreak="0">
+  <w:abstractNum w:abstractNumId="66" w15:restartNumberingAfterBreak="0">
     <w:nsid w:val="6C327F44"/>
     <w:multiLevelType w:val="hybridMultilevel"/>
     <w:tmpl w:val="77EABF10"/>
@@ -17499,7 +20536,7 @@
       </w:pPr>
     </w:lvl>
   </w:abstractNum>
-  <w:abstractNum w:abstractNumId="59" w15:restartNumberingAfterBreak="0">
+  <w:abstractNum w:abstractNumId="67" w15:restartNumberingAfterBreak="0">
     <w:nsid w:val="6D261C27"/>
     <w:multiLevelType w:val="hybridMultilevel"/>
     <w:tmpl w:val="665A2AB0"/>
@@ -17612,7 +20649,7 @@
       </w:rPr>
     </w:lvl>
   </w:abstractNum>
-  <w:abstractNum w:abstractNumId="60" w15:restartNumberingAfterBreak="0">
+  <w:abstractNum w:abstractNumId="68" w15:restartNumberingAfterBreak="0">
     <w:nsid w:val="6EC670A5"/>
     <w:multiLevelType w:val="hybridMultilevel"/>
     <w:tmpl w:val="95E4F14C"/>
@@ -17725,7 +20762,7 @@
       </w:rPr>
     </w:lvl>
   </w:abstractNum>
-  <w:abstractNum w:abstractNumId="61" w15:restartNumberingAfterBreak="0">
+  <w:abstractNum w:abstractNumId="69" w15:restartNumberingAfterBreak="0">
     <w:nsid w:val="6F0E4324"/>
     <w:multiLevelType w:val="hybridMultilevel"/>
     <w:tmpl w:val="8236E942"/>
@@ -17814,7 +20851,7 @@
       </w:pPr>
     </w:lvl>
   </w:abstractNum>
-  <w:abstractNum w:abstractNumId="62" w15:restartNumberingAfterBreak="0">
+  <w:abstractNum w:abstractNumId="70" w15:restartNumberingAfterBreak="0">
     <w:nsid w:val="6F612537"/>
     <w:multiLevelType w:val="hybridMultilevel"/>
     <w:tmpl w:val="E13EC1EE"/>
@@ -17927,7 +20964,7 @@
       </w:rPr>
     </w:lvl>
   </w:abstractNum>
-  <w:abstractNum w:abstractNumId="63" w15:restartNumberingAfterBreak="0">
+  <w:abstractNum w:abstractNumId="71" w15:restartNumberingAfterBreak="0">
     <w:nsid w:val="70955127"/>
     <w:multiLevelType w:val="hybridMultilevel"/>
     <w:tmpl w:val="3350CD00"/>
@@ -18040,7 +21077,7 @@
       </w:rPr>
     </w:lvl>
   </w:abstractNum>
-  <w:abstractNum w:abstractNumId="64" w15:restartNumberingAfterBreak="0">
+  <w:abstractNum w:abstractNumId="72" w15:restartNumberingAfterBreak="0">
     <w:nsid w:val="70EC59EE"/>
     <w:multiLevelType w:val="hybridMultilevel"/>
     <w:tmpl w:val="73201310"/>
@@ -18153,7 +21190,7 @@
       </w:rPr>
     </w:lvl>
   </w:abstractNum>
-  <w:abstractNum w:abstractNumId="65" w15:restartNumberingAfterBreak="0">
+  <w:abstractNum w:abstractNumId="73" w15:restartNumberingAfterBreak="0">
     <w:nsid w:val="713D75EA"/>
     <w:multiLevelType w:val="hybridMultilevel"/>
     <w:tmpl w:val="00FE8D10"/>
@@ -18242,7 +21279,7 @@
       </w:pPr>
     </w:lvl>
   </w:abstractNum>
-  <w:abstractNum w:abstractNumId="66" w15:restartNumberingAfterBreak="0">
+  <w:abstractNum w:abstractNumId="74" w15:restartNumberingAfterBreak="0">
     <w:nsid w:val="72CB37E1"/>
     <w:multiLevelType w:val="hybridMultilevel"/>
     <w:tmpl w:val="CF1C060C"/>
@@ -18355,7 +21392,7 @@
       </w:rPr>
     </w:lvl>
   </w:abstractNum>
-  <w:abstractNum w:abstractNumId="67" w15:restartNumberingAfterBreak="0">
+  <w:abstractNum w:abstractNumId="75" w15:restartNumberingAfterBreak="0">
     <w:nsid w:val="74455C52"/>
     <w:multiLevelType w:val="hybridMultilevel"/>
     <w:tmpl w:val="EE40C408"/>
@@ -18468,7 +21505,7 @@
       </w:rPr>
     </w:lvl>
   </w:abstractNum>
-  <w:abstractNum w:abstractNumId="68" w15:restartNumberingAfterBreak="0">
+  <w:abstractNum w:abstractNumId="76" w15:restartNumberingAfterBreak="0">
     <w:nsid w:val="75337FCE"/>
     <w:multiLevelType w:val="hybridMultilevel"/>
     <w:tmpl w:val="BF769FD8"/>
@@ -18581,7 +21618,7 @@
       </w:rPr>
     </w:lvl>
   </w:abstractNum>
-  <w:abstractNum w:abstractNumId="69" w15:restartNumberingAfterBreak="0">
+  <w:abstractNum w:abstractNumId="77" w15:restartNumberingAfterBreak="0">
     <w:nsid w:val="771F3B40"/>
     <w:multiLevelType w:val="hybridMultilevel"/>
     <w:tmpl w:val="A86A9242"/>
@@ -18694,7 +21731,7 @@
       </w:rPr>
     </w:lvl>
   </w:abstractNum>
-  <w:abstractNum w:abstractNumId="70" w15:restartNumberingAfterBreak="0">
+  <w:abstractNum w:abstractNumId="78" w15:restartNumberingAfterBreak="0">
     <w:nsid w:val="77BC2E5E"/>
     <w:multiLevelType w:val="hybridMultilevel"/>
     <w:tmpl w:val="F6F48B1A"/>
@@ -18807,7 +21844,7 @@
       </w:rPr>
     </w:lvl>
   </w:abstractNum>
-  <w:abstractNum w:abstractNumId="71" w15:restartNumberingAfterBreak="0">
+  <w:abstractNum w:abstractNumId="79" w15:restartNumberingAfterBreak="0">
     <w:nsid w:val="781E5E2A"/>
     <w:multiLevelType w:val="hybridMultilevel"/>
     <w:tmpl w:val="88D6ED08"/>
@@ -18920,7 +21957,7 @@
       </w:rPr>
     </w:lvl>
   </w:abstractNum>
-  <w:abstractNum w:abstractNumId="72" w15:restartNumberingAfterBreak="0">
+  <w:abstractNum w:abstractNumId="80" w15:restartNumberingAfterBreak="0">
     <w:nsid w:val="782D1D11"/>
     <w:multiLevelType w:val="hybridMultilevel"/>
     <w:tmpl w:val="BA3071CA"/>
@@ -19033,7 +22070,7 @@
       </w:rPr>
     </w:lvl>
   </w:abstractNum>
-  <w:abstractNum w:abstractNumId="73" w15:restartNumberingAfterBreak="0">
+  <w:abstractNum w:abstractNumId="81" w15:restartNumberingAfterBreak="0">
     <w:nsid w:val="79FC13F2"/>
     <w:multiLevelType w:val="hybridMultilevel"/>
     <w:tmpl w:val="C2A02BA8"/>
@@ -19146,7 +22183,7 @@
       </w:rPr>
     </w:lvl>
   </w:abstractNum>
-  <w:abstractNum w:abstractNumId="74" w15:restartNumberingAfterBreak="0">
+  <w:abstractNum w:abstractNumId="82" w15:restartNumberingAfterBreak="0">
     <w:nsid w:val="7CC615B1"/>
     <w:multiLevelType w:val="hybridMultilevel"/>
     <w:tmpl w:val="9258E3C4"/>
@@ -19259,7 +22296,7 @@
       </w:rPr>
     </w:lvl>
   </w:abstractNum>
-  <w:abstractNum w:abstractNumId="75" w15:restartNumberingAfterBreak="0">
+  <w:abstractNum w:abstractNumId="83" w15:restartNumberingAfterBreak="0">
     <w:nsid w:val="7DB56F94"/>
     <w:multiLevelType w:val="hybridMultilevel"/>
     <w:tmpl w:val="81F075C8"/>
@@ -19349,43 +22386,43 @@
     </w:lvl>
   </w:abstractNum>
   <w:num w:numId="1">
-    <w:abstractNumId w:val="73"/>
+    <w:abstractNumId w:val="81"/>
   </w:num>
   <w:num w:numId="2">
-    <w:abstractNumId w:val="31"/>
+    <w:abstractNumId w:val="34"/>
   </w:num>
   <w:num w:numId="3">
-    <w:abstractNumId w:val="48"/>
+    <w:abstractNumId w:val="55"/>
   </w:num>
   <w:num w:numId="4">
-    <w:abstractNumId w:val="15"/>
+    <w:abstractNumId w:val="16"/>
   </w:num>
   <w:num w:numId="5">
-    <w:abstractNumId w:val="46"/>
+    <w:abstractNumId w:val="53"/>
   </w:num>
   <w:num w:numId="6">
-    <w:abstractNumId w:val="26"/>
+    <w:abstractNumId w:val="29"/>
   </w:num>
   <w:num w:numId="7">
-    <w:abstractNumId w:val="75"/>
+    <w:abstractNumId w:val="83"/>
   </w:num>
   <w:num w:numId="8">
-    <w:abstractNumId w:val="64"/>
+    <w:abstractNumId w:val="72"/>
   </w:num>
   <w:num w:numId="9">
-    <w:abstractNumId w:val="60"/>
+    <w:abstractNumId w:val="68"/>
   </w:num>
   <w:num w:numId="10">
-    <w:abstractNumId w:val="55"/>
+    <w:abstractNumId w:val="62"/>
   </w:num>
   <w:num w:numId="11">
-    <w:abstractNumId w:val="19"/>
+    <w:abstractNumId w:val="21"/>
   </w:num>
   <w:num w:numId="12">
-    <w:abstractNumId w:val="24"/>
+    <w:abstractNumId w:val="27"/>
   </w:num>
   <w:num w:numId="13">
-    <w:abstractNumId w:val="29"/>
+    <w:abstractNumId w:val="32"/>
   </w:num>
   <w:num w:numId="14">
     <w:abstractNumId w:val="4"/>
@@ -19397,112 +22434,112 @@
     <w:abstractNumId w:val="3"/>
   </w:num>
   <w:num w:numId="17">
-    <w:abstractNumId w:val="74"/>
+    <w:abstractNumId w:val="82"/>
   </w:num>
   <w:num w:numId="18">
-    <w:abstractNumId w:val="62"/>
+    <w:abstractNumId w:val="70"/>
   </w:num>
   <w:num w:numId="19">
-    <w:abstractNumId w:val="61"/>
+    <w:abstractNumId w:val="69"/>
   </w:num>
   <w:num w:numId="20">
-    <w:abstractNumId w:val="38"/>
+    <w:abstractNumId w:val="42"/>
   </w:num>
   <w:num w:numId="21">
-    <w:abstractNumId w:val="17"/>
+    <w:abstractNumId w:val="19"/>
   </w:num>
   <w:num w:numId="22">
-    <w:abstractNumId w:val="11"/>
+    <w:abstractNumId w:val="12"/>
   </w:num>
   <w:num w:numId="23">
-    <w:abstractNumId w:val="20"/>
+    <w:abstractNumId w:val="22"/>
   </w:num>
   <w:num w:numId="24">
+    <w:abstractNumId w:val="71"/>
+  </w:num>
+  <w:num w:numId="25">
+    <w:abstractNumId w:val="75"/>
+  </w:num>
+  <w:num w:numId="26">
+    <w:abstractNumId w:val="80"/>
+  </w:num>
+  <w:num w:numId="27">
     <w:abstractNumId w:val="63"/>
   </w:num>
-  <w:num w:numId="25">
-    <w:abstractNumId w:val="67"/>
-  </w:num>
-  <w:num w:numId="26">
-    <w:abstractNumId w:val="72"/>
-  </w:num>
-  <w:num w:numId="27">
-    <w:abstractNumId w:val="56"/>
-  </w:num>
   <w:num w:numId="28">
-    <w:abstractNumId w:val="35"/>
+    <w:abstractNumId w:val="39"/>
   </w:num>
   <w:num w:numId="29">
-    <w:abstractNumId w:val="34"/>
+    <w:abstractNumId w:val="38"/>
   </w:num>
   <w:num w:numId="30">
     <w:abstractNumId w:val="0"/>
   </w:num>
   <w:num w:numId="31">
-    <w:abstractNumId w:val="39"/>
+    <w:abstractNumId w:val="45"/>
   </w:num>
   <w:num w:numId="32">
-    <w:abstractNumId w:val="54"/>
+    <w:abstractNumId w:val="61"/>
   </w:num>
   <w:num w:numId="33">
-    <w:abstractNumId w:val="50"/>
+    <w:abstractNumId w:val="57"/>
   </w:num>
   <w:num w:numId="34">
     <w:abstractNumId w:val="8"/>
   </w:num>
   <w:num w:numId="35">
-    <w:abstractNumId w:val="40"/>
+    <w:abstractNumId w:val="46"/>
   </w:num>
   <w:num w:numId="36">
-    <w:abstractNumId w:val="69"/>
+    <w:abstractNumId w:val="77"/>
   </w:num>
   <w:num w:numId="37">
-    <w:abstractNumId w:val="23"/>
+    <w:abstractNumId w:val="25"/>
   </w:num>
   <w:num w:numId="38">
-    <w:abstractNumId w:val="33"/>
+    <w:abstractNumId w:val="36"/>
   </w:num>
   <w:num w:numId="39">
-    <w:abstractNumId w:val="59"/>
+    <w:abstractNumId w:val="67"/>
   </w:num>
   <w:num w:numId="40">
     <w:abstractNumId w:val="1"/>
   </w:num>
   <w:num w:numId="41">
-    <w:abstractNumId w:val="12"/>
+    <w:abstractNumId w:val="13"/>
   </w:num>
   <w:num w:numId="42">
+    <w:abstractNumId w:val="74"/>
+  </w:num>
+  <w:num w:numId="43">
     <w:abstractNumId w:val="66"/>
   </w:num>
-  <w:num w:numId="43">
+  <w:num w:numId="44">
+    <w:abstractNumId w:val="50"/>
+  </w:num>
+  <w:num w:numId="45">
     <w:abstractNumId w:val="58"/>
   </w:num>
-  <w:num w:numId="44">
-    <w:abstractNumId w:val="43"/>
-  </w:num>
-  <w:num w:numId="45">
-    <w:abstractNumId w:val="51"/>
-  </w:num>
   <w:num w:numId="46">
-    <w:abstractNumId w:val="25"/>
+    <w:abstractNumId w:val="28"/>
   </w:num>
   <w:num w:numId="47">
-    <w:abstractNumId w:val="14"/>
+    <w:abstractNumId w:val="15"/>
   </w:num>
   <w:num w:numId="48">
-    <w:abstractNumId w:val="45"/>
+    <w:abstractNumId w:val="52"/>
   </w:num>
   <w:num w:numId="49">
     <w:abstractNumId w:val="2"/>
   </w:num>
   <w:num w:numId="50">
-    <w:abstractNumId w:val="32"/>
+    <w:abstractNumId w:val="35"/>
   </w:num>
   <w:num w:numId="51">
-    <w:abstractNumId w:val="71"/>
+    <w:abstractNumId w:val="79"/>
   </w:num>
   <w:num w:numId="52">
-    <w:abstractNumId w:val="42"/>
+    <w:abstractNumId w:val="48"/>
   </w:num>
   <w:num w:numId="53">
     <w:abstractNumId w:val="7"/>
@@ -19511,70 +22548,94 @@
     <w:abstractNumId w:val="5"/>
   </w:num>
   <w:num w:numId="55">
-    <w:abstractNumId w:val="22"/>
+    <w:abstractNumId w:val="24"/>
   </w:num>
   <w:num w:numId="56">
-    <w:abstractNumId w:val="44"/>
+    <w:abstractNumId w:val="51"/>
   </w:num>
   <w:num w:numId="57">
-    <w:abstractNumId w:val="65"/>
+    <w:abstractNumId w:val="73"/>
   </w:num>
   <w:num w:numId="58">
-    <w:abstractNumId w:val="28"/>
+    <w:abstractNumId w:val="31"/>
   </w:num>
   <w:num w:numId="59">
-    <w:abstractNumId w:val="18"/>
+    <w:abstractNumId w:val="20"/>
   </w:num>
   <w:num w:numId="60">
-    <w:abstractNumId w:val="53"/>
+    <w:abstractNumId w:val="60"/>
   </w:num>
   <w:num w:numId="61">
-    <w:abstractNumId w:val="16"/>
+    <w:abstractNumId w:val="17"/>
   </w:num>
   <w:num w:numId="62">
-    <w:abstractNumId w:val="52"/>
+    <w:abstractNumId w:val="59"/>
   </w:num>
   <w:num w:numId="63">
-    <w:abstractNumId w:val="27"/>
+    <w:abstractNumId w:val="30"/>
   </w:num>
   <w:num w:numId="64">
     <w:abstractNumId w:val="6"/>
   </w:num>
   <w:num w:numId="65">
-    <w:abstractNumId w:val="30"/>
+    <w:abstractNumId w:val="33"/>
   </w:num>
   <w:num w:numId="66">
-    <w:abstractNumId w:val="68"/>
+    <w:abstractNumId w:val="76"/>
   </w:num>
   <w:num w:numId="67">
-    <w:abstractNumId w:val="49"/>
+    <w:abstractNumId w:val="56"/>
   </w:num>
   <w:num w:numId="68">
-    <w:abstractNumId w:val="37"/>
+    <w:abstractNumId w:val="41"/>
   </w:num>
   <w:num w:numId="69">
+    <w:abstractNumId w:val="54"/>
+  </w:num>
+  <w:num w:numId="70">
     <w:abstractNumId w:val="47"/>
   </w:num>
-  <w:num w:numId="70">
-    <w:abstractNumId w:val="41"/>
-  </w:num>
   <w:num w:numId="71">
-    <w:abstractNumId w:val="21"/>
+    <w:abstractNumId w:val="23"/>
   </w:num>
   <w:num w:numId="72">
-    <w:abstractNumId w:val="36"/>
+    <w:abstractNumId w:val="40"/>
   </w:num>
   <w:num w:numId="73">
-    <w:abstractNumId w:val="57"/>
+    <w:abstractNumId w:val="65"/>
   </w:num>
   <w:num w:numId="74">
-    <w:abstractNumId w:val="70"/>
+    <w:abstractNumId w:val="78"/>
   </w:num>
   <w:num w:numId="75">
-    <w:abstractNumId w:val="13"/>
+    <w:abstractNumId w:val="14"/>
   </w:num>
   <w:num w:numId="76">
     <w:abstractNumId w:val="9"/>
+  </w:num>
+  <w:num w:numId="77">
+    <w:abstractNumId w:val="64"/>
+  </w:num>
+  <w:num w:numId="78">
+    <w:abstractNumId w:val="43"/>
+  </w:num>
+  <w:num w:numId="79">
+    <w:abstractNumId w:val="49"/>
+  </w:num>
+  <w:num w:numId="80">
+    <w:abstractNumId w:val="11"/>
+  </w:num>
+  <w:num w:numId="81">
+    <w:abstractNumId w:val="18"/>
+  </w:num>
+  <w:num w:numId="82">
+    <w:abstractNumId w:val="26"/>
+  </w:num>
+  <w:num w:numId="83">
+    <w:abstractNumId w:val="44"/>
+  </w:num>
+  <w:num w:numId="84">
+    <w:abstractNumId w:val="37"/>
   </w:num>
   <w:numIdMacAtCleanup w:val="76"/>
 </w:numbering>

</xml_diff>